<commit_message>
añadido comprobador de existencia de archivos de entrenamiento y test
</commit_message>
<xml_diff>
--- a/docs/Memoria.docx
+++ b/docs/Memoria.docx
@@ -2,7 +2,6 @@
 <file path=word/document.xml><?xml version="1.0" encoding="utf-8"?>
 <w:document xmlns:wpc="http://schemas.microsoft.com/office/word/2010/wordprocessingCanvas" xmlns:cx="http://schemas.microsoft.com/office/drawing/2014/chartex" xmlns:cx1="http://schemas.microsoft.com/office/drawing/2015/9/8/chartex" xmlns:cx2="http://schemas.microsoft.com/office/drawing/2015/10/21/chartex" xmlns:cx3="http://schemas.microsoft.com/office/drawing/2016/5/9/chartex" xmlns:cx4="http://schemas.microsoft.com/office/drawing/2016/5/10/chartex" xmlns:cx5="http://schemas.microsoft.com/office/drawing/2016/5/11/chartex" xmlns:cx6="http://schemas.microsoft.com/office/drawing/2016/5/12/chartex" xmlns:cx7="http://schemas.microsoft.com/office/drawing/2016/5/13/chartex" xmlns:cx8="http://schemas.microsoft.com/office/drawing/2016/5/14/chartex" xmlns:mc="http://schemas.openxmlformats.org/markup-compatibility/2006" xmlns:aink="http://schemas.microsoft.com/office/drawing/2016/ink" xmlns:am3d="http://schemas.microsoft.com/office/drawing/2017/model3d" xmlns:o="urn:schemas-microsoft-com:office:office" xmlns:r="http://schemas.openxmlformats.org/officeDocument/2006/relationships" xmlns:m="http://schemas.openxmlformats.org/officeDocument/2006/math" xmlns:v="urn:schemas-microsoft-com:vml" xmlns:wp14="http://schemas.microsoft.com/office/word/2010/wordprocessingDrawing" xmlns:wp="http://schemas.openxmlformats.org/drawingml/2006/wordprocessingDrawing" xmlns:w10="urn:schemas-microsoft-com:office:word" xmlns:w="http://schemas.openxmlformats.org/wordprocessingml/2006/main" xmlns:w14="http://schemas.microsoft.com/office/word/2010/wordml" xmlns:w15="http://schemas.microsoft.com/office/word/2012/wordml" xmlns:w16cex="http://schemas.microsoft.com/office/word/2018/wordml/cex" xmlns:w16cid="http://schemas.microsoft.com/office/word/2016/wordml/cid" xmlns:w16="http://schemas.microsoft.com/office/word/2018/wordml" xmlns:w16sdtdh="http://schemas.microsoft.com/office/word/2020/wordml/sdtdatahash" xmlns:w16se="http://schemas.microsoft.com/office/word/2015/wordml/symex" xmlns:wpg="http://schemas.microsoft.com/office/word/2010/wordprocessingGroup" xmlns:wpi="http://schemas.microsoft.com/office/word/2010/wordprocessingInk" xmlns:wne="http://schemas.microsoft.com/office/word/2006/wordml" xmlns:wps="http://schemas.microsoft.com/office/word/2010/wordprocessingShape" mc:Ignorable="w14 w15 w16se w16cid w16 w16cex w16sdtdh wp14">
   <w:body>
-    <w:bookmarkStart w:id="0" w:name="_Toc13865668"/>
     <w:p>
       <w:pPr>
         <w:pStyle w:val="Cdigo"/>
@@ -16,6 +15,7 @@
           <w:docGrid w:linePitch="360"/>
         </w:sectPr>
       </w:pPr>
+      <w:bookmarkStart w:id="0" w:name="_Toc13865668"/>
       <w:r>
         <w:rPr>
           <w:noProof/>
@@ -1084,7 +1084,7 @@
             </w:rPr>
             <w:fldChar w:fldCharType="separate"/>
           </w:r>
-          <w:hyperlink w:anchor="_Toc102077335" w:history="1">
+          <w:hyperlink w:anchor="_Toc102117061" w:history="1">
             <w:r>
               <w:rPr>
                 <w:rStyle w:val="Hipervnculo"/>
@@ -1127,7 +1127,7 @@
                 <w:noProof/>
                 <w:webHidden/>
               </w:rPr>
-              <w:instrText xml:space="preserve"> PAGEREF _Toc102077335 \h </w:instrText>
+              <w:instrText xml:space="preserve"> PAGEREF _Toc102117061 \h </w:instrText>
             </w:r>
             <w:r>
               <w:rPr>
@@ -1172,7 +1172,7 @@
               <w:lang w:eastAsia="es-ES"/>
             </w:rPr>
           </w:pPr>
-          <w:hyperlink w:anchor="_Toc102077336" w:history="1">
+          <w:hyperlink w:anchor="_Toc102117062" w:history="1">
             <w:r>
               <w:rPr>
                 <w:rStyle w:val="Hipervnculo"/>
@@ -1194,7 +1194,7 @@
                 <w:rStyle w:val="Hipervnculo"/>
                 <w:noProof/>
               </w:rPr>
-              <w:t>Algoritmo base</w:t>
+              <w:t>Consideraciones iniciales</w:t>
             </w:r>
             <w:r>
               <w:rPr>
@@ -1215,362 +1215,7 @@
                 <w:noProof/>
                 <w:webHidden/>
               </w:rPr>
-              <w:instrText xml:space="preserve"> PAGEREF _Toc102077336 \h </w:instrText>
-            </w:r>
-            <w:r>
-              <w:rPr>
-                <w:noProof/>
-                <w:webHidden/>
-              </w:rPr>
-            </w:r>
-            <w:r>
-              <w:rPr>
-                <w:noProof/>
-                <w:webHidden/>
-              </w:rPr>
-              <w:fldChar w:fldCharType="separate"/>
-            </w:r>
-            <w:r>
-              <w:rPr>
-                <w:noProof/>
-                <w:webHidden/>
-              </w:rPr>
-              <w:t>3</w:t>
-            </w:r>
-            <w:r>
-              <w:rPr>
-                <w:noProof/>
-                <w:webHidden/>
-              </w:rPr>
-              <w:fldChar w:fldCharType="end"/>
-            </w:r>
-          </w:hyperlink>
-        </w:p>
-        <w:p>
-          <w:pPr>
-            <w:pStyle w:val="TDC2"/>
-            <w:tabs>
-              <w:tab w:val="right" w:leader="dot" w:pos="8494"/>
-            </w:tabs>
-            <w:rPr>
-              <w:rFonts w:asciiTheme="minorHAnsi" w:eastAsiaTheme="minorEastAsia" w:hAnsiTheme="minorHAnsi"/>
-              <w:noProof/>
-              <w:sz w:val="22"/>
-              <w:lang w:eastAsia="es-ES"/>
-            </w:rPr>
-          </w:pPr>
-          <w:hyperlink w:anchor="_Toc102077337" w:history="1">
-            <w:r>
-              <w:rPr>
-                <w:rStyle w:val="Hipervnculo"/>
-                <w:noProof/>
-              </w:rPr>
-              <w:t>2.1. Descripción de la implementación realizada</w:t>
-            </w:r>
-            <w:r>
-              <w:rPr>
-                <w:noProof/>
-                <w:webHidden/>
-              </w:rPr>
-              <w:tab/>
-            </w:r>
-            <w:r>
-              <w:rPr>
-                <w:noProof/>
-                <w:webHidden/>
-              </w:rPr>
-              <w:fldChar w:fldCharType="begin"/>
-            </w:r>
-            <w:r>
-              <w:rPr>
-                <w:noProof/>
-                <w:webHidden/>
-              </w:rPr>
-              <w:instrText xml:space="preserve"> PAGEREF _Toc102077337 \h </w:instrText>
-            </w:r>
-            <w:r>
-              <w:rPr>
-                <w:noProof/>
-                <w:webHidden/>
-              </w:rPr>
-            </w:r>
-            <w:r>
-              <w:rPr>
-                <w:noProof/>
-                <w:webHidden/>
-              </w:rPr>
-              <w:fldChar w:fldCharType="separate"/>
-            </w:r>
-            <w:r>
-              <w:rPr>
-                <w:noProof/>
-                <w:webHidden/>
-              </w:rPr>
-              <w:t>3</w:t>
-            </w:r>
-            <w:r>
-              <w:rPr>
-                <w:noProof/>
-                <w:webHidden/>
-              </w:rPr>
-              <w:fldChar w:fldCharType="end"/>
-            </w:r>
-          </w:hyperlink>
-        </w:p>
-        <w:p>
-          <w:pPr>
-            <w:pStyle w:val="TDC3"/>
-            <w:tabs>
-              <w:tab w:val="right" w:leader="dot" w:pos="8494"/>
-            </w:tabs>
-            <w:rPr>
-              <w:rFonts w:asciiTheme="minorHAnsi" w:eastAsiaTheme="minorEastAsia" w:hAnsiTheme="minorHAnsi"/>
-              <w:noProof/>
-              <w:sz w:val="22"/>
-              <w:lang w:eastAsia="es-ES"/>
-            </w:rPr>
-          </w:pPr>
-          <w:hyperlink w:anchor="_Toc102077338" w:history="1">
-            <w:r>
-              <w:rPr>
-                <w:rStyle w:val="Hipervnculo"/>
-                <w:noProof/>
-              </w:rPr>
-              <w:t>2.1.1. Problemas encontrados</w:t>
-            </w:r>
-            <w:r>
-              <w:rPr>
-                <w:noProof/>
-                <w:webHidden/>
-              </w:rPr>
-              <w:tab/>
-            </w:r>
-            <w:r>
-              <w:rPr>
-                <w:noProof/>
-                <w:webHidden/>
-              </w:rPr>
-              <w:fldChar w:fldCharType="begin"/>
-            </w:r>
-            <w:r>
-              <w:rPr>
-                <w:noProof/>
-                <w:webHidden/>
-              </w:rPr>
-              <w:instrText xml:space="preserve"> PAGEREF _Toc102077338 \h </w:instrText>
-            </w:r>
-            <w:r>
-              <w:rPr>
-                <w:noProof/>
-                <w:webHidden/>
-              </w:rPr>
-            </w:r>
-            <w:r>
-              <w:rPr>
-                <w:noProof/>
-                <w:webHidden/>
-              </w:rPr>
-              <w:fldChar w:fldCharType="separate"/>
-            </w:r>
-            <w:r>
-              <w:rPr>
-                <w:noProof/>
-                <w:webHidden/>
-              </w:rPr>
-              <w:t>3</w:t>
-            </w:r>
-            <w:r>
-              <w:rPr>
-                <w:noProof/>
-                <w:webHidden/>
-              </w:rPr>
-              <w:fldChar w:fldCharType="end"/>
-            </w:r>
-          </w:hyperlink>
-        </w:p>
-        <w:p>
-          <w:pPr>
-            <w:pStyle w:val="TDC3"/>
-            <w:tabs>
-              <w:tab w:val="right" w:leader="dot" w:pos="8494"/>
-            </w:tabs>
-            <w:rPr>
-              <w:rFonts w:asciiTheme="minorHAnsi" w:eastAsiaTheme="minorEastAsia" w:hAnsiTheme="minorHAnsi"/>
-              <w:noProof/>
-              <w:sz w:val="22"/>
-              <w:lang w:eastAsia="es-ES"/>
-            </w:rPr>
-          </w:pPr>
-          <w:hyperlink w:anchor="_Toc102077339" w:history="1">
-            <w:r>
-              <w:rPr>
-                <w:rStyle w:val="Hipervnculo"/>
-                <w:noProof/>
-              </w:rPr>
-              <w:t>2.1.2. Soluciones aportadas</w:t>
-            </w:r>
-            <w:r>
-              <w:rPr>
-                <w:noProof/>
-                <w:webHidden/>
-              </w:rPr>
-              <w:tab/>
-            </w:r>
-            <w:r>
-              <w:rPr>
-                <w:noProof/>
-                <w:webHidden/>
-              </w:rPr>
-              <w:fldChar w:fldCharType="begin"/>
-            </w:r>
-            <w:r>
-              <w:rPr>
-                <w:noProof/>
-                <w:webHidden/>
-              </w:rPr>
-              <w:instrText xml:space="preserve"> PAGEREF _Toc102077339 \h </w:instrText>
-            </w:r>
-            <w:r>
-              <w:rPr>
-                <w:noProof/>
-                <w:webHidden/>
-              </w:rPr>
-            </w:r>
-            <w:r>
-              <w:rPr>
-                <w:noProof/>
-                <w:webHidden/>
-              </w:rPr>
-              <w:fldChar w:fldCharType="separate"/>
-            </w:r>
-            <w:r>
-              <w:rPr>
-                <w:noProof/>
-                <w:webHidden/>
-              </w:rPr>
-              <w:t>3</w:t>
-            </w:r>
-            <w:r>
-              <w:rPr>
-                <w:noProof/>
-                <w:webHidden/>
-              </w:rPr>
-              <w:fldChar w:fldCharType="end"/>
-            </w:r>
-          </w:hyperlink>
-        </w:p>
-        <w:p>
-          <w:pPr>
-            <w:pStyle w:val="TDC2"/>
-            <w:tabs>
-              <w:tab w:val="right" w:leader="dot" w:pos="8494"/>
-            </w:tabs>
-            <w:rPr>
-              <w:rFonts w:asciiTheme="minorHAnsi" w:eastAsiaTheme="minorEastAsia" w:hAnsiTheme="minorHAnsi"/>
-              <w:noProof/>
-              <w:sz w:val="22"/>
-              <w:lang w:eastAsia="es-ES"/>
-            </w:rPr>
-          </w:pPr>
-          <w:hyperlink w:anchor="_Toc102077340" w:history="1">
-            <w:r>
-              <w:rPr>
-                <w:rStyle w:val="Hipervnculo"/>
-                <w:noProof/>
-              </w:rPr>
-              <w:t>2.2. Descripción de los resultados obtenidos</w:t>
-            </w:r>
-            <w:r>
-              <w:rPr>
-                <w:noProof/>
-                <w:webHidden/>
-              </w:rPr>
-              <w:tab/>
-            </w:r>
-            <w:r>
-              <w:rPr>
-                <w:noProof/>
-                <w:webHidden/>
-              </w:rPr>
-              <w:fldChar w:fldCharType="begin"/>
-            </w:r>
-            <w:r>
-              <w:rPr>
-                <w:noProof/>
-                <w:webHidden/>
-              </w:rPr>
-              <w:instrText xml:space="preserve"> PAGEREF _Toc102077340 \h </w:instrText>
-            </w:r>
-            <w:r>
-              <w:rPr>
-                <w:noProof/>
-                <w:webHidden/>
-              </w:rPr>
-            </w:r>
-            <w:r>
-              <w:rPr>
-                <w:noProof/>
-                <w:webHidden/>
-              </w:rPr>
-              <w:fldChar w:fldCharType="separate"/>
-            </w:r>
-            <w:r>
-              <w:rPr>
-                <w:noProof/>
-                <w:webHidden/>
-              </w:rPr>
-              <w:t>3</w:t>
-            </w:r>
-            <w:r>
-              <w:rPr>
-                <w:noProof/>
-                <w:webHidden/>
-              </w:rPr>
-              <w:fldChar w:fldCharType="end"/>
-            </w:r>
-          </w:hyperlink>
-        </w:p>
-        <w:p>
-          <w:pPr>
-            <w:pStyle w:val="TDC3"/>
-            <w:tabs>
-              <w:tab w:val="right" w:leader="dot" w:pos="8494"/>
-            </w:tabs>
-            <w:rPr>
-              <w:rFonts w:asciiTheme="minorHAnsi" w:eastAsiaTheme="minorEastAsia" w:hAnsiTheme="minorHAnsi"/>
-              <w:noProof/>
-              <w:sz w:val="22"/>
-              <w:lang w:eastAsia="es-ES"/>
-            </w:rPr>
-          </w:pPr>
-          <w:hyperlink w:anchor="_Toc102077341" w:history="1">
-            <w:r>
-              <w:rPr>
-                <w:rStyle w:val="Hipervnculo"/>
-                <w:noProof/>
-              </w:rPr>
-              <w:t>2.2.1. Evaluación usando 10 cross-fold validation</w:t>
-            </w:r>
-            <w:r>
-              <w:rPr>
-                <w:noProof/>
-                <w:webHidden/>
-              </w:rPr>
-              <w:tab/>
-            </w:r>
-            <w:r>
-              <w:rPr>
-                <w:noProof/>
-                <w:webHidden/>
-              </w:rPr>
-              <w:fldChar w:fldCharType="begin"/>
-            </w:r>
-            <w:r>
-              <w:rPr>
-                <w:noProof/>
-                <w:webHidden/>
-              </w:rPr>
-              <w:instrText xml:space="preserve"> PAGEREF _Toc102077341 \h </w:instrText>
+              <w:instrText xml:space="preserve"> PAGEREF _Toc102117062 \h </w:instrText>
             </w:r>
             <w:r>
               <w:rPr>
@@ -1615,7 +1260,7 @@
               <w:lang w:eastAsia="es-ES"/>
             </w:rPr>
           </w:pPr>
-          <w:hyperlink w:anchor="_Toc102077342" w:history="1">
+          <w:hyperlink w:anchor="_Toc102117063" w:history="1">
             <w:r>
               <w:rPr>
                 <w:rStyle w:val="Hipervnculo"/>
@@ -1637,7 +1282,7 @@
                 <w:rStyle w:val="Hipervnculo"/>
                 <w:noProof/>
               </w:rPr>
-              <w:t>Conclusiones</w:t>
+              <w:t>Algoritmo base</w:t>
             </w:r>
             <w:r>
               <w:rPr>
@@ -1658,7 +1303,7 @@
                 <w:noProof/>
                 <w:webHidden/>
               </w:rPr>
-              <w:instrText xml:space="preserve"> PAGEREF _Toc102077342 \h </w:instrText>
+              <w:instrText xml:space="preserve"> PAGEREF _Toc102117063 \h </w:instrText>
             </w:r>
             <w:r>
               <w:rPr>
@@ -1702,13 +1347,13 @@
               <w:lang w:eastAsia="es-ES"/>
             </w:rPr>
           </w:pPr>
-          <w:hyperlink w:anchor="_Toc102077343" w:history="1">
+          <w:hyperlink w:anchor="_Toc102117064" w:history="1">
             <w:r>
               <w:rPr>
                 <w:rStyle w:val="Hipervnculo"/>
                 <w:noProof/>
               </w:rPr>
-              <w:t>3.1. Impacto de las variables en los resultados</w:t>
+              <w:t>3.1. Descripción de la implementación realizada</w:t>
             </w:r>
             <w:r>
               <w:rPr>
@@ -1729,7 +1374,78 @@
                 <w:noProof/>
                 <w:webHidden/>
               </w:rPr>
-              <w:instrText xml:space="preserve"> PAGEREF _Toc102077343 \h </w:instrText>
+              <w:instrText xml:space="preserve"> PAGEREF _Toc102117064 \h </w:instrText>
+            </w:r>
+            <w:r>
+              <w:rPr>
+                <w:noProof/>
+                <w:webHidden/>
+              </w:rPr>
+            </w:r>
+            <w:r>
+              <w:rPr>
+                <w:noProof/>
+                <w:webHidden/>
+              </w:rPr>
+              <w:fldChar w:fldCharType="separate"/>
+            </w:r>
+            <w:r>
+              <w:rPr>
+                <w:noProof/>
+                <w:webHidden/>
+              </w:rPr>
+              <w:t>3</w:t>
+            </w:r>
+            <w:r>
+              <w:rPr>
+                <w:noProof/>
+                <w:webHidden/>
+              </w:rPr>
+              <w:fldChar w:fldCharType="end"/>
+            </w:r>
+          </w:hyperlink>
+        </w:p>
+        <w:p>
+          <w:pPr>
+            <w:pStyle w:val="TDC3"/>
+            <w:tabs>
+              <w:tab w:val="right" w:leader="dot" w:pos="8494"/>
+            </w:tabs>
+            <w:rPr>
+              <w:rFonts w:asciiTheme="minorHAnsi" w:eastAsiaTheme="minorEastAsia" w:hAnsiTheme="minorHAnsi"/>
+              <w:noProof/>
+              <w:sz w:val="22"/>
+              <w:lang w:eastAsia="es-ES"/>
+            </w:rPr>
+          </w:pPr>
+          <w:hyperlink w:anchor="_Toc102117065" w:history="1">
+            <w:r>
+              <w:rPr>
+                <w:rStyle w:val="Hipervnculo"/>
+                <w:noProof/>
+              </w:rPr>
+              <w:t>3.1.1. Problemas encontrados</w:t>
+            </w:r>
+            <w:r>
+              <w:rPr>
+                <w:noProof/>
+                <w:webHidden/>
+              </w:rPr>
+              <w:tab/>
+            </w:r>
+            <w:r>
+              <w:rPr>
+                <w:noProof/>
+                <w:webHidden/>
+              </w:rPr>
+              <w:fldChar w:fldCharType="begin"/>
+            </w:r>
+            <w:r>
+              <w:rPr>
+                <w:noProof/>
+                <w:webHidden/>
+              </w:rPr>
+              <w:instrText xml:space="preserve"> PAGEREF _Toc102117065 \h </w:instrText>
             </w:r>
             <w:r>
               <w:rPr>
@@ -1773,13 +1489,13 @@
               <w:lang w:eastAsia="es-ES"/>
             </w:rPr>
           </w:pPr>
-          <w:hyperlink w:anchor="_Toc102077344" w:history="1">
+          <w:hyperlink w:anchor="_Toc102117066" w:history="1">
             <w:r>
               <w:rPr>
                 <w:rStyle w:val="Hipervnculo"/>
                 <w:noProof/>
               </w:rPr>
-              <w:t>3.2. Combinaciones de variables</w:t>
+              <w:t>3.2. Descripción de los resultados obtenidos</w:t>
             </w:r>
             <w:r>
               <w:rPr>
@@ -1800,7 +1516,7 @@
                 <w:noProof/>
                 <w:webHidden/>
               </w:rPr>
-              <w:instrText xml:space="preserve"> PAGEREF _Toc102077344 \h </w:instrText>
+              <w:instrText xml:space="preserve"> PAGEREF _Toc102117066 \h </w:instrText>
             </w:r>
             <w:r>
               <w:rPr>
@@ -1820,7 +1536,7 @@
                 <w:noProof/>
                 <w:webHidden/>
               </w:rPr>
-              <w:t>3</w:t>
+              <w:t>4</w:t>
             </w:r>
             <w:r>
               <w:rPr>
@@ -1833,7 +1549,7 @@
         </w:p>
         <w:p>
           <w:pPr>
-            <w:pStyle w:val="TDC2"/>
+            <w:pStyle w:val="TDC3"/>
             <w:tabs>
               <w:tab w:val="right" w:leader="dot" w:pos="8494"/>
             </w:tabs>
@@ -1844,13 +1560,13 @@
               <w:lang w:eastAsia="es-ES"/>
             </w:rPr>
           </w:pPr>
-          <w:hyperlink w:anchor="_Toc102077345" w:history="1">
+          <w:hyperlink w:anchor="_Toc102117067" w:history="1">
             <w:r>
               <w:rPr>
                 <w:rStyle w:val="Hipervnculo"/>
                 <w:noProof/>
               </w:rPr>
-              <w:t>3.3. Mejor conjunto de variables</w:t>
+              <w:t>3.2.1. Evaluación usando 10 cross-fold validation</w:t>
             </w:r>
             <w:r>
               <w:rPr>
@@ -1871,7 +1587,7 @@
                 <w:noProof/>
                 <w:webHidden/>
               </w:rPr>
-              <w:instrText xml:space="preserve"> PAGEREF _Toc102077345 \h </w:instrText>
+              <w:instrText xml:space="preserve"> PAGEREF _Toc102117067 \h </w:instrText>
             </w:r>
             <w:r>
               <w:rPr>
@@ -1891,7 +1607,7 @@
                 <w:noProof/>
                 <w:webHidden/>
               </w:rPr>
-              <w:t>3</w:t>
+              <w:t>4</w:t>
             </w:r>
             <w:r>
               <w:rPr>
@@ -1916,7 +1632,7 @@
               <w:lang w:eastAsia="es-ES"/>
             </w:rPr>
           </w:pPr>
-          <w:hyperlink w:anchor="_Toc102077346" w:history="1">
+          <w:hyperlink w:anchor="_Toc102117068" w:history="1">
             <w:r>
               <w:rPr>
                 <w:rStyle w:val="Hipervnculo"/>
@@ -1938,6 +1654,307 @@
                 <w:rStyle w:val="Hipervnculo"/>
                 <w:noProof/>
               </w:rPr>
+              <w:t>Conclusiones</w:t>
+            </w:r>
+            <w:r>
+              <w:rPr>
+                <w:noProof/>
+                <w:webHidden/>
+              </w:rPr>
+              <w:tab/>
+            </w:r>
+            <w:r>
+              <w:rPr>
+                <w:noProof/>
+                <w:webHidden/>
+              </w:rPr>
+              <w:fldChar w:fldCharType="begin"/>
+            </w:r>
+            <w:r>
+              <w:rPr>
+                <w:noProof/>
+                <w:webHidden/>
+              </w:rPr>
+              <w:instrText xml:space="preserve"> PAGEREF _Toc102117068 \h </w:instrText>
+            </w:r>
+            <w:r>
+              <w:rPr>
+                <w:noProof/>
+                <w:webHidden/>
+              </w:rPr>
+            </w:r>
+            <w:r>
+              <w:rPr>
+                <w:noProof/>
+                <w:webHidden/>
+              </w:rPr>
+              <w:fldChar w:fldCharType="separate"/>
+            </w:r>
+            <w:r>
+              <w:rPr>
+                <w:noProof/>
+                <w:webHidden/>
+              </w:rPr>
+              <w:t>4</w:t>
+            </w:r>
+            <w:r>
+              <w:rPr>
+                <w:noProof/>
+                <w:webHidden/>
+              </w:rPr>
+              <w:fldChar w:fldCharType="end"/>
+            </w:r>
+          </w:hyperlink>
+        </w:p>
+        <w:p>
+          <w:pPr>
+            <w:pStyle w:val="TDC2"/>
+            <w:tabs>
+              <w:tab w:val="right" w:leader="dot" w:pos="8494"/>
+            </w:tabs>
+            <w:rPr>
+              <w:rFonts w:asciiTheme="minorHAnsi" w:eastAsiaTheme="minorEastAsia" w:hAnsiTheme="minorHAnsi"/>
+              <w:noProof/>
+              <w:sz w:val="22"/>
+              <w:lang w:eastAsia="es-ES"/>
+            </w:rPr>
+          </w:pPr>
+          <w:hyperlink w:anchor="_Toc102117069" w:history="1">
+            <w:r>
+              <w:rPr>
+                <w:rStyle w:val="Hipervnculo"/>
+                <w:noProof/>
+              </w:rPr>
+              <w:t>4.1. Impacto de las variables en los resultados</w:t>
+            </w:r>
+            <w:r>
+              <w:rPr>
+                <w:noProof/>
+                <w:webHidden/>
+              </w:rPr>
+              <w:tab/>
+            </w:r>
+            <w:r>
+              <w:rPr>
+                <w:noProof/>
+                <w:webHidden/>
+              </w:rPr>
+              <w:fldChar w:fldCharType="begin"/>
+            </w:r>
+            <w:r>
+              <w:rPr>
+                <w:noProof/>
+                <w:webHidden/>
+              </w:rPr>
+              <w:instrText xml:space="preserve"> PAGEREF _Toc102117069 \h </w:instrText>
+            </w:r>
+            <w:r>
+              <w:rPr>
+                <w:noProof/>
+                <w:webHidden/>
+              </w:rPr>
+            </w:r>
+            <w:r>
+              <w:rPr>
+                <w:noProof/>
+                <w:webHidden/>
+              </w:rPr>
+              <w:fldChar w:fldCharType="separate"/>
+            </w:r>
+            <w:r>
+              <w:rPr>
+                <w:noProof/>
+                <w:webHidden/>
+              </w:rPr>
+              <w:t>4</w:t>
+            </w:r>
+            <w:r>
+              <w:rPr>
+                <w:noProof/>
+                <w:webHidden/>
+              </w:rPr>
+              <w:fldChar w:fldCharType="end"/>
+            </w:r>
+          </w:hyperlink>
+        </w:p>
+        <w:p>
+          <w:pPr>
+            <w:pStyle w:val="TDC2"/>
+            <w:tabs>
+              <w:tab w:val="right" w:leader="dot" w:pos="8494"/>
+            </w:tabs>
+            <w:rPr>
+              <w:rFonts w:asciiTheme="minorHAnsi" w:eastAsiaTheme="minorEastAsia" w:hAnsiTheme="minorHAnsi"/>
+              <w:noProof/>
+              <w:sz w:val="22"/>
+              <w:lang w:eastAsia="es-ES"/>
+            </w:rPr>
+          </w:pPr>
+          <w:hyperlink w:anchor="_Toc102117070" w:history="1">
+            <w:r>
+              <w:rPr>
+                <w:rStyle w:val="Hipervnculo"/>
+                <w:noProof/>
+              </w:rPr>
+              <w:t>4.2. Combinaciones de variables</w:t>
+            </w:r>
+            <w:r>
+              <w:rPr>
+                <w:noProof/>
+                <w:webHidden/>
+              </w:rPr>
+              <w:tab/>
+            </w:r>
+            <w:r>
+              <w:rPr>
+                <w:noProof/>
+                <w:webHidden/>
+              </w:rPr>
+              <w:fldChar w:fldCharType="begin"/>
+            </w:r>
+            <w:r>
+              <w:rPr>
+                <w:noProof/>
+                <w:webHidden/>
+              </w:rPr>
+              <w:instrText xml:space="preserve"> PAGEREF _Toc102117070 \h </w:instrText>
+            </w:r>
+            <w:r>
+              <w:rPr>
+                <w:noProof/>
+                <w:webHidden/>
+              </w:rPr>
+            </w:r>
+            <w:r>
+              <w:rPr>
+                <w:noProof/>
+                <w:webHidden/>
+              </w:rPr>
+              <w:fldChar w:fldCharType="separate"/>
+            </w:r>
+            <w:r>
+              <w:rPr>
+                <w:noProof/>
+                <w:webHidden/>
+              </w:rPr>
+              <w:t>4</w:t>
+            </w:r>
+            <w:r>
+              <w:rPr>
+                <w:noProof/>
+                <w:webHidden/>
+              </w:rPr>
+              <w:fldChar w:fldCharType="end"/>
+            </w:r>
+          </w:hyperlink>
+        </w:p>
+        <w:p>
+          <w:pPr>
+            <w:pStyle w:val="TDC2"/>
+            <w:tabs>
+              <w:tab w:val="right" w:leader="dot" w:pos="8494"/>
+            </w:tabs>
+            <w:rPr>
+              <w:rFonts w:asciiTheme="minorHAnsi" w:eastAsiaTheme="minorEastAsia" w:hAnsiTheme="minorHAnsi"/>
+              <w:noProof/>
+              <w:sz w:val="22"/>
+              <w:lang w:eastAsia="es-ES"/>
+            </w:rPr>
+          </w:pPr>
+          <w:hyperlink w:anchor="_Toc102117071" w:history="1">
+            <w:r>
+              <w:rPr>
+                <w:rStyle w:val="Hipervnculo"/>
+                <w:noProof/>
+              </w:rPr>
+              <w:t>4.3. Mejor conjunto de variables</w:t>
+            </w:r>
+            <w:r>
+              <w:rPr>
+                <w:noProof/>
+                <w:webHidden/>
+              </w:rPr>
+              <w:tab/>
+            </w:r>
+            <w:r>
+              <w:rPr>
+                <w:noProof/>
+                <w:webHidden/>
+              </w:rPr>
+              <w:fldChar w:fldCharType="begin"/>
+            </w:r>
+            <w:r>
+              <w:rPr>
+                <w:noProof/>
+                <w:webHidden/>
+              </w:rPr>
+              <w:instrText xml:space="preserve"> PAGEREF _Toc102117071 \h </w:instrText>
+            </w:r>
+            <w:r>
+              <w:rPr>
+                <w:noProof/>
+                <w:webHidden/>
+              </w:rPr>
+            </w:r>
+            <w:r>
+              <w:rPr>
+                <w:noProof/>
+                <w:webHidden/>
+              </w:rPr>
+              <w:fldChar w:fldCharType="separate"/>
+            </w:r>
+            <w:r>
+              <w:rPr>
+                <w:noProof/>
+                <w:webHidden/>
+              </w:rPr>
+              <w:t>4</w:t>
+            </w:r>
+            <w:r>
+              <w:rPr>
+                <w:noProof/>
+                <w:webHidden/>
+              </w:rPr>
+              <w:fldChar w:fldCharType="end"/>
+            </w:r>
+          </w:hyperlink>
+        </w:p>
+        <w:p>
+          <w:pPr>
+            <w:pStyle w:val="TDC1"/>
+            <w:tabs>
+              <w:tab w:val="left" w:pos="482"/>
+              <w:tab w:val="right" w:leader="dot" w:pos="8494"/>
+            </w:tabs>
+            <w:rPr>
+              <w:rFonts w:asciiTheme="minorHAnsi" w:eastAsiaTheme="minorEastAsia" w:hAnsiTheme="minorHAnsi"/>
+              <w:noProof/>
+              <w:sz w:val="22"/>
+              <w:lang w:eastAsia="es-ES"/>
+            </w:rPr>
+          </w:pPr>
+          <w:hyperlink w:anchor="_Toc102117072" w:history="1">
+            <w:r>
+              <w:rPr>
+                <w:rStyle w:val="Hipervnculo"/>
+                <w:noProof/>
+              </w:rPr>
+              <w:t>5.</w:t>
+            </w:r>
+            <w:r>
+              <w:rPr>
+                <w:rFonts w:asciiTheme="minorHAnsi" w:eastAsiaTheme="minorEastAsia" w:hAnsiTheme="minorHAnsi"/>
+                <w:noProof/>
+                <w:sz w:val="22"/>
+                <w:lang w:eastAsia="es-ES"/>
+              </w:rPr>
+              <w:tab/>
+            </w:r>
+            <w:r>
+              <w:rPr>
+                <w:rStyle w:val="Hipervnculo"/>
+                <w:noProof/>
+              </w:rPr>
               <w:t>Bibliografía</w:t>
             </w:r>
             <w:r>
@@ -1959,7 +1976,7 @@
                 <w:noProof/>
                 <w:webHidden/>
               </w:rPr>
-              <w:instrText xml:space="preserve"> PAGEREF _Toc102077346 \h </w:instrText>
+              <w:instrText xml:space="preserve"> PAGEREF _Toc102117072 \h </w:instrText>
             </w:r>
             <w:r>
               <w:rPr>
@@ -1979,7 +1996,7 @@
                 <w:noProof/>
                 <w:webHidden/>
               </w:rPr>
-              <w:t>4</w:t>
+              <w:t>5</w:t>
             </w:r>
             <w:r>
               <w:rPr>
@@ -2039,19 +2056,310 @@
     </w:p>
     <w:p>
       <w:pPr>
+        <w:pStyle w:val="Tabladeilustraciones"/>
+        <w:tabs>
+          <w:tab w:val="right" w:leader="dot" w:pos="8494"/>
+        </w:tabs>
+        <w:rPr>
+          <w:rFonts w:asciiTheme="minorHAnsi" w:eastAsiaTheme="minorEastAsia" w:hAnsiTheme="minorHAnsi"/>
+          <w:noProof/>
+          <w:sz w:val="22"/>
+          <w:lang w:eastAsia="es-ES"/>
+        </w:rPr>
+      </w:pPr>
+      <w:r>
+        <w:fldChar w:fldCharType="begin"/>
+      </w:r>
+      <w:r>
+        <w:instrText xml:space="preserve"> TOC \h \z \c "Ilustración" </w:instrText>
+      </w:r>
+      <w:r>
+        <w:fldChar w:fldCharType="separate"/>
+      </w:r>
+      <w:hyperlink w:anchor="_Toc102117073" w:history="1">
+        <w:r>
+          <w:rPr>
+            <w:rStyle w:val="Hipervnculo"/>
+            <w:noProof/>
+          </w:rPr>
+          <w:t>Ilustración 1. Error no encuentra el fichero de entrenamiento</w:t>
+        </w:r>
+        <w:r>
+          <w:rPr>
+            <w:noProof/>
+            <w:webHidden/>
+          </w:rPr>
+          <w:tab/>
+        </w:r>
+        <w:r>
+          <w:rPr>
+            <w:noProof/>
+            <w:webHidden/>
+          </w:rPr>
+          <w:fldChar w:fldCharType="begin"/>
+        </w:r>
+        <w:r>
+          <w:rPr>
+            <w:noProof/>
+            <w:webHidden/>
+          </w:rPr>
+          <w:instrText xml:space="preserve"> PAGEREF _Toc102117073 \h </w:instrText>
+        </w:r>
+        <w:r>
+          <w:rPr>
+            <w:noProof/>
+            <w:webHidden/>
+          </w:rPr>
+        </w:r>
+        <w:r>
+          <w:rPr>
+            <w:noProof/>
+            <w:webHidden/>
+          </w:rPr>
+          <w:fldChar w:fldCharType="separate"/>
+        </w:r>
+        <w:r>
+          <w:rPr>
+            <w:noProof/>
+            <w:webHidden/>
+          </w:rPr>
+          <w:t>3</w:t>
+        </w:r>
+        <w:r>
+          <w:rPr>
+            <w:noProof/>
+            <w:webHidden/>
+          </w:rPr>
+          <w:fldChar w:fldCharType="end"/>
+        </w:r>
+      </w:hyperlink>
+    </w:p>
+    <w:p>
+      <w:pPr>
+        <w:pStyle w:val="Tabladeilustraciones"/>
+        <w:tabs>
+          <w:tab w:val="right" w:leader="dot" w:pos="8494"/>
+        </w:tabs>
+        <w:rPr>
+          <w:rFonts w:asciiTheme="minorHAnsi" w:eastAsiaTheme="minorEastAsia" w:hAnsiTheme="minorHAnsi"/>
+          <w:noProof/>
+          <w:sz w:val="22"/>
+          <w:lang w:eastAsia="es-ES"/>
+        </w:rPr>
+      </w:pPr>
+      <w:hyperlink w:anchor="_Toc102117074" w:history="1">
+        <w:r>
+          <w:rPr>
+            <w:rStyle w:val="Hipervnculo"/>
+            <w:noProof/>
+          </w:rPr>
+          <w:t>Ilustración 2. Comprobación de la existencia de los datasets</w:t>
+        </w:r>
+        <w:r>
+          <w:rPr>
+            <w:noProof/>
+            <w:webHidden/>
+          </w:rPr>
+          <w:tab/>
+        </w:r>
+        <w:r>
+          <w:rPr>
+            <w:noProof/>
+            <w:webHidden/>
+          </w:rPr>
+          <w:fldChar w:fldCharType="begin"/>
+        </w:r>
+        <w:r>
+          <w:rPr>
+            <w:noProof/>
+            <w:webHidden/>
+          </w:rPr>
+          <w:instrText xml:space="preserve"> PAGEREF _Toc102117074 \h </w:instrText>
+        </w:r>
+        <w:r>
+          <w:rPr>
+            <w:noProof/>
+            <w:webHidden/>
+          </w:rPr>
+        </w:r>
+        <w:r>
+          <w:rPr>
+            <w:noProof/>
+            <w:webHidden/>
+          </w:rPr>
+          <w:fldChar w:fldCharType="separate"/>
+        </w:r>
+        <w:r>
+          <w:rPr>
+            <w:noProof/>
+            <w:webHidden/>
+          </w:rPr>
+          <w:t>4</w:t>
+        </w:r>
+        <w:r>
+          <w:rPr>
+            <w:noProof/>
+            <w:webHidden/>
+          </w:rPr>
+          <w:fldChar w:fldCharType="end"/>
+        </w:r>
+      </w:hyperlink>
+    </w:p>
+    <w:p>
+      <w:pPr>
+        <w:pStyle w:val="Tabladeilustraciones"/>
+        <w:tabs>
+          <w:tab w:val="right" w:leader="dot" w:pos="8494"/>
+        </w:tabs>
+        <w:rPr>
+          <w:rFonts w:asciiTheme="minorHAnsi" w:eastAsiaTheme="minorEastAsia" w:hAnsiTheme="minorHAnsi"/>
+          <w:noProof/>
+          <w:sz w:val="22"/>
+          <w:lang w:eastAsia="es-ES"/>
+        </w:rPr>
+      </w:pPr>
+      <w:hyperlink w:anchor="_Toc102117075" w:history="1">
+        <w:r>
+          <w:rPr>
+            <w:rStyle w:val="Hipervnculo"/>
+            <w:noProof/>
+          </w:rPr>
+          <w:t>Ilustración 3. El script indica que el dataset no existe en esa ruta y finaliza</w:t>
+        </w:r>
+        <w:r>
+          <w:rPr>
+            <w:noProof/>
+            <w:webHidden/>
+          </w:rPr>
+          <w:tab/>
+        </w:r>
+        <w:r>
+          <w:rPr>
+            <w:noProof/>
+            <w:webHidden/>
+          </w:rPr>
+          <w:fldChar w:fldCharType="begin"/>
+        </w:r>
+        <w:r>
+          <w:rPr>
+            <w:noProof/>
+            <w:webHidden/>
+          </w:rPr>
+          <w:instrText xml:space="preserve"> PAGEREF _Toc102117075 \h </w:instrText>
+        </w:r>
+        <w:r>
+          <w:rPr>
+            <w:noProof/>
+            <w:webHidden/>
+          </w:rPr>
+        </w:r>
+        <w:r>
+          <w:rPr>
+            <w:noProof/>
+            <w:webHidden/>
+          </w:rPr>
+          <w:fldChar w:fldCharType="separate"/>
+        </w:r>
+        <w:r>
+          <w:rPr>
+            <w:noProof/>
+            <w:webHidden/>
+          </w:rPr>
+          <w:t>4</w:t>
+        </w:r>
+        <w:r>
+          <w:rPr>
+            <w:noProof/>
+            <w:webHidden/>
+          </w:rPr>
+          <w:fldChar w:fldCharType="end"/>
+        </w:r>
+      </w:hyperlink>
+    </w:p>
+    <w:p>
+      <w:pPr>
+        <w:pStyle w:val="Tabladeilustraciones"/>
+        <w:tabs>
+          <w:tab w:val="right" w:leader="dot" w:pos="8494"/>
+        </w:tabs>
+        <w:rPr>
+          <w:rFonts w:asciiTheme="minorHAnsi" w:eastAsiaTheme="minorEastAsia" w:hAnsiTheme="minorHAnsi"/>
+          <w:noProof/>
+          <w:sz w:val="22"/>
+          <w:lang w:eastAsia="es-ES"/>
+        </w:rPr>
+      </w:pPr>
+      <w:hyperlink w:anchor="_Toc102117076" w:history="1">
+        <w:r>
+          <w:rPr>
+            <w:rStyle w:val="Hipervnculo"/>
+            <w:noProof/>
+          </w:rPr>
+          <w:t>Ilustración 4. Se añade un punto a la ruta, para acceder a la carpeta anterior a la actual</w:t>
+        </w:r>
+        <w:r>
+          <w:rPr>
+            <w:noProof/>
+            <w:webHidden/>
+          </w:rPr>
+          <w:tab/>
+        </w:r>
+        <w:r>
+          <w:rPr>
+            <w:noProof/>
+            <w:webHidden/>
+          </w:rPr>
+          <w:fldChar w:fldCharType="begin"/>
+        </w:r>
+        <w:r>
+          <w:rPr>
+            <w:noProof/>
+            <w:webHidden/>
+          </w:rPr>
+          <w:instrText xml:space="preserve"> PAGEREF _Toc102117076 \h </w:instrText>
+        </w:r>
+        <w:r>
+          <w:rPr>
+            <w:noProof/>
+            <w:webHidden/>
+          </w:rPr>
+        </w:r>
+        <w:r>
+          <w:rPr>
+            <w:noProof/>
+            <w:webHidden/>
+          </w:rPr>
+          <w:fldChar w:fldCharType="separate"/>
+        </w:r>
+        <w:r>
+          <w:rPr>
+            <w:noProof/>
+            <w:webHidden/>
+          </w:rPr>
+          <w:t>4</w:t>
+        </w:r>
+        <w:r>
+          <w:rPr>
+            <w:noProof/>
+            <w:webHidden/>
+          </w:rPr>
+          <w:fldChar w:fldCharType="end"/>
+        </w:r>
+      </w:hyperlink>
+    </w:p>
+    <w:p>
+      <w:pPr>
         <w:spacing w:line="259" w:lineRule="auto"/>
         <w:jc w:val="left"/>
       </w:pPr>
-      <w:fldSimple w:instr=" TOC \h \z \c &quot;Ilustración&quot; ">
-        <w:r>
-          <w:rPr>
-            <w:b/>
-            <w:bCs/>
-            <w:noProof/>
-          </w:rPr>
-          <w:t>No se encuentran elementos de tabla de ilustraciones.</w:t>
-        </w:r>
-      </w:fldSimple>
+      <w:r>
+        <w:rPr>
+          <w:b/>
+          <w:bCs/>
+          <w:noProof/>
+        </w:rPr>
+        <w:fldChar w:fldCharType="end"/>
+      </w:r>
     </w:p>
     <w:p>
       <w:pPr>
@@ -2089,16 +2397,31 @@
           <w:noProof/>
         </w:rPr>
       </w:pPr>
-      <w:fldSimple w:instr=" TOC \h \z \c &quot;Tabla&quot; ">
-        <w:r>
-          <w:rPr>
-            <w:b/>
-            <w:bCs/>
-            <w:noProof/>
-          </w:rPr>
-          <w:t>No se encuentran elementos de tabla de ilustraciones.</w:t>
-        </w:r>
-      </w:fldSimple>
+      <w:r>
+        <w:fldChar w:fldCharType="begin"/>
+      </w:r>
+      <w:r>
+        <w:instrText xml:space="preserve"> TOC \h \z \c "Tabla" </w:instrText>
+      </w:r>
+      <w:r>
+        <w:fldChar w:fldCharType="separate"/>
+      </w:r>
+      <w:r>
+        <w:rPr>
+          <w:b/>
+          <w:bCs/>
+          <w:noProof/>
+        </w:rPr>
+        <w:t>No se encuentran elementos de tabla de ilustraciones.</w:t>
+      </w:r>
+      <w:r>
+        <w:rPr>
+          <w:b/>
+          <w:bCs/>
+          <w:noProof/>
+        </w:rPr>
+        <w:fldChar w:fldCharType="end"/>
+      </w:r>
     </w:p>
     <w:p>
       <w:pPr>
@@ -2134,7 +2457,7 @@
       <w:pPr>
         <w:pStyle w:val="Ttulo1"/>
       </w:pPr>
-      <w:bookmarkStart w:id="1" w:name="_Toc102077335"/>
+      <w:bookmarkStart w:id="1" w:name="_Toc102117061"/>
       <w:r>
         <w:lastRenderedPageBreak/>
         <w:t>Enunciado</w:t>
@@ -2143,22 +2466,7 @@
     </w:p>
     <w:p>
       <w:r>
-        <w:t xml:space="preserve">Se </w:t>
-      </w:r>
-      <w:r>
-        <w:t>deberán realizar un mínimo de 4</w:t>
-      </w:r>
-      <w:r>
-        <w:t xml:space="preserve"> </w:t>
-      </w:r>
-      <w:r>
-        <w:t xml:space="preserve">modificaciones. En concreto, el objetivo de la práctica es mejorar el conjunto de </w:t>
-      </w:r>
-      <w:r>
-        <w:t>variables utilizadas</w:t>
-      </w:r>
-      <w:r>
-        <w:t xml:space="preserve"> en el clasificador SVM, ya sea mediante la modificación de las </w:t>
+        <w:t xml:space="preserve">Se deberán realizar un mínimo de 4 modificaciones. En concreto, el objetivo de la práctica es mejorar el conjunto de variables utilizadas en el clasificador SVM, ya sea mediante la modificación de las </w:t>
       </w:r>
       <w:r>
         <w:t>variables propuestas</w:t>
@@ -2393,113 +2701,473 @@
       <w:pPr>
         <w:pStyle w:val="Ttulo1"/>
       </w:pPr>
-      <w:bookmarkStart w:id="2" w:name="_Toc102077336"/>
+      <w:bookmarkStart w:id="2" w:name="_Toc102117062"/>
       <w:r>
         <w:lastRenderedPageBreak/>
-        <w:t>Algoritmo base</w:t>
+        <w:t>Consideraciones iniciales</w:t>
       </w:r>
       <w:bookmarkEnd w:id="2"/>
     </w:p>
     <w:p>
-      <w:pPr>
-        <w:pStyle w:val="Ttulo2"/>
-      </w:pPr>
-      <w:bookmarkStart w:id="3" w:name="_Toc102077337"/>
-      <w:r>
-        <w:t>Descripción de la implementación realizada</w:t>
+      <w:r>
+        <w:t xml:space="preserve">Dado que los </w:t>
+      </w:r>
+      <w:proofErr w:type="spellStart"/>
+      <w:r>
+        <w:t>datasets</w:t>
+      </w:r>
+      <w:proofErr w:type="spellEnd"/>
+      <w:r>
+        <w:t xml:space="preserve"> de entrenamiento y test proporcionados para la practica superaban con las 6000 y 4000 </w:t>
+      </w:r>
+      <w:r>
+        <w:t>líneas</w:t>
+      </w:r>
+      <w:r>
+        <w:t xml:space="preserve"> respectivamente, se ha decidido, con el fin de acelerar las pruebas intermedias durante el desarrollo de las modificaciones del algoritmo, que se reducirán estos </w:t>
+      </w:r>
+      <w:proofErr w:type="spellStart"/>
+      <w:r>
+        <w:t>datasets</w:t>
+      </w:r>
+      <w:proofErr w:type="spellEnd"/>
+      <w:r>
+        <w:t xml:space="preserve"> a un tamaño de 100 </w:t>
+      </w:r>
+      <w:r>
+        <w:t>líneas</w:t>
+      </w:r>
+      <w:r>
+        <w:t xml:space="preserve"> cada uno</w:t>
+      </w:r>
+      <w:r>
+        <w:t xml:space="preserve"> de las secciones en castellano</w:t>
+      </w:r>
+      <w:r>
+        <w:t xml:space="preserve">. Una vez se hayan finalizado las modificaciones, y se tenga un prototipo de algoritmo viable, se </w:t>
+      </w:r>
+      <w:r>
+        <w:t>realizará</w:t>
+      </w:r>
+      <w:r>
+        <w:t xml:space="preserve"> un</w:t>
+      </w:r>
+      <w:r>
+        <w:t xml:space="preserve">a ejecución con los </w:t>
+      </w:r>
+      <w:proofErr w:type="spellStart"/>
+      <w:r>
+        <w:t>datasets</w:t>
+      </w:r>
+      <w:proofErr w:type="spellEnd"/>
+      <w:r>
+        <w:t xml:space="preserve"> originales.</w:t>
+      </w:r>
+    </w:p>
+    <w:p>
+      <w:pPr>
+        <w:pStyle w:val="Ttulo1"/>
+      </w:pPr>
+      <w:bookmarkStart w:id="3" w:name="_Toc102117063"/>
+      <w:r>
+        <w:t>Algoritmo base</w:t>
       </w:r>
       <w:bookmarkEnd w:id="3"/>
     </w:p>
     <w:p>
-      <w:r>
-        <w:t xml:space="preserve">Se realizará en primer lugar una ejecución del algoritmo base sin modificaciones a modo de referencia para el resto </w:t>
-      </w:r>
-      <w:r>
-        <w:t xml:space="preserve">de </w:t>
-      </w:r>
-      <w:r>
-        <w:t>las modificaciones</w:t>
-      </w:r>
-      <w:r>
-        <w:t xml:space="preserve"> que se implementen.</w:t>
-      </w:r>
-      <w:r>
-        <w:t xml:space="preserve"> </w:t>
-      </w:r>
-    </w:p>
-    <w:p>
-      <w:pPr>
-        <w:pStyle w:val="Ttulo3"/>
-      </w:pPr>
-      <w:bookmarkStart w:id="4" w:name="_Toc102077338"/>
-      <w:r>
-        <w:t>Problemas encontrados</w:t>
+      <w:pPr>
+        <w:pStyle w:val="Ttulo2"/>
+      </w:pPr>
+      <w:bookmarkStart w:id="4" w:name="_Toc102117064"/>
+      <w:r>
+        <w:t>Descripción de la implementación realizada</w:t>
       </w:r>
       <w:bookmarkEnd w:id="4"/>
     </w:p>
     <w:p>
+      <w:r>
+        <w:t xml:space="preserve">Se realizará en primer lugar una ejecución del algoritmo base sin modificaciones a modo de referencia para el resto </w:t>
+      </w:r>
+      <w:r>
+        <w:t xml:space="preserve">de </w:t>
+      </w:r>
+      <w:r>
+        <w:t>las modificaciones</w:t>
+      </w:r>
+      <w:r>
+        <w:t xml:space="preserve"> que se implementen.</w:t>
+      </w:r>
+      <w:r>
+        <w:t xml:space="preserve"> </w:t>
+      </w:r>
+    </w:p>
+    <w:p>
       <w:pPr>
         <w:pStyle w:val="Ttulo3"/>
       </w:pPr>
-      <w:bookmarkStart w:id="5" w:name="_Toc102077339"/>
-      <w:r>
-        <w:t>Soluciones aportadas</w:t>
+      <w:bookmarkStart w:id="5" w:name="_Toc102117065"/>
+      <w:r>
+        <w:t>Problemas encontrados</w:t>
       </w:r>
       <w:bookmarkEnd w:id="5"/>
     </w:p>
     <w:p>
       <w:pPr>
-        <w:pStyle w:val="Ttulo2"/>
-      </w:pPr>
-      <w:bookmarkStart w:id="6" w:name="_Toc102077340"/>
-      <w:r>
-        <w:t>Descripción de los resultados obtenidos</w:t>
-      </w:r>
-      <w:bookmarkEnd w:id="6"/>
-      <w:r>
-        <w:t xml:space="preserve"> </w:t>
+        <w:pStyle w:val="Ttulo4"/>
+      </w:pPr>
+      <w:r>
+        <w:t>Problema 1</w:t>
       </w:r>
     </w:p>
     <w:p>
       <w:pPr>
-        <w:pStyle w:val="Ttulo3"/>
-      </w:pPr>
-      <w:bookmarkStart w:id="7" w:name="_Toc102077341"/>
-      <w:r>
-        <w:t xml:space="preserve">Evaluación usando 10 </w:t>
+        <w:pStyle w:val="Ttulo5"/>
+      </w:pPr>
+      <w:r>
+        <w:t>Descripción del problema</w:t>
+      </w:r>
+    </w:p>
+    <w:p>
+      <w:r>
+        <w:t>Cuando tratamos de ejecutar el script por primera vez, nos devuelve un mensaje de error, el cual se muestra en la ilustración 1.</w:t>
+      </w:r>
+    </w:p>
+    <w:p>
+      <w:pPr>
+        <w:keepNext/>
+      </w:pPr>
+      <w:r>
+        <w:drawing>
+          <wp:inline distT="0" distB="0" distL="0" distR="0" wp14:anchorId="18FF8CBE" wp14:editId="4B21834C">
+            <wp:extent cx="5400040" cy="564515"/>
+            <wp:effectExtent l="0" t="0" r="0" b="6985"/>
+            <wp:docPr id="1" name="Imagen 1"/>
+            <wp:cNvGraphicFramePr>
+              <a:graphicFrameLocks xmlns:a="http://schemas.openxmlformats.org/drawingml/2006/main" noChangeAspect="1"/>
+            </wp:cNvGraphicFramePr>
+            <a:graphic xmlns:a="http://schemas.openxmlformats.org/drawingml/2006/main">
+              <a:graphicData uri="http://schemas.openxmlformats.org/drawingml/2006/picture">
+                <pic:pic xmlns:pic="http://schemas.openxmlformats.org/drawingml/2006/picture">
+                  <pic:nvPicPr>
+                    <pic:cNvPr id="1" name=""/>
+                    <pic:cNvPicPr/>
+                  </pic:nvPicPr>
+                  <pic:blipFill>
+                    <a:blip r:embed="rId11"/>
+                    <a:stretch>
+                      <a:fillRect/>
+                    </a:stretch>
+                  </pic:blipFill>
+                  <pic:spPr>
+                    <a:xfrm>
+                      <a:off x="0" y="0"/>
+                      <a:ext cx="5400040" cy="564515"/>
+                    </a:xfrm>
+                    <a:prstGeom prst="rect">
+                      <a:avLst/>
+                    </a:prstGeom>
+                  </pic:spPr>
+                </pic:pic>
+              </a:graphicData>
+            </a:graphic>
+          </wp:inline>
+        </w:drawing>
+      </w:r>
+    </w:p>
+    <w:p>
+      <w:pPr>
+        <w:pStyle w:val="Descripcin"/>
+      </w:pPr>
+      <w:bookmarkStart w:id="6" w:name="_Toc102117073"/>
+      <w:r>
+        <w:t xml:space="preserve">Ilustración </w:t>
+      </w:r>
+      <w:fldSimple w:instr=" SEQ Ilustración \* ARABIC ">
+        <w:r>
+          <w:rPr>
+            <w:noProof/>
+          </w:rPr>
+          <w:t>1</w:t>
+        </w:r>
+      </w:fldSimple>
+      <w:r>
+        <w:t>. Error no encuentra el fichero de entrenamiento</w:t>
+      </w:r>
+      <w:bookmarkEnd w:id="6"/>
+    </w:p>
+    <w:p>
+      <w:pPr>
+        <w:pStyle w:val="Ttulo5"/>
+      </w:pPr>
+      <w:r>
+        <w:t>Solución</w:t>
+      </w:r>
+    </w:p>
+    <w:p>
+      <w:r>
+        <w:t xml:space="preserve">Con el fin de realizar una comprobación de la existencia de los archivos de entrenamiento antes entrar a la función </w:t>
       </w:r>
       <w:proofErr w:type="spellStart"/>
       <w:r>
-        <w:t>cross-fold</w:t>
+        <w:t>processEXISTTraining</w:t>
       </w:r>
       <w:proofErr w:type="spellEnd"/>
       <w:r>
-        <w:t xml:space="preserve"> </w:t>
+        <w:t xml:space="preserve">(), se ha optado por añadir una condición </w:t>
       </w:r>
       <w:proofErr w:type="spellStart"/>
       <w:r>
-        <w:t>validation</w:t>
+        <w:t>if</w:t>
+      </w:r>
+      <w:proofErr w:type="spellEnd"/>
+      <w:r>
+        <w:t xml:space="preserve"> que compruebe la existencia de los ficheros en la ruta proporcionada.</w:t>
+      </w:r>
+    </w:p>
+    <w:p>
+      <w:pPr>
+        <w:keepNext/>
+      </w:pPr>
+      <w:r>
+        <w:lastRenderedPageBreak/>
+        <w:drawing>
+          <wp:inline distT="0" distB="0" distL="0" distR="0" wp14:anchorId="6B8C2514" wp14:editId="7A776F0B">
+            <wp:extent cx="5258534" cy="2200582"/>
+            <wp:effectExtent l="0" t="0" r="0" b="9525"/>
+            <wp:docPr id="2" name="Imagen 2" descr="Texto&#10;&#10;Descripción generada automáticamente"/>
+            <wp:cNvGraphicFramePr>
+              <a:graphicFrameLocks xmlns:a="http://schemas.openxmlformats.org/drawingml/2006/main" noChangeAspect="1"/>
+            </wp:cNvGraphicFramePr>
+            <a:graphic xmlns:a="http://schemas.openxmlformats.org/drawingml/2006/main">
+              <a:graphicData uri="http://schemas.openxmlformats.org/drawingml/2006/picture">
+                <pic:pic xmlns:pic="http://schemas.openxmlformats.org/drawingml/2006/picture">
+                  <pic:nvPicPr>
+                    <pic:cNvPr id="2" name="Imagen 2" descr="Texto&#10;&#10;Descripción generada automáticamente"/>
+                    <pic:cNvPicPr/>
+                  </pic:nvPicPr>
+                  <pic:blipFill>
+                    <a:blip r:embed="rId12"/>
+                    <a:stretch>
+                      <a:fillRect/>
+                    </a:stretch>
+                  </pic:blipFill>
+                  <pic:spPr>
+                    <a:xfrm>
+                      <a:off x="0" y="0"/>
+                      <a:ext cx="5258534" cy="2200582"/>
+                    </a:xfrm>
+                    <a:prstGeom prst="rect">
+                      <a:avLst/>
+                    </a:prstGeom>
+                  </pic:spPr>
+                </pic:pic>
+              </a:graphicData>
+            </a:graphic>
+          </wp:inline>
+        </w:drawing>
+      </w:r>
+    </w:p>
+    <w:p>
+      <w:pPr>
+        <w:pStyle w:val="Descripcin"/>
+      </w:pPr>
+      <w:bookmarkStart w:id="7" w:name="_Toc102117074"/>
+      <w:r>
+        <w:t xml:space="preserve">Ilustración </w:t>
+      </w:r>
+      <w:fldSimple w:instr=" SEQ Ilustración \* ARABIC ">
+        <w:r>
+          <w:rPr>
+            <w:noProof/>
+          </w:rPr>
+          <w:t>2</w:t>
+        </w:r>
+      </w:fldSimple>
+      <w:r>
+        <w:t xml:space="preserve">. Comprobación de la existencia de los </w:t>
+      </w:r>
+      <w:proofErr w:type="spellStart"/>
+      <w:r>
+        <w:t>datasets</w:t>
       </w:r>
       <w:bookmarkEnd w:id="7"/>
       <w:proofErr w:type="spellEnd"/>
     </w:p>
     <w:p>
-      <w:pPr>
-        <w:pStyle w:val="Ttulo1"/>
-      </w:pPr>
-      <w:bookmarkStart w:id="8" w:name="_Toc102077342"/>
-      <w:r>
-        <w:t>Conclusiones</w:t>
+      <w:r>
+        <w:t>Si volvemos a ejecutar el script nos devuelve los siguiente:</w:t>
+      </w:r>
+    </w:p>
+    <w:p>
+      <w:pPr>
+        <w:keepNext/>
+      </w:pPr>
+      <w:r>
+        <w:drawing>
+          <wp:inline distT="0" distB="0" distL="0" distR="0" wp14:anchorId="4CF65EB4" wp14:editId="22C5BB73">
+            <wp:extent cx="5400040" cy="532765"/>
+            <wp:effectExtent l="0" t="0" r="0" b="635"/>
+            <wp:docPr id="3" name="Imagen 3" descr="Texto&#10;&#10;Descripción generada automáticamente"/>
+            <wp:cNvGraphicFramePr>
+              <a:graphicFrameLocks xmlns:a="http://schemas.openxmlformats.org/drawingml/2006/main" noChangeAspect="1"/>
+            </wp:cNvGraphicFramePr>
+            <a:graphic xmlns:a="http://schemas.openxmlformats.org/drawingml/2006/main">
+              <a:graphicData uri="http://schemas.openxmlformats.org/drawingml/2006/picture">
+                <pic:pic xmlns:pic="http://schemas.openxmlformats.org/drawingml/2006/picture">
+                  <pic:nvPicPr>
+                    <pic:cNvPr id="3" name="Imagen 3" descr="Texto&#10;&#10;Descripción generada automáticamente"/>
+                    <pic:cNvPicPr/>
+                  </pic:nvPicPr>
+                  <pic:blipFill>
+                    <a:blip r:embed="rId13"/>
+                    <a:stretch>
+                      <a:fillRect/>
+                    </a:stretch>
+                  </pic:blipFill>
+                  <pic:spPr>
+                    <a:xfrm>
+                      <a:off x="0" y="0"/>
+                      <a:ext cx="5400040" cy="532765"/>
+                    </a:xfrm>
+                    <a:prstGeom prst="rect">
+                      <a:avLst/>
+                    </a:prstGeom>
+                  </pic:spPr>
+                </pic:pic>
+              </a:graphicData>
+            </a:graphic>
+          </wp:inline>
+        </w:drawing>
+      </w:r>
+    </w:p>
+    <w:p>
+      <w:pPr>
+        <w:pStyle w:val="Descripcin"/>
+      </w:pPr>
+      <w:bookmarkStart w:id="8" w:name="_Toc102117075"/>
+      <w:r>
+        <w:t xml:space="preserve">Ilustración </w:t>
+      </w:r>
+      <w:fldSimple w:instr=" SEQ Ilustración \* ARABIC ">
+        <w:r>
+          <w:rPr>
+            <w:noProof/>
+          </w:rPr>
+          <w:t>3</w:t>
+        </w:r>
+      </w:fldSimple>
+      <w:r>
+        <w:t xml:space="preserve">. El script indica que el </w:t>
+      </w:r>
+      <w:proofErr w:type="spellStart"/>
+      <w:r>
+        <w:t>dataset</w:t>
+      </w:r>
+      <w:proofErr w:type="spellEnd"/>
+      <w:r>
+        <w:t xml:space="preserve"> no existe en esa ruta y finaliza</w:t>
       </w:r>
       <w:bookmarkEnd w:id="8"/>
     </w:p>
     <w:p>
-      <w:pPr>
-        <w:pStyle w:val="Ttulo2"/>
-      </w:pPr>
-      <w:bookmarkStart w:id="9" w:name="_Toc102077343"/>
-      <w:r>
-        <w:t>Impacto de las variables en los resultados</w:t>
+      <w:r>
+        <w:t xml:space="preserve">En base a esto se interpreta que el script no esta consiguiendo acceder a la carpeta en la que se encuentran los </w:t>
+      </w:r>
+      <w:proofErr w:type="spellStart"/>
+      <w:r>
+        <w:t>datasets</w:t>
+      </w:r>
+      <w:proofErr w:type="spellEnd"/>
+      <w:r>
+        <w:t xml:space="preserve"> en la carpeta </w:t>
+      </w:r>
+      <w:r>
+        <w:rPr>
+          <w:i/>
+          <w:iCs/>
+        </w:rPr>
+        <w:t>data</w:t>
+      </w:r>
+      <w:r>
+        <w:t xml:space="preserve"> del nivel anterior. Por ello, en la ruta descrita para </w:t>
+      </w:r>
+      <w:proofErr w:type="spellStart"/>
+      <w:r>
+        <w:t>pathTraining</w:t>
+      </w:r>
+      <w:proofErr w:type="spellEnd"/>
+      <w:r>
+        <w:t xml:space="preserve"> y </w:t>
+      </w:r>
+      <w:proofErr w:type="spellStart"/>
+      <w:r>
+        <w:t>pathTest</w:t>
+      </w:r>
+      <w:proofErr w:type="spellEnd"/>
+      <w:r>
+        <w:t xml:space="preserve"> se añade un punto en la parte anterior a la ruta ya descrita para que retroceda al nivel de jerarquía anterior. Por lo tanto, el código quedaría de la forma siguiente.</w:t>
+      </w:r>
+    </w:p>
+    <w:p>
+      <w:pPr>
+        <w:keepNext/>
+      </w:pPr>
+      <w:r>
+        <w:drawing>
+          <wp:inline distT="0" distB="0" distL="0" distR="0" wp14:anchorId="00AA44EB" wp14:editId="1F22ADC3">
+            <wp:extent cx="4324954" cy="476316"/>
+            <wp:effectExtent l="0" t="0" r="0" b="0"/>
+            <wp:docPr id="4" name="Imagen 4" descr="Texto&#10;&#10;Descripción generada automáticamente"/>
+            <wp:cNvGraphicFramePr>
+              <a:graphicFrameLocks xmlns:a="http://schemas.openxmlformats.org/drawingml/2006/main" noChangeAspect="1"/>
+            </wp:cNvGraphicFramePr>
+            <a:graphic xmlns:a="http://schemas.openxmlformats.org/drawingml/2006/main">
+              <a:graphicData uri="http://schemas.openxmlformats.org/drawingml/2006/picture">
+                <pic:pic xmlns:pic="http://schemas.openxmlformats.org/drawingml/2006/picture">
+                  <pic:nvPicPr>
+                    <pic:cNvPr id="4" name="Imagen 4" descr="Texto&#10;&#10;Descripción generada automáticamente"/>
+                    <pic:cNvPicPr/>
+                  </pic:nvPicPr>
+                  <pic:blipFill>
+                    <a:blip r:embed="rId14"/>
+                    <a:stretch>
+                      <a:fillRect/>
+                    </a:stretch>
+                  </pic:blipFill>
+                  <pic:spPr>
+                    <a:xfrm>
+                      <a:off x="0" y="0"/>
+                      <a:ext cx="4324954" cy="476316"/>
+                    </a:xfrm>
+                    <a:prstGeom prst="rect">
+                      <a:avLst/>
+                    </a:prstGeom>
+                  </pic:spPr>
+                </pic:pic>
+              </a:graphicData>
+            </a:graphic>
+          </wp:inline>
+        </w:drawing>
+      </w:r>
+    </w:p>
+    <w:p>
+      <w:pPr>
+        <w:pStyle w:val="Descripcin"/>
+      </w:pPr>
+      <w:bookmarkStart w:id="9" w:name="_Toc102117076"/>
+      <w:r>
+        <w:t xml:space="preserve">Ilustración </w:t>
+      </w:r>
+      <w:fldSimple w:instr=" SEQ Ilustración \* ARABIC ">
+        <w:r>
+          <w:rPr>
+            <w:noProof/>
+          </w:rPr>
+          <w:t>4</w:t>
+        </w:r>
+      </w:fldSimple>
+      <w:r>
+        <w:t>. Se añade un punto a la ruta, para acceder a la carpeta anterior a la actual</w:t>
       </w:r>
       <w:bookmarkEnd w:id="9"/>
     </w:p>
@@ -2507,23 +3175,237 @@
       <w:pPr>
         <w:pStyle w:val="Ttulo2"/>
       </w:pPr>
-      <w:bookmarkStart w:id="10" w:name="_Toc102077344"/>
-      <w:r>
-        <w:t>Combinaciones de variables</w:t>
+      <w:bookmarkStart w:id="10" w:name="_Toc102117066"/>
+      <w:r>
+        <w:t>Descripción de los resultados obtenidos</w:t>
       </w:r>
       <w:bookmarkEnd w:id="10"/>
+      <w:r>
+        <w:t xml:space="preserve"> </w:t>
+      </w:r>
     </w:p>
     <w:p>
       <w:pPr>
-        <w:pStyle w:val="Ttulo2"/>
-      </w:pPr>
-      <w:bookmarkStart w:id="11" w:name="_Toc102077345"/>
-      <w:r>
-        <w:t>Mejor conjunto de variables</w:t>
+        <w:pStyle w:val="Ttulo3"/>
+      </w:pPr>
+      <w:bookmarkStart w:id="11" w:name="_Toc102117067"/>
+      <w:r>
+        <w:t xml:space="preserve">Evaluación usando 10 </w:t>
+      </w:r>
+      <w:proofErr w:type="spellStart"/>
+      <w:r>
+        <w:t>cross-fold</w:t>
+      </w:r>
+      <w:proofErr w:type="spellEnd"/>
+      <w:r>
+        <w:t xml:space="preserve"> </w:t>
+      </w:r>
+      <w:proofErr w:type="spellStart"/>
+      <w:r>
+        <w:t>validation</w:t>
       </w:r>
       <w:bookmarkEnd w:id="11"/>
+      <w:proofErr w:type="spellEnd"/>
     </w:p>
     <w:p>
+      <w:r>
+        <w:t>Tras ejecutar el script obtenemos los resultados mostrados en la ilustración 5.</w:t>
+      </w:r>
+    </w:p>
+    <w:p>
+      <w:pPr>
+        <w:keepNext/>
+      </w:pPr>
+      <w:r>
+        <w:lastRenderedPageBreak/>
+        <w:drawing>
+          <wp:inline distT="0" distB="0" distL="0" distR="0" wp14:anchorId="008827DB" wp14:editId="026DACBE">
+            <wp:extent cx="3972479" cy="2276793"/>
+            <wp:effectExtent l="0" t="0" r="0" b="9525"/>
+            <wp:docPr id="5" name="Imagen 5" descr="Calendario&#10;&#10;Descripción generada automáticamente"/>
+            <wp:cNvGraphicFramePr>
+              <a:graphicFrameLocks xmlns:a="http://schemas.openxmlformats.org/drawingml/2006/main" noChangeAspect="1"/>
+            </wp:cNvGraphicFramePr>
+            <a:graphic xmlns:a="http://schemas.openxmlformats.org/drawingml/2006/main">
+              <a:graphicData uri="http://schemas.openxmlformats.org/drawingml/2006/picture">
+                <pic:pic xmlns:pic="http://schemas.openxmlformats.org/drawingml/2006/picture">
+                  <pic:nvPicPr>
+                    <pic:cNvPr id="5" name="Imagen 5" descr="Calendario&#10;&#10;Descripción generada automáticamente"/>
+                    <pic:cNvPicPr/>
+                  </pic:nvPicPr>
+                  <pic:blipFill>
+                    <a:blip r:embed="rId15"/>
+                    <a:stretch>
+                      <a:fillRect/>
+                    </a:stretch>
+                  </pic:blipFill>
+                  <pic:spPr>
+                    <a:xfrm>
+                      <a:off x="0" y="0"/>
+                      <a:ext cx="3972479" cy="2276793"/>
+                    </a:xfrm>
+                    <a:prstGeom prst="rect">
+                      <a:avLst/>
+                    </a:prstGeom>
+                  </pic:spPr>
+                </pic:pic>
+              </a:graphicData>
+            </a:graphic>
+          </wp:inline>
+        </w:drawing>
+      </w:r>
+    </w:p>
+    <w:p>
+      <w:pPr>
+        <w:pStyle w:val="Descripcin"/>
+      </w:pPr>
+      <w:r>
+        <w:t xml:space="preserve">Ilustración </w:t>
+      </w:r>
+      <w:fldSimple w:instr=" SEQ Ilustración \* ARABIC ">
+        <w:r>
+          <w:rPr>
+            <w:noProof/>
+          </w:rPr>
+          <w:t>5</w:t>
+        </w:r>
+      </w:fldSimple>
+      <w:r>
+        <w:t>. Resultados del algoritmo base</w:t>
+      </w:r>
+    </w:p>
+    <w:p>
+      <w:r>
+        <w:t xml:space="preserve">Si observamos los resultados del algoritmo base tenemos que tiene una precisión o </w:t>
+      </w:r>
+      <w:proofErr w:type="spellStart"/>
+      <w:r>
+        <w:t>accuracy</w:t>
+      </w:r>
+      <w:proofErr w:type="spellEnd"/>
+      <w:r>
+        <w:t xml:space="preserve"> del 0.66.</w:t>
+      </w:r>
+    </w:p>
+    <w:p>
+      <w:pPr>
+        <w:pStyle w:val="Ttulo1"/>
+      </w:pPr>
+      <w:r>
+        <w:t>Algoritmo base</w:t>
+      </w:r>
+    </w:p>
+    <w:p>
+      <w:pPr>
+        <w:pStyle w:val="Ttulo2"/>
+      </w:pPr>
+      <w:r>
+        <w:t>Descripción de la implementación realizada</w:t>
+      </w:r>
+    </w:p>
+    <w:p>
+      <w:pPr>
+        <w:pStyle w:val="Ttulo3"/>
+      </w:pPr>
+      <w:r>
+        <w:t>Problemas encontrados</w:t>
+      </w:r>
+    </w:p>
+    <w:p>
+      <w:pPr>
+        <w:pStyle w:val="Ttulo4"/>
+      </w:pPr>
+      <w:r>
+        <w:t>Problema 1</w:t>
+      </w:r>
+    </w:p>
+    <w:p>
+      <w:pPr>
+        <w:pStyle w:val="Ttulo5"/>
+      </w:pPr>
+      <w:r>
+        <w:t>Descripción del problema</w:t>
+      </w:r>
+    </w:p>
+    <w:p>
+      <w:pPr>
+        <w:pStyle w:val="Ttulo5"/>
+      </w:pPr>
+      <w:r>
+        <w:t>Solución</w:t>
+      </w:r>
+    </w:p>
+    <w:p>
+      <w:pPr>
+        <w:pStyle w:val="Ttulo2"/>
+      </w:pPr>
+      <w:r>
+        <w:t xml:space="preserve">Descripción de los resultados obtenidos </w:t>
+      </w:r>
+    </w:p>
+    <w:p>
+      <w:pPr>
+        <w:pStyle w:val="Ttulo3"/>
+      </w:pPr>
+      <w:r>
+        <w:t xml:space="preserve">Evaluación usando 10 </w:t>
+      </w:r>
+      <w:proofErr w:type="spellStart"/>
+      <w:r>
+        <w:t>cross-fold</w:t>
+      </w:r>
+      <w:proofErr w:type="spellEnd"/>
+      <w:r>
+        <w:t xml:space="preserve"> </w:t>
+      </w:r>
+      <w:proofErr w:type="spellStart"/>
+      <w:r>
+        <w:t>validation</w:t>
+      </w:r>
+      <w:proofErr w:type="spellEnd"/>
+    </w:p>
+    <w:p/>
+    <w:p>
+      <w:pPr>
+        <w:pStyle w:val="Ttulo1"/>
+      </w:pPr>
+      <w:bookmarkStart w:id="12" w:name="_Toc102117068"/>
+      <w:r>
+        <w:t>Conclusiones</w:t>
+      </w:r>
+      <w:bookmarkEnd w:id="12"/>
+    </w:p>
+    <w:p>
+      <w:pPr>
+        <w:pStyle w:val="Ttulo2"/>
+      </w:pPr>
+      <w:bookmarkStart w:id="13" w:name="_Toc102117069"/>
+      <w:r>
+        <w:t>Impacto de las variables en los resultados</w:t>
+      </w:r>
+      <w:bookmarkEnd w:id="13"/>
+    </w:p>
+    <w:p>
+      <w:pPr>
+        <w:pStyle w:val="Ttulo2"/>
+      </w:pPr>
+      <w:bookmarkStart w:id="14" w:name="_Toc102117070"/>
+      <w:r>
+        <w:t>Combinaciones de variables</w:t>
+      </w:r>
+      <w:bookmarkEnd w:id="14"/>
+    </w:p>
+    <w:p>
+      <w:pPr>
+        <w:pStyle w:val="Ttulo2"/>
+      </w:pPr>
+      <w:bookmarkStart w:id="15" w:name="_Toc102117071"/>
+      <w:r>
+        <w:t>Mejor conjunto de variables</w:t>
+      </w:r>
+      <w:bookmarkEnd w:id="15"/>
+    </w:p>
+    <w:p>
       <w:pPr>
         <w:spacing w:line="259" w:lineRule="auto"/>
         <w:jc w:val="left"/>
@@ -2536,12 +3418,12 @@
       <w:pPr>
         <w:pStyle w:val="Ttulo1"/>
       </w:pPr>
-      <w:bookmarkStart w:id="12" w:name="_Toc102077346"/>
+      <w:bookmarkStart w:id="16" w:name="_Toc102117072"/>
       <w:r>
         <w:lastRenderedPageBreak/>
         <w:t>Bibliografía</w:t>
       </w:r>
-      <w:bookmarkEnd w:id="12"/>
+      <w:bookmarkEnd w:id="16"/>
     </w:p>
     <w:p>
       <w:pPr>
@@ -2591,7 +3473,7 @@
       </w:pPr>
     </w:p>
     <w:sectPr>
-      <w:footerReference w:type="default" r:id="rId11"/>
+      <w:footerReference w:type="default" r:id="rId16"/>
       <w:pgSz w:w="11906" w:h="16838"/>
       <w:pgMar w:top="1417" w:right="1701" w:bottom="1417" w:left="1701" w:header="708" w:footer="708" w:gutter="0"/>
       <w:pgNumType w:start="1"/>
@@ -2704,14 +3586,27 @@
     <w:r>
       <w:t xml:space="preserve"> de </w:t>
     </w:r>
-    <w:fldSimple w:instr=" SECTIONPAGES  ">
-      <w:r>
-        <w:rPr>
-          <w:noProof/>
-        </w:rPr>
-        <w:t>4</w:t>
-      </w:r>
-    </w:fldSimple>
+    <w:r>
+      <w:fldChar w:fldCharType="begin"/>
+    </w:r>
+    <w:r>
+      <w:instrText xml:space="preserve"> SECTIONPAGES  </w:instrText>
+    </w:r>
+    <w:r>
+      <w:fldChar w:fldCharType="separate"/>
+    </w:r>
+    <w:r>
+      <w:rPr>
+        <w:noProof/>
+      </w:rPr>
+      <w:t>6</w:t>
+    </w:r>
+    <w:r>
+      <w:rPr>
+        <w:noProof/>
+      </w:rPr>
+      <w:fldChar w:fldCharType="end"/>
+    </w:r>
   </w:p>
   <w:p>
     <w:pPr>
@@ -6422,6 +7317,7 @@
   <w:style w:type="character" w:default="1" w:styleId="Fuentedeprrafopredeter">
     <w:name w:val="Default Paragraph Font"/>
     <w:uiPriority w:val="1"/>
+    <w:semiHidden/>
     <w:unhideWhenUsed/>
   </w:style>
   <w:style w:type="table" w:default="1" w:styleId="Tablanormal">
@@ -7710,7 +8606,9 @@
     <w:rsidRoot w:val="00851D58"/>
     <w:rsid w:val="003C16E4"/>
     <w:rsid w:val="00851D58"/>
+    <w:rsid w:val="00BB0F40"/>
     <w:rsid w:val="00CD59ED"/>
+    <w:rsid w:val="00F1110F"/>
   </w:rsids>
   <m:mathPr>
     <m:mathFont m:val="Cambria Math"/>

</xml_diff>

<commit_message>
realizadas 4 modificaciones al algoritmo base
</commit_message>
<xml_diff>
--- a/docs/Memoria.docx
+++ b/docs/Memoria.docx
@@ -1,6 +1,6 @@
 
 <file path=word/document.xml><?xml version="1.0" encoding="utf-8"?>
-<w:document xmlns:wpc="http://schemas.microsoft.com/office/word/2010/wordprocessingCanvas" xmlns:cx="http://schemas.microsoft.com/office/drawing/2014/chartex" xmlns:cx1="http://schemas.microsoft.com/office/drawing/2015/9/8/chartex" xmlns:cx2="http://schemas.microsoft.com/office/drawing/2015/10/21/chartex" xmlns:cx3="http://schemas.microsoft.com/office/drawing/2016/5/9/chartex" xmlns:cx4="http://schemas.microsoft.com/office/drawing/2016/5/10/chartex" xmlns:cx5="http://schemas.microsoft.com/office/drawing/2016/5/11/chartex" xmlns:cx6="http://schemas.microsoft.com/office/drawing/2016/5/12/chartex" xmlns:cx7="http://schemas.microsoft.com/office/drawing/2016/5/13/chartex" xmlns:cx8="http://schemas.microsoft.com/office/drawing/2016/5/14/chartex" xmlns:mc="http://schemas.openxmlformats.org/markup-compatibility/2006" xmlns:aink="http://schemas.microsoft.com/office/drawing/2016/ink" xmlns:am3d="http://schemas.microsoft.com/office/drawing/2017/model3d" xmlns:o="urn:schemas-microsoft-com:office:office" xmlns:r="http://schemas.openxmlformats.org/officeDocument/2006/relationships" xmlns:m="http://schemas.openxmlformats.org/officeDocument/2006/math" xmlns:v="urn:schemas-microsoft-com:vml" xmlns:wp14="http://schemas.microsoft.com/office/word/2010/wordprocessingDrawing" xmlns:wp="http://schemas.openxmlformats.org/drawingml/2006/wordprocessingDrawing" xmlns:w10="urn:schemas-microsoft-com:office:word" xmlns:w="http://schemas.openxmlformats.org/wordprocessingml/2006/main" xmlns:w14="http://schemas.microsoft.com/office/word/2010/wordml" xmlns:w15="http://schemas.microsoft.com/office/word/2012/wordml" xmlns:w16cex="http://schemas.microsoft.com/office/word/2018/wordml/cex" xmlns:w16cid="http://schemas.microsoft.com/office/word/2016/wordml/cid" xmlns:w16="http://schemas.microsoft.com/office/word/2018/wordml" xmlns:w16sdtdh="http://schemas.microsoft.com/office/word/2020/wordml/sdtdatahash" xmlns:w16se="http://schemas.microsoft.com/office/word/2015/wordml/symex" xmlns:wpg="http://schemas.microsoft.com/office/word/2010/wordprocessingGroup" xmlns:wpi="http://schemas.microsoft.com/office/word/2010/wordprocessingInk" xmlns:wne="http://schemas.microsoft.com/office/word/2006/wordml" xmlns:wps="http://schemas.microsoft.com/office/word/2010/wordprocessingShape" mc:Ignorable="w14 w15 w16se w16cid w16 w16cex w16sdtdh wp14">
+<w:document xmlns:wpc="http://schemas.microsoft.com/office/word/2010/wordprocessingCanvas" xmlns:cx="http://schemas.microsoft.com/office/drawing/2014/chartex" xmlns:cx1="http://schemas.microsoft.com/office/drawing/2015/9/8/chartex" xmlns:cx2="http://schemas.microsoft.com/office/drawing/2015/10/21/chartex" xmlns:cx3="http://schemas.microsoft.com/office/drawing/2016/5/9/chartex" xmlns:cx4="http://schemas.microsoft.com/office/drawing/2016/5/10/chartex" xmlns:cx5="http://schemas.microsoft.com/office/drawing/2016/5/11/chartex" xmlns:cx6="http://schemas.microsoft.com/office/drawing/2016/5/12/chartex" xmlns:cx7="http://schemas.microsoft.com/office/drawing/2016/5/13/chartex" xmlns:cx8="http://schemas.microsoft.com/office/drawing/2016/5/14/chartex" xmlns:mc="http://schemas.openxmlformats.org/markup-compatibility/2006" xmlns:aink="http://schemas.microsoft.com/office/drawing/2016/ink" xmlns:am3d="http://schemas.microsoft.com/office/drawing/2017/model3d" xmlns:o="urn:schemas-microsoft-com:office:office" xmlns:oel="http://schemas.microsoft.com/office/2019/extlst" xmlns:r="http://schemas.openxmlformats.org/officeDocument/2006/relationships" xmlns:m="http://schemas.openxmlformats.org/officeDocument/2006/math" xmlns:v="urn:schemas-microsoft-com:vml" xmlns:wp14="http://schemas.microsoft.com/office/word/2010/wordprocessingDrawing" xmlns:wp="http://schemas.openxmlformats.org/drawingml/2006/wordprocessingDrawing" xmlns:w10="urn:schemas-microsoft-com:office:word" xmlns:w="http://schemas.openxmlformats.org/wordprocessingml/2006/main" xmlns:w14="http://schemas.microsoft.com/office/word/2010/wordml" xmlns:w15="http://schemas.microsoft.com/office/word/2012/wordml" xmlns:w16cex="http://schemas.microsoft.com/office/word/2018/wordml/cex" xmlns:w16cid="http://schemas.microsoft.com/office/word/2016/wordml/cid" xmlns:w16="http://schemas.microsoft.com/office/word/2018/wordml" xmlns:w16sdtdh="http://schemas.microsoft.com/office/word/2020/wordml/sdtdatahash" xmlns:w16se="http://schemas.microsoft.com/office/word/2015/wordml/symex" xmlns:wpg="http://schemas.microsoft.com/office/word/2010/wordprocessingGroup" xmlns:wpi="http://schemas.microsoft.com/office/word/2010/wordprocessingInk" xmlns:wne="http://schemas.microsoft.com/office/word/2006/wordml" xmlns:wps="http://schemas.microsoft.com/office/word/2010/wordprocessingShape" mc:Ignorable="w14 w15 w16se w16cid w16 w16cex w16sdtdh wp14">
   <w:body>
     <w:p>
       <w:pPr>
@@ -1084,7 +1084,7 @@
             </w:rPr>
             <w:fldChar w:fldCharType="separate"/>
           </w:r>
-          <w:hyperlink w:anchor="_Toc102117061" w:history="1">
+          <w:hyperlink w:anchor="_Toc102389381" w:history="1">
             <w:r>
               <w:rPr>
                 <w:rStyle w:val="Hipervnculo"/>
@@ -1127,7 +1127,7 @@
                 <w:noProof/>
                 <w:webHidden/>
               </w:rPr>
-              <w:instrText xml:space="preserve"> PAGEREF _Toc102117061 \h </w:instrText>
+              <w:instrText xml:space="preserve"> PAGEREF _Toc102389381 \h </w:instrText>
             </w:r>
             <w:r>
               <w:rPr>
@@ -1172,7 +1172,7 @@
               <w:lang w:eastAsia="es-ES"/>
             </w:rPr>
           </w:pPr>
-          <w:hyperlink w:anchor="_Toc102117062" w:history="1">
+          <w:hyperlink w:anchor="_Toc102389382" w:history="1">
             <w:r>
               <w:rPr>
                 <w:rStyle w:val="Hipervnculo"/>
@@ -1215,7 +1215,7 @@
                 <w:noProof/>
                 <w:webHidden/>
               </w:rPr>
-              <w:instrText xml:space="preserve"> PAGEREF _Toc102117062 \h </w:instrText>
+              <w:instrText xml:space="preserve"> PAGEREF _Toc102389382 \h </w:instrText>
             </w:r>
             <w:r>
               <w:rPr>
@@ -1260,7 +1260,7 @@
               <w:lang w:eastAsia="es-ES"/>
             </w:rPr>
           </w:pPr>
-          <w:hyperlink w:anchor="_Toc102117063" w:history="1">
+          <w:hyperlink w:anchor="_Toc102389383" w:history="1">
             <w:r>
               <w:rPr>
                 <w:rStyle w:val="Hipervnculo"/>
@@ -1303,7 +1303,7 @@
                 <w:noProof/>
                 <w:webHidden/>
               </w:rPr>
-              <w:instrText xml:space="preserve"> PAGEREF _Toc102117063 \h </w:instrText>
+              <w:instrText xml:space="preserve"> PAGEREF _Toc102389383 \h </w:instrText>
             </w:r>
             <w:r>
               <w:rPr>
@@ -1347,7 +1347,7 @@
               <w:lang w:eastAsia="es-ES"/>
             </w:rPr>
           </w:pPr>
-          <w:hyperlink w:anchor="_Toc102117064" w:history="1">
+          <w:hyperlink w:anchor="_Toc102389384" w:history="1">
             <w:r>
               <w:rPr>
                 <w:rStyle w:val="Hipervnculo"/>
@@ -1374,7 +1374,7 @@
                 <w:noProof/>
                 <w:webHidden/>
               </w:rPr>
-              <w:instrText xml:space="preserve"> PAGEREF _Toc102117064 \h </w:instrText>
+              <w:instrText xml:space="preserve"> PAGEREF _Toc102389384 \h </w:instrText>
             </w:r>
             <w:r>
               <w:rPr>
@@ -1418,7 +1418,7 @@
               <w:lang w:eastAsia="es-ES"/>
             </w:rPr>
           </w:pPr>
-          <w:hyperlink w:anchor="_Toc102117065" w:history="1">
+          <w:hyperlink w:anchor="_Toc102389385" w:history="1">
             <w:r>
               <w:rPr>
                 <w:rStyle w:val="Hipervnculo"/>
@@ -1445,7 +1445,7 @@
                 <w:noProof/>
                 <w:webHidden/>
               </w:rPr>
-              <w:instrText xml:space="preserve"> PAGEREF _Toc102117065 \h </w:instrText>
+              <w:instrText xml:space="preserve"> PAGEREF _Toc102389385 \h </w:instrText>
             </w:r>
             <w:r>
               <w:rPr>
@@ -1489,7 +1489,7 @@
               <w:lang w:eastAsia="es-ES"/>
             </w:rPr>
           </w:pPr>
-          <w:hyperlink w:anchor="_Toc102117066" w:history="1">
+          <w:hyperlink w:anchor="_Toc102389386" w:history="1">
             <w:r>
               <w:rPr>
                 <w:rStyle w:val="Hipervnculo"/>
@@ -1516,7 +1516,7 @@
                 <w:noProof/>
                 <w:webHidden/>
               </w:rPr>
-              <w:instrText xml:space="preserve"> PAGEREF _Toc102117066 \h </w:instrText>
+              <w:instrText xml:space="preserve"> PAGEREF _Toc102389386 \h </w:instrText>
             </w:r>
             <w:r>
               <w:rPr>
@@ -1560,7 +1560,7 @@
               <w:lang w:eastAsia="es-ES"/>
             </w:rPr>
           </w:pPr>
-          <w:hyperlink w:anchor="_Toc102117067" w:history="1">
+          <w:hyperlink w:anchor="_Toc102389387" w:history="1">
             <w:r>
               <w:rPr>
                 <w:rStyle w:val="Hipervnculo"/>
@@ -1587,7 +1587,7 @@
                 <w:noProof/>
                 <w:webHidden/>
               </w:rPr>
-              <w:instrText xml:space="preserve"> PAGEREF _Toc102117067 \h </w:instrText>
+              <w:instrText xml:space="preserve"> PAGEREF _Toc102389387 \h </w:instrText>
             </w:r>
             <w:r>
               <w:rPr>
@@ -1632,7 +1632,7 @@
               <w:lang w:eastAsia="es-ES"/>
             </w:rPr>
           </w:pPr>
-          <w:hyperlink w:anchor="_Toc102117068" w:history="1">
+          <w:hyperlink w:anchor="_Toc102389388" w:history="1">
             <w:r>
               <w:rPr>
                 <w:rStyle w:val="Hipervnculo"/>
@@ -1654,7 +1654,7 @@
                 <w:rStyle w:val="Hipervnculo"/>
                 <w:noProof/>
               </w:rPr>
-              <w:t>Conclusiones</w:t>
+              <w:t>Limpiando los datos. Todo a minúsculas</w:t>
             </w:r>
             <w:r>
               <w:rPr>
@@ -1675,7 +1675,7 @@
                 <w:noProof/>
                 <w:webHidden/>
               </w:rPr>
-              <w:instrText xml:space="preserve"> PAGEREF _Toc102117068 \h </w:instrText>
+              <w:instrText xml:space="preserve"> PAGEREF _Toc102389388 \h </w:instrText>
             </w:r>
             <w:r>
               <w:rPr>
@@ -1695,7 +1695,7 @@
                 <w:noProof/>
                 <w:webHidden/>
               </w:rPr>
-              <w:t>4</w:t>
+              <w:t>5</w:t>
             </w:r>
             <w:r>
               <w:rPr>
@@ -1719,13 +1719,13 @@
               <w:lang w:eastAsia="es-ES"/>
             </w:rPr>
           </w:pPr>
-          <w:hyperlink w:anchor="_Toc102117069" w:history="1">
+          <w:hyperlink w:anchor="_Toc102389389" w:history="1">
             <w:r>
               <w:rPr>
                 <w:rStyle w:val="Hipervnculo"/>
                 <w:noProof/>
               </w:rPr>
-              <w:t>4.1. Impacto de las variables en los resultados</w:t>
+              <w:t>4.1. Descripción de la implementación realizada</w:t>
             </w:r>
             <w:r>
               <w:rPr>
@@ -1746,7 +1746,7 @@
                 <w:noProof/>
                 <w:webHidden/>
               </w:rPr>
-              <w:instrText xml:space="preserve"> PAGEREF _Toc102117069 \h </w:instrText>
+              <w:instrText xml:space="preserve"> PAGEREF _Toc102389389 \h </w:instrText>
             </w:r>
             <w:r>
               <w:rPr>
@@ -1766,7 +1766,7 @@
                 <w:noProof/>
                 <w:webHidden/>
               </w:rPr>
-              <w:t>4</w:t>
+              <w:t>5</w:t>
             </w:r>
             <w:r>
               <w:rPr>
@@ -1790,13 +1790,13 @@
               <w:lang w:eastAsia="es-ES"/>
             </w:rPr>
           </w:pPr>
-          <w:hyperlink w:anchor="_Toc102117070" w:history="1">
+          <w:hyperlink w:anchor="_Toc102389390" w:history="1">
             <w:r>
               <w:rPr>
                 <w:rStyle w:val="Hipervnculo"/>
                 <w:noProof/>
               </w:rPr>
-              <w:t>4.2. Combinaciones de variables</w:t>
+              <w:t>4.2. Descripción de los resultados obtenidos</w:t>
             </w:r>
             <w:r>
               <w:rPr>
@@ -1817,7 +1817,7 @@
                 <w:noProof/>
                 <w:webHidden/>
               </w:rPr>
-              <w:instrText xml:space="preserve"> PAGEREF _Toc102117070 \h </w:instrText>
+              <w:instrText xml:space="preserve"> PAGEREF _Toc102389390 \h </w:instrText>
             </w:r>
             <w:r>
               <w:rPr>
@@ -1837,7 +1837,7 @@
                 <w:noProof/>
                 <w:webHidden/>
               </w:rPr>
-              <w:t>4</w:t>
+              <w:t>6</w:t>
             </w:r>
             <w:r>
               <w:rPr>
@@ -1850,7 +1850,7 @@
         </w:p>
         <w:p>
           <w:pPr>
-            <w:pStyle w:val="TDC2"/>
+            <w:pStyle w:val="TDC3"/>
             <w:tabs>
               <w:tab w:val="right" w:leader="dot" w:pos="8494"/>
             </w:tabs>
@@ -1861,13 +1861,13 @@
               <w:lang w:eastAsia="es-ES"/>
             </w:rPr>
           </w:pPr>
-          <w:hyperlink w:anchor="_Toc102117071" w:history="1">
+          <w:hyperlink w:anchor="_Toc102389391" w:history="1">
             <w:r>
               <w:rPr>
                 <w:rStyle w:val="Hipervnculo"/>
                 <w:noProof/>
               </w:rPr>
-              <w:t>4.3. Mejor conjunto de variables</w:t>
+              <w:t>4.2.1. Evaluación usando 10 cross-fold validation</w:t>
             </w:r>
             <w:r>
               <w:rPr>
@@ -1888,7 +1888,7 @@
                 <w:noProof/>
                 <w:webHidden/>
               </w:rPr>
-              <w:instrText xml:space="preserve"> PAGEREF _Toc102117071 \h </w:instrText>
+              <w:instrText xml:space="preserve"> PAGEREF _Toc102389391 \h </w:instrText>
             </w:r>
             <w:r>
               <w:rPr>
@@ -1908,7 +1908,7 @@
                 <w:noProof/>
                 <w:webHidden/>
               </w:rPr>
-              <w:t>4</w:t>
+              <w:t>6</w:t>
             </w:r>
             <w:r>
               <w:rPr>
@@ -1933,7 +1933,7 @@
               <w:lang w:eastAsia="es-ES"/>
             </w:rPr>
           </w:pPr>
-          <w:hyperlink w:anchor="_Toc102117072" w:history="1">
+          <w:hyperlink w:anchor="_Toc102389392" w:history="1">
             <w:r>
               <w:rPr>
                 <w:rStyle w:val="Hipervnculo"/>
@@ -1955,6 +1955,980 @@
                 <w:rStyle w:val="Hipervnculo"/>
                 <w:noProof/>
               </w:rPr>
+              <w:t>Limpiando los datos. Eliminar signos de puntuación</w:t>
+            </w:r>
+            <w:r>
+              <w:rPr>
+                <w:noProof/>
+                <w:webHidden/>
+              </w:rPr>
+              <w:tab/>
+            </w:r>
+            <w:r>
+              <w:rPr>
+                <w:noProof/>
+                <w:webHidden/>
+              </w:rPr>
+              <w:fldChar w:fldCharType="begin"/>
+            </w:r>
+            <w:r>
+              <w:rPr>
+                <w:noProof/>
+                <w:webHidden/>
+              </w:rPr>
+              <w:instrText xml:space="preserve"> PAGEREF _Toc102389392 \h </w:instrText>
+            </w:r>
+            <w:r>
+              <w:rPr>
+                <w:noProof/>
+                <w:webHidden/>
+              </w:rPr>
+            </w:r>
+            <w:r>
+              <w:rPr>
+                <w:noProof/>
+                <w:webHidden/>
+              </w:rPr>
+              <w:fldChar w:fldCharType="separate"/>
+            </w:r>
+            <w:r>
+              <w:rPr>
+                <w:noProof/>
+                <w:webHidden/>
+              </w:rPr>
+              <w:t>6</w:t>
+            </w:r>
+            <w:r>
+              <w:rPr>
+                <w:noProof/>
+                <w:webHidden/>
+              </w:rPr>
+              <w:fldChar w:fldCharType="end"/>
+            </w:r>
+          </w:hyperlink>
+        </w:p>
+        <w:p>
+          <w:pPr>
+            <w:pStyle w:val="TDC2"/>
+            <w:tabs>
+              <w:tab w:val="right" w:leader="dot" w:pos="8494"/>
+            </w:tabs>
+            <w:rPr>
+              <w:rFonts w:asciiTheme="minorHAnsi" w:eastAsiaTheme="minorEastAsia" w:hAnsiTheme="minorHAnsi"/>
+              <w:noProof/>
+              <w:sz w:val="22"/>
+              <w:lang w:eastAsia="es-ES"/>
+            </w:rPr>
+          </w:pPr>
+          <w:hyperlink w:anchor="_Toc102389393" w:history="1">
+            <w:r>
+              <w:rPr>
+                <w:rStyle w:val="Hipervnculo"/>
+                <w:noProof/>
+              </w:rPr>
+              <w:t>5.1. Descripción de la implementación realizada</w:t>
+            </w:r>
+            <w:r>
+              <w:rPr>
+                <w:noProof/>
+                <w:webHidden/>
+              </w:rPr>
+              <w:tab/>
+            </w:r>
+            <w:r>
+              <w:rPr>
+                <w:noProof/>
+                <w:webHidden/>
+              </w:rPr>
+              <w:fldChar w:fldCharType="begin"/>
+            </w:r>
+            <w:r>
+              <w:rPr>
+                <w:noProof/>
+                <w:webHidden/>
+              </w:rPr>
+              <w:instrText xml:space="preserve"> PAGEREF _Toc102389393 \h </w:instrText>
+            </w:r>
+            <w:r>
+              <w:rPr>
+                <w:noProof/>
+                <w:webHidden/>
+              </w:rPr>
+            </w:r>
+            <w:r>
+              <w:rPr>
+                <w:noProof/>
+                <w:webHidden/>
+              </w:rPr>
+              <w:fldChar w:fldCharType="separate"/>
+            </w:r>
+            <w:r>
+              <w:rPr>
+                <w:noProof/>
+                <w:webHidden/>
+              </w:rPr>
+              <w:t>6</w:t>
+            </w:r>
+            <w:r>
+              <w:rPr>
+                <w:noProof/>
+                <w:webHidden/>
+              </w:rPr>
+              <w:fldChar w:fldCharType="end"/>
+            </w:r>
+          </w:hyperlink>
+        </w:p>
+        <w:p>
+          <w:pPr>
+            <w:pStyle w:val="TDC2"/>
+            <w:tabs>
+              <w:tab w:val="right" w:leader="dot" w:pos="8494"/>
+            </w:tabs>
+            <w:rPr>
+              <w:rFonts w:asciiTheme="minorHAnsi" w:eastAsiaTheme="minorEastAsia" w:hAnsiTheme="minorHAnsi"/>
+              <w:noProof/>
+              <w:sz w:val="22"/>
+              <w:lang w:eastAsia="es-ES"/>
+            </w:rPr>
+          </w:pPr>
+          <w:hyperlink w:anchor="_Toc102389394" w:history="1">
+            <w:r>
+              <w:rPr>
+                <w:rStyle w:val="Hipervnculo"/>
+                <w:noProof/>
+              </w:rPr>
+              <w:t>5.2. Descripción de los resultados obtenidos</w:t>
+            </w:r>
+            <w:r>
+              <w:rPr>
+                <w:noProof/>
+                <w:webHidden/>
+              </w:rPr>
+              <w:tab/>
+            </w:r>
+            <w:r>
+              <w:rPr>
+                <w:noProof/>
+                <w:webHidden/>
+              </w:rPr>
+              <w:fldChar w:fldCharType="begin"/>
+            </w:r>
+            <w:r>
+              <w:rPr>
+                <w:noProof/>
+                <w:webHidden/>
+              </w:rPr>
+              <w:instrText xml:space="preserve"> PAGEREF _Toc102389394 \h </w:instrText>
+            </w:r>
+            <w:r>
+              <w:rPr>
+                <w:noProof/>
+                <w:webHidden/>
+              </w:rPr>
+            </w:r>
+            <w:r>
+              <w:rPr>
+                <w:noProof/>
+                <w:webHidden/>
+              </w:rPr>
+              <w:fldChar w:fldCharType="separate"/>
+            </w:r>
+            <w:r>
+              <w:rPr>
+                <w:noProof/>
+                <w:webHidden/>
+              </w:rPr>
+              <w:t>7</w:t>
+            </w:r>
+            <w:r>
+              <w:rPr>
+                <w:noProof/>
+                <w:webHidden/>
+              </w:rPr>
+              <w:fldChar w:fldCharType="end"/>
+            </w:r>
+          </w:hyperlink>
+        </w:p>
+        <w:p>
+          <w:pPr>
+            <w:pStyle w:val="TDC3"/>
+            <w:tabs>
+              <w:tab w:val="right" w:leader="dot" w:pos="8494"/>
+            </w:tabs>
+            <w:rPr>
+              <w:rFonts w:asciiTheme="minorHAnsi" w:eastAsiaTheme="minorEastAsia" w:hAnsiTheme="minorHAnsi"/>
+              <w:noProof/>
+              <w:sz w:val="22"/>
+              <w:lang w:eastAsia="es-ES"/>
+            </w:rPr>
+          </w:pPr>
+          <w:hyperlink w:anchor="_Toc102389395" w:history="1">
+            <w:r>
+              <w:rPr>
+                <w:rStyle w:val="Hipervnculo"/>
+                <w:noProof/>
+              </w:rPr>
+              <w:t>5.2.1. Evaluación usando 10 cross-fold validation</w:t>
+            </w:r>
+            <w:r>
+              <w:rPr>
+                <w:noProof/>
+                <w:webHidden/>
+              </w:rPr>
+              <w:tab/>
+            </w:r>
+            <w:r>
+              <w:rPr>
+                <w:noProof/>
+                <w:webHidden/>
+              </w:rPr>
+              <w:fldChar w:fldCharType="begin"/>
+            </w:r>
+            <w:r>
+              <w:rPr>
+                <w:noProof/>
+                <w:webHidden/>
+              </w:rPr>
+              <w:instrText xml:space="preserve"> PAGEREF _Toc102389395 \h </w:instrText>
+            </w:r>
+            <w:r>
+              <w:rPr>
+                <w:noProof/>
+                <w:webHidden/>
+              </w:rPr>
+            </w:r>
+            <w:r>
+              <w:rPr>
+                <w:noProof/>
+                <w:webHidden/>
+              </w:rPr>
+              <w:fldChar w:fldCharType="separate"/>
+            </w:r>
+            <w:r>
+              <w:rPr>
+                <w:noProof/>
+                <w:webHidden/>
+              </w:rPr>
+              <w:t>7</w:t>
+            </w:r>
+            <w:r>
+              <w:rPr>
+                <w:noProof/>
+                <w:webHidden/>
+              </w:rPr>
+              <w:fldChar w:fldCharType="end"/>
+            </w:r>
+          </w:hyperlink>
+        </w:p>
+        <w:p>
+          <w:pPr>
+            <w:pStyle w:val="TDC1"/>
+            <w:tabs>
+              <w:tab w:val="left" w:pos="482"/>
+              <w:tab w:val="right" w:leader="dot" w:pos="8494"/>
+            </w:tabs>
+            <w:rPr>
+              <w:rFonts w:asciiTheme="minorHAnsi" w:eastAsiaTheme="minorEastAsia" w:hAnsiTheme="minorHAnsi"/>
+              <w:noProof/>
+              <w:sz w:val="22"/>
+              <w:lang w:eastAsia="es-ES"/>
+            </w:rPr>
+          </w:pPr>
+          <w:hyperlink w:anchor="_Toc102389396" w:history="1">
+            <w:r>
+              <w:rPr>
+                <w:rStyle w:val="Hipervnculo"/>
+                <w:noProof/>
+              </w:rPr>
+              <w:t>6.</w:t>
+            </w:r>
+            <w:r>
+              <w:rPr>
+                <w:rFonts w:asciiTheme="minorHAnsi" w:eastAsiaTheme="minorEastAsia" w:hAnsiTheme="minorHAnsi"/>
+                <w:noProof/>
+                <w:sz w:val="22"/>
+                <w:lang w:eastAsia="es-ES"/>
+              </w:rPr>
+              <w:tab/>
+            </w:r>
+            <w:r>
+              <w:rPr>
+                <w:rStyle w:val="Hipervnculo"/>
+                <w:noProof/>
+              </w:rPr>
+              <w:t>Limpiando los datos. Eliminando Stopwords</w:t>
+            </w:r>
+            <w:r>
+              <w:rPr>
+                <w:noProof/>
+                <w:webHidden/>
+              </w:rPr>
+              <w:tab/>
+            </w:r>
+            <w:r>
+              <w:rPr>
+                <w:noProof/>
+                <w:webHidden/>
+              </w:rPr>
+              <w:fldChar w:fldCharType="begin"/>
+            </w:r>
+            <w:r>
+              <w:rPr>
+                <w:noProof/>
+                <w:webHidden/>
+              </w:rPr>
+              <w:instrText xml:space="preserve"> PAGEREF _Toc102389396 \h </w:instrText>
+            </w:r>
+            <w:r>
+              <w:rPr>
+                <w:noProof/>
+                <w:webHidden/>
+              </w:rPr>
+            </w:r>
+            <w:r>
+              <w:rPr>
+                <w:noProof/>
+                <w:webHidden/>
+              </w:rPr>
+              <w:fldChar w:fldCharType="separate"/>
+            </w:r>
+            <w:r>
+              <w:rPr>
+                <w:noProof/>
+                <w:webHidden/>
+              </w:rPr>
+              <w:t>8</w:t>
+            </w:r>
+            <w:r>
+              <w:rPr>
+                <w:noProof/>
+                <w:webHidden/>
+              </w:rPr>
+              <w:fldChar w:fldCharType="end"/>
+            </w:r>
+          </w:hyperlink>
+        </w:p>
+        <w:p>
+          <w:pPr>
+            <w:pStyle w:val="TDC2"/>
+            <w:tabs>
+              <w:tab w:val="right" w:leader="dot" w:pos="8494"/>
+            </w:tabs>
+            <w:rPr>
+              <w:rFonts w:asciiTheme="minorHAnsi" w:eastAsiaTheme="minorEastAsia" w:hAnsiTheme="minorHAnsi"/>
+              <w:noProof/>
+              <w:sz w:val="22"/>
+              <w:lang w:eastAsia="es-ES"/>
+            </w:rPr>
+          </w:pPr>
+          <w:hyperlink w:anchor="_Toc102389397" w:history="1">
+            <w:r>
+              <w:rPr>
+                <w:rStyle w:val="Hipervnculo"/>
+                <w:noProof/>
+              </w:rPr>
+              <w:t>6.1. Descripción de la implementación realizada</w:t>
+            </w:r>
+            <w:r>
+              <w:rPr>
+                <w:noProof/>
+                <w:webHidden/>
+              </w:rPr>
+              <w:tab/>
+            </w:r>
+            <w:r>
+              <w:rPr>
+                <w:noProof/>
+                <w:webHidden/>
+              </w:rPr>
+              <w:fldChar w:fldCharType="begin"/>
+            </w:r>
+            <w:r>
+              <w:rPr>
+                <w:noProof/>
+                <w:webHidden/>
+              </w:rPr>
+              <w:instrText xml:space="preserve"> PAGEREF _Toc102389397 \h </w:instrText>
+            </w:r>
+            <w:r>
+              <w:rPr>
+                <w:noProof/>
+                <w:webHidden/>
+              </w:rPr>
+            </w:r>
+            <w:r>
+              <w:rPr>
+                <w:noProof/>
+                <w:webHidden/>
+              </w:rPr>
+              <w:fldChar w:fldCharType="separate"/>
+            </w:r>
+            <w:r>
+              <w:rPr>
+                <w:noProof/>
+                <w:webHidden/>
+              </w:rPr>
+              <w:t>8</w:t>
+            </w:r>
+            <w:r>
+              <w:rPr>
+                <w:noProof/>
+                <w:webHidden/>
+              </w:rPr>
+              <w:fldChar w:fldCharType="end"/>
+            </w:r>
+          </w:hyperlink>
+        </w:p>
+        <w:p>
+          <w:pPr>
+            <w:pStyle w:val="TDC3"/>
+            <w:tabs>
+              <w:tab w:val="right" w:leader="dot" w:pos="8494"/>
+            </w:tabs>
+            <w:rPr>
+              <w:rFonts w:asciiTheme="minorHAnsi" w:eastAsiaTheme="minorEastAsia" w:hAnsiTheme="minorHAnsi"/>
+              <w:noProof/>
+              <w:sz w:val="22"/>
+              <w:lang w:eastAsia="es-ES"/>
+            </w:rPr>
+          </w:pPr>
+          <w:hyperlink w:anchor="_Toc102389398" w:history="1">
+            <w:r>
+              <w:rPr>
+                <w:rStyle w:val="Hipervnculo"/>
+                <w:noProof/>
+              </w:rPr>
+              <w:t>6.1.1. Problemas encontrados</w:t>
+            </w:r>
+            <w:r>
+              <w:rPr>
+                <w:noProof/>
+                <w:webHidden/>
+              </w:rPr>
+              <w:tab/>
+            </w:r>
+            <w:r>
+              <w:rPr>
+                <w:noProof/>
+                <w:webHidden/>
+              </w:rPr>
+              <w:fldChar w:fldCharType="begin"/>
+            </w:r>
+            <w:r>
+              <w:rPr>
+                <w:noProof/>
+                <w:webHidden/>
+              </w:rPr>
+              <w:instrText xml:space="preserve"> PAGEREF _Toc102389398 \h </w:instrText>
+            </w:r>
+            <w:r>
+              <w:rPr>
+                <w:noProof/>
+                <w:webHidden/>
+              </w:rPr>
+            </w:r>
+            <w:r>
+              <w:rPr>
+                <w:noProof/>
+                <w:webHidden/>
+              </w:rPr>
+              <w:fldChar w:fldCharType="separate"/>
+            </w:r>
+            <w:r>
+              <w:rPr>
+                <w:noProof/>
+                <w:webHidden/>
+              </w:rPr>
+              <w:t>9</w:t>
+            </w:r>
+            <w:r>
+              <w:rPr>
+                <w:noProof/>
+                <w:webHidden/>
+              </w:rPr>
+              <w:fldChar w:fldCharType="end"/>
+            </w:r>
+          </w:hyperlink>
+        </w:p>
+        <w:p>
+          <w:pPr>
+            <w:pStyle w:val="TDC2"/>
+            <w:tabs>
+              <w:tab w:val="right" w:leader="dot" w:pos="8494"/>
+            </w:tabs>
+            <w:rPr>
+              <w:rFonts w:asciiTheme="minorHAnsi" w:eastAsiaTheme="minorEastAsia" w:hAnsiTheme="minorHAnsi"/>
+              <w:noProof/>
+              <w:sz w:val="22"/>
+              <w:lang w:eastAsia="es-ES"/>
+            </w:rPr>
+          </w:pPr>
+          <w:hyperlink w:anchor="_Toc102389399" w:history="1">
+            <w:r>
+              <w:rPr>
+                <w:rStyle w:val="Hipervnculo"/>
+                <w:noProof/>
+              </w:rPr>
+              <w:t>6.2. Descripción de los resultados obtenidos</w:t>
+            </w:r>
+            <w:r>
+              <w:rPr>
+                <w:noProof/>
+                <w:webHidden/>
+              </w:rPr>
+              <w:tab/>
+            </w:r>
+            <w:r>
+              <w:rPr>
+                <w:noProof/>
+                <w:webHidden/>
+              </w:rPr>
+              <w:fldChar w:fldCharType="begin"/>
+            </w:r>
+            <w:r>
+              <w:rPr>
+                <w:noProof/>
+                <w:webHidden/>
+              </w:rPr>
+              <w:instrText xml:space="preserve"> PAGEREF _Toc102389399 \h </w:instrText>
+            </w:r>
+            <w:r>
+              <w:rPr>
+                <w:noProof/>
+                <w:webHidden/>
+              </w:rPr>
+            </w:r>
+            <w:r>
+              <w:rPr>
+                <w:noProof/>
+                <w:webHidden/>
+              </w:rPr>
+              <w:fldChar w:fldCharType="separate"/>
+            </w:r>
+            <w:r>
+              <w:rPr>
+                <w:noProof/>
+                <w:webHidden/>
+              </w:rPr>
+              <w:t>10</w:t>
+            </w:r>
+            <w:r>
+              <w:rPr>
+                <w:noProof/>
+                <w:webHidden/>
+              </w:rPr>
+              <w:fldChar w:fldCharType="end"/>
+            </w:r>
+          </w:hyperlink>
+        </w:p>
+        <w:p>
+          <w:pPr>
+            <w:pStyle w:val="TDC3"/>
+            <w:tabs>
+              <w:tab w:val="right" w:leader="dot" w:pos="8494"/>
+            </w:tabs>
+            <w:rPr>
+              <w:rFonts w:asciiTheme="minorHAnsi" w:eastAsiaTheme="minorEastAsia" w:hAnsiTheme="minorHAnsi"/>
+              <w:noProof/>
+              <w:sz w:val="22"/>
+              <w:lang w:eastAsia="es-ES"/>
+            </w:rPr>
+          </w:pPr>
+          <w:hyperlink w:anchor="_Toc102389400" w:history="1">
+            <w:r>
+              <w:rPr>
+                <w:rStyle w:val="Hipervnculo"/>
+                <w:noProof/>
+              </w:rPr>
+              <w:t>6.2.1. Evaluación usando 10 cross-fold validation</w:t>
+            </w:r>
+            <w:r>
+              <w:rPr>
+                <w:noProof/>
+                <w:webHidden/>
+              </w:rPr>
+              <w:tab/>
+            </w:r>
+            <w:r>
+              <w:rPr>
+                <w:noProof/>
+                <w:webHidden/>
+              </w:rPr>
+              <w:fldChar w:fldCharType="begin"/>
+            </w:r>
+            <w:r>
+              <w:rPr>
+                <w:noProof/>
+                <w:webHidden/>
+              </w:rPr>
+              <w:instrText xml:space="preserve"> PAGEREF _Toc102389400 \h </w:instrText>
+            </w:r>
+            <w:r>
+              <w:rPr>
+                <w:noProof/>
+                <w:webHidden/>
+              </w:rPr>
+            </w:r>
+            <w:r>
+              <w:rPr>
+                <w:noProof/>
+                <w:webHidden/>
+              </w:rPr>
+              <w:fldChar w:fldCharType="separate"/>
+            </w:r>
+            <w:r>
+              <w:rPr>
+                <w:noProof/>
+                <w:webHidden/>
+              </w:rPr>
+              <w:t>10</w:t>
+            </w:r>
+            <w:r>
+              <w:rPr>
+                <w:noProof/>
+                <w:webHidden/>
+              </w:rPr>
+              <w:fldChar w:fldCharType="end"/>
+            </w:r>
+          </w:hyperlink>
+        </w:p>
+        <w:p>
+          <w:pPr>
+            <w:pStyle w:val="TDC1"/>
+            <w:tabs>
+              <w:tab w:val="left" w:pos="482"/>
+              <w:tab w:val="right" w:leader="dot" w:pos="8494"/>
+            </w:tabs>
+            <w:rPr>
+              <w:rFonts w:asciiTheme="minorHAnsi" w:eastAsiaTheme="minorEastAsia" w:hAnsiTheme="minorHAnsi"/>
+              <w:noProof/>
+              <w:sz w:val="22"/>
+              <w:lang w:eastAsia="es-ES"/>
+            </w:rPr>
+          </w:pPr>
+          <w:hyperlink w:anchor="_Toc102389401" w:history="1">
+            <w:r>
+              <w:rPr>
+                <w:rStyle w:val="Hipervnculo"/>
+                <w:noProof/>
+              </w:rPr>
+              <w:t>7.</w:t>
+            </w:r>
+            <w:r>
+              <w:rPr>
+                <w:rFonts w:asciiTheme="minorHAnsi" w:eastAsiaTheme="minorEastAsia" w:hAnsiTheme="minorHAnsi"/>
+                <w:noProof/>
+                <w:sz w:val="22"/>
+                <w:lang w:eastAsia="es-ES"/>
+              </w:rPr>
+              <w:tab/>
+            </w:r>
+            <w:r>
+              <w:rPr>
+                <w:rStyle w:val="Hipervnculo"/>
+                <w:noProof/>
+              </w:rPr>
+              <w:t>Conclusiones</w:t>
+            </w:r>
+            <w:r>
+              <w:rPr>
+                <w:noProof/>
+                <w:webHidden/>
+              </w:rPr>
+              <w:tab/>
+            </w:r>
+            <w:r>
+              <w:rPr>
+                <w:noProof/>
+                <w:webHidden/>
+              </w:rPr>
+              <w:fldChar w:fldCharType="begin"/>
+            </w:r>
+            <w:r>
+              <w:rPr>
+                <w:noProof/>
+                <w:webHidden/>
+              </w:rPr>
+              <w:instrText xml:space="preserve"> PAGEREF _Toc102389401 \h </w:instrText>
+            </w:r>
+            <w:r>
+              <w:rPr>
+                <w:noProof/>
+                <w:webHidden/>
+              </w:rPr>
+            </w:r>
+            <w:r>
+              <w:rPr>
+                <w:noProof/>
+                <w:webHidden/>
+              </w:rPr>
+              <w:fldChar w:fldCharType="separate"/>
+            </w:r>
+            <w:r>
+              <w:rPr>
+                <w:noProof/>
+                <w:webHidden/>
+              </w:rPr>
+              <w:t>11</w:t>
+            </w:r>
+            <w:r>
+              <w:rPr>
+                <w:noProof/>
+                <w:webHidden/>
+              </w:rPr>
+              <w:fldChar w:fldCharType="end"/>
+            </w:r>
+          </w:hyperlink>
+        </w:p>
+        <w:p>
+          <w:pPr>
+            <w:pStyle w:val="TDC2"/>
+            <w:tabs>
+              <w:tab w:val="right" w:leader="dot" w:pos="8494"/>
+            </w:tabs>
+            <w:rPr>
+              <w:rFonts w:asciiTheme="minorHAnsi" w:eastAsiaTheme="minorEastAsia" w:hAnsiTheme="minorHAnsi"/>
+              <w:noProof/>
+              <w:sz w:val="22"/>
+              <w:lang w:eastAsia="es-ES"/>
+            </w:rPr>
+          </w:pPr>
+          <w:hyperlink w:anchor="_Toc102389402" w:history="1">
+            <w:r>
+              <w:rPr>
+                <w:rStyle w:val="Hipervnculo"/>
+                <w:noProof/>
+              </w:rPr>
+              <w:t>7.1. Impacto de las variables en los resultados</w:t>
+            </w:r>
+            <w:r>
+              <w:rPr>
+                <w:noProof/>
+                <w:webHidden/>
+              </w:rPr>
+              <w:tab/>
+            </w:r>
+            <w:r>
+              <w:rPr>
+                <w:noProof/>
+                <w:webHidden/>
+              </w:rPr>
+              <w:fldChar w:fldCharType="begin"/>
+            </w:r>
+            <w:r>
+              <w:rPr>
+                <w:noProof/>
+                <w:webHidden/>
+              </w:rPr>
+              <w:instrText xml:space="preserve"> PAGEREF _Toc102389402 \h </w:instrText>
+            </w:r>
+            <w:r>
+              <w:rPr>
+                <w:noProof/>
+                <w:webHidden/>
+              </w:rPr>
+            </w:r>
+            <w:r>
+              <w:rPr>
+                <w:noProof/>
+                <w:webHidden/>
+              </w:rPr>
+              <w:fldChar w:fldCharType="separate"/>
+            </w:r>
+            <w:r>
+              <w:rPr>
+                <w:noProof/>
+                <w:webHidden/>
+              </w:rPr>
+              <w:t>11</w:t>
+            </w:r>
+            <w:r>
+              <w:rPr>
+                <w:noProof/>
+                <w:webHidden/>
+              </w:rPr>
+              <w:fldChar w:fldCharType="end"/>
+            </w:r>
+          </w:hyperlink>
+        </w:p>
+        <w:p>
+          <w:pPr>
+            <w:pStyle w:val="TDC2"/>
+            <w:tabs>
+              <w:tab w:val="right" w:leader="dot" w:pos="8494"/>
+            </w:tabs>
+            <w:rPr>
+              <w:rFonts w:asciiTheme="minorHAnsi" w:eastAsiaTheme="minorEastAsia" w:hAnsiTheme="minorHAnsi"/>
+              <w:noProof/>
+              <w:sz w:val="22"/>
+              <w:lang w:eastAsia="es-ES"/>
+            </w:rPr>
+          </w:pPr>
+          <w:hyperlink w:anchor="_Toc102389403" w:history="1">
+            <w:r>
+              <w:rPr>
+                <w:rStyle w:val="Hipervnculo"/>
+                <w:noProof/>
+              </w:rPr>
+              <w:t>7.2. Combinaciones de variables</w:t>
+            </w:r>
+            <w:r>
+              <w:rPr>
+                <w:noProof/>
+                <w:webHidden/>
+              </w:rPr>
+              <w:tab/>
+            </w:r>
+            <w:r>
+              <w:rPr>
+                <w:noProof/>
+                <w:webHidden/>
+              </w:rPr>
+              <w:fldChar w:fldCharType="begin"/>
+            </w:r>
+            <w:r>
+              <w:rPr>
+                <w:noProof/>
+                <w:webHidden/>
+              </w:rPr>
+              <w:instrText xml:space="preserve"> PAGEREF _Toc102389403 \h </w:instrText>
+            </w:r>
+            <w:r>
+              <w:rPr>
+                <w:noProof/>
+                <w:webHidden/>
+              </w:rPr>
+            </w:r>
+            <w:r>
+              <w:rPr>
+                <w:noProof/>
+                <w:webHidden/>
+              </w:rPr>
+              <w:fldChar w:fldCharType="separate"/>
+            </w:r>
+            <w:r>
+              <w:rPr>
+                <w:noProof/>
+                <w:webHidden/>
+              </w:rPr>
+              <w:t>11</w:t>
+            </w:r>
+            <w:r>
+              <w:rPr>
+                <w:noProof/>
+                <w:webHidden/>
+              </w:rPr>
+              <w:fldChar w:fldCharType="end"/>
+            </w:r>
+          </w:hyperlink>
+        </w:p>
+        <w:p>
+          <w:pPr>
+            <w:pStyle w:val="TDC2"/>
+            <w:tabs>
+              <w:tab w:val="right" w:leader="dot" w:pos="8494"/>
+            </w:tabs>
+            <w:rPr>
+              <w:rFonts w:asciiTheme="minorHAnsi" w:eastAsiaTheme="minorEastAsia" w:hAnsiTheme="minorHAnsi"/>
+              <w:noProof/>
+              <w:sz w:val="22"/>
+              <w:lang w:eastAsia="es-ES"/>
+            </w:rPr>
+          </w:pPr>
+          <w:hyperlink w:anchor="_Toc102389404" w:history="1">
+            <w:r>
+              <w:rPr>
+                <w:rStyle w:val="Hipervnculo"/>
+                <w:noProof/>
+              </w:rPr>
+              <w:t>7.3. Mejor conjunto de variables</w:t>
+            </w:r>
+            <w:r>
+              <w:rPr>
+                <w:noProof/>
+                <w:webHidden/>
+              </w:rPr>
+              <w:tab/>
+            </w:r>
+            <w:r>
+              <w:rPr>
+                <w:noProof/>
+                <w:webHidden/>
+              </w:rPr>
+              <w:fldChar w:fldCharType="begin"/>
+            </w:r>
+            <w:r>
+              <w:rPr>
+                <w:noProof/>
+                <w:webHidden/>
+              </w:rPr>
+              <w:instrText xml:space="preserve"> PAGEREF _Toc102389404 \h </w:instrText>
+            </w:r>
+            <w:r>
+              <w:rPr>
+                <w:noProof/>
+                <w:webHidden/>
+              </w:rPr>
+            </w:r>
+            <w:r>
+              <w:rPr>
+                <w:noProof/>
+                <w:webHidden/>
+              </w:rPr>
+              <w:fldChar w:fldCharType="separate"/>
+            </w:r>
+            <w:r>
+              <w:rPr>
+                <w:noProof/>
+                <w:webHidden/>
+              </w:rPr>
+              <w:t>11</w:t>
+            </w:r>
+            <w:r>
+              <w:rPr>
+                <w:noProof/>
+                <w:webHidden/>
+              </w:rPr>
+              <w:fldChar w:fldCharType="end"/>
+            </w:r>
+          </w:hyperlink>
+        </w:p>
+        <w:p>
+          <w:pPr>
+            <w:pStyle w:val="TDC1"/>
+            <w:tabs>
+              <w:tab w:val="left" w:pos="482"/>
+              <w:tab w:val="right" w:leader="dot" w:pos="8494"/>
+            </w:tabs>
+            <w:rPr>
+              <w:rFonts w:asciiTheme="minorHAnsi" w:eastAsiaTheme="minorEastAsia" w:hAnsiTheme="minorHAnsi"/>
+              <w:noProof/>
+              <w:sz w:val="22"/>
+              <w:lang w:eastAsia="es-ES"/>
+            </w:rPr>
+          </w:pPr>
+          <w:hyperlink w:anchor="_Toc102389405" w:history="1">
+            <w:r>
+              <w:rPr>
+                <w:rStyle w:val="Hipervnculo"/>
+                <w:noProof/>
+              </w:rPr>
+              <w:t>8.</w:t>
+            </w:r>
+            <w:r>
+              <w:rPr>
+                <w:rFonts w:asciiTheme="minorHAnsi" w:eastAsiaTheme="minorEastAsia" w:hAnsiTheme="minorHAnsi"/>
+                <w:noProof/>
+                <w:sz w:val="22"/>
+                <w:lang w:eastAsia="es-ES"/>
+              </w:rPr>
+              <w:tab/>
+            </w:r>
+            <w:r>
+              <w:rPr>
+                <w:rStyle w:val="Hipervnculo"/>
+                <w:noProof/>
+              </w:rPr>
               <w:t>Bibliografía</w:t>
             </w:r>
             <w:r>
@@ -1976,7 +2950,7 @@
                 <w:noProof/>
                 <w:webHidden/>
               </w:rPr>
-              <w:instrText xml:space="preserve"> PAGEREF _Toc102117072 \h </w:instrText>
+              <w:instrText xml:space="preserve"> PAGEREF _Toc102389405 \h </w:instrText>
             </w:r>
             <w:r>
               <w:rPr>
@@ -1996,7 +2970,7 @@
                 <w:noProof/>
                 <w:webHidden/>
               </w:rPr>
-              <w:t>5</w:t>
+              <w:t>12</w:t>
             </w:r>
             <w:r>
               <w:rPr>
@@ -2076,7 +3050,7 @@
       <w:r>
         <w:fldChar w:fldCharType="separate"/>
       </w:r>
-      <w:hyperlink w:anchor="_Toc102117073" w:history="1">
+      <w:hyperlink w:anchor="_Toc102389406" w:history="1">
         <w:r>
           <w:rPr>
             <w:rStyle w:val="Hipervnculo"/>
@@ -2103,7 +3077,7 @@
             <w:noProof/>
             <w:webHidden/>
           </w:rPr>
-          <w:instrText xml:space="preserve"> PAGEREF _Toc102117073 \h </w:instrText>
+          <w:instrText xml:space="preserve"> PAGEREF _Toc102389406 \h </w:instrText>
         </w:r>
         <w:r>
           <w:rPr>
@@ -2147,7 +3121,7 @@
           <w:lang w:eastAsia="es-ES"/>
         </w:rPr>
       </w:pPr>
-      <w:hyperlink w:anchor="_Toc102117074" w:history="1">
+      <w:hyperlink w:anchor="_Toc102389407" w:history="1">
         <w:r>
           <w:rPr>
             <w:rStyle w:val="Hipervnculo"/>
@@ -2174,7 +3148,7 @@
             <w:noProof/>
             <w:webHidden/>
           </w:rPr>
-          <w:instrText xml:space="preserve"> PAGEREF _Toc102117074 \h </w:instrText>
+          <w:instrText xml:space="preserve"> PAGEREF _Toc102389407 \h </w:instrText>
         </w:r>
         <w:r>
           <w:rPr>
@@ -2218,7 +3192,7 @@
           <w:lang w:eastAsia="es-ES"/>
         </w:rPr>
       </w:pPr>
-      <w:hyperlink w:anchor="_Toc102117075" w:history="1">
+      <w:hyperlink w:anchor="_Toc102389408" w:history="1">
         <w:r>
           <w:rPr>
             <w:rStyle w:val="Hipervnculo"/>
@@ -2245,7 +3219,7 @@
             <w:noProof/>
             <w:webHidden/>
           </w:rPr>
-          <w:instrText xml:space="preserve"> PAGEREF _Toc102117075 \h </w:instrText>
+          <w:instrText xml:space="preserve"> PAGEREF _Toc102389408 \h </w:instrText>
         </w:r>
         <w:r>
           <w:rPr>
@@ -2289,7 +3263,7 @@
           <w:lang w:eastAsia="es-ES"/>
         </w:rPr>
       </w:pPr>
-      <w:hyperlink w:anchor="_Toc102117076" w:history="1">
+      <w:hyperlink w:anchor="_Toc102389409" w:history="1">
         <w:r>
           <w:rPr>
             <w:rStyle w:val="Hipervnculo"/>
@@ -2316,7 +3290,7 @@
             <w:noProof/>
             <w:webHidden/>
           </w:rPr>
-          <w:instrText xml:space="preserve"> PAGEREF _Toc102117076 \h </w:instrText>
+          <w:instrText xml:space="preserve"> PAGEREF _Toc102389409 \h </w:instrText>
         </w:r>
         <w:r>
           <w:rPr>
@@ -2337,6 +3311,716 @@
             <w:webHidden/>
           </w:rPr>
           <w:t>4</w:t>
+        </w:r>
+        <w:r>
+          <w:rPr>
+            <w:noProof/>
+            <w:webHidden/>
+          </w:rPr>
+          <w:fldChar w:fldCharType="end"/>
+        </w:r>
+      </w:hyperlink>
+    </w:p>
+    <w:p>
+      <w:pPr>
+        <w:pStyle w:val="Tabladeilustraciones"/>
+        <w:tabs>
+          <w:tab w:val="right" w:leader="dot" w:pos="8494"/>
+        </w:tabs>
+        <w:rPr>
+          <w:rFonts w:asciiTheme="minorHAnsi" w:eastAsiaTheme="minorEastAsia" w:hAnsiTheme="minorHAnsi"/>
+          <w:noProof/>
+          <w:sz w:val="22"/>
+          <w:lang w:eastAsia="es-ES"/>
+        </w:rPr>
+      </w:pPr>
+      <w:hyperlink w:anchor="_Toc102389410" w:history="1">
+        <w:r>
+          <w:rPr>
+            <w:rStyle w:val="Hipervnculo"/>
+            <w:noProof/>
+          </w:rPr>
+          <w:t>Ilustración 5. Resultados del algoritmo base</w:t>
+        </w:r>
+        <w:r>
+          <w:rPr>
+            <w:noProof/>
+            <w:webHidden/>
+          </w:rPr>
+          <w:tab/>
+        </w:r>
+        <w:r>
+          <w:rPr>
+            <w:noProof/>
+            <w:webHidden/>
+          </w:rPr>
+          <w:fldChar w:fldCharType="begin"/>
+        </w:r>
+        <w:r>
+          <w:rPr>
+            <w:noProof/>
+            <w:webHidden/>
+          </w:rPr>
+          <w:instrText xml:space="preserve"> PAGEREF _Toc102389410 \h </w:instrText>
+        </w:r>
+        <w:r>
+          <w:rPr>
+            <w:noProof/>
+            <w:webHidden/>
+          </w:rPr>
+        </w:r>
+        <w:r>
+          <w:rPr>
+            <w:noProof/>
+            <w:webHidden/>
+          </w:rPr>
+          <w:fldChar w:fldCharType="separate"/>
+        </w:r>
+        <w:r>
+          <w:rPr>
+            <w:noProof/>
+            <w:webHidden/>
+          </w:rPr>
+          <w:t>5</w:t>
+        </w:r>
+        <w:r>
+          <w:rPr>
+            <w:noProof/>
+            <w:webHidden/>
+          </w:rPr>
+          <w:fldChar w:fldCharType="end"/>
+        </w:r>
+      </w:hyperlink>
+    </w:p>
+    <w:p>
+      <w:pPr>
+        <w:pStyle w:val="Tabladeilustraciones"/>
+        <w:tabs>
+          <w:tab w:val="right" w:leader="dot" w:pos="8494"/>
+        </w:tabs>
+        <w:rPr>
+          <w:rFonts w:asciiTheme="minorHAnsi" w:eastAsiaTheme="minorEastAsia" w:hAnsiTheme="minorHAnsi"/>
+          <w:noProof/>
+          <w:sz w:val="22"/>
+          <w:lang w:eastAsia="es-ES"/>
+        </w:rPr>
+      </w:pPr>
+      <w:hyperlink w:anchor="_Toc102389411" w:history="1">
+        <w:r>
+          <w:rPr>
+            <w:rStyle w:val="Hipervnculo"/>
+            <w:noProof/>
+          </w:rPr>
+          <w:t>Ilustración 6. Función inicial de cleanData</w:t>
+        </w:r>
+        <w:r>
+          <w:rPr>
+            <w:noProof/>
+            <w:webHidden/>
+          </w:rPr>
+          <w:tab/>
+        </w:r>
+        <w:r>
+          <w:rPr>
+            <w:noProof/>
+            <w:webHidden/>
+          </w:rPr>
+          <w:fldChar w:fldCharType="begin"/>
+        </w:r>
+        <w:r>
+          <w:rPr>
+            <w:noProof/>
+            <w:webHidden/>
+          </w:rPr>
+          <w:instrText xml:space="preserve"> PAGEREF _Toc102389411 \h </w:instrText>
+        </w:r>
+        <w:r>
+          <w:rPr>
+            <w:noProof/>
+            <w:webHidden/>
+          </w:rPr>
+        </w:r>
+        <w:r>
+          <w:rPr>
+            <w:noProof/>
+            <w:webHidden/>
+          </w:rPr>
+          <w:fldChar w:fldCharType="separate"/>
+        </w:r>
+        <w:r>
+          <w:rPr>
+            <w:noProof/>
+            <w:webHidden/>
+          </w:rPr>
+          <w:t>5</w:t>
+        </w:r>
+        <w:r>
+          <w:rPr>
+            <w:noProof/>
+            <w:webHidden/>
+          </w:rPr>
+          <w:fldChar w:fldCharType="end"/>
+        </w:r>
+      </w:hyperlink>
+    </w:p>
+    <w:p>
+      <w:pPr>
+        <w:pStyle w:val="Tabladeilustraciones"/>
+        <w:tabs>
+          <w:tab w:val="right" w:leader="dot" w:pos="8494"/>
+        </w:tabs>
+        <w:rPr>
+          <w:rFonts w:asciiTheme="minorHAnsi" w:eastAsiaTheme="minorEastAsia" w:hAnsiTheme="minorHAnsi"/>
+          <w:noProof/>
+          <w:sz w:val="22"/>
+          <w:lang w:eastAsia="es-ES"/>
+        </w:rPr>
+      </w:pPr>
+      <w:hyperlink w:anchor="_Toc102389412" w:history="1">
+        <w:r>
+          <w:rPr>
+            <w:rStyle w:val="Hipervnculo"/>
+            <w:noProof/>
+          </w:rPr>
+          <w:t>Ilustración 7. Accuracy primera modificación</w:t>
+        </w:r>
+        <w:r>
+          <w:rPr>
+            <w:noProof/>
+            <w:webHidden/>
+          </w:rPr>
+          <w:tab/>
+        </w:r>
+        <w:r>
+          <w:rPr>
+            <w:noProof/>
+            <w:webHidden/>
+          </w:rPr>
+          <w:fldChar w:fldCharType="begin"/>
+        </w:r>
+        <w:r>
+          <w:rPr>
+            <w:noProof/>
+            <w:webHidden/>
+          </w:rPr>
+          <w:instrText xml:space="preserve"> PAGEREF _Toc102389412 \h </w:instrText>
+        </w:r>
+        <w:r>
+          <w:rPr>
+            <w:noProof/>
+            <w:webHidden/>
+          </w:rPr>
+        </w:r>
+        <w:r>
+          <w:rPr>
+            <w:noProof/>
+            <w:webHidden/>
+          </w:rPr>
+          <w:fldChar w:fldCharType="separate"/>
+        </w:r>
+        <w:r>
+          <w:rPr>
+            <w:noProof/>
+            <w:webHidden/>
+          </w:rPr>
+          <w:t>6</w:t>
+        </w:r>
+        <w:r>
+          <w:rPr>
+            <w:noProof/>
+            <w:webHidden/>
+          </w:rPr>
+          <w:fldChar w:fldCharType="end"/>
+        </w:r>
+      </w:hyperlink>
+    </w:p>
+    <w:p>
+      <w:pPr>
+        <w:pStyle w:val="Tabladeilustraciones"/>
+        <w:tabs>
+          <w:tab w:val="right" w:leader="dot" w:pos="8494"/>
+        </w:tabs>
+        <w:rPr>
+          <w:rFonts w:asciiTheme="minorHAnsi" w:eastAsiaTheme="minorEastAsia" w:hAnsiTheme="minorHAnsi"/>
+          <w:noProof/>
+          <w:sz w:val="22"/>
+          <w:lang w:eastAsia="es-ES"/>
+        </w:rPr>
+      </w:pPr>
+      <w:hyperlink w:anchor="_Toc102389413" w:history="1">
+        <w:r>
+          <w:rPr>
+            <w:rStyle w:val="Hipervnculo"/>
+            <w:noProof/>
+          </w:rPr>
+          <w:t>Ilustración 8. Codigo Eliminar signos y puntuación</w:t>
+        </w:r>
+        <w:r>
+          <w:rPr>
+            <w:noProof/>
+            <w:webHidden/>
+          </w:rPr>
+          <w:tab/>
+        </w:r>
+        <w:r>
+          <w:rPr>
+            <w:noProof/>
+            <w:webHidden/>
+          </w:rPr>
+          <w:fldChar w:fldCharType="begin"/>
+        </w:r>
+        <w:r>
+          <w:rPr>
+            <w:noProof/>
+            <w:webHidden/>
+          </w:rPr>
+          <w:instrText xml:space="preserve"> PAGEREF _Toc102389413 \h </w:instrText>
+        </w:r>
+        <w:r>
+          <w:rPr>
+            <w:noProof/>
+            <w:webHidden/>
+          </w:rPr>
+        </w:r>
+        <w:r>
+          <w:rPr>
+            <w:noProof/>
+            <w:webHidden/>
+          </w:rPr>
+          <w:fldChar w:fldCharType="separate"/>
+        </w:r>
+        <w:r>
+          <w:rPr>
+            <w:noProof/>
+            <w:webHidden/>
+          </w:rPr>
+          <w:t>7</w:t>
+        </w:r>
+        <w:r>
+          <w:rPr>
+            <w:noProof/>
+            <w:webHidden/>
+          </w:rPr>
+          <w:fldChar w:fldCharType="end"/>
+        </w:r>
+      </w:hyperlink>
+    </w:p>
+    <w:p>
+      <w:pPr>
+        <w:pStyle w:val="Tabladeilustraciones"/>
+        <w:tabs>
+          <w:tab w:val="right" w:leader="dot" w:pos="8494"/>
+        </w:tabs>
+        <w:rPr>
+          <w:rFonts w:asciiTheme="minorHAnsi" w:eastAsiaTheme="minorEastAsia" w:hAnsiTheme="minorHAnsi"/>
+          <w:noProof/>
+          <w:sz w:val="22"/>
+          <w:lang w:eastAsia="es-ES"/>
+        </w:rPr>
+      </w:pPr>
+      <w:hyperlink w:anchor="_Toc102389414" w:history="1">
+        <w:r>
+          <w:rPr>
+            <w:rStyle w:val="Hipervnculo"/>
+            <w:noProof/>
+          </w:rPr>
+          <w:t>Ilustración 9. Accuracy de la segunda modificación</w:t>
+        </w:r>
+        <w:r>
+          <w:rPr>
+            <w:noProof/>
+            <w:webHidden/>
+          </w:rPr>
+          <w:tab/>
+        </w:r>
+        <w:r>
+          <w:rPr>
+            <w:noProof/>
+            <w:webHidden/>
+          </w:rPr>
+          <w:fldChar w:fldCharType="begin"/>
+        </w:r>
+        <w:r>
+          <w:rPr>
+            <w:noProof/>
+            <w:webHidden/>
+          </w:rPr>
+          <w:instrText xml:space="preserve"> PAGEREF _Toc102389414 \h </w:instrText>
+        </w:r>
+        <w:r>
+          <w:rPr>
+            <w:noProof/>
+            <w:webHidden/>
+          </w:rPr>
+        </w:r>
+        <w:r>
+          <w:rPr>
+            <w:noProof/>
+            <w:webHidden/>
+          </w:rPr>
+          <w:fldChar w:fldCharType="separate"/>
+        </w:r>
+        <w:r>
+          <w:rPr>
+            <w:noProof/>
+            <w:webHidden/>
+          </w:rPr>
+          <w:t>8</w:t>
+        </w:r>
+        <w:r>
+          <w:rPr>
+            <w:noProof/>
+            <w:webHidden/>
+          </w:rPr>
+          <w:fldChar w:fldCharType="end"/>
+        </w:r>
+      </w:hyperlink>
+    </w:p>
+    <w:p>
+      <w:pPr>
+        <w:pStyle w:val="Tabladeilustraciones"/>
+        <w:tabs>
+          <w:tab w:val="right" w:leader="dot" w:pos="8494"/>
+        </w:tabs>
+        <w:rPr>
+          <w:rFonts w:asciiTheme="minorHAnsi" w:eastAsiaTheme="minorEastAsia" w:hAnsiTheme="minorHAnsi"/>
+          <w:noProof/>
+          <w:sz w:val="22"/>
+          <w:lang w:eastAsia="es-ES"/>
+        </w:rPr>
+      </w:pPr>
+      <w:hyperlink w:anchor="_Toc102389415" w:history="1">
+        <w:r>
+          <w:rPr>
+            <w:rStyle w:val="Hipervnculo"/>
+            <w:noProof/>
+          </w:rPr>
+          <w:t>Ilustración 10. Código para eliminar stopwords</w:t>
+        </w:r>
+        <w:r>
+          <w:rPr>
+            <w:noProof/>
+            <w:webHidden/>
+          </w:rPr>
+          <w:tab/>
+        </w:r>
+        <w:r>
+          <w:rPr>
+            <w:noProof/>
+            <w:webHidden/>
+          </w:rPr>
+          <w:fldChar w:fldCharType="begin"/>
+        </w:r>
+        <w:r>
+          <w:rPr>
+            <w:noProof/>
+            <w:webHidden/>
+          </w:rPr>
+          <w:instrText xml:space="preserve"> PAGEREF _Toc102389415 \h </w:instrText>
+        </w:r>
+        <w:r>
+          <w:rPr>
+            <w:noProof/>
+            <w:webHidden/>
+          </w:rPr>
+        </w:r>
+        <w:r>
+          <w:rPr>
+            <w:noProof/>
+            <w:webHidden/>
+          </w:rPr>
+          <w:fldChar w:fldCharType="separate"/>
+        </w:r>
+        <w:r>
+          <w:rPr>
+            <w:noProof/>
+            <w:webHidden/>
+          </w:rPr>
+          <w:t>8</w:t>
+        </w:r>
+        <w:r>
+          <w:rPr>
+            <w:noProof/>
+            <w:webHidden/>
+          </w:rPr>
+          <w:fldChar w:fldCharType="end"/>
+        </w:r>
+      </w:hyperlink>
+    </w:p>
+    <w:p>
+      <w:pPr>
+        <w:pStyle w:val="Tabladeilustraciones"/>
+        <w:tabs>
+          <w:tab w:val="right" w:leader="dot" w:pos="8494"/>
+        </w:tabs>
+        <w:rPr>
+          <w:rFonts w:asciiTheme="minorHAnsi" w:eastAsiaTheme="minorEastAsia" w:hAnsiTheme="minorHAnsi"/>
+          <w:noProof/>
+          <w:sz w:val="22"/>
+          <w:lang w:eastAsia="es-ES"/>
+        </w:rPr>
+      </w:pPr>
+      <w:hyperlink w:anchor="_Toc102389416" w:history="1">
+        <w:r>
+          <w:rPr>
+            <w:rStyle w:val="Hipervnculo"/>
+            <w:noProof/>
+          </w:rPr>
+          <w:t>Ilustración 11. Mensaje de error. Falta la librería NLTK</w:t>
+        </w:r>
+        <w:r>
+          <w:rPr>
+            <w:noProof/>
+            <w:webHidden/>
+          </w:rPr>
+          <w:tab/>
+        </w:r>
+        <w:r>
+          <w:rPr>
+            <w:noProof/>
+            <w:webHidden/>
+          </w:rPr>
+          <w:fldChar w:fldCharType="begin"/>
+        </w:r>
+        <w:r>
+          <w:rPr>
+            <w:noProof/>
+            <w:webHidden/>
+          </w:rPr>
+          <w:instrText xml:space="preserve"> PAGEREF _Toc102389416 \h </w:instrText>
+        </w:r>
+        <w:r>
+          <w:rPr>
+            <w:noProof/>
+            <w:webHidden/>
+          </w:rPr>
+        </w:r>
+        <w:r>
+          <w:rPr>
+            <w:noProof/>
+            <w:webHidden/>
+          </w:rPr>
+          <w:fldChar w:fldCharType="separate"/>
+        </w:r>
+        <w:r>
+          <w:rPr>
+            <w:noProof/>
+            <w:webHidden/>
+          </w:rPr>
+          <w:t>9</w:t>
+        </w:r>
+        <w:r>
+          <w:rPr>
+            <w:noProof/>
+            <w:webHidden/>
+          </w:rPr>
+          <w:fldChar w:fldCharType="end"/>
+        </w:r>
+      </w:hyperlink>
+    </w:p>
+    <w:p>
+      <w:pPr>
+        <w:pStyle w:val="Tabladeilustraciones"/>
+        <w:tabs>
+          <w:tab w:val="right" w:leader="dot" w:pos="8494"/>
+        </w:tabs>
+        <w:rPr>
+          <w:rFonts w:asciiTheme="minorHAnsi" w:eastAsiaTheme="minorEastAsia" w:hAnsiTheme="minorHAnsi"/>
+          <w:noProof/>
+          <w:sz w:val="22"/>
+          <w:lang w:eastAsia="es-ES"/>
+        </w:rPr>
+      </w:pPr>
+      <w:hyperlink w:anchor="_Toc102389417" w:history="1">
+        <w:r>
+          <w:rPr>
+            <w:rStyle w:val="Hipervnculo"/>
+            <w:noProof/>
+          </w:rPr>
+          <w:t>Ilustración 12. Instrucción para instalar NLTK en nuestro entorno</w:t>
+        </w:r>
+        <w:r>
+          <w:rPr>
+            <w:noProof/>
+            <w:webHidden/>
+          </w:rPr>
+          <w:tab/>
+        </w:r>
+        <w:r>
+          <w:rPr>
+            <w:noProof/>
+            <w:webHidden/>
+          </w:rPr>
+          <w:fldChar w:fldCharType="begin"/>
+        </w:r>
+        <w:r>
+          <w:rPr>
+            <w:noProof/>
+            <w:webHidden/>
+          </w:rPr>
+          <w:instrText xml:space="preserve"> PAGEREF _Toc102389417 \h </w:instrText>
+        </w:r>
+        <w:r>
+          <w:rPr>
+            <w:noProof/>
+            <w:webHidden/>
+          </w:rPr>
+        </w:r>
+        <w:r>
+          <w:rPr>
+            <w:noProof/>
+            <w:webHidden/>
+          </w:rPr>
+          <w:fldChar w:fldCharType="separate"/>
+        </w:r>
+        <w:r>
+          <w:rPr>
+            <w:noProof/>
+            <w:webHidden/>
+          </w:rPr>
+          <w:t>9</w:t>
+        </w:r>
+        <w:r>
+          <w:rPr>
+            <w:noProof/>
+            <w:webHidden/>
+          </w:rPr>
+          <w:fldChar w:fldCharType="end"/>
+        </w:r>
+      </w:hyperlink>
+    </w:p>
+    <w:p>
+      <w:pPr>
+        <w:pStyle w:val="Tabladeilustraciones"/>
+        <w:tabs>
+          <w:tab w:val="right" w:leader="dot" w:pos="8494"/>
+        </w:tabs>
+        <w:rPr>
+          <w:rFonts w:asciiTheme="minorHAnsi" w:eastAsiaTheme="minorEastAsia" w:hAnsiTheme="minorHAnsi"/>
+          <w:noProof/>
+          <w:sz w:val="22"/>
+          <w:lang w:eastAsia="es-ES"/>
+        </w:rPr>
+      </w:pPr>
+      <w:hyperlink w:anchor="_Toc102389418" w:history="1">
+        <w:r>
+          <w:rPr>
+            <w:rStyle w:val="Hipervnculo"/>
+            <w:noProof/>
+          </w:rPr>
+          <w:t>Ilustración 13. Ejecutamos la instrucción en nuestro entorno</w:t>
+        </w:r>
+        <w:r>
+          <w:rPr>
+            <w:noProof/>
+            <w:webHidden/>
+          </w:rPr>
+          <w:tab/>
+        </w:r>
+        <w:r>
+          <w:rPr>
+            <w:noProof/>
+            <w:webHidden/>
+          </w:rPr>
+          <w:fldChar w:fldCharType="begin"/>
+        </w:r>
+        <w:r>
+          <w:rPr>
+            <w:noProof/>
+            <w:webHidden/>
+          </w:rPr>
+          <w:instrText xml:space="preserve"> PAGEREF _Toc102389418 \h </w:instrText>
+        </w:r>
+        <w:r>
+          <w:rPr>
+            <w:noProof/>
+            <w:webHidden/>
+          </w:rPr>
+        </w:r>
+        <w:r>
+          <w:rPr>
+            <w:noProof/>
+            <w:webHidden/>
+          </w:rPr>
+          <w:fldChar w:fldCharType="separate"/>
+        </w:r>
+        <w:r>
+          <w:rPr>
+            <w:noProof/>
+            <w:webHidden/>
+          </w:rPr>
+          <w:t>10</w:t>
+        </w:r>
+        <w:r>
+          <w:rPr>
+            <w:noProof/>
+            <w:webHidden/>
+          </w:rPr>
+          <w:fldChar w:fldCharType="end"/>
+        </w:r>
+      </w:hyperlink>
+    </w:p>
+    <w:p>
+      <w:pPr>
+        <w:pStyle w:val="Tabladeilustraciones"/>
+        <w:tabs>
+          <w:tab w:val="right" w:leader="dot" w:pos="8494"/>
+        </w:tabs>
+        <w:rPr>
+          <w:rFonts w:asciiTheme="minorHAnsi" w:eastAsiaTheme="minorEastAsia" w:hAnsiTheme="minorHAnsi"/>
+          <w:noProof/>
+          <w:sz w:val="22"/>
+          <w:lang w:eastAsia="es-ES"/>
+        </w:rPr>
+      </w:pPr>
+      <w:hyperlink w:anchor="_Toc102389419" w:history="1">
+        <w:r>
+          <w:rPr>
+            <w:rStyle w:val="Hipervnculo"/>
+            <w:noProof/>
+          </w:rPr>
+          <w:t>Ilustración 14. Accuracy de la segunda modificación</w:t>
+        </w:r>
+        <w:r>
+          <w:rPr>
+            <w:noProof/>
+            <w:webHidden/>
+          </w:rPr>
+          <w:tab/>
+        </w:r>
+        <w:r>
+          <w:rPr>
+            <w:noProof/>
+            <w:webHidden/>
+          </w:rPr>
+          <w:fldChar w:fldCharType="begin"/>
+        </w:r>
+        <w:r>
+          <w:rPr>
+            <w:noProof/>
+            <w:webHidden/>
+          </w:rPr>
+          <w:instrText xml:space="preserve"> PAGEREF _Toc102389419 \h </w:instrText>
+        </w:r>
+        <w:r>
+          <w:rPr>
+            <w:noProof/>
+            <w:webHidden/>
+          </w:rPr>
+        </w:r>
+        <w:r>
+          <w:rPr>
+            <w:noProof/>
+            <w:webHidden/>
+          </w:rPr>
+          <w:fldChar w:fldCharType="separate"/>
+        </w:r>
+        <w:r>
+          <w:rPr>
+            <w:noProof/>
+            <w:webHidden/>
+          </w:rPr>
+          <w:t>10</w:t>
         </w:r>
         <w:r>
           <w:rPr>
@@ -2397,31 +4081,16 @@
           <w:noProof/>
         </w:rPr>
       </w:pPr>
-      <w:r>
-        <w:fldChar w:fldCharType="begin"/>
-      </w:r>
-      <w:r>
-        <w:instrText xml:space="preserve"> TOC \h \z \c "Tabla" </w:instrText>
-      </w:r>
-      <w:r>
-        <w:fldChar w:fldCharType="separate"/>
-      </w:r>
-      <w:r>
-        <w:rPr>
-          <w:b/>
-          <w:bCs/>
-          <w:noProof/>
-        </w:rPr>
-        <w:t>No se encuentran elementos de tabla de ilustraciones.</w:t>
-      </w:r>
-      <w:r>
-        <w:rPr>
-          <w:b/>
-          <w:bCs/>
-          <w:noProof/>
-        </w:rPr>
-        <w:fldChar w:fldCharType="end"/>
-      </w:r>
+      <w:fldSimple w:instr=" TOC \h \z \c &quot;Tabla&quot; ">
+        <w:r>
+          <w:rPr>
+            <w:b/>
+            <w:bCs/>
+            <w:noProof/>
+          </w:rPr>
+          <w:t>No se encuentran elementos de tabla de ilustraciones.</w:t>
+        </w:r>
+      </w:fldSimple>
     </w:p>
     <w:p>
       <w:pPr>
@@ -2457,7 +4126,7 @@
       <w:pPr>
         <w:pStyle w:val="Ttulo1"/>
       </w:pPr>
-      <w:bookmarkStart w:id="1" w:name="_Toc102117061"/>
+      <w:bookmarkStart w:id="1" w:name="_Toc102389381"/>
       <w:r>
         <w:lastRenderedPageBreak/>
         <w:t>Enunciado</w:t>
@@ -2484,23 +4153,7 @@
         </w:numPr>
       </w:pPr>
       <w:r>
-        <w:t xml:space="preserve">Modificar el tamaño del diccionario para el cálculo de </w:t>
-      </w:r>
-      <w:proofErr w:type="spellStart"/>
-      <w:r>
-        <w:t>tf-idf</w:t>
-      </w:r>
-      <w:proofErr w:type="spellEnd"/>
-      <w:r>
-        <w:t xml:space="preserve">, ya sea mediante la eliminación de Stop </w:t>
-      </w:r>
-      <w:proofErr w:type="spellStart"/>
-      <w:r>
-        <w:t>Words</w:t>
-      </w:r>
-      <w:proofErr w:type="spellEnd"/>
-      <w:r>
-        <w:t xml:space="preserve">, mediante la selección de las XX palabras más usadas, 9 o la elección de ciertos conjuntos gramaticales (verbos y adjetivos, o nombres y adjetivos). </w:t>
+        <w:t xml:space="preserve">Modificar el tamaño del diccionario para el cálculo de tf-idf, ya sea mediante la eliminación de Stop Words, mediante la selección de las XX palabras más usadas, 9 o la elección de ciertos conjuntos gramaticales (verbos y adjetivos, o nombres y adjetivos). </w:t>
       </w:r>
     </w:p>
     <w:p>
@@ -2512,31 +4165,7 @@
         </w:numPr>
       </w:pPr>
       <w:r>
-        <w:t xml:space="preserve">Generación de la matriz de </w:t>
-      </w:r>
-      <w:proofErr w:type="spellStart"/>
-      <w:r>
-        <w:t>tf-idf</w:t>
-      </w:r>
-      <w:proofErr w:type="spellEnd"/>
-      <w:r>
-        <w:t xml:space="preserve"> mediante otros elementos que no sean palabras, como pueden ser </w:t>
-      </w:r>
-      <w:proofErr w:type="spellStart"/>
-      <w:r>
-        <w:t>bi-gramas</w:t>
-      </w:r>
-      <w:proofErr w:type="spellEnd"/>
-      <w:r>
-        <w:t xml:space="preserve">, </w:t>
-      </w:r>
-      <w:proofErr w:type="spellStart"/>
-      <w:r>
-        <w:t>tri-gramas</w:t>
-      </w:r>
-      <w:proofErr w:type="spellEnd"/>
-      <w:r>
-        <w:t xml:space="preserve"> o n-gramas, así como el uso de lemas en lugar de palabras, o mediante concatenación de pares como puede ser palabra/categoría-Gramatical. </w:t>
+        <w:t xml:space="preserve">Generación de la matriz de tf-idf mediante otros elementos que no sean palabras, como pueden ser bi-gramas, tri-gramas o n-gramas, así como el uso de lemas en lugar de palabras, o mediante concatenación de pares como puede ser palabra/categoría-Gramatical. </w:t>
       </w:r>
     </w:p>
     <w:p>
@@ -2560,15 +4189,7 @@
         </w:numPr>
       </w:pPr>
       <w:r>
-        <w:t xml:space="preserve">Inclusión de elementos como los vectores de Word </w:t>
-      </w:r>
-      <w:proofErr w:type="spellStart"/>
-      <w:r>
-        <w:t>Embeddings</w:t>
-      </w:r>
-      <w:proofErr w:type="spellEnd"/>
-      <w:r>
-        <w:t xml:space="preserve">. • Inclusión de categorías gramaticales más frecuentes. </w:t>
+        <w:t xml:space="preserve">Inclusión de elementos como los vectores de Word Embeddings. </w:t>
       </w:r>
     </w:p>
     <w:p>
@@ -2580,60 +4201,30 @@
         </w:numPr>
       </w:pPr>
       <w:r>
-        <w:t>Uso de léxicos afectivos o de palabras agresivas para identificar palabras polares (</w:t>
-      </w:r>
-      <w:proofErr w:type="spellStart"/>
-      <w:r>
-        <w:t>SentiSense</w:t>
-      </w:r>
-      <w:proofErr w:type="spellEnd"/>
-      <w:r>
-        <w:t xml:space="preserve">, </w:t>
-      </w:r>
-      <w:proofErr w:type="spellStart"/>
-      <w:r>
-        <w:t>Spanish</w:t>
-      </w:r>
-      <w:proofErr w:type="spellEnd"/>
-      <w:r>
-        <w:t xml:space="preserve"> </w:t>
-      </w:r>
-      <w:proofErr w:type="spellStart"/>
-      <w:r>
-        <w:t>Emotion</w:t>
-      </w:r>
-      <w:proofErr w:type="spellEnd"/>
-      <w:r>
-        <w:t xml:space="preserve"> </w:t>
-      </w:r>
-      <w:proofErr w:type="spellStart"/>
-      <w:r>
-        <w:t>Lexicon</w:t>
-      </w:r>
-      <w:proofErr w:type="spellEnd"/>
-      <w:r>
-        <w:t xml:space="preserve">, </w:t>
-      </w:r>
-      <w:proofErr w:type="spellStart"/>
-      <w:r>
-        <w:t>HurtLex</w:t>
-      </w:r>
-      <w:proofErr w:type="spellEnd"/>
-      <w:r>
-        <w:t>, etc.)</w:t>
-      </w:r>
-    </w:p>
-    <w:p>
-      <w:r>
-        <w:t xml:space="preserve">Otra opción de mejora, es la modificación del algoritmo de entrenamiento, pudiendo utilizar otras familias de algoritmos como pueden ser los </w:t>
-      </w:r>
-      <w:proofErr w:type="spellStart"/>
-      <w:r>
-        <w:t>arboles</w:t>
-      </w:r>
-      <w:proofErr w:type="spellEnd"/>
-      <w:r>
-        <w:t xml:space="preserve"> de decisión, los sistemas basados en regla, o la combinación de varios mediante sistemas de votación.</w:t>
+        <w:t xml:space="preserve">Inclusión de categorías gramaticales más frecuentes. </w:t>
+      </w:r>
+    </w:p>
+    <w:p>
+      <w:pPr>
+        <w:pStyle w:val="Prrafodelista"/>
+        <w:numPr>
+          <w:ilvl w:val="0"/>
+          <w:numId w:val="25"/>
+        </w:numPr>
+      </w:pPr>
+      <w:r>
+        <w:t>Uso de léxicos afectivos o de palabras agresivas para identificar palabras polares (SentiSense, Spanish Emotion Lexicon, HurtLex, etc.)</w:t>
+      </w:r>
+    </w:p>
+    <w:p>
+      <w:r>
+        <w:t xml:space="preserve">Otra opción de </w:t>
+      </w:r>
+      <w:r>
+        <w:t>mejora</w:t>
+      </w:r>
+      <w:r>
+        <w:t xml:space="preserve"> es la modificación del algoritmo de entrenamiento, pudiendo utilizar otras familias de algoritmos como pueden ser los arboles de decisión, los sistemas basados en regla, o la combinación de varios mediante sistemas de votación.</w:t>
       </w:r>
     </w:p>
     <w:p>
@@ -2680,13 +4271,8 @@
         </w:numPr>
       </w:pPr>
       <w:r>
-        <w:t xml:space="preserve">Conclusiones que se puedan obtener a partir del análisis de resultados: cómo afectan las variables a los resultados, sus combinaciones, mejor conjunto de variables y por qué, </w:t>
-      </w:r>
-      <w:proofErr w:type="spellStart"/>
-      <w:r>
-        <w:t>etc</w:t>
-      </w:r>
-      <w:proofErr w:type="spellEnd"/>
+        <w:t>Conclusiones que se puedan obtener a partir del análisis de resultados: cómo afectan las variables a los resultados, sus combinaciones, mejor conjunto de variables y por qué, etc</w:t>
+      </w:r>
     </w:p>
     <w:p>
       <w:pPr>
@@ -2701,7 +4287,7 @@
       <w:pPr>
         <w:pStyle w:val="Ttulo1"/>
       </w:pPr>
-      <w:bookmarkStart w:id="2" w:name="_Toc102117062"/>
+      <w:bookmarkStart w:id="2" w:name="_Toc102389382"/>
       <w:r>
         <w:lastRenderedPageBreak/>
         <w:t>Consideraciones iniciales</w:t>
@@ -2710,29 +4296,13 @@
     </w:p>
     <w:p>
       <w:r>
-        <w:t xml:space="preserve">Dado que los </w:t>
-      </w:r>
-      <w:proofErr w:type="spellStart"/>
-      <w:r>
-        <w:t>datasets</w:t>
-      </w:r>
-      <w:proofErr w:type="spellEnd"/>
-      <w:r>
-        <w:t xml:space="preserve"> de entrenamiento y test proporcionados para la practica superaban con las 6000 y 4000 </w:t>
+        <w:t xml:space="preserve">Dado que los datasets de entrenamiento y test proporcionados para la practica superaban con las 6000 y 4000 </w:t>
       </w:r>
       <w:r>
         <w:t>líneas</w:t>
       </w:r>
       <w:r>
-        <w:t xml:space="preserve"> respectivamente, se ha decidido, con el fin de acelerar las pruebas intermedias durante el desarrollo de las modificaciones del algoritmo, que se reducirán estos </w:t>
-      </w:r>
-      <w:proofErr w:type="spellStart"/>
-      <w:r>
-        <w:t>datasets</w:t>
-      </w:r>
-      <w:proofErr w:type="spellEnd"/>
-      <w:r>
-        <w:t xml:space="preserve"> a un tamaño de 100 </w:t>
+        <w:t xml:space="preserve"> respectivamente, se ha decidido, con el fin de acelerar las pruebas intermedias durante el desarrollo de las modificaciones del algoritmo, que se reducirán estos datasets a un tamaño de 100 </w:t>
       </w:r>
       <w:r>
         <w:t>líneas</w:t>
@@ -2753,22 +4323,14 @@
         <w:t xml:space="preserve"> un</w:t>
       </w:r>
       <w:r>
-        <w:t xml:space="preserve">a ejecución con los </w:t>
-      </w:r>
-      <w:proofErr w:type="spellStart"/>
-      <w:r>
-        <w:t>datasets</w:t>
-      </w:r>
-      <w:proofErr w:type="spellEnd"/>
-      <w:r>
-        <w:t xml:space="preserve"> originales.</w:t>
+        <w:t>a ejecución con los datasets originales.</w:t>
       </w:r>
     </w:p>
     <w:p>
       <w:pPr>
         <w:pStyle w:val="Ttulo1"/>
       </w:pPr>
-      <w:bookmarkStart w:id="3" w:name="_Toc102117063"/>
+      <w:bookmarkStart w:id="3" w:name="_Toc102389383"/>
       <w:r>
         <w:t>Algoritmo base</w:t>
       </w:r>
@@ -2778,7 +4340,7 @@
       <w:pPr>
         <w:pStyle w:val="Ttulo2"/>
       </w:pPr>
-      <w:bookmarkStart w:id="4" w:name="_Toc102117064"/>
+      <w:bookmarkStart w:id="4" w:name="_Toc102389384"/>
       <w:r>
         <w:t>Descripción de la implementación realizada</w:t>
       </w:r>
@@ -2805,7 +4367,7 @@
       <w:pPr>
         <w:pStyle w:val="Ttulo3"/>
       </w:pPr>
-      <w:bookmarkStart w:id="5" w:name="_Toc102117065"/>
+      <w:bookmarkStart w:id="5" w:name="_Toc102389385"/>
       <w:r>
         <w:t>Problemas encontrados</w:t>
       </w:r>
@@ -2837,6 +4399,9 @@
         <w:keepNext/>
       </w:pPr>
       <w:r>
+        <w:rPr>
+          <w:noProof/>
+        </w:rPr>
         <w:drawing>
           <wp:inline distT="0" distB="0" distL="0" distR="0" wp14:anchorId="18FF8CBE" wp14:editId="4B21834C">
             <wp:extent cx="5400040" cy="564515"/>
@@ -2878,18 +4443,31 @@
       <w:pPr>
         <w:pStyle w:val="Descripcin"/>
       </w:pPr>
-      <w:bookmarkStart w:id="6" w:name="_Toc102117073"/>
+      <w:bookmarkStart w:id="6" w:name="_Toc102389406"/>
       <w:r>
         <w:t xml:space="preserve">Ilustración </w:t>
       </w:r>
-      <w:fldSimple w:instr=" SEQ Ilustración \* ARABIC ">
-        <w:r>
-          <w:rPr>
-            <w:noProof/>
-          </w:rPr>
-          <w:t>1</w:t>
-        </w:r>
-      </w:fldSimple>
+      <w:r>
+        <w:fldChar w:fldCharType="begin"/>
+      </w:r>
+      <w:r>
+        <w:instrText xml:space="preserve"> SEQ Ilustración \* ARABIC </w:instrText>
+      </w:r>
+      <w:r>
+        <w:fldChar w:fldCharType="separate"/>
+      </w:r>
+      <w:r>
+        <w:rPr>
+          <w:noProof/>
+        </w:rPr>
+        <w:t>1</w:t>
+      </w:r>
+      <w:r>
+        <w:rPr>
+          <w:noProof/>
+        </w:rPr>
+        <w:fldChar w:fldCharType="end"/>
+      </w:r>
       <w:r>
         <w:t>. Error no encuentra el fichero de entrenamiento</w:t>
       </w:r>
@@ -2905,23 +4483,7 @@
     </w:p>
     <w:p>
       <w:r>
-        <w:t xml:space="preserve">Con el fin de realizar una comprobación de la existencia de los archivos de entrenamiento antes entrar a la función </w:t>
-      </w:r>
-      <w:proofErr w:type="spellStart"/>
-      <w:r>
-        <w:t>processEXISTTraining</w:t>
-      </w:r>
-      <w:proofErr w:type="spellEnd"/>
-      <w:r>
-        <w:t xml:space="preserve">(), se ha optado por añadir una condición </w:t>
-      </w:r>
-      <w:proofErr w:type="spellStart"/>
-      <w:r>
-        <w:t>if</w:t>
-      </w:r>
-      <w:proofErr w:type="spellEnd"/>
-      <w:r>
-        <w:t xml:space="preserve"> que compruebe la existencia de los ficheros en la ruta proporcionada.</w:t>
+        <w:t>Con el fin de realizar una comprobación de la existencia de los archivos de entrenamiento antes entrar a la función processEXISTTraining(), se ha optado por añadir una condición if que compruebe la existencia de los ficheros en la ruta proporcionada.</w:t>
       </w:r>
     </w:p>
     <w:p>
@@ -2929,6 +4491,9 @@
         <w:keepNext/>
       </w:pPr>
       <w:r>
+        <w:rPr>
+          <w:noProof/>
+        </w:rPr>
         <w:lastRenderedPageBreak/>
         <w:drawing>
           <wp:inline distT="0" distB="0" distL="0" distR="0" wp14:anchorId="6B8C2514" wp14:editId="7A776F0B">
@@ -2971,27 +4536,35 @@
       <w:pPr>
         <w:pStyle w:val="Descripcin"/>
       </w:pPr>
-      <w:bookmarkStart w:id="7" w:name="_Toc102117074"/>
+      <w:bookmarkStart w:id="7" w:name="_Toc102389407"/>
       <w:r>
         <w:t xml:space="preserve">Ilustración </w:t>
       </w:r>
-      <w:fldSimple w:instr=" SEQ Ilustración \* ARABIC ">
-        <w:r>
-          <w:rPr>
-            <w:noProof/>
-          </w:rPr>
-          <w:t>2</w:t>
-        </w:r>
-      </w:fldSimple>
-      <w:r>
-        <w:t xml:space="preserve">. Comprobación de la existencia de los </w:t>
-      </w:r>
-      <w:proofErr w:type="spellStart"/>
-      <w:r>
-        <w:t>datasets</w:t>
+      <w:r>
+        <w:fldChar w:fldCharType="begin"/>
+      </w:r>
+      <w:r>
+        <w:instrText xml:space="preserve"> SEQ Ilustración \* ARABIC </w:instrText>
+      </w:r>
+      <w:r>
+        <w:fldChar w:fldCharType="separate"/>
+      </w:r>
+      <w:r>
+        <w:rPr>
+          <w:noProof/>
+        </w:rPr>
+        <w:t>2</w:t>
+      </w:r>
+      <w:r>
+        <w:rPr>
+          <w:noProof/>
+        </w:rPr>
+        <w:fldChar w:fldCharType="end"/>
+      </w:r>
+      <w:r>
+        <w:t>. Comprobación de la existencia de los datasets</w:t>
       </w:r>
       <w:bookmarkEnd w:id="7"/>
-      <w:proofErr w:type="spellEnd"/>
     </w:p>
     <w:p>
       <w:r>
@@ -3003,6 +4576,9 @@
         <w:keepNext/>
       </w:pPr>
       <w:r>
+        <w:rPr>
+          <w:noProof/>
+        </w:rPr>
         <w:drawing>
           <wp:inline distT="0" distB="0" distL="0" distR="0" wp14:anchorId="4CF65EB4" wp14:editId="22C5BB73">
             <wp:extent cx="5400040" cy="532765"/>
@@ -3044,42 +4620,39 @@
       <w:pPr>
         <w:pStyle w:val="Descripcin"/>
       </w:pPr>
-      <w:bookmarkStart w:id="8" w:name="_Toc102117075"/>
+      <w:bookmarkStart w:id="8" w:name="_Toc102389408"/>
       <w:r>
         <w:t xml:space="preserve">Ilustración </w:t>
       </w:r>
-      <w:fldSimple w:instr=" SEQ Ilustración \* ARABIC ">
-        <w:r>
-          <w:rPr>
-            <w:noProof/>
-          </w:rPr>
-          <w:t>3</w:t>
-        </w:r>
-      </w:fldSimple>
-      <w:r>
-        <w:t xml:space="preserve">. El script indica que el </w:t>
-      </w:r>
-      <w:proofErr w:type="spellStart"/>
-      <w:r>
-        <w:t>dataset</w:t>
-      </w:r>
-      <w:proofErr w:type="spellEnd"/>
-      <w:r>
-        <w:t xml:space="preserve"> no existe en esa ruta y finaliza</w:t>
+      <w:r>
+        <w:fldChar w:fldCharType="begin"/>
+      </w:r>
+      <w:r>
+        <w:instrText xml:space="preserve"> SEQ Ilustración \* ARABIC </w:instrText>
+      </w:r>
+      <w:r>
+        <w:fldChar w:fldCharType="separate"/>
+      </w:r>
+      <w:r>
+        <w:rPr>
+          <w:noProof/>
+        </w:rPr>
+        <w:t>3</w:t>
+      </w:r>
+      <w:r>
+        <w:rPr>
+          <w:noProof/>
+        </w:rPr>
+        <w:fldChar w:fldCharType="end"/>
+      </w:r>
+      <w:r>
+        <w:t>. El script indica que el dataset no existe en esa ruta y finaliza</w:t>
       </w:r>
       <w:bookmarkEnd w:id="8"/>
     </w:p>
     <w:p>
       <w:r>
-        <w:t xml:space="preserve">En base a esto se interpreta que el script no esta consiguiendo acceder a la carpeta en la que se encuentran los </w:t>
-      </w:r>
-      <w:proofErr w:type="spellStart"/>
-      <w:r>
-        <w:t>datasets</w:t>
-      </w:r>
-      <w:proofErr w:type="spellEnd"/>
-      <w:r>
-        <w:t xml:space="preserve"> en la carpeta </w:t>
+        <w:t xml:space="preserve">En base a esto se interpreta que el script no esta consiguiendo acceder a la carpeta en la que se encuentran los datasets en la carpeta </w:t>
       </w:r>
       <w:r>
         <w:rPr>
@@ -3089,23 +4662,7 @@
         <w:t>data</w:t>
       </w:r>
       <w:r>
-        <w:t xml:space="preserve"> del nivel anterior. Por ello, en la ruta descrita para </w:t>
-      </w:r>
-      <w:proofErr w:type="spellStart"/>
-      <w:r>
-        <w:t>pathTraining</w:t>
-      </w:r>
-      <w:proofErr w:type="spellEnd"/>
-      <w:r>
-        <w:t xml:space="preserve"> y </w:t>
-      </w:r>
-      <w:proofErr w:type="spellStart"/>
-      <w:r>
-        <w:t>pathTest</w:t>
-      </w:r>
-      <w:proofErr w:type="spellEnd"/>
-      <w:r>
-        <w:t xml:space="preserve"> se añade un punto en la parte anterior a la ruta ya descrita para que retroceda al nivel de jerarquía anterior. Por lo tanto, el código quedaría de la forma siguiente.</w:t>
+        <w:t xml:space="preserve"> del nivel anterior. Por ello, en la ruta descrita para pathTraining y pathTest se añade un punto en la parte anterior a la ruta ya descrita para que retroceda al nivel de jerarquía anterior. Por lo tanto, el código quedaría de la forma siguiente.</w:t>
       </w:r>
     </w:p>
     <w:p>
@@ -3113,6 +4670,9 @@
         <w:keepNext/>
       </w:pPr>
       <w:r>
+        <w:rPr>
+          <w:noProof/>
+        </w:rPr>
         <w:drawing>
           <wp:inline distT="0" distB="0" distL="0" distR="0" wp14:anchorId="00AA44EB" wp14:editId="1F22ADC3">
             <wp:extent cx="4324954" cy="476316"/>
@@ -3154,18 +4714,31 @@
       <w:pPr>
         <w:pStyle w:val="Descripcin"/>
       </w:pPr>
-      <w:bookmarkStart w:id="9" w:name="_Toc102117076"/>
+      <w:bookmarkStart w:id="9" w:name="_Toc102389409"/>
       <w:r>
         <w:t xml:space="preserve">Ilustración </w:t>
       </w:r>
-      <w:fldSimple w:instr=" SEQ Ilustración \* ARABIC ">
-        <w:r>
-          <w:rPr>
-            <w:noProof/>
-          </w:rPr>
-          <w:t>4</w:t>
-        </w:r>
-      </w:fldSimple>
+      <w:r>
+        <w:fldChar w:fldCharType="begin"/>
+      </w:r>
+      <w:r>
+        <w:instrText xml:space="preserve"> SEQ Ilustración \* ARABIC </w:instrText>
+      </w:r>
+      <w:r>
+        <w:fldChar w:fldCharType="separate"/>
+      </w:r>
+      <w:r>
+        <w:rPr>
+          <w:noProof/>
+        </w:rPr>
+        <w:t>4</w:t>
+      </w:r>
+      <w:r>
+        <w:rPr>
+          <w:noProof/>
+        </w:rPr>
+        <w:fldChar w:fldCharType="end"/>
+      </w:r>
       <w:r>
         <w:t>. Se añade un punto a la ruta, para acceder a la carpeta anterior a la actual</w:t>
       </w:r>
@@ -3175,7 +4748,7 @@
       <w:pPr>
         <w:pStyle w:val="Ttulo2"/>
       </w:pPr>
-      <w:bookmarkStart w:id="10" w:name="_Toc102117066"/>
+      <w:bookmarkStart w:id="10" w:name="_Toc102389386"/>
       <w:r>
         <w:t>Descripción de los resultados obtenidos</w:t>
       </w:r>
@@ -3188,24 +4761,11 @@
       <w:pPr>
         <w:pStyle w:val="Ttulo3"/>
       </w:pPr>
-      <w:bookmarkStart w:id="11" w:name="_Toc102117067"/>
-      <w:r>
-        <w:t xml:space="preserve">Evaluación usando 10 </w:t>
-      </w:r>
-      <w:proofErr w:type="spellStart"/>
-      <w:r>
-        <w:t>cross-fold</w:t>
-      </w:r>
-      <w:proofErr w:type="spellEnd"/>
-      <w:r>
-        <w:t xml:space="preserve"> </w:t>
-      </w:r>
-      <w:proofErr w:type="spellStart"/>
-      <w:r>
-        <w:t>validation</w:t>
+      <w:bookmarkStart w:id="11" w:name="_Toc102389387"/>
+      <w:r>
+        <w:t>Evaluación usando 10 cross-fold validation</w:t>
       </w:r>
       <w:bookmarkEnd w:id="11"/>
-      <w:proofErr w:type="spellEnd"/>
     </w:p>
     <w:p>
       <w:r>
@@ -3217,6 +4777,9 @@
         <w:keepNext/>
       </w:pPr>
       <w:r>
+        <w:rPr>
+          <w:noProof/>
+        </w:rPr>
         <w:lastRenderedPageBreak/>
         <w:drawing>
           <wp:inline distT="0" distB="0" distL="0" distR="0" wp14:anchorId="008827DB" wp14:editId="026DACBE">
@@ -3259,6 +4822,366 @@
       <w:pPr>
         <w:pStyle w:val="Descripcin"/>
       </w:pPr>
+      <w:bookmarkStart w:id="12" w:name="_Toc102389410"/>
+      <w:r>
+        <w:t xml:space="preserve">Ilustración </w:t>
+      </w:r>
+      <w:r>
+        <w:fldChar w:fldCharType="begin"/>
+      </w:r>
+      <w:r>
+        <w:instrText xml:space="preserve"> SEQ Ilustración \* ARABIC </w:instrText>
+      </w:r>
+      <w:r>
+        <w:fldChar w:fldCharType="separate"/>
+      </w:r>
+      <w:r>
+        <w:rPr>
+          <w:noProof/>
+        </w:rPr>
+        <w:t>5</w:t>
+      </w:r>
+      <w:r>
+        <w:rPr>
+          <w:noProof/>
+        </w:rPr>
+        <w:fldChar w:fldCharType="end"/>
+      </w:r>
+      <w:r>
+        <w:t>. Resultados del algoritmo base</w:t>
+      </w:r>
+      <w:bookmarkEnd w:id="12"/>
+    </w:p>
+    <w:p>
+      <w:r>
+        <w:t>Si observamos los resultados del algoritmo base tenemos que tiene una precisión o accuracy del 0.66.</w:t>
+      </w:r>
+    </w:p>
+    <w:p>
+      <w:pPr>
+        <w:pStyle w:val="Ttulo1"/>
+      </w:pPr>
+      <w:bookmarkStart w:id="13" w:name="_Toc102389388"/>
+      <w:r>
+        <w:t>Limpiando los datos. Todo a minúsculas</w:t>
+      </w:r>
+      <w:bookmarkEnd w:id="13"/>
+    </w:p>
+    <w:p>
+      <w:r>
+        <w:t>Con el fin de homogeneizar los datos obtenidos a la hora de tokenizar las palabras obtenidas de los diferentes tweets, en esta primera aproximación nos centraremos en poner en minúsculas todas las palabras obtenidas tras el proceso de tokenización.</w:t>
+      </w:r>
+    </w:p>
+    <w:p>
+      <w:pPr>
+        <w:pStyle w:val="Ttulo2"/>
+      </w:pPr>
+      <w:bookmarkStart w:id="14" w:name="_Toc102389389"/>
+      <w:r>
+        <w:t>Descripción de la implementación realizada</w:t>
+      </w:r>
+      <w:bookmarkEnd w:id="14"/>
+    </w:p>
+    <w:p>
+      <w:r>
+        <w:t xml:space="preserve">Para realizar esto, creamos una nueva función dentro del script a la que llamaremos cleanData(). Esta función podrá servirnos para futuras modificaciones del script a la hora de limpiar los datos obtenidos del algoritmo. De momento, para </w:t>
+      </w:r>
+      <w:r>
+        <w:t>reducir a minúsculas se utilizará el siguiente código.</w:t>
+      </w:r>
+    </w:p>
+    <w:p>
+      <w:pPr>
+        <w:keepNext/>
+      </w:pPr>
+      <w:r>
+        <w:rPr>
+          <w:noProof/>
+        </w:rPr>
+        <w:drawing>
+          <wp:inline distT="0" distB="0" distL="0" distR="0" wp14:anchorId="2D6E5088" wp14:editId="7C142C12">
+            <wp:extent cx="3038899" cy="1448002"/>
+            <wp:effectExtent l="0" t="0" r="9525" b="0"/>
+            <wp:docPr id="16" name="Imagen 16" descr="Texto&#10;&#10;Descripción generada automáticamente"/>
+            <wp:cNvGraphicFramePr>
+              <a:graphicFrameLocks xmlns:a="http://schemas.openxmlformats.org/drawingml/2006/main" noChangeAspect="1"/>
+            </wp:cNvGraphicFramePr>
+            <a:graphic xmlns:a="http://schemas.openxmlformats.org/drawingml/2006/main">
+              <a:graphicData uri="http://schemas.openxmlformats.org/drawingml/2006/picture">
+                <pic:pic xmlns:pic="http://schemas.openxmlformats.org/drawingml/2006/picture">
+                  <pic:nvPicPr>
+                    <pic:cNvPr id="16" name="Imagen 16" descr="Texto&#10;&#10;Descripción generada automáticamente"/>
+                    <pic:cNvPicPr/>
+                  </pic:nvPicPr>
+                  <pic:blipFill>
+                    <a:blip r:embed="rId16"/>
+                    <a:stretch>
+                      <a:fillRect/>
+                    </a:stretch>
+                  </pic:blipFill>
+                  <pic:spPr>
+                    <a:xfrm>
+                      <a:off x="0" y="0"/>
+                      <a:ext cx="3038899" cy="1448002"/>
+                    </a:xfrm>
+                    <a:prstGeom prst="rect">
+                      <a:avLst/>
+                    </a:prstGeom>
+                  </pic:spPr>
+                </pic:pic>
+              </a:graphicData>
+            </a:graphic>
+          </wp:inline>
+        </w:drawing>
+      </w:r>
+    </w:p>
+    <w:p>
+      <w:pPr>
+        <w:pStyle w:val="Descripcin"/>
+      </w:pPr>
+      <w:bookmarkStart w:id="15" w:name="_Toc102389411"/>
+      <w:r>
+        <w:t xml:space="preserve">Ilustración </w:t>
+      </w:r>
+      <w:r>
+        <w:fldChar w:fldCharType="begin"/>
+      </w:r>
+      <w:r>
+        <w:instrText xml:space="preserve"> SEQ Ilustración \* ARABIC </w:instrText>
+      </w:r>
+      <w:r>
+        <w:fldChar w:fldCharType="separate"/>
+      </w:r>
+      <w:r>
+        <w:rPr>
+          <w:noProof/>
+        </w:rPr>
+        <w:t>6</w:t>
+      </w:r>
+      <w:r>
+        <w:rPr>
+          <w:noProof/>
+        </w:rPr>
+        <w:fldChar w:fldCharType="end"/>
+      </w:r>
+      <w:r>
+        <w:t>. Función inicial de cleanData</w:t>
+      </w:r>
+      <w:bookmarkEnd w:id="15"/>
+    </w:p>
+    <w:p>
+      <w:pPr>
+        <w:pStyle w:val="Ttulo2"/>
+      </w:pPr>
+      <w:bookmarkStart w:id="16" w:name="_Toc102389390"/>
+      <w:r>
+        <w:lastRenderedPageBreak/>
+        <w:t>Descripción de los resultados obtenidos</w:t>
+      </w:r>
+      <w:bookmarkEnd w:id="16"/>
+      <w:r>
+        <w:t xml:space="preserve"> </w:t>
+      </w:r>
+    </w:p>
+    <w:p>
+      <w:pPr>
+        <w:pStyle w:val="Ttulo3"/>
+      </w:pPr>
+      <w:bookmarkStart w:id="17" w:name="_Toc102389391"/>
+      <w:r>
+        <w:t>Evaluación usando 10 cross-fold validation</w:t>
+      </w:r>
+      <w:bookmarkEnd w:id="17"/>
+    </w:p>
+    <w:p>
+      <w:r>
+        <w:t xml:space="preserve">Si ejecutamos nuevamente el script con la modificación, obtenemos una leve mejoría en el accuaracy del script, pasando de </w:t>
+      </w:r>
+      <w:r>
+        <w:t>una precisión del 0.66 al 0.68, como podemos observar en la ilustración siguiente.</w:t>
+      </w:r>
+    </w:p>
+    <w:p>
+      <w:pPr>
+        <w:keepNext/>
+      </w:pPr>
+      <w:r>
+        <w:rPr>
+          <w:noProof/>
+        </w:rPr>
+        <w:drawing>
+          <wp:inline distT="0" distB="0" distL="0" distR="0" wp14:anchorId="4EE61F30" wp14:editId="3747A64F">
+            <wp:extent cx="4324954" cy="1876687"/>
+            <wp:effectExtent l="0" t="0" r="0" b="9525"/>
+            <wp:docPr id="19" name="Imagen 19" descr="Calendario&#10;&#10;Descripción generada automáticamente"/>
+            <wp:cNvGraphicFramePr>
+              <a:graphicFrameLocks xmlns:a="http://schemas.openxmlformats.org/drawingml/2006/main" noChangeAspect="1"/>
+            </wp:cNvGraphicFramePr>
+            <a:graphic xmlns:a="http://schemas.openxmlformats.org/drawingml/2006/main">
+              <a:graphicData uri="http://schemas.openxmlformats.org/drawingml/2006/picture">
+                <pic:pic xmlns:pic="http://schemas.openxmlformats.org/drawingml/2006/picture">
+                  <pic:nvPicPr>
+                    <pic:cNvPr id="19" name="Imagen 19" descr="Calendario&#10;&#10;Descripción generada automáticamente"/>
+                    <pic:cNvPicPr/>
+                  </pic:nvPicPr>
+                  <pic:blipFill>
+                    <a:blip r:embed="rId17"/>
+                    <a:stretch>
+                      <a:fillRect/>
+                    </a:stretch>
+                  </pic:blipFill>
+                  <pic:spPr>
+                    <a:xfrm>
+                      <a:off x="0" y="0"/>
+                      <a:ext cx="4324954" cy="1876687"/>
+                    </a:xfrm>
+                    <a:prstGeom prst="rect">
+                      <a:avLst/>
+                    </a:prstGeom>
+                  </pic:spPr>
+                </pic:pic>
+              </a:graphicData>
+            </a:graphic>
+          </wp:inline>
+        </w:drawing>
+      </w:r>
+    </w:p>
+    <w:p>
+      <w:pPr>
+        <w:pStyle w:val="Descripcin"/>
+      </w:pPr>
+      <w:bookmarkStart w:id="18" w:name="_Toc102389412"/>
+      <w:r>
+        <w:t xml:space="preserve">Ilustración </w:t>
+      </w:r>
+      <w:r>
+        <w:fldChar w:fldCharType="begin"/>
+      </w:r>
+      <w:r>
+        <w:instrText xml:space="preserve"> SEQ Ilustración \* ARABIC </w:instrText>
+      </w:r>
+      <w:r>
+        <w:fldChar w:fldCharType="separate"/>
+      </w:r>
+      <w:r>
+        <w:rPr>
+          <w:noProof/>
+        </w:rPr>
+        <w:t>7</w:t>
+      </w:r>
+      <w:r>
+        <w:rPr>
+          <w:noProof/>
+        </w:rPr>
+        <w:fldChar w:fldCharType="end"/>
+      </w:r>
+      <w:r>
+        <w:t>. Accuracy primera modificación</w:t>
+      </w:r>
+      <w:bookmarkEnd w:id="18"/>
+    </w:p>
+    <w:p>
+      <w:pPr>
+        <w:pStyle w:val="Ttulo1"/>
+      </w:pPr>
+      <w:bookmarkStart w:id="19" w:name="_Toc102389392"/>
+      <w:r>
+        <w:t xml:space="preserve">Limpiando los datos. </w:t>
+      </w:r>
+      <w:r>
+        <w:t>Eliminar signos de puntuación</w:t>
+      </w:r>
+      <w:bookmarkEnd w:id="19"/>
+    </w:p>
+    <w:p>
+      <w:r>
+        <w:t>El siguiente paso para limpiar los datos obtenidos al tokenizar los mensajes del dataset, es eliminar los signos de puntuación y espacios en blanco.</w:t>
+      </w:r>
+    </w:p>
+    <w:p>
+      <w:pPr>
+        <w:pStyle w:val="Ttulo2"/>
+      </w:pPr>
+      <w:bookmarkStart w:id="20" w:name="_Toc102389393"/>
+      <w:r>
+        <w:t>Descripción de la implementación realizada</w:t>
+      </w:r>
+      <w:bookmarkEnd w:id="20"/>
+    </w:p>
+    <w:p>
+      <w:r>
+        <w:t xml:space="preserve">Para realizar esto, </w:t>
+      </w:r>
+      <w:r>
+        <w:t>dentro de la función que creamos anteriormente ll</w:t>
+      </w:r>
+      <w:r>
+        <w:t>ama</w:t>
+      </w:r>
+      <w:r>
+        <w:t>da</w:t>
+      </w:r>
+      <w:r>
+        <w:t xml:space="preserve"> cleanData()</w:t>
+      </w:r>
+      <w:r>
+        <w:t xml:space="preserve"> añadimos una nueva sección destinada a la eliminación de símbolos de puntuación y espacios en blanco. Como se muestra en la imagen a</w:t>
+      </w:r>
+      <w:r>
+        <w:t xml:space="preserve"> </w:t>
+      </w:r>
+      <w:r>
+        <w:t>continuación.</w:t>
+      </w:r>
+    </w:p>
+    <w:p>
+      <w:pPr>
+        <w:keepNext/>
+      </w:pPr>
+      <w:r>
+        <w:lastRenderedPageBreak/>
+        <w:drawing>
+          <wp:inline distT="0" distB="0" distL="0" distR="0" wp14:anchorId="4B3AC48F" wp14:editId="7DCA9A9E">
+            <wp:extent cx="5400040" cy="6734175"/>
+            <wp:effectExtent l="0" t="0" r="0" b="9525"/>
+            <wp:docPr id="14" name="Imagen 14" descr="Texto&#10;&#10;Descripción generada automáticamente con confianza media"/>
+            <wp:cNvGraphicFramePr>
+              <a:graphicFrameLocks xmlns:a="http://schemas.openxmlformats.org/drawingml/2006/main" noChangeAspect="1"/>
+            </wp:cNvGraphicFramePr>
+            <a:graphic xmlns:a="http://schemas.openxmlformats.org/drawingml/2006/main">
+              <a:graphicData uri="http://schemas.openxmlformats.org/drawingml/2006/picture">
+                <pic:pic xmlns:pic="http://schemas.openxmlformats.org/drawingml/2006/picture">
+                  <pic:nvPicPr>
+                    <pic:cNvPr id="14" name="Imagen 14" descr="Texto&#10;&#10;Descripción generada automáticamente con confianza media"/>
+                    <pic:cNvPicPr/>
+                  </pic:nvPicPr>
+                  <pic:blipFill>
+                    <a:blip r:embed="rId18"/>
+                    <a:stretch>
+                      <a:fillRect/>
+                    </a:stretch>
+                  </pic:blipFill>
+                  <pic:spPr>
+                    <a:xfrm>
+                      <a:off x="0" y="0"/>
+                      <a:ext cx="5400040" cy="6734175"/>
+                    </a:xfrm>
+                    <a:prstGeom prst="rect">
+                      <a:avLst/>
+                    </a:prstGeom>
+                  </pic:spPr>
+                </pic:pic>
+              </a:graphicData>
+            </a:graphic>
+          </wp:inline>
+        </w:drawing>
+      </w:r>
+    </w:p>
+    <w:p>
+      <w:pPr>
+        <w:pStyle w:val="Descripcin"/>
+      </w:pPr>
+      <w:bookmarkStart w:id="21" w:name="_Toc102389413"/>
       <w:r>
         <w:t xml:space="preserve">Ilustración </w:t>
       </w:r>
@@ -3267,56 +5190,285 @@
           <w:rPr>
             <w:noProof/>
           </w:rPr>
-          <w:t>5</w:t>
+          <w:t>8</w:t>
         </w:r>
       </w:fldSimple>
       <w:r>
-        <w:t>. Resultados del algoritmo base</w:t>
-      </w:r>
-    </w:p>
-    <w:p>
-      <w:r>
-        <w:t xml:space="preserve">Si observamos los resultados del algoritmo base tenemos que tiene una precisión o </w:t>
-      </w:r>
-      <w:proofErr w:type="spellStart"/>
-      <w:r>
-        <w:t>accuracy</w:t>
-      </w:r>
-      <w:proofErr w:type="spellEnd"/>
-      <w:r>
-        <w:t xml:space="preserve"> del 0.66.</w:t>
-      </w:r>
+        <w:t>. Codigo Eliminar signos y puntuación</w:t>
+      </w:r>
+      <w:bookmarkEnd w:id="21"/>
+    </w:p>
+    <w:p>
+      <w:pPr>
+        <w:pStyle w:val="Ttulo2"/>
+      </w:pPr>
+      <w:bookmarkStart w:id="22" w:name="_Toc102389394"/>
+      <w:r>
+        <w:t>Descripción de los resultados obtenidos</w:t>
+      </w:r>
+      <w:bookmarkEnd w:id="22"/>
+      <w:r>
+        <w:t xml:space="preserve"> </w:t>
+      </w:r>
+    </w:p>
+    <w:p>
+      <w:pPr>
+        <w:pStyle w:val="Ttulo3"/>
+      </w:pPr>
+      <w:bookmarkStart w:id="23" w:name="_Toc102389395"/>
+      <w:r>
+        <w:t>Evaluación usando 10 cross-fold validation</w:t>
+      </w:r>
+      <w:bookmarkEnd w:id="23"/>
+    </w:p>
+    <w:p>
+      <w:r>
+        <w:t xml:space="preserve">Si ejecutamos nuevamente el script con la </w:t>
+      </w:r>
+      <w:r>
+        <w:t xml:space="preserve">segunda </w:t>
+      </w:r>
+      <w:r>
+        <w:t>modificación, obtenemos una leve mejoría en el accuracy del script, pasando de una precisión del 0.6</w:t>
+      </w:r>
+      <w:r>
+        <w:t>8</w:t>
+      </w:r>
+      <w:r>
+        <w:t xml:space="preserve"> al 0.</w:t>
+      </w:r>
+      <w:r>
+        <w:t>70</w:t>
+      </w:r>
+      <w:r>
+        <w:t>, como podemos observar en la ilustración siguiente.</w:t>
+      </w:r>
+    </w:p>
+    <w:p>
+      <w:pPr>
+        <w:keepNext/>
+      </w:pPr>
+      <w:r>
+        <w:lastRenderedPageBreak/>
+        <w:drawing>
+          <wp:inline distT="0" distB="0" distL="0" distR="0" wp14:anchorId="12935CF5" wp14:editId="3A61DC06">
+            <wp:extent cx="4115374" cy="1971950"/>
+            <wp:effectExtent l="0" t="0" r="0" b="9525"/>
+            <wp:docPr id="15" name="Imagen 15" descr="Calendario&#10;&#10;Descripción generada automáticamente con confianza media"/>
+            <wp:cNvGraphicFramePr>
+              <a:graphicFrameLocks xmlns:a="http://schemas.openxmlformats.org/drawingml/2006/main" noChangeAspect="1"/>
+            </wp:cNvGraphicFramePr>
+            <a:graphic xmlns:a="http://schemas.openxmlformats.org/drawingml/2006/main">
+              <a:graphicData uri="http://schemas.openxmlformats.org/drawingml/2006/picture">
+                <pic:pic xmlns:pic="http://schemas.openxmlformats.org/drawingml/2006/picture">
+                  <pic:nvPicPr>
+                    <pic:cNvPr id="15" name="Imagen 15" descr="Calendario&#10;&#10;Descripción generada automáticamente con confianza media"/>
+                    <pic:cNvPicPr/>
+                  </pic:nvPicPr>
+                  <pic:blipFill>
+                    <a:blip r:embed="rId19"/>
+                    <a:stretch>
+                      <a:fillRect/>
+                    </a:stretch>
+                  </pic:blipFill>
+                  <pic:spPr>
+                    <a:xfrm>
+                      <a:off x="0" y="0"/>
+                      <a:ext cx="4115374" cy="1971950"/>
+                    </a:xfrm>
+                    <a:prstGeom prst="rect">
+                      <a:avLst/>
+                    </a:prstGeom>
+                  </pic:spPr>
+                </pic:pic>
+              </a:graphicData>
+            </a:graphic>
+          </wp:inline>
+        </w:drawing>
+      </w:r>
+    </w:p>
+    <w:p>
+      <w:pPr>
+        <w:pStyle w:val="Descripcin"/>
+      </w:pPr>
+      <w:bookmarkStart w:id="24" w:name="_Toc102389414"/>
+      <w:r>
+        <w:t xml:space="preserve">Ilustración </w:t>
+      </w:r>
+      <w:fldSimple w:instr=" SEQ Ilustración \* ARABIC ">
+        <w:r>
+          <w:rPr>
+            <w:noProof/>
+          </w:rPr>
+          <w:t>9</w:t>
+        </w:r>
+      </w:fldSimple>
+      <w:r>
+        <w:t xml:space="preserve">. Accuracy de la </w:t>
+      </w:r>
+      <w:r>
+        <w:t xml:space="preserve">segunda </w:t>
+      </w:r>
+      <w:r>
+        <w:t xml:space="preserve"> modificación</w:t>
+      </w:r>
+      <w:bookmarkEnd w:id="24"/>
     </w:p>
     <w:p>
       <w:pPr>
         <w:pStyle w:val="Ttulo1"/>
       </w:pPr>
-      <w:r>
-        <w:t>Algoritmo base</w:t>
-      </w:r>
+      <w:bookmarkStart w:id="25" w:name="_Toc102389396"/>
+      <w:r>
+        <w:t xml:space="preserve">Limpiando los datos. </w:t>
+      </w:r>
+      <w:r>
+        <w:t>Eliminando Stopwords</w:t>
+      </w:r>
+      <w:bookmarkEnd w:id="25"/>
+    </w:p>
+    <w:p>
+      <w:r>
+        <w:t xml:space="preserve">El siguiente paso para limpiar los datos obtenidos al tokenizar los mensajes del dataset, es </w:t>
+      </w:r>
+      <w:r>
+        <w:t>eliminar las stopwords o palabras vacías, estas son palabras que carecen de sentido propio cuando se escriben solas o sin la palabra clave o keyword.</w:t>
+      </w:r>
+      <w:sdt>
+        <w:sdtPr>
+          <w:rPr>
+            <w:color w:val="000000"/>
+          </w:rPr>
+          <w:tag w:val="MENDELEY_CITATION_v3_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"/>
+          <w:id w:val="-764214914"/>
+          <w:placeholder>
+            <w:docPart w:val="DefaultPlaceholder_-1854013440"/>
+          </w:placeholder>
+        </w:sdtPr>
+        <w:sdtContent>
+          <w:r>
+            <w:rPr>
+              <w:color w:val="000000"/>
+            </w:rPr>
+            <w:t>[1]</w:t>
+          </w:r>
+        </w:sdtContent>
+      </w:sdt>
     </w:p>
     <w:p>
       <w:pPr>
         <w:pStyle w:val="Ttulo2"/>
       </w:pPr>
+      <w:bookmarkStart w:id="26" w:name="_Toc102389397"/>
       <w:r>
         <w:t>Descripción de la implementación realizada</w:t>
       </w:r>
+      <w:bookmarkEnd w:id="26"/>
+    </w:p>
+    <w:p>
+      <w:r>
+        <w:t xml:space="preserve">Para realizar esto, dentro de la función que creamos anteriormente llamada cleanData() añadimos una nueva sección destinada a la eliminación de </w:t>
+      </w:r>
+      <w:r>
+        <w:t xml:space="preserve">stopwords. Para ello </w:t>
+      </w:r>
+      <w:r>
+        <w:t>necesitamos importar la librería nltk con herramientas de gestión del lenguaje.</w:t>
+      </w:r>
+    </w:p>
+    <w:p>
+      <w:r>
+        <w:t>Para ello utilizamos el siguiente código de la ilustración siguiente.</w:t>
+      </w:r>
+    </w:p>
+    <w:p>
+      <w:pPr>
+        <w:keepNext/>
+      </w:pPr>
+      <w:r>
+        <w:drawing>
+          <wp:inline distT="0" distB="0" distL="0" distR="0" wp14:anchorId="6589DFE1" wp14:editId="54EC6F6E">
+            <wp:extent cx="5400040" cy="658495"/>
+            <wp:effectExtent l="0" t="0" r="0" b="8255"/>
+            <wp:docPr id="26" name="Imagen 26" descr="Texto&#10;&#10;Descripción generada automáticamente"/>
+            <wp:cNvGraphicFramePr>
+              <a:graphicFrameLocks xmlns:a="http://schemas.openxmlformats.org/drawingml/2006/main" noChangeAspect="1"/>
+            </wp:cNvGraphicFramePr>
+            <a:graphic xmlns:a="http://schemas.openxmlformats.org/drawingml/2006/main">
+              <a:graphicData uri="http://schemas.openxmlformats.org/drawingml/2006/picture">
+                <pic:pic xmlns:pic="http://schemas.openxmlformats.org/drawingml/2006/picture">
+                  <pic:nvPicPr>
+                    <pic:cNvPr id="26" name="Imagen 26" descr="Texto&#10;&#10;Descripción generada automáticamente"/>
+                    <pic:cNvPicPr/>
+                  </pic:nvPicPr>
+                  <pic:blipFill>
+                    <a:blip r:embed="rId20"/>
+                    <a:stretch>
+                      <a:fillRect/>
+                    </a:stretch>
+                  </pic:blipFill>
+                  <pic:spPr>
+                    <a:xfrm>
+                      <a:off x="0" y="0"/>
+                      <a:ext cx="5400040" cy="658495"/>
+                    </a:xfrm>
+                    <a:prstGeom prst="rect">
+                      <a:avLst/>
+                    </a:prstGeom>
+                  </pic:spPr>
+                </pic:pic>
+              </a:graphicData>
+            </a:graphic>
+          </wp:inline>
+        </w:drawing>
+      </w:r>
+    </w:p>
+    <w:p>
+      <w:pPr>
+        <w:pStyle w:val="Descripcin"/>
+      </w:pPr>
+      <w:bookmarkStart w:id="27" w:name="_Toc102389415"/>
+      <w:r>
+        <w:t xml:space="preserve">Ilustración </w:t>
+      </w:r>
+      <w:fldSimple w:instr=" SEQ Ilustración \* ARABIC ">
+        <w:r>
+          <w:rPr>
+            <w:noProof/>
+          </w:rPr>
+          <w:t>10</w:t>
+        </w:r>
+      </w:fldSimple>
+      <w:r>
+        <w:t>. Código para eliminar stopwords</w:t>
+      </w:r>
+      <w:bookmarkEnd w:id="27"/>
+    </w:p>
+    <w:p>
+      <w:r>
+        <w:t xml:space="preserve">Esto permitirá en primer lugar filtrar todas las palabras que no aparten información que están en la lista de stopwords de la librería nltk. Y en segundo lugar eliminamos todos los </w:t>
+      </w:r>
+      <w:r>
+        <w:t>palabras vacías o ‘’ que se hayan quedado en la lista despues de la limpieza y normalización de los datos.</w:t>
+      </w:r>
     </w:p>
     <w:p>
       <w:pPr>
         <w:pStyle w:val="Ttulo3"/>
       </w:pPr>
-      <w:r>
+      <w:bookmarkStart w:id="28" w:name="_Toc102389398"/>
+      <w:r>
+        <w:lastRenderedPageBreak/>
         <w:t>Problemas encontrados</w:t>
       </w:r>
+      <w:bookmarkEnd w:id="28"/>
     </w:p>
     <w:p>
       <w:pPr>
         <w:pStyle w:val="Ttulo4"/>
       </w:pPr>
       <w:r>
-        <w:t>Problema 1</w:t>
+        <w:t>NLTK no disponible</w:t>
       </w:r>
     </w:p>
     <w:p>
@@ -3329,6 +5481,130 @@
     </w:p>
     <w:p>
       <w:pPr>
+        <w:rPr>
+          <w:color w:val="000000"/>
+        </w:rPr>
+      </w:pPr>
+      <w:r>
+        <w:t xml:space="preserve">Dado que usaremos la librería NLTK (Natural Lenguage Toolkit) </w:t>
+      </w:r>
+      <w:sdt>
+        <w:sdtPr>
+          <w:rPr>
+            <w:color w:val="000000"/>
+          </w:rPr>
+          <w:tag w:val="MENDELEY_CITATION_v3_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"/>
+          <w:id w:val="-1890097227"/>
+          <w:placeholder>
+            <w:docPart w:val="DefaultPlaceholder_-1854013440"/>
+          </w:placeholder>
+        </w:sdtPr>
+        <w:sdtContent>
+          <w:r>
+            <w:rPr>
+              <w:color w:val="000000"/>
+            </w:rPr>
+            <w:t>[2]</w:t>
+          </w:r>
+        </w:sdtContent>
+      </w:sdt>
+      <w:r>
+        <w:rPr>
+          <w:color w:val="000000"/>
+        </w:rPr>
+        <w:t xml:space="preserve"> necesitamos no solo importarla en nuestro script, si no que también debemos instalarla en nuestro entorno de desarrollo.</w:t>
+      </w:r>
+    </w:p>
+    <w:p>
+      <w:pPr>
+        <w:rPr>
+          <w:color w:val="000000"/>
+        </w:rPr>
+      </w:pPr>
+      <w:r>
+        <w:rPr>
+          <w:color w:val="000000"/>
+        </w:rPr>
+        <w:t>Es por ello que cuando tratamos de ejecutar el script nos devuelve el siguiente mensaje de error</w:t>
+      </w:r>
+      <w:r>
+        <w:rPr>
+          <w:color w:val="000000"/>
+        </w:rPr>
+        <w:t xml:space="preserve"> que se muestra en la ilustración 10</w:t>
+      </w:r>
+      <w:r>
+        <w:rPr>
+          <w:color w:val="000000"/>
+        </w:rPr>
+        <w:t>.</w:t>
+      </w:r>
+    </w:p>
+    <w:p>
+      <w:pPr>
+        <w:keepNext/>
+      </w:pPr>
+      <w:r>
+        <w:drawing>
+          <wp:inline distT="0" distB="0" distL="0" distR="0" wp14:anchorId="0B22B6C1" wp14:editId="26FE8388">
+            <wp:extent cx="5400040" cy="1012825"/>
+            <wp:effectExtent l="0" t="0" r="0" b="0"/>
+            <wp:docPr id="23" name="Imagen 23" descr="Mensaje de error, falta la libreria nltk"/>
+            <wp:cNvGraphicFramePr>
+              <a:graphicFrameLocks xmlns:a="http://schemas.openxmlformats.org/drawingml/2006/main" noChangeAspect="1"/>
+            </wp:cNvGraphicFramePr>
+            <a:graphic xmlns:a="http://schemas.openxmlformats.org/drawingml/2006/main">
+              <a:graphicData uri="http://schemas.openxmlformats.org/drawingml/2006/picture">
+                <pic:pic xmlns:pic="http://schemas.openxmlformats.org/drawingml/2006/picture">
+                  <pic:nvPicPr>
+                    <pic:cNvPr id="23" name="Imagen 23" descr="Mensaje de error, falta la libreria nltk"/>
+                    <pic:cNvPicPr/>
+                  </pic:nvPicPr>
+                  <pic:blipFill>
+                    <a:blip r:embed="rId21"/>
+                    <a:stretch>
+                      <a:fillRect/>
+                    </a:stretch>
+                  </pic:blipFill>
+                  <pic:spPr>
+                    <a:xfrm>
+                      <a:off x="0" y="0"/>
+                      <a:ext cx="5400040" cy="1012825"/>
+                    </a:xfrm>
+                    <a:prstGeom prst="rect">
+                      <a:avLst/>
+                    </a:prstGeom>
+                  </pic:spPr>
+                </pic:pic>
+              </a:graphicData>
+            </a:graphic>
+          </wp:inline>
+        </w:drawing>
+      </w:r>
+    </w:p>
+    <w:p>
+      <w:pPr>
+        <w:pStyle w:val="Descripcin"/>
+      </w:pPr>
+      <w:bookmarkStart w:id="29" w:name="_Toc102389416"/>
+      <w:r>
+        <w:t xml:space="preserve">Ilustración </w:t>
+      </w:r>
+      <w:fldSimple w:instr=" SEQ Ilustración \* ARABIC ">
+        <w:r>
+          <w:rPr>
+            <w:noProof/>
+          </w:rPr>
+          <w:t>11</w:t>
+        </w:r>
+      </w:fldSimple>
+      <w:r>
+        <w:t>. Mensaje de error. Falta la librería NLTK</w:t>
+      </w:r>
+      <w:bookmarkEnd w:id="29"/>
+    </w:p>
+    <w:p>
+      <w:pPr>
         <w:pStyle w:val="Ttulo5"/>
       </w:pPr>
       <w:r>
@@ -3337,8 +5613,500 @@
     </w:p>
     <w:p>
       <w:pPr>
+        <w:rPr>
+          <w:color w:val="000000"/>
+        </w:rPr>
+      </w:pPr>
+      <w:r>
+        <w:t xml:space="preserve">Para ello si acudimos a la documentación oficial de la </w:t>
+      </w:r>
+      <w:r>
+        <w:t xml:space="preserve">librería en su parte de instalación </w:t>
+      </w:r>
+      <w:sdt>
+        <w:sdtPr>
+          <w:rPr>
+            <w:color w:val="000000"/>
+          </w:rPr>
+          <w:tag w:val="MENDELEY_CITATION_v3_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"/>
+          <w:id w:val="-851333306"/>
+          <w:placeholder>
+            <w:docPart w:val="DefaultPlaceholder_-1854013440"/>
+          </w:placeholder>
+        </w:sdtPr>
+        <w:sdtContent>
+          <w:r>
+            <w:rPr>
+              <w:color w:val="000000"/>
+            </w:rPr>
+            <w:t>[2]</w:t>
+          </w:r>
+        </w:sdtContent>
+      </w:sdt>
+      <w:r>
+        <w:rPr>
+          <w:color w:val="000000"/>
+        </w:rPr>
+        <w:t>encontraremos las instrucciones para instalar la librería en nuestro entorno</w:t>
+      </w:r>
+      <w:sdt>
+        <w:sdtPr>
+          <w:rPr>
+            <w:color w:val="000000"/>
+          </w:rPr>
+          <w:tag w:val="MENDELEY_CITATION_v3_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"/>
+          <w:id w:val="-1071349028"/>
+          <w:placeholder>
+            <w:docPart w:val="DefaultPlaceholder_-1854013440"/>
+          </w:placeholder>
+        </w:sdtPr>
+        <w:sdtContent>
+          <w:r>
+            <w:rPr>
+              <w:color w:val="000000"/>
+            </w:rPr>
+            <w:t>[3]</w:t>
+          </w:r>
+        </w:sdtContent>
+      </w:sdt>
+      <w:r>
+        <w:rPr>
+          <w:color w:val="000000"/>
+        </w:rPr>
+        <w:t>.</w:t>
+      </w:r>
+    </w:p>
+    <w:p>
+      <w:pPr>
+        <w:keepNext/>
+      </w:pPr>
+      <w:r>
+        <w:drawing>
+          <wp:inline distT="0" distB="0" distL="0" distR="0" wp14:anchorId="339E8B67" wp14:editId="61BFB774">
+            <wp:extent cx="5400040" cy="2020570"/>
+            <wp:effectExtent l="0" t="0" r="0" b="0"/>
+            <wp:docPr id="24" name="Imagen 24" descr="Interfaz de usuario gráfica&#10;&#10;Descripción generada automáticamente"/>
+            <wp:cNvGraphicFramePr>
+              <a:graphicFrameLocks xmlns:a="http://schemas.openxmlformats.org/drawingml/2006/main" noChangeAspect="1"/>
+            </wp:cNvGraphicFramePr>
+            <a:graphic xmlns:a="http://schemas.openxmlformats.org/drawingml/2006/main">
+              <a:graphicData uri="http://schemas.openxmlformats.org/drawingml/2006/picture">
+                <pic:pic xmlns:pic="http://schemas.openxmlformats.org/drawingml/2006/picture">
+                  <pic:nvPicPr>
+                    <pic:cNvPr id="24" name="Imagen 24" descr="Interfaz de usuario gráfica&#10;&#10;Descripción generada automáticamente"/>
+                    <pic:cNvPicPr/>
+                  </pic:nvPicPr>
+                  <pic:blipFill>
+                    <a:blip r:embed="rId22"/>
+                    <a:stretch>
+                      <a:fillRect/>
+                    </a:stretch>
+                  </pic:blipFill>
+                  <pic:spPr>
+                    <a:xfrm>
+                      <a:off x="0" y="0"/>
+                      <a:ext cx="5400040" cy="2020570"/>
+                    </a:xfrm>
+                    <a:prstGeom prst="rect">
+                      <a:avLst/>
+                    </a:prstGeom>
+                  </pic:spPr>
+                </pic:pic>
+              </a:graphicData>
+            </a:graphic>
+          </wp:inline>
+        </w:drawing>
+      </w:r>
+    </w:p>
+    <w:p>
+      <w:pPr>
+        <w:pStyle w:val="Descripcin"/>
+      </w:pPr>
+      <w:bookmarkStart w:id="30" w:name="_Toc102389417"/>
+      <w:r>
+        <w:t xml:space="preserve">Ilustración </w:t>
+      </w:r>
+      <w:fldSimple w:instr=" SEQ Ilustración \* ARABIC ">
+        <w:r>
+          <w:rPr>
+            <w:noProof/>
+          </w:rPr>
+          <w:t>12</w:t>
+        </w:r>
+      </w:fldSimple>
+      <w:r>
+        <w:t>. Instrucción para instalar NLTK en nuestro entorno</w:t>
+      </w:r>
+      <w:bookmarkEnd w:id="30"/>
+    </w:p>
+    <w:p>
+      <w:r>
+        <w:t>Ejecutamos la instrucción en nuestra consola, y ya la tendríamos instalada.</w:t>
+      </w:r>
+    </w:p>
+    <w:p>
+      <w:pPr>
+        <w:keepNext/>
+      </w:pPr>
+      <w:r>
+        <w:lastRenderedPageBreak/>
+        <w:drawing>
+          <wp:inline distT="0" distB="0" distL="0" distR="0" wp14:anchorId="5A385CBF" wp14:editId="7AC32F8A">
+            <wp:extent cx="5400040" cy="2503805"/>
+            <wp:effectExtent l="0" t="0" r="0" b="0"/>
+            <wp:docPr id="25" name="Imagen 25" descr="Texto&#10;&#10;Descripción generada automáticamente"/>
+            <wp:cNvGraphicFramePr>
+              <a:graphicFrameLocks xmlns:a="http://schemas.openxmlformats.org/drawingml/2006/main" noChangeAspect="1"/>
+            </wp:cNvGraphicFramePr>
+            <a:graphic xmlns:a="http://schemas.openxmlformats.org/drawingml/2006/main">
+              <a:graphicData uri="http://schemas.openxmlformats.org/drawingml/2006/picture">
+                <pic:pic xmlns:pic="http://schemas.openxmlformats.org/drawingml/2006/picture">
+                  <pic:nvPicPr>
+                    <pic:cNvPr id="25" name="Imagen 25" descr="Texto&#10;&#10;Descripción generada automáticamente"/>
+                    <pic:cNvPicPr/>
+                  </pic:nvPicPr>
+                  <pic:blipFill>
+                    <a:blip r:embed="rId23"/>
+                    <a:stretch>
+                      <a:fillRect/>
+                    </a:stretch>
+                  </pic:blipFill>
+                  <pic:spPr>
+                    <a:xfrm>
+                      <a:off x="0" y="0"/>
+                      <a:ext cx="5400040" cy="2503805"/>
+                    </a:xfrm>
+                    <a:prstGeom prst="rect">
+                      <a:avLst/>
+                    </a:prstGeom>
+                  </pic:spPr>
+                </pic:pic>
+              </a:graphicData>
+            </a:graphic>
+          </wp:inline>
+        </w:drawing>
+      </w:r>
+    </w:p>
+    <w:p>
+      <w:pPr>
+        <w:pStyle w:val="Descripcin"/>
+      </w:pPr>
+      <w:bookmarkStart w:id="31" w:name="_Toc102389418"/>
+      <w:r>
+        <w:t xml:space="preserve">Ilustración </w:t>
+      </w:r>
+      <w:fldSimple w:instr=" SEQ Ilustración \* ARABIC ">
+        <w:r>
+          <w:rPr>
+            <w:noProof/>
+          </w:rPr>
+          <w:t>13</w:t>
+        </w:r>
+      </w:fldSimple>
+      <w:r>
+        <w:t>. Ejecutamos la instrucción en nuestro entorno</w:t>
+      </w:r>
+      <w:bookmarkEnd w:id="31"/>
+    </w:p>
+    <w:p/>
+    <w:p>
+      <w:pPr>
         <w:pStyle w:val="Ttulo2"/>
       </w:pPr>
+      <w:bookmarkStart w:id="32" w:name="_Toc102389399"/>
+      <w:r>
+        <w:t>Descripción de los resultados obtenidos</w:t>
+      </w:r>
+      <w:bookmarkEnd w:id="32"/>
+      <w:r>
+        <w:t xml:space="preserve"> </w:t>
+      </w:r>
+    </w:p>
+    <w:p>
+      <w:pPr>
+        <w:pStyle w:val="Ttulo3"/>
+      </w:pPr>
+      <w:bookmarkStart w:id="33" w:name="_Toc102389400"/>
+      <w:r>
+        <w:t>Evaluación usando 10 cross-fold validation</w:t>
+      </w:r>
+      <w:bookmarkEnd w:id="33"/>
+    </w:p>
+    <w:p>
+      <w:r>
+        <w:t xml:space="preserve">Si ejecutamos nuevamente el script con la segunda modificación, obtenemos un leve </w:t>
+      </w:r>
+      <w:r>
+        <w:t>empeoramiento</w:t>
+      </w:r>
+      <w:r>
+        <w:t xml:space="preserve"> en el accuracy del script, pasando de una precisión del 0.</w:t>
+      </w:r>
+      <w:r>
+        <w:t>7</w:t>
+      </w:r>
+      <w:r>
+        <w:t xml:space="preserve"> al 0.</w:t>
+      </w:r>
+      <w:r>
+        <w:t>66</w:t>
+      </w:r>
+      <w:r>
+        <w:t>, como podemos observar en la ilustración siguiente.</w:t>
+      </w:r>
+      <w:r>
+        <w:t xml:space="preserve"> Sin </w:t>
+      </w:r>
+      <w:r>
+        <w:t>embargo,</w:t>
+      </w:r>
+      <w:r>
+        <w:t xml:space="preserve"> la desviación estándar se ha reducido de un 0.10 a un 0.06.</w:t>
+      </w:r>
+    </w:p>
+    <w:p>
+      <w:pPr>
+        <w:keepNext/>
+      </w:pPr>
+      <w:r>
+        <w:drawing>
+          <wp:inline distT="0" distB="0" distL="0" distR="0" wp14:anchorId="36CFB2D3" wp14:editId="590C07E4">
+            <wp:extent cx="4382112" cy="2219635"/>
+            <wp:effectExtent l="0" t="0" r="0" b="9525"/>
+            <wp:docPr id="27" name="Imagen 27" descr="Calendario&#10;&#10;Descripción generada automáticamente"/>
+            <wp:cNvGraphicFramePr>
+              <a:graphicFrameLocks xmlns:a="http://schemas.openxmlformats.org/drawingml/2006/main" noChangeAspect="1"/>
+            </wp:cNvGraphicFramePr>
+            <a:graphic xmlns:a="http://schemas.openxmlformats.org/drawingml/2006/main">
+              <a:graphicData uri="http://schemas.openxmlformats.org/drawingml/2006/picture">
+                <pic:pic xmlns:pic="http://schemas.openxmlformats.org/drawingml/2006/picture">
+                  <pic:nvPicPr>
+                    <pic:cNvPr id="27" name="Imagen 27" descr="Calendario&#10;&#10;Descripción generada automáticamente"/>
+                    <pic:cNvPicPr/>
+                  </pic:nvPicPr>
+                  <pic:blipFill>
+                    <a:blip r:embed="rId24"/>
+                    <a:stretch>
+                      <a:fillRect/>
+                    </a:stretch>
+                  </pic:blipFill>
+                  <pic:spPr>
+                    <a:xfrm>
+                      <a:off x="0" y="0"/>
+                      <a:ext cx="4382112" cy="2219635"/>
+                    </a:xfrm>
+                    <a:prstGeom prst="rect">
+                      <a:avLst/>
+                    </a:prstGeom>
+                  </pic:spPr>
+                </pic:pic>
+              </a:graphicData>
+            </a:graphic>
+          </wp:inline>
+        </w:drawing>
+      </w:r>
+    </w:p>
+    <w:p>
+      <w:pPr>
+        <w:pStyle w:val="Descripcin"/>
+      </w:pPr>
+      <w:bookmarkStart w:id="34" w:name="_Toc102389419"/>
+      <w:r>
+        <w:t xml:space="preserve">Ilustración </w:t>
+      </w:r>
+      <w:r>
+        <w:fldChar w:fldCharType="begin"/>
+      </w:r>
+      <w:r>
+        <w:instrText xml:space="preserve"> SEQ Ilustración \* ARABIC </w:instrText>
+      </w:r>
+      <w:r>
+        <w:fldChar w:fldCharType="separate"/>
+      </w:r>
+      <w:r>
+        <w:rPr>
+          <w:noProof/>
+        </w:rPr>
+        <w:t>14</w:t>
+      </w:r>
+      <w:r>
+        <w:fldChar w:fldCharType="end"/>
+      </w:r>
+      <w:r>
+        <w:t xml:space="preserve">. Accuracy de </w:t>
+      </w:r>
+      <w:r>
+        <w:t xml:space="preserve">la tercera </w:t>
+      </w:r>
+      <w:r>
+        <w:t xml:space="preserve"> modificación</w:t>
+      </w:r>
+      <w:bookmarkEnd w:id="34"/>
+    </w:p>
+    <w:p>
+      <w:pPr>
+        <w:pStyle w:val="Ttulo1"/>
+      </w:pPr>
+      <w:r>
+        <w:lastRenderedPageBreak/>
+        <w:t xml:space="preserve">Limpiando los datos. Eliminando </w:t>
+      </w:r>
+      <w:r>
+        <w:t>nombres de usuarios</w:t>
+      </w:r>
+    </w:p>
+    <w:p>
+      <w:r>
+        <w:t>Con el fin de evitar sesgos a determinados usuarios, se ha obtado por eliminar toda referencia a nombres de usuarios de los comentarios utilizados.</w:t>
+      </w:r>
+    </w:p>
+    <w:p>
+      <w:pPr>
+        <w:pStyle w:val="Ttulo2"/>
+      </w:pPr>
+      <w:r>
+        <w:t>Descripción de la implementación realizada</w:t>
+      </w:r>
+    </w:p>
+    <w:p>
+      <w:r>
+        <w:t xml:space="preserve">Para realizar esto, </w:t>
+      </w:r>
+      <w:r>
+        <w:t>buscaremos todas las palabras que empiecen por un @ y las eliminaremos de la lista dentro de nuestra función cleanData(). Para ello, usamos el código que mostramos a continuación.</w:t>
+      </w:r>
+    </w:p>
+    <w:p>
+      <w:pPr>
+        <w:keepNext/>
+      </w:pPr>
+      <w:r>
+        <w:drawing>
+          <wp:inline distT="0" distB="0" distL="0" distR="0" wp14:anchorId="16393AB0" wp14:editId="2C8D29C3">
+            <wp:extent cx="2705478" cy="304843"/>
+            <wp:effectExtent l="0" t="0" r="0" b="0"/>
+            <wp:docPr id="33" name="Imagen 33"/>
+            <wp:cNvGraphicFramePr>
+              <a:graphicFrameLocks xmlns:a="http://schemas.openxmlformats.org/drawingml/2006/main" noChangeAspect="1"/>
+            </wp:cNvGraphicFramePr>
+            <a:graphic xmlns:a="http://schemas.openxmlformats.org/drawingml/2006/main">
+              <a:graphicData uri="http://schemas.openxmlformats.org/drawingml/2006/picture">
+                <pic:pic xmlns:pic="http://schemas.openxmlformats.org/drawingml/2006/picture">
+                  <pic:nvPicPr>
+                    <pic:cNvPr id="1" name=""/>
+                    <pic:cNvPicPr/>
+                  </pic:nvPicPr>
+                  <pic:blipFill>
+                    <a:blip r:embed="rId25"/>
+                    <a:stretch>
+                      <a:fillRect/>
+                    </a:stretch>
+                  </pic:blipFill>
+                  <pic:spPr>
+                    <a:xfrm>
+                      <a:off x="0" y="0"/>
+                      <a:ext cx="2705478" cy="304843"/>
+                    </a:xfrm>
+                    <a:prstGeom prst="rect">
+                      <a:avLst/>
+                    </a:prstGeom>
+                  </pic:spPr>
+                </pic:pic>
+              </a:graphicData>
+            </a:graphic>
+          </wp:inline>
+        </w:drawing>
+      </w:r>
+    </w:p>
+    <w:p>
+      <w:pPr>
+        <w:pStyle w:val="Descripcin"/>
+      </w:pPr>
+      <w:r>
+        <w:t xml:space="preserve">Ilustración </w:t>
+      </w:r>
+      <w:fldSimple w:instr=" SEQ Ilustración \* ARABIC ">
+        <w:r>
+          <w:rPr>
+            <w:noProof/>
+          </w:rPr>
+          <w:t>15</w:t>
+        </w:r>
+      </w:fldSimple>
+      <w:r>
+        <w:t>.Llamada a la función de filtrado</w:t>
+      </w:r>
+    </w:p>
+    <w:p>
+      <w:pPr>
+        <w:keepNext/>
+      </w:pPr>
+      <w:r>
+        <w:drawing>
+          <wp:inline distT="0" distB="0" distL="0" distR="0" wp14:anchorId="16A3B556" wp14:editId="7DB63722">
+            <wp:extent cx="5400040" cy="850265"/>
+            <wp:effectExtent l="0" t="0" r="0" b="6985"/>
+            <wp:docPr id="34" name="Imagen 34" descr="Texto&#10;&#10;Descripción generada automáticamente"/>
+            <wp:cNvGraphicFramePr>
+              <a:graphicFrameLocks xmlns:a="http://schemas.openxmlformats.org/drawingml/2006/main" noChangeAspect="1"/>
+            </wp:cNvGraphicFramePr>
+            <a:graphic xmlns:a="http://schemas.openxmlformats.org/drawingml/2006/main">
+              <a:graphicData uri="http://schemas.openxmlformats.org/drawingml/2006/picture">
+                <pic:pic xmlns:pic="http://schemas.openxmlformats.org/drawingml/2006/picture">
+                  <pic:nvPicPr>
+                    <pic:cNvPr id="34" name="Imagen 34" descr="Texto&#10;&#10;Descripción generada automáticamente"/>
+                    <pic:cNvPicPr/>
+                  </pic:nvPicPr>
+                  <pic:blipFill>
+                    <a:blip r:embed="rId26"/>
+                    <a:stretch>
+                      <a:fillRect/>
+                    </a:stretch>
+                  </pic:blipFill>
+                  <pic:spPr>
+                    <a:xfrm>
+                      <a:off x="0" y="0"/>
+                      <a:ext cx="5400040" cy="850265"/>
+                    </a:xfrm>
+                    <a:prstGeom prst="rect">
+                      <a:avLst/>
+                    </a:prstGeom>
+                  </pic:spPr>
+                </pic:pic>
+              </a:graphicData>
+            </a:graphic>
+          </wp:inline>
+        </w:drawing>
+      </w:r>
+    </w:p>
+    <w:p>
+      <w:pPr>
+        <w:pStyle w:val="Descripcin"/>
+      </w:pPr>
+      <w:r>
+        <w:t xml:space="preserve">Ilustración </w:t>
+      </w:r>
+      <w:fldSimple w:instr=" SEQ Ilustración \* ARABIC ">
+        <w:r>
+          <w:rPr>
+            <w:noProof/>
+          </w:rPr>
+          <w:t>16</w:t>
+        </w:r>
+      </w:fldSimple>
+      <w:r>
+        <w:t>.Función de filtrado</w:t>
+      </w:r>
+    </w:p>
+    <w:p>
+      <w:r>
+        <w:t>Para determinar si una palabra es un nombre de usuario buscamos si contiene el símbolo @.</w:t>
+      </w:r>
+    </w:p>
+    <w:p>
+      <w:pPr>
+        <w:pStyle w:val="Ttulo2"/>
+      </w:pPr>
       <w:r>
         <w:t xml:space="preserve">Descripción de los resultados obtenidos </w:t>
       </w:r>
@@ -3348,62 +6116,139 @@
         <w:pStyle w:val="Ttulo3"/>
       </w:pPr>
       <w:r>
-        <w:t xml:space="preserve">Evaluación usando 10 </w:t>
-      </w:r>
-      <w:proofErr w:type="spellStart"/>
-      <w:r>
-        <w:t>cross-fold</w:t>
-      </w:r>
-      <w:proofErr w:type="spellEnd"/>
-      <w:r>
-        <w:t xml:space="preserve"> </w:t>
-      </w:r>
-      <w:proofErr w:type="spellStart"/>
-      <w:r>
-        <w:t>validation</w:t>
-      </w:r>
-      <w:proofErr w:type="spellEnd"/>
-    </w:p>
-    <w:p/>
+        <w:t>Evaluación usando 10 cross-fold validation</w:t>
+      </w:r>
+    </w:p>
+    <w:p>
+      <w:r>
+        <w:t>Si ejecutamos nuevamente el script con la segunda modificación, obtenemos un leve empeoramiento en el accuracy del script, pasando de una precisión del 0.</w:t>
+      </w:r>
+      <w:r>
+        <w:t>66</w:t>
+      </w:r>
+      <w:r>
+        <w:t xml:space="preserve"> al 0.6</w:t>
+      </w:r>
+      <w:r>
+        <w:t>5</w:t>
+      </w:r>
+      <w:r>
+        <w:t xml:space="preserve">, como podemos observar en la ilustración siguiente. Sin embargo, la desviación estándar se ha </w:t>
+      </w:r>
+      <w:r>
+        <w:t>mantenido en un</w:t>
+      </w:r>
+      <w:r>
+        <w:t xml:space="preserve"> 0.06.</w:t>
+      </w:r>
+    </w:p>
+    <w:p>
+      <w:pPr>
+        <w:keepNext/>
+      </w:pPr>
+      <w:r>
+        <w:lastRenderedPageBreak/>
+        <w:drawing>
+          <wp:inline distT="0" distB="0" distL="0" distR="0" wp14:anchorId="0E0356FC" wp14:editId="312CAC7B">
+            <wp:extent cx="4277322" cy="2267266"/>
+            <wp:effectExtent l="0" t="0" r="9525" b="0"/>
+            <wp:docPr id="35" name="Imagen 35" descr="Calendario&#10;&#10;Descripción generada automáticamente"/>
+            <wp:cNvGraphicFramePr>
+              <a:graphicFrameLocks xmlns:a="http://schemas.openxmlformats.org/drawingml/2006/main" noChangeAspect="1"/>
+            </wp:cNvGraphicFramePr>
+            <a:graphic xmlns:a="http://schemas.openxmlformats.org/drawingml/2006/main">
+              <a:graphicData uri="http://schemas.openxmlformats.org/drawingml/2006/picture">
+                <pic:pic xmlns:pic="http://schemas.openxmlformats.org/drawingml/2006/picture">
+                  <pic:nvPicPr>
+                    <pic:cNvPr id="35" name="Imagen 35" descr="Calendario&#10;&#10;Descripción generada automáticamente"/>
+                    <pic:cNvPicPr/>
+                  </pic:nvPicPr>
+                  <pic:blipFill>
+                    <a:blip r:embed="rId27"/>
+                    <a:stretch>
+                      <a:fillRect/>
+                    </a:stretch>
+                  </pic:blipFill>
+                  <pic:spPr>
+                    <a:xfrm>
+                      <a:off x="0" y="0"/>
+                      <a:ext cx="4277322" cy="2267266"/>
+                    </a:xfrm>
+                    <a:prstGeom prst="rect">
+                      <a:avLst/>
+                    </a:prstGeom>
+                  </pic:spPr>
+                </pic:pic>
+              </a:graphicData>
+            </a:graphic>
+          </wp:inline>
+        </w:drawing>
+      </w:r>
+    </w:p>
+    <w:p>
+      <w:pPr>
+        <w:pStyle w:val="Descripcin"/>
+      </w:pPr>
+      <w:r>
+        <w:t xml:space="preserve">Ilustración </w:t>
+      </w:r>
+      <w:fldSimple w:instr=" SEQ Ilustración \* ARABIC ">
+        <w:r>
+          <w:rPr>
+            <w:noProof/>
+          </w:rPr>
+          <w:t>17</w:t>
+        </w:r>
+      </w:fldSimple>
+      <w:r>
+        <w:t xml:space="preserve">. Accuracy de la </w:t>
+      </w:r>
+      <w:r>
+        <w:t>cuarta</w:t>
+      </w:r>
+      <w:r>
+        <w:t xml:space="preserve"> modificación</w:t>
+      </w:r>
+    </w:p>
     <w:p>
       <w:pPr>
         <w:pStyle w:val="Ttulo1"/>
       </w:pPr>
-      <w:bookmarkStart w:id="12" w:name="_Toc102117068"/>
+      <w:bookmarkStart w:id="35" w:name="_Toc102389401"/>
       <w:r>
         <w:t>Conclusiones</w:t>
       </w:r>
-      <w:bookmarkEnd w:id="12"/>
+      <w:bookmarkEnd w:id="35"/>
     </w:p>
     <w:p>
       <w:pPr>
         <w:pStyle w:val="Ttulo2"/>
       </w:pPr>
-      <w:bookmarkStart w:id="13" w:name="_Toc102117069"/>
+      <w:bookmarkStart w:id="36" w:name="_Toc102389402"/>
       <w:r>
         <w:t>Impacto de las variables en los resultados</w:t>
       </w:r>
-      <w:bookmarkEnd w:id="13"/>
+      <w:bookmarkEnd w:id="36"/>
     </w:p>
     <w:p>
       <w:pPr>
         <w:pStyle w:val="Ttulo2"/>
       </w:pPr>
-      <w:bookmarkStart w:id="14" w:name="_Toc102117070"/>
+      <w:bookmarkStart w:id="37" w:name="_Toc102389403"/>
       <w:r>
         <w:t>Combinaciones de variables</w:t>
       </w:r>
-      <w:bookmarkEnd w:id="14"/>
+      <w:bookmarkEnd w:id="37"/>
     </w:p>
     <w:p>
       <w:pPr>
         <w:pStyle w:val="Ttulo2"/>
       </w:pPr>
-      <w:bookmarkStart w:id="15" w:name="_Toc102117071"/>
+      <w:bookmarkStart w:id="38" w:name="_Toc102389404"/>
       <w:r>
         <w:t>Mejor conjunto de variables</w:t>
       </w:r>
-      <w:bookmarkEnd w:id="15"/>
+      <w:bookmarkEnd w:id="38"/>
     </w:p>
     <w:p>
       <w:pPr>
@@ -3418,13 +6263,112 @@
       <w:pPr>
         <w:pStyle w:val="Ttulo1"/>
       </w:pPr>
-      <w:bookmarkStart w:id="16" w:name="_Toc102117072"/>
+      <w:bookmarkStart w:id="39" w:name="_Toc102389405"/>
       <w:r>
         <w:lastRenderedPageBreak/>
         <w:t>Bibliografía</w:t>
       </w:r>
-      <w:bookmarkEnd w:id="16"/>
-    </w:p>
+      <w:bookmarkEnd w:id="39"/>
+    </w:p>
+    <w:sdt>
+      <w:sdtPr>
+        <w:tag w:val="MENDELEY_BIBLIOGRAPHY"/>
+        <w:id w:val="59992850"/>
+        <w:placeholder>
+          <w:docPart w:val="DefaultPlaceholder_-1854013440"/>
+        </w:placeholder>
+      </w:sdtPr>
+      <w:sdtContent>
+        <w:p>
+          <w:pPr>
+            <w:autoSpaceDE w:val="0"/>
+            <w:autoSpaceDN w:val="0"/>
+            <w:ind w:hanging="640"/>
+            <w:divId w:val="786386587"/>
+            <w:rPr>
+              <w:rFonts w:eastAsia="Times New Roman"/>
+              <w:szCs w:val="24"/>
+            </w:rPr>
+          </w:pPr>
+          <w:r>
+            <w:rPr>
+              <w:rFonts w:eastAsia="Times New Roman"/>
+            </w:rPr>
+            <w:t>[1]</w:t>
+          </w:r>
+          <w:r>
+            <w:rPr>
+              <w:rFonts w:eastAsia="Times New Roman"/>
+            </w:rPr>
+            <w:tab/>
+            <w:t>“¿Qué son las Stop Words y para qué sirven? – BlackBeast.” https://blackbeast.pro/diccionario/stop-words/ (accessed May 02, 2022).</w:t>
+          </w:r>
+        </w:p>
+        <w:p>
+          <w:pPr>
+            <w:autoSpaceDE w:val="0"/>
+            <w:autoSpaceDN w:val="0"/>
+            <w:ind w:hanging="640"/>
+            <w:divId w:val="928002266"/>
+            <w:rPr>
+              <w:rFonts w:eastAsia="Times New Roman"/>
+            </w:rPr>
+          </w:pPr>
+          <w:r>
+            <w:rPr>
+              <w:rFonts w:eastAsia="Times New Roman"/>
+            </w:rPr>
+            <w:t>[2]</w:t>
+          </w:r>
+          <w:r>
+            <w:rPr>
+              <w:rFonts w:eastAsia="Times New Roman"/>
+            </w:rPr>
+            <w:tab/>
+            <w:t>“NLTK :: Natural Language Toolkit.” https://www.nltk.org/index.html (accessed May 02, 2022).</w:t>
+          </w:r>
+        </w:p>
+        <w:p>
+          <w:pPr>
+            <w:autoSpaceDE w:val="0"/>
+            <w:autoSpaceDN w:val="0"/>
+            <w:ind w:hanging="640"/>
+            <w:divId w:val="1138063915"/>
+            <w:rPr>
+              <w:rFonts w:eastAsia="Times New Roman"/>
+            </w:rPr>
+          </w:pPr>
+          <w:r>
+            <w:rPr>
+              <w:rFonts w:eastAsia="Times New Roman"/>
+            </w:rPr>
+            <w:t>[3]</w:t>
+          </w:r>
+          <w:r>
+            <w:rPr>
+              <w:rFonts w:eastAsia="Times New Roman"/>
+            </w:rPr>
+            <w:tab/>
+            <w:t>“nltk · PyPI.” https://pypi.org/project/nltk/ (accessed May 02, 2022).</w:t>
+          </w:r>
+        </w:p>
+        <w:p>
+          <w:pPr>
+            <w:widowControl w:val="0"/>
+            <w:autoSpaceDE w:val="0"/>
+            <w:autoSpaceDN w:val="0"/>
+            <w:adjustRightInd w:val="0"/>
+            <w:ind w:left="640" w:hanging="640"/>
+          </w:pPr>
+          <w:r>
+            <w:rPr>
+              <w:rFonts w:eastAsia="Times New Roman"/>
+            </w:rPr>
+            <w:t> </w:t>
+          </w:r>
+        </w:p>
+      </w:sdtContent>
+    </w:sdt>
     <w:p>
       <w:pPr>
         <w:widowControl w:val="0"/>
@@ -3473,7 +6417,7 @@
       </w:pPr>
     </w:p>
     <w:sectPr>
-      <w:footerReference w:type="default" r:id="rId16"/>
+      <w:footerReference w:type="default" r:id="rId28"/>
       <w:pgSz w:w="11906" w:h="16838"/>
       <w:pgMar w:top="1417" w:right="1701" w:bottom="1417" w:left="1701" w:header="708" w:footer="708" w:gutter="0"/>
       <w:pgNumType w:start="1"/>
@@ -3485,7 +6429,7 @@
 </file>
 
 <file path=word/endnotes.xml><?xml version="1.0" encoding="utf-8"?>
-<w:endnotes xmlns:wpc="http://schemas.microsoft.com/office/word/2010/wordprocessingCanvas" xmlns:cx="http://schemas.microsoft.com/office/drawing/2014/chartex" xmlns:cx1="http://schemas.microsoft.com/office/drawing/2015/9/8/chartex" xmlns:cx2="http://schemas.microsoft.com/office/drawing/2015/10/21/chartex" xmlns:cx3="http://schemas.microsoft.com/office/drawing/2016/5/9/chartex" xmlns:cx4="http://schemas.microsoft.com/office/drawing/2016/5/10/chartex" xmlns:cx5="http://schemas.microsoft.com/office/drawing/2016/5/11/chartex" xmlns:cx6="http://schemas.microsoft.com/office/drawing/2016/5/12/chartex" xmlns:cx7="http://schemas.microsoft.com/office/drawing/2016/5/13/chartex" xmlns:cx8="http://schemas.microsoft.com/office/drawing/2016/5/14/chartex" xmlns:mc="http://schemas.openxmlformats.org/markup-compatibility/2006" xmlns:aink="http://schemas.microsoft.com/office/drawing/2016/ink" xmlns:am3d="http://schemas.microsoft.com/office/drawing/2017/model3d" xmlns:o="urn:schemas-microsoft-com:office:office" xmlns:r="http://schemas.openxmlformats.org/officeDocument/2006/relationships" xmlns:m="http://schemas.openxmlformats.org/officeDocument/2006/math" xmlns:v="urn:schemas-microsoft-com:vml" xmlns:wp14="http://schemas.microsoft.com/office/word/2010/wordprocessingDrawing" xmlns:wp="http://schemas.openxmlformats.org/drawingml/2006/wordprocessingDrawing" xmlns:w10="urn:schemas-microsoft-com:office:word" xmlns:w="http://schemas.openxmlformats.org/wordprocessingml/2006/main" xmlns:w14="http://schemas.microsoft.com/office/word/2010/wordml" xmlns:w15="http://schemas.microsoft.com/office/word/2012/wordml" xmlns:w16cex="http://schemas.microsoft.com/office/word/2018/wordml/cex" xmlns:w16cid="http://schemas.microsoft.com/office/word/2016/wordml/cid" xmlns:w16="http://schemas.microsoft.com/office/word/2018/wordml" xmlns:w16sdtdh="http://schemas.microsoft.com/office/word/2020/wordml/sdtdatahash" xmlns:w16se="http://schemas.microsoft.com/office/word/2015/wordml/symex" xmlns:wpg="http://schemas.microsoft.com/office/word/2010/wordprocessingGroup" xmlns:wpi="http://schemas.microsoft.com/office/word/2010/wordprocessingInk" xmlns:wne="http://schemas.microsoft.com/office/word/2006/wordml" xmlns:wps="http://schemas.microsoft.com/office/word/2010/wordprocessingShape" mc:Ignorable="w14 w15 w16se w16cid w16 w16cex w16sdtdh wp14">
+<w:endnotes xmlns:wpc="http://schemas.microsoft.com/office/word/2010/wordprocessingCanvas" xmlns:cx="http://schemas.microsoft.com/office/drawing/2014/chartex" xmlns:cx1="http://schemas.microsoft.com/office/drawing/2015/9/8/chartex" xmlns:cx2="http://schemas.microsoft.com/office/drawing/2015/10/21/chartex" xmlns:cx3="http://schemas.microsoft.com/office/drawing/2016/5/9/chartex" xmlns:cx4="http://schemas.microsoft.com/office/drawing/2016/5/10/chartex" xmlns:cx5="http://schemas.microsoft.com/office/drawing/2016/5/11/chartex" xmlns:cx6="http://schemas.microsoft.com/office/drawing/2016/5/12/chartex" xmlns:cx7="http://schemas.microsoft.com/office/drawing/2016/5/13/chartex" xmlns:cx8="http://schemas.microsoft.com/office/drawing/2016/5/14/chartex" xmlns:mc="http://schemas.openxmlformats.org/markup-compatibility/2006" xmlns:aink="http://schemas.microsoft.com/office/drawing/2016/ink" xmlns:am3d="http://schemas.microsoft.com/office/drawing/2017/model3d" xmlns:o="urn:schemas-microsoft-com:office:office" xmlns:oel="http://schemas.microsoft.com/office/2019/extlst" xmlns:r="http://schemas.openxmlformats.org/officeDocument/2006/relationships" xmlns:m="http://schemas.openxmlformats.org/officeDocument/2006/math" xmlns:v="urn:schemas-microsoft-com:vml" xmlns:wp14="http://schemas.microsoft.com/office/word/2010/wordprocessingDrawing" xmlns:wp="http://schemas.openxmlformats.org/drawingml/2006/wordprocessingDrawing" xmlns:w10="urn:schemas-microsoft-com:office:word" xmlns:w="http://schemas.openxmlformats.org/wordprocessingml/2006/main" xmlns:w14="http://schemas.microsoft.com/office/word/2010/wordml" xmlns:w15="http://schemas.microsoft.com/office/word/2012/wordml" xmlns:w16cex="http://schemas.microsoft.com/office/word/2018/wordml/cex" xmlns:w16cid="http://schemas.microsoft.com/office/word/2016/wordml/cid" xmlns:w16="http://schemas.microsoft.com/office/word/2018/wordml" xmlns:w16sdtdh="http://schemas.microsoft.com/office/word/2020/wordml/sdtdatahash" xmlns:w16se="http://schemas.microsoft.com/office/word/2015/wordml/symex" xmlns:wpg="http://schemas.microsoft.com/office/word/2010/wordprocessingGroup" xmlns:wpi="http://schemas.microsoft.com/office/word/2010/wordprocessingInk" xmlns:wne="http://schemas.microsoft.com/office/word/2006/wordml" xmlns:wps="http://schemas.microsoft.com/office/word/2010/wordprocessingShape" mc:Ignorable="w14 w15 w16se w16cid w16 w16cex w16sdtdh wp14">
   <w:endnote w:type="separator" w:id="-1">
     <w:p>
       <w:pPr>
@@ -3510,7 +6454,7 @@
 </file>
 
 <file path=word/footer1.xml><?xml version="1.0" encoding="utf-8"?>
-<w:ftr xmlns:wpc="http://schemas.microsoft.com/office/word/2010/wordprocessingCanvas" xmlns:cx="http://schemas.microsoft.com/office/drawing/2014/chartex" xmlns:cx1="http://schemas.microsoft.com/office/drawing/2015/9/8/chartex" xmlns:cx2="http://schemas.microsoft.com/office/drawing/2015/10/21/chartex" xmlns:cx3="http://schemas.microsoft.com/office/drawing/2016/5/9/chartex" xmlns:cx4="http://schemas.microsoft.com/office/drawing/2016/5/10/chartex" xmlns:cx5="http://schemas.microsoft.com/office/drawing/2016/5/11/chartex" xmlns:cx6="http://schemas.microsoft.com/office/drawing/2016/5/12/chartex" xmlns:cx7="http://schemas.microsoft.com/office/drawing/2016/5/13/chartex" xmlns:cx8="http://schemas.microsoft.com/office/drawing/2016/5/14/chartex" xmlns:mc="http://schemas.openxmlformats.org/markup-compatibility/2006" xmlns:aink="http://schemas.microsoft.com/office/drawing/2016/ink" xmlns:am3d="http://schemas.microsoft.com/office/drawing/2017/model3d" xmlns:o="urn:schemas-microsoft-com:office:office" xmlns:r="http://schemas.openxmlformats.org/officeDocument/2006/relationships" xmlns:m="http://schemas.openxmlformats.org/officeDocument/2006/math" xmlns:v="urn:schemas-microsoft-com:vml" xmlns:wp14="http://schemas.microsoft.com/office/word/2010/wordprocessingDrawing" xmlns:wp="http://schemas.openxmlformats.org/drawingml/2006/wordprocessingDrawing" xmlns:w10="urn:schemas-microsoft-com:office:word" xmlns:w="http://schemas.openxmlformats.org/wordprocessingml/2006/main" xmlns:w14="http://schemas.microsoft.com/office/word/2010/wordml" xmlns:w15="http://schemas.microsoft.com/office/word/2012/wordml" xmlns:w16cex="http://schemas.microsoft.com/office/word/2018/wordml/cex" xmlns:w16cid="http://schemas.microsoft.com/office/word/2016/wordml/cid" xmlns:w16="http://schemas.microsoft.com/office/word/2018/wordml" xmlns:w16sdtdh="http://schemas.microsoft.com/office/word/2020/wordml/sdtdatahash" xmlns:w16se="http://schemas.microsoft.com/office/word/2015/wordml/symex" xmlns:wpg="http://schemas.microsoft.com/office/word/2010/wordprocessingGroup" xmlns:wpi="http://schemas.microsoft.com/office/word/2010/wordprocessingInk" xmlns:wne="http://schemas.microsoft.com/office/word/2006/wordml" xmlns:wps="http://schemas.microsoft.com/office/word/2010/wordprocessingShape" mc:Ignorable="w14 w15 w16se w16cid w16 w16cex w16sdtdh wp14">
+<w:ftr xmlns:wpc="http://schemas.microsoft.com/office/word/2010/wordprocessingCanvas" xmlns:cx="http://schemas.microsoft.com/office/drawing/2014/chartex" xmlns:cx1="http://schemas.microsoft.com/office/drawing/2015/9/8/chartex" xmlns:cx2="http://schemas.microsoft.com/office/drawing/2015/10/21/chartex" xmlns:cx3="http://schemas.microsoft.com/office/drawing/2016/5/9/chartex" xmlns:cx4="http://schemas.microsoft.com/office/drawing/2016/5/10/chartex" xmlns:cx5="http://schemas.microsoft.com/office/drawing/2016/5/11/chartex" xmlns:cx6="http://schemas.microsoft.com/office/drawing/2016/5/12/chartex" xmlns:cx7="http://schemas.microsoft.com/office/drawing/2016/5/13/chartex" xmlns:cx8="http://schemas.microsoft.com/office/drawing/2016/5/14/chartex" xmlns:mc="http://schemas.openxmlformats.org/markup-compatibility/2006" xmlns:aink="http://schemas.microsoft.com/office/drawing/2016/ink" xmlns:am3d="http://schemas.microsoft.com/office/drawing/2017/model3d" xmlns:o="urn:schemas-microsoft-com:office:office" xmlns:oel="http://schemas.microsoft.com/office/2019/extlst" xmlns:r="http://schemas.openxmlformats.org/officeDocument/2006/relationships" xmlns:m="http://schemas.openxmlformats.org/officeDocument/2006/math" xmlns:v="urn:schemas-microsoft-com:vml" xmlns:wp14="http://schemas.microsoft.com/office/word/2010/wordprocessingDrawing" xmlns:wp="http://schemas.openxmlformats.org/drawingml/2006/wordprocessingDrawing" xmlns:w10="urn:schemas-microsoft-com:office:word" xmlns:w="http://schemas.openxmlformats.org/wordprocessingml/2006/main" xmlns:w14="http://schemas.microsoft.com/office/word/2010/wordml" xmlns:w15="http://schemas.microsoft.com/office/word/2012/wordml" xmlns:w16cex="http://schemas.microsoft.com/office/word/2018/wordml/cex" xmlns:w16cid="http://schemas.microsoft.com/office/word/2016/wordml/cid" xmlns:w16="http://schemas.microsoft.com/office/word/2018/wordml" xmlns:w16sdtdh="http://schemas.microsoft.com/office/word/2020/wordml/sdtdatahash" xmlns:w16se="http://schemas.microsoft.com/office/word/2015/wordml/symex" xmlns:wpg="http://schemas.microsoft.com/office/word/2010/wordprocessingGroup" xmlns:wpi="http://schemas.microsoft.com/office/word/2010/wordprocessingInk" xmlns:wne="http://schemas.microsoft.com/office/word/2006/wordml" xmlns:wps="http://schemas.microsoft.com/office/word/2010/wordprocessingShape" mc:Ignorable="w14 w15 w16se w16cid w16 w16cex w16sdtdh wp14">
   <w:p>
     <w:pPr>
       <w:pStyle w:val="Piedepgina"/>
@@ -3559,7 +6503,7 @@
 </file>
 
 <file path=word/footer2.xml><?xml version="1.0" encoding="utf-8"?>
-<w:ftr xmlns:wpc="http://schemas.microsoft.com/office/word/2010/wordprocessingCanvas" xmlns:cx="http://schemas.microsoft.com/office/drawing/2014/chartex" xmlns:cx1="http://schemas.microsoft.com/office/drawing/2015/9/8/chartex" xmlns:cx2="http://schemas.microsoft.com/office/drawing/2015/10/21/chartex" xmlns:cx3="http://schemas.microsoft.com/office/drawing/2016/5/9/chartex" xmlns:cx4="http://schemas.microsoft.com/office/drawing/2016/5/10/chartex" xmlns:cx5="http://schemas.microsoft.com/office/drawing/2016/5/11/chartex" xmlns:cx6="http://schemas.microsoft.com/office/drawing/2016/5/12/chartex" xmlns:cx7="http://schemas.microsoft.com/office/drawing/2016/5/13/chartex" xmlns:cx8="http://schemas.microsoft.com/office/drawing/2016/5/14/chartex" xmlns:mc="http://schemas.openxmlformats.org/markup-compatibility/2006" xmlns:aink="http://schemas.microsoft.com/office/drawing/2016/ink" xmlns:am3d="http://schemas.microsoft.com/office/drawing/2017/model3d" xmlns:o="urn:schemas-microsoft-com:office:office" xmlns:r="http://schemas.openxmlformats.org/officeDocument/2006/relationships" xmlns:m="http://schemas.openxmlformats.org/officeDocument/2006/math" xmlns:v="urn:schemas-microsoft-com:vml" xmlns:wp14="http://schemas.microsoft.com/office/word/2010/wordprocessingDrawing" xmlns:wp="http://schemas.openxmlformats.org/drawingml/2006/wordprocessingDrawing" xmlns:w10="urn:schemas-microsoft-com:office:word" xmlns:w="http://schemas.openxmlformats.org/wordprocessingml/2006/main" xmlns:w14="http://schemas.microsoft.com/office/word/2010/wordml" xmlns:w15="http://schemas.microsoft.com/office/word/2012/wordml" xmlns:w16cex="http://schemas.microsoft.com/office/word/2018/wordml/cex" xmlns:w16cid="http://schemas.microsoft.com/office/word/2016/wordml/cid" xmlns:w16="http://schemas.microsoft.com/office/word/2018/wordml" xmlns:w16sdtdh="http://schemas.microsoft.com/office/word/2020/wordml/sdtdatahash" xmlns:w16se="http://schemas.microsoft.com/office/word/2015/wordml/symex" xmlns:wpg="http://schemas.microsoft.com/office/word/2010/wordprocessingGroup" xmlns:wpi="http://schemas.microsoft.com/office/word/2010/wordprocessingInk" xmlns:wne="http://schemas.microsoft.com/office/word/2006/wordml" xmlns:wps="http://schemas.microsoft.com/office/word/2010/wordprocessingShape" mc:Ignorable="w14 w15 w16se w16cid w16 w16cex w16sdtdh wp14">
+<w:ftr xmlns:wpc="http://schemas.microsoft.com/office/word/2010/wordprocessingCanvas" xmlns:cx="http://schemas.microsoft.com/office/drawing/2014/chartex" xmlns:cx1="http://schemas.microsoft.com/office/drawing/2015/9/8/chartex" xmlns:cx2="http://schemas.microsoft.com/office/drawing/2015/10/21/chartex" xmlns:cx3="http://schemas.microsoft.com/office/drawing/2016/5/9/chartex" xmlns:cx4="http://schemas.microsoft.com/office/drawing/2016/5/10/chartex" xmlns:cx5="http://schemas.microsoft.com/office/drawing/2016/5/11/chartex" xmlns:cx6="http://schemas.microsoft.com/office/drawing/2016/5/12/chartex" xmlns:cx7="http://schemas.microsoft.com/office/drawing/2016/5/13/chartex" xmlns:cx8="http://schemas.microsoft.com/office/drawing/2016/5/14/chartex" xmlns:mc="http://schemas.openxmlformats.org/markup-compatibility/2006" xmlns:aink="http://schemas.microsoft.com/office/drawing/2016/ink" xmlns:am3d="http://schemas.microsoft.com/office/drawing/2017/model3d" xmlns:o="urn:schemas-microsoft-com:office:office" xmlns:oel="http://schemas.microsoft.com/office/2019/extlst" xmlns:r="http://schemas.openxmlformats.org/officeDocument/2006/relationships" xmlns:m="http://schemas.openxmlformats.org/officeDocument/2006/math" xmlns:v="urn:schemas-microsoft-com:vml" xmlns:wp14="http://schemas.microsoft.com/office/word/2010/wordprocessingDrawing" xmlns:wp="http://schemas.openxmlformats.org/drawingml/2006/wordprocessingDrawing" xmlns:w10="urn:schemas-microsoft-com:office:word" xmlns:w="http://schemas.openxmlformats.org/wordprocessingml/2006/main" xmlns:w14="http://schemas.microsoft.com/office/word/2010/wordml" xmlns:w15="http://schemas.microsoft.com/office/word/2012/wordml" xmlns:w16cex="http://schemas.microsoft.com/office/word/2018/wordml/cex" xmlns:w16cid="http://schemas.microsoft.com/office/word/2016/wordml/cid" xmlns:w16="http://schemas.microsoft.com/office/word/2018/wordml" xmlns:w16sdtdh="http://schemas.microsoft.com/office/word/2020/wordml/sdtdatahash" xmlns:w16se="http://schemas.microsoft.com/office/word/2015/wordml/symex" xmlns:wpg="http://schemas.microsoft.com/office/word/2010/wordprocessingGroup" xmlns:wpi="http://schemas.microsoft.com/office/word/2010/wordprocessingInk" xmlns:wne="http://schemas.microsoft.com/office/word/2006/wordml" xmlns:wps="http://schemas.microsoft.com/office/word/2010/wordprocessingShape" mc:Ignorable="w14 w15 w16se w16cid w16 w16cex w16sdtdh wp14">
   <w:p>
     <w:pPr>
       <w:pStyle w:val="Piedepgina"/>
@@ -3586,27 +6530,14 @@
     <w:r>
       <w:t xml:space="preserve"> de </w:t>
     </w:r>
-    <w:r>
-      <w:fldChar w:fldCharType="begin"/>
-    </w:r>
-    <w:r>
-      <w:instrText xml:space="preserve"> SECTIONPAGES  </w:instrText>
-    </w:r>
-    <w:r>
-      <w:fldChar w:fldCharType="separate"/>
-    </w:r>
-    <w:r>
-      <w:rPr>
-        <w:noProof/>
-      </w:rPr>
-      <w:t>6</w:t>
-    </w:r>
-    <w:r>
-      <w:rPr>
-        <w:noProof/>
-      </w:rPr>
-      <w:fldChar w:fldCharType="end"/>
-    </w:r>
+    <w:fldSimple w:instr=" SECTIONPAGES  ">
+      <w:r>
+        <w:rPr>
+          <w:noProof/>
+        </w:rPr>
+        <w:t>13</w:t>
+      </w:r>
+    </w:fldSimple>
   </w:p>
   <w:p>
     <w:pPr>
@@ -3617,7 +6548,7 @@
 </file>
 
 <file path=word/footnotes.xml><?xml version="1.0" encoding="utf-8"?>
-<w:footnotes xmlns:wpc="http://schemas.microsoft.com/office/word/2010/wordprocessingCanvas" xmlns:cx="http://schemas.microsoft.com/office/drawing/2014/chartex" xmlns:cx1="http://schemas.microsoft.com/office/drawing/2015/9/8/chartex" xmlns:cx2="http://schemas.microsoft.com/office/drawing/2015/10/21/chartex" xmlns:cx3="http://schemas.microsoft.com/office/drawing/2016/5/9/chartex" xmlns:cx4="http://schemas.microsoft.com/office/drawing/2016/5/10/chartex" xmlns:cx5="http://schemas.microsoft.com/office/drawing/2016/5/11/chartex" xmlns:cx6="http://schemas.microsoft.com/office/drawing/2016/5/12/chartex" xmlns:cx7="http://schemas.microsoft.com/office/drawing/2016/5/13/chartex" xmlns:cx8="http://schemas.microsoft.com/office/drawing/2016/5/14/chartex" xmlns:mc="http://schemas.openxmlformats.org/markup-compatibility/2006" xmlns:aink="http://schemas.microsoft.com/office/drawing/2016/ink" xmlns:am3d="http://schemas.microsoft.com/office/drawing/2017/model3d" xmlns:o="urn:schemas-microsoft-com:office:office" xmlns:r="http://schemas.openxmlformats.org/officeDocument/2006/relationships" xmlns:m="http://schemas.openxmlformats.org/officeDocument/2006/math" xmlns:v="urn:schemas-microsoft-com:vml" xmlns:wp14="http://schemas.microsoft.com/office/word/2010/wordprocessingDrawing" xmlns:wp="http://schemas.openxmlformats.org/drawingml/2006/wordprocessingDrawing" xmlns:w10="urn:schemas-microsoft-com:office:word" xmlns:w="http://schemas.openxmlformats.org/wordprocessingml/2006/main" xmlns:w14="http://schemas.microsoft.com/office/word/2010/wordml" xmlns:w15="http://schemas.microsoft.com/office/word/2012/wordml" xmlns:w16cex="http://schemas.microsoft.com/office/word/2018/wordml/cex" xmlns:w16cid="http://schemas.microsoft.com/office/word/2016/wordml/cid" xmlns:w16="http://schemas.microsoft.com/office/word/2018/wordml" xmlns:w16sdtdh="http://schemas.microsoft.com/office/word/2020/wordml/sdtdatahash" xmlns:w16se="http://schemas.microsoft.com/office/word/2015/wordml/symex" xmlns:wpg="http://schemas.microsoft.com/office/word/2010/wordprocessingGroup" xmlns:wpi="http://schemas.microsoft.com/office/word/2010/wordprocessingInk" xmlns:wne="http://schemas.microsoft.com/office/word/2006/wordml" xmlns:wps="http://schemas.microsoft.com/office/word/2010/wordprocessingShape" mc:Ignorable="w14 w15 w16se w16cid w16 w16cex w16sdtdh wp14">
+<w:footnotes xmlns:wpc="http://schemas.microsoft.com/office/word/2010/wordprocessingCanvas" xmlns:cx="http://schemas.microsoft.com/office/drawing/2014/chartex" xmlns:cx1="http://schemas.microsoft.com/office/drawing/2015/9/8/chartex" xmlns:cx2="http://schemas.microsoft.com/office/drawing/2015/10/21/chartex" xmlns:cx3="http://schemas.microsoft.com/office/drawing/2016/5/9/chartex" xmlns:cx4="http://schemas.microsoft.com/office/drawing/2016/5/10/chartex" xmlns:cx5="http://schemas.microsoft.com/office/drawing/2016/5/11/chartex" xmlns:cx6="http://schemas.microsoft.com/office/drawing/2016/5/12/chartex" xmlns:cx7="http://schemas.microsoft.com/office/drawing/2016/5/13/chartex" xmlns:cx8="http://schemas.microsoft.com/office/drawing/2016/5/14/chartex" xmlns:mc="http://schemas.openxmlformats.org/markup-compatibility/2006" xmlns:aink="http://schemas.microsoft.com/office/drawing/2016/ink" xmlns:am3d="http://schemas.microsoft.com/office/drawing/2017/model3d" xmlns:o="urn:schemas-microsoft-com:office:office" xmlns:oel="http://schemas.microsoft.com/office/2019/extlst" xmlns:r="http://schemas.openxmlformats.org/officeDocument/2006/relationships" xmlns:m="http://schemas.openxmlformats.org/officeDocument/2006/math" xmlns:v="urn:schemas-microsoft-com:vml" xmlns:wp14="http://schemas.microsoft.com/office/word/2010/wordprocessingDrawing" xmlns:wp="http://schemas.openxmlformats.org/drawingml/2006/wordprocessingDrawing" xmlns:w10="urn:schemas-microsoft-com:office:word" xmlns:w="http://schemas.openxmlformats.org/wordprocessingml/2006/main" xmlns:w14="http://schemas.microsoft.com/office/word/2010/wordml" xmlns:w15="http://schemas.microsoft.com/office/word/2012/wordml" xmlns:w16cex="http://schemas.microsoft.com/office/word/2018/wordml/cex" xmlns:w16cid="http://schemas.microsoft.com/office/word/2016/wordml/cid" xmlns:w16="http://schemas.microsoft.com/office/word/2018/wordml" xmlns:w16sdtdh="http://schemas.microsoft.com/office/word/2020/wordml/sdtdatahash" xmlns:w16se="http://schemas.microsoft.com/office/word/2015/wordml/symex" xmlns:wpg="http://schemas.microsoft.com/office/word/2010/wordprocessingGroup" xmlns:wpi="http://schemas.microsoft.com/office/word/2010/wordprocessingInk" xmlns:wne="http://schemas.microsoft.com/office/word/2006/wordml" xmlns:wps="http://schemas.microsoft.com/office/word/2010/wordprocessingShape" mc:Ignorable="w14 w15 w16se w16cid w16 w16cex w16sdtdh wp14">
   <w:footnote w:type="separator" w:id="-1">
     <w:p>
       <w:pPr>
@@ -3642,7 +6573,7 @@
 </file>
 
 <file path=word/header1.xml><?xml version="1.0" encoding="utf-8"?>
-<w:hdr xmlns:wpc="http://schemas.microsoft.com/office/word/2010/wordprocessingCanvas" xmlns:cx="http://schemas.microsoft.com/office/drawing/2014/chartex" xmlns:cx1="http://schemas.microsoft.com/office/drawing/2015/9/8/chartex" xmlns:cx2="http://schemas.microsoft.com/office/drawing/2015/10/21/chartex" xmlns:cx3="http://schemas.microsoft.com/office/drawing/2016/5/9/chartex" xmlns:cx4="http://schemas.microsoft.com/office/drawing/2016/5/10/chartex" xmlns:cx5="http://schemas.microsoft.com/office/drawing/2016/5/11/chartex" xmlns:cx6="http://schemas.microsoft.com/office/drawing/2016/5/12/chartex" xmlns:cx7="http://schemas.microsoft.com/office/drawing/2016/5/13/chartex" xmlns:cx8="http://schemas.microsoft.com/office/drawing/2016/5/14/chartex" xmlns:mc="http://schemas.openxmlformats.org/markup-compatibility/2006" xmlns:aink="http://schemas.microsoft.com/office/drawing/2016/ink" xmlns:am3d="http://schemas.microsoft.com/office/drawing/2017/model3d" xmlns:o="urn:schemas-microsoft-com:office:office" xmlns:r="http://schemas.openxmlformats.org/officeDocument/2006/relationships" xmlns:m="http://schemas.openxmlformats.org/officeDocument/2006/math" xmlns:v="urn:schemas-microsoft-com:vml" xmlns:wp14="http://schemas.microsoft.com/office/word/2010/wordprocessingDrawing" xmlns:wp="http://schemas.openxmlformats.org/drawingml/2006/wordprocessingDrawing" xmlns:w10="urn:schemas-microsoft-com:office:word" xmlns:w="http://schemas.openxmlformats.org/wordprocessingml/2006/main" xmlns:w14="http://schemas.microsoft.com/office/word/2010/wordml" xmlns:w15="http://schemas.microsoft.com/office/word/2012/wordml" xmlns:w16cex="http://schemas.microsoft.com/office/word/2018/wordml/cex" xmlns:w16cid="http://schemas.microsoft.com/office/word/2016/wordml/cid" xmlns:w16="http://schemas.microsoft.com/office/word/2018/wordml" xmlns:w16sdtdh="http://schemas.microsoft.com/office/word/2020/wordml/sdtdatahash" xmlns:w16se="http://schemas.microsoft.com/office/word/2015/wordml/symex" xmlns:wpg="http://schemas.microsoft.com/office/word/2010/wordprocessingGroup" xmlns:wpi="http://schemas.microsoft.com/office/word/2010/wordprocessingInk" xmlns:wne="http://schemas.microsoft.com/office/word/2006/wordml" xmlns:wps="http://schemas.microsoft.com/office/word/2010/wordprocessingShape" mc:Ignorable="w14 w15 w16se w16cid w16 w16cex w16sdtdh wp14">
+<w:hdr xmlns:wpc="http://schemas.microsoft.com/office/word/2010/wordprocessingCanvas" xmlns:cx="http://schemas.microsoft.com/office/drawing/2014/chartex" xmlns:cx1="http://schemas.microsoft.com/office/drawing/2015/9/8/chartex" xmlns:cx2="http://schemas.microsoft.com/office/drawing/2015/10/21/chartex" xmlns:cx3="http://schemas.microsoft.com/office/drawing/2016/5/9/chartex" xmlns:cx4="http://schemas.microsoft.com/office/drawing/2016/5/10/chartex" xmlns:cx5="http://schemas.microsoft.com/office/drawing/2016/5/11/chartex" xmlns:cx6="http://schemas.microsoft.com/office/drawing/2016/5/12/chartex" xmlns:cx7="http://schemas.microsoft.com/office/drawing/2016/5/13/chartex" xmlns:cx8="http://schemas.microsoft.com/office/drawing/2016/5/14/chartex" xmlns:mc="http://schemas.openxmlformats.org/markup-compatibility/2006" xmlns:aink="http://schemas.microsoft.com/office/drawing/2016/ink" xmlns:am3d="http://schemas.microsoft.com/office/drawing/2017/model3d" xmlns:o="urn:schemas-microsoft-com:office:office" xmlns:oel="http://schemas.microsoft.com/office/2019/extlst" xmlns:r="http://schemas.openxmlformats.org/officeDocument/2006/relationships" xmlns:m="http://schemas.openxmlformats.org/officeDocument/2006/math" xmlns:v="urn:schemas-microsoft-com:vml" xmlns:wp14="http://schemas.microsoft.com/office/word/2010/wordprocessingDrawing" xmlns:wp="http://schemas.openxmlformats.org/drawingml/2006/wordprocessingDrawing" xmlns:w10="urn:schemas-microsoft-com:office:word" xmlns:w="http://schemas.openxmlformats.org/wordprocessingml/2006/main" xmlns:w14="http://schemas.microsoft.com/office/word/2010/wordml" xmlns:w15="http://schemas.microsoft.com/office/word/2012/wordml" xmlns:w16cex="http://schemas.microsoft.com/office/word/2018/wordml/cex" xmlns:w16cid="http://schemas.microsoft.com/office/word/2016/wordml/cid" xmlns:w16="http://schemas.microsoft.com/office/word/2018/wordml" xmlns:w16sdtdh="http://schemas.microsoft.com/office/word/2020/wordml/sdtdatahash" xmlns:w16se="http://schemas.microsoft.com/office/word/2015/wordml/symex" xmlns:wpg="http://schemas.microsoft.com/office/word/2010/wordprocessingGroup" xmlns:wpi="http://schemas.microsoft.com/office/word/2010/wordprocessingInk" xmlns:wne="http://schemas.microsoft.com/office/word/2006/wordml" xmlns:wps="http://schemas.microsoft.com/office/word/2010/wordprocessingShape" mc:Ignorable="w14 w15 w16se w16cid w16 w16cex w16sdtdh wp14">
   <w:sdt>
     <w:sdtPr>
       <w:rPr>
@@ -3685,7 +6616,7 @@
 </file>
 
 <file path=word/numbering.xml><?xml version="1.0" encoding="utf-8"?>
-<w:numbering xmlns:wpc="http://schemas.microsoft.com/office/word/2010/wordprocessingCanvas" xmlns:cx="http://schemas.microsoft.com/office/drawing/2014/chartex" xmlns:cx1="http://schemas.microsoft.com/office/drawing/2015/9/8/chartex" xmlns:cx2="http://schemas.microsoft.com/office/drawing/2015/10/21/chartex" xmlns:cx3="http://schemas.microsoft.com/office/drawing/2016/5/9/chartex" xmlns:cx4="http://schemas.microsoft.com/office/drawing/2016/5/10/chartex" xmlns:cx5="http://schemas.microsoft.com/office/drawing/2016/5/11/chartex" xmlns:cx6="http://schemas.microsoft.com/office/drawing/2016/5/12/chartex" xmlns:cx7="http://schemas.microsoft.com/office/drawing/2016/5/13/chartex" xmlns:cx8="http://schemas.microsoft.com/office/drawing/2016/5/14/chartex" xmlns:mc="http://schemas.openxmlformats.org/markup-compatibility/2006" xmlns:aink="http://schemas.microsoft.com/office/drawing/2016/ink" xmlns:am3d="http://schemas.microsoft.com/office/drawing/2017/model3d" xmlns:o="urn:schemas-microsoft-com:office:office" xmlns:r="http://schemas.openxmlformats.org/officeDocument/2006/relationships" xmlns:m="http://schemas.openxmlformats.org/officeDocument/2006/math" xmlns:v="urn:schemas-microsoft-com:vml" xmlns:wp14="http://schemas.microsoft.com/office/word/2010/wordprocessingDrawing" xmlns:wp="http://schemas.openxmlformats.org/drawingml/2006/wordprocessingDrawing" xmlns:w10="urn:schemas-microsoft-com:office:word" xmlns:w="http://schemas.openxmlformats.org/wordprocessingml/2006/main" xmlns:w14="http://schemas.microsoft.com/office/word/2010/wordml" xmlns:w15="http://schemas.microsoft.com/office/word/2012/wordml" xmlns:w16cex="http://schemas.microsoft.com/office/word/2018/wordml/cex" xmlns:w16cid="http://schemas.microsoft.com/office/word/2016/wordml/cid" xmlns:w16="http://schemas.microsoft.com/office/word/2018/wordml" xmlns:w16sdtdh="http://schemas.microsoft.com/office/word/2020/wordml/sdtdatahash" xmlns:w16se="http://schemas.microsoft.com/office/word/2015/wordml/symex" xmlns:wpg="http://schemas.microsoft.com/office/word/2010/wordprocessingGroup" xmlns:wpi="http://schemas.microsoft.com/office/word/2010/wordprocessingInk" xmlns:wne="http://schemas.microsoft.com/office/word/2006/wordml" xmlns:wps="http://schemas.microsoft.com/office/word/2010/wordprocessingShape" mc:Ignorable="w14 w15 w16se w16cid w16 w16cex w16sdtdh wp14">
+<w:numbering xmlns:wpc="http://schemas.microsoft.com/office/word/2010/wordprocessingCanvas" xmlns:cx="http://schemas.microsoft.com/office/drawing/2014/chartex" xmlns:cx1="http://schemas.microsoft.com/office/drawing/2015/9/8/chartex" xmlns:cx2="http://schemas.microsoft.com/office/drawing/2015/10/21/chartex" xmlns:cx3="http://schemas.microsoft.com/office/drawing/2016/5/9/chartex" xmlns:cx4="http://schemas.microsoft.com/office/drawing/2016/5/10/chartex" xmlns:cx5="http://schemas.microsoft.com/office/drawing/2016/5/11/chartex" xmlns:cx6="http://schemas.microsoft.com/office/drawing/2016/5/12/chartex" xmlns:cx7="http://schemas.microsoft.com/office/drawing/2016/5/13/chartex" xmlns:cx8="http://schemas.microsoft.com/office/drawing/2016/5/14/chartex" xmlns:mc="http://schemas.openxmlformats.org/markup-compatibility/2006" xmlns:aink="http://schemas.microsoft.com/office/drawing/2016/ink" xmlns:am3d="http://schemas.microsoft.com/office/drawing/2017/model3d" xmlns:o="urn:schemas-microsoft-com:office:office" xmlns:oel="http://schemas.microsoft.com/office/2019/extlst" xmlns:r="http://schemas.openxmlformats.org/officeDocument/2006/relationships" xmlns:m="http://schemas.openxmlformats.org/officeDocument/2006/math" xmlns:v="urn:schemas-microsoft-com:vml" xmlns:wp14="http://schemas.microsoft.com/office/word/2010/wordprocessingDrawing" xmlns:wp="http://schemas.openxmlformats.org/drawingml/2006/wordprocessingDrawing" xmlns:w10="urn:schemas-microsoft-com:office:word" xmlns:w="http://schemas.openxmlformats.org/wordprocessingml/2006/main" xmlns:w14="http://schemas.microsoft.com/office/word/2010/wordml" xmlns:w15="http://schemas.microsoft.com/office/word/2012/wordml" xmlns:w16cex="http://schemas.microsoft.com/office/word/2018/wordml/cex" xmlns:w16cid="http://schemas.microsoft.com/office/word/2016/wordml/cid" xmlns:w16="http://schemas.microsoft.com/office/word/2018/wordml" xmlns:w16sdtdh="http://schemas.microsoft.com/office/word/2020/wordml/sdtdatahash" xmlns:w16se="http://schemas.microsoft.com/office/word/2015/wordml/symex" xmlns:wpg="http://schemas.microsoft.com/office/word/2010/wordprocessingGroup" xmlns:wpi="http://schemas.microsoft.com/office/word/2010/wordprocessingInk" xmlns:wne="http://schemas.microsoft.com/office/word/2006/wordml" xmlns:wps="http://schemas.microsoft.com/office/word/2010/wordprocessingShape" mc:Ignorable="w14 w15 w16se w16cid w16 w16cex w16sdtdh wp14">
   <w:abstractNum w:abstractNumId="0" w15:restartNumberingAfterBreak="0">
     <w:nsid w:val="0005641D"/>
     <w:multiLevelType w:val="hybridMultilevel"/>
@@ -7204,7 +10135,7 @@
   <w:style w:type="paragraph" w:default="1" w:styleId="Normal">
     <w:name w:val="Normal"/>
     <w:qFormat/>
-    <w:rsid w:val="001E0BB5"/>
+    <w:rsid w:val="00B7089F"/>
     <w:pPr>
       <w:spacing w:line="360" w:lineRule="auto"/>
       <w:jc w:val="both"/>
@@ -8470,7 +11401,7 @@
 </file>
 
 <file path=word/glossary/document.xml><?xml version="1.0" encoding="utf-8"?>
-<w:glossaryDocument xmlns:wpc="http://schemas.microsoft.com/office/word/2010/wordprocessingCanvas" xmlns:cx="http://schemas.microsoft.com/office/drawing/2014/chartex" xmlns:cx1="http://schemas.microsoft.com/office/drawing/2015/9/8/chartex" xmlns:cx2="http://schemas.microsoft.com/office/drawing/2015/10/21/chartex" xmlns:cx3="http://schemas.microsoft.com/office/drawing/2016/5/9/chartex" xmlns:cx4="http://schemas.microsoft.com/office/drawing/2016/5/10/chartex" xmlns:cx5="http://schemas.microsoft.com/office/drawing/2016/5/11/chartex" xmlns:cx6="http://schemas.microsoft.com/office/drawing/2016/5/12/chartex" xmlns:cx7="http://schemas.microsoft.com/office/drawing/2016/5/13/chartex" xmlns:cx8="http://schemas.microsoft.com/office/drawing/2016/5/14/chartex" xmlns:mc="http://schemas.openxmlformats.org/markup-compatibility/2006" xmlns:aink="http://schemas.microsoft.com/office/drawing/2016/ink" xmlns:am3d="http://schemas.microsoft.com/office/drawing/2017/model3d" xmlns:o="urn:schemas-microsoft-com:office:office" xmlns:r="http://schemas.openxmlformats.org/officeDocument/2006/relationships" xmlns:m="http://schemas.openxmlformats.org/officeDocument/2006/math" xmlns:v="urn:schemas-microsoft-com:vml" xmlns:wp14="http://schemas.microsoft.com/office/word/2010/wordprocessingDrawing" xmlns:wp="http://schemas.openxmlformats.org/drawingml/2006/wordprocessingDrawing" xmlns:w10="urn:schemas-microsoft-com:office:word" xmlns:w="http://schemas.openxmlformats.org/wordprocessingml/2006/main" xmlns:w14="http://schemas.microsoft.com/office/word/2010/wordml" xmlns:w15="http://schemas.microsoft.com/office/word/2012/wordml" xmlns:w16cex="http://schemas.microsoft.com/office/word/2018/wordml/cex" xmlns:w16cid="http://schemas.microsoft.com/office/word/2016/wordml/cid" xmlns:w16="http://schemas.microsoft.com/office/word/2018/wordml" xmlns:w16sdtdh="http://schemas.microsoft.com/office/word/2020/wordml/sdtdatahash" xmlns:w16se="http://schemas.microsoft.com/office/word/2015/wordml/symex" xmlns:wpg="http://schemas.microsoft.com/office/word/2010/wordprocessingGroup" xmlns:wpi="http://schemas.microsoft.com/office/word/2010/wordprocessingInk" xmlns:wne="http://schemas.microsoft.com/office/word/2006/wordml" xmlns:wps="http://schemas.microsoft.com/office/word/2010/wordprocessingShape" mc:Ignorable="w14 w15 w16se w16cid w16 w16cex w16sdtdh wp14">
+<w:glossaryDocument xmlns:wpc="http://schemas.microsoft.com/office/word/2010/wordprocessingCanvas" xmlns:cx="http://schemas.microsoft.com/office/drawing/2014/chartex" xmlns:cx1="http://schemas.microsoft.com/office/drawing/2015/9/8/chartex" xmlns:cx2="http://schemas.microsoft.com/office/drawing/2015/10/21/chartex" xmlns:cx3="http://schemas.microsoft.com/office/drawing/2016/5/9/chartex" xmlns:cx4="http://schemas.microsoft.com/office/drawing/2016/5/10/chartex" xmlns:cx5="http://schemas.microsoft.com/office/drawing/2016/5/11/chartex" xmlns:cx6="http://schemas.microsoft.com/office/drawing/2016/5/12/chartex" xmlns:cx7="http://schemas.microsoft.com/office/drawing/2016/5/13/chartex" xmlns:cx8="http://schemas.microsoft.com/office/drawing/2016/5/14/chartex" xmlns:mc="http://schemas.openxmlformats.org/markup-compatibility/2006" xmlns:aink="http://schemas.microsoft.com/office/drawing/2016/ink" xmlns:am3d="http://schemas.microsoft.com/office/drawing/2017/model3d" xmlns:o="urn:schemas-microsoft-com:office:office" xmlns:oel="http://schemas.microsoft.com/office/2019/extlst" xmlns:r="http://schemas.openxmlformats.org/officeDocument/2006/relationships" xmlns:m="http://schemas.openxmlformats.org/officeDocument/2006/math" xmlns:v="urn:schemas-microsoft-com:vml" xmlns:wp14="http://schemas.microsoft.com/office/word/2010/wordprocessingDrawing" xmlns:wp="http://schemas.openxmlformats.org/drawingml/2006/wordprocessingDrawing" xmlns:w10="urn:schemas-microsoft-com:office:word" xmlns:w="http://schemas.openxmlformats.org/wordprocessingml/2006/main" xmlns:w14="http://schemas.microsoft.com/office/word/2010/wordml" xmlns:w15="http://schemas.microsoft.com/office/word/2012/wordml" xmlns:w16cex="http://schemas.microsoft.com/office/word/2018/wordml/cex" xmlns:w16cid="http://schemas.microsoft.com/office/word/2016/wordml/cid" xmlns:w16="http://schemas.microsoft.com/office/word/2018/wordml" xmlns:w16sdtdh="http://schemas.microsoft.com/office/word/2020/wordml/sdtdatahash" xmlns:w16se="http://schemas.microsoft.com/office/word/2015/wordml/symex" xmlns:wpg="http://schemas.microsoft.com/office/word/2010/wordprocessingGroup" xmlns:wpi="http://schemas.microsoft.com/office/word/2010/wordprocessingInk" xmlns:wne="http://schemas.microsoft.com/office/word/2006/wordml" xmlns:wps="http://schemas.microsoft.com/office/word/2010/wordprocessingShape" mc:Ignorable="w14 w15 w16se w16cid w16 w16cex w16sdtdh wp14">
   <w:docParts>
     <w:docPart>
       <w:docPartPr>
@@ -8497,6 +11428,32 @@
               <w:rStyle w:val="Textodelmarcadordeposicin"/>
             </w:rPr>
             <w:t>[Título]</w:t>
+          </w:r>
+        </w:p>
+      </w:docPartBody>
+    </w:docPart>
+    <w:docPart>
+      <w:docPartPr>
+        <w:name w:val="DefaultPlaceholder_-1854013440"/>
+        <w:category>
+          <w:name w:val="General"/>
+          <w:gallery w:val="placeholder"/>
+        </w:category>
+        <w:types>
+          <w:type w:val="bbPlcHdr"/>
+        </w:types>
+        <w:behaviors>
+          <w:behavior w:val="content"/>
+        </w:behaviors>
+        <w:guid w:val="{6B238955-1299-46BB-8425-5048DDE7691E}"/>
+      </w:docPartPr>
+      <w:docPartBody>
+        <w:p>
+          <w:r>
+            <w:rPr>
+              <w:rStyle w:val="Textodelmarcadordeposicin"/>
+            </w:rPr>
+            <w:t>Haga clic o pulse aquí para escribir texto.</w:t>
           </w:r>
         </w:p>
       </w:docPartBody>
@@ -8604,11 +11561,13 @@
   </w:compat>
   <w:rsids>
     <w:rsidRoot w:val="00851D58"/>
+    <w:rsid w:val="00092381"/>
     <w:rsid w:val="003C16E4"/>
     <w:rsid w:val="00851D58"/>
     <w:rsid w:val="00BB0F40"/>
     <w:rsid w:val="00CD59ED"/>
-    <w:rsid w:val="00F1110F"/>
+    <w:rsid w:val="00E40811"/>
+    <w:rsid w:val="00F1669B"/>
   </w:rsids>
   <m:mathPr>
     <m:mathFont m:val="Cambria Math"/>
@@ -9062,12 +12021,17 @@
     <w:basedOn w:val="Fuentedeprrafopredeter"/>
     <w:uiPriority w:val="99"/>
     <w:semiHidden/>
+    <w:rsid w:val="00F1669B"/>
     <w:rPr>
       <w:color w:val="808080"/>
     </w:rPr>
   </w:style>
   <w:style w:type="paragraph" w:customStyle="1" w:styleId="6978350CE49643108903EFAC5CEEC61B">
     <w:name w:val="6978350CE49643108903EFAC5CEEC61B"/>
+  </w:style>
+  <w:style w:type="paragraph" w:customStyle="1" w:styleId="662D7F6C2050404B9266CFD3B91D7F9E">
+    <w:name w:val="662D7F6C2050404B9266CFD3B91D7F9E"/>
+    <w:rsid w:val="00F1669B"/>
   </w:style>
 </w:styles>
 </file>
@@ -9389,8 +12353,8 @@
     <we:reference id="wa104382081" version="1.35.0.0" store="es-ES" storeType="OMEX"/>
   </we:alternateReferences>
   <we:properties>
-    <we:property name="MENDELEY_CITATIONS" value="[]"/>
-    <we:property name="MENDELEY_CITATIONS_STYLE" value="&quot;https://www.zotero.org/styles/ieee&quot;"/>
+    <we:property name="MENDELEY_CITATIONS" value="[{&quot;citationID&quot;:&quot;MENDELEY_CITATION_8620706d-3ae7-4683-b618-2a272ab9dd62&quot;,&quot;properties&quot;:{&quot;noteIndex&quot;:0},&quot;isEdited&quot;:false,&quot;manualOverride&quot;:{&quot;isManuallyOverridden&quot;:false,&quot;citeprocText&quot;:&quot;[1]&quot;,&quot;manualOverrideText&quot;:&quot;&quot;},&quot;citationItems&quot;:[{&quot;id&quot;:&quot;0597cb14-f1a8-3cff-8c26-aa58f6e8d63c&quot;,&quot;itemData&quot;:{&quot;type&quot;:&quot;webpage&quot;,&quot;id&quot;:&quot;0597cb14-f1a8-3cff-8c26-aa58f6e8d63c&quot;,&quot;title&quot;:&quot;¿Qué son las Stop Words y para qué sirven? – BlackBeast&quot;,&quot;accessed&quot;:{&quot;date-parts&quot;:[[2022,5,2]]},&quot;URL&quot;:&quot;https://blackbeast.pro/diccionario/stop-words/&quot;,&quot;container-title-short&quot;:&quot;&quot;},&quot;isTemporary&quot;:false}],&quot;citationTag&quot;:&quot;MENDELEY_CITATION_v3_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&quot;},{&quot;citationID&quot;:&quot;MENDELEY_CITATION_de1b1239-9db3-4e2c-a7a0-b667e9d545b3&quot;,&quot;properties&quot;:{&quot;noteIndex&quot;:0},&quot;isEdited&quot;:false,&quot;manualOverride&quot;:{&quot;isManuallyOverridden&quot;:false,&quot;citeprocText&quot;:&quot;[2]&quot;,&quot;manualOverrideText&quot;:&quot;&quot;},&quot;citationItems&quot;:[{&quot;id&quot;:&quot;30e9f1c8-4c4a-349b-b6b9-ed446dc2ab57&quot;,&quot;itemData&quot;:{&quot;type&quot;:&quot;webpage&quot;,&quot;id&quot;:&quot;30e9f1c8-4c4a-349b-b6b9-ed446dc2ab57&quot;,&quot;title&quot;:&quot;NLTK :: Natural Language Toolkit&quot;,&quot;accessed&quot;:{&quot;date-parts&quot;:[[2022,5,2]]},&quot;URL&quot;:&quot;https://www.nltk.org/index.html&quot;,&quot;container-title-short&quot;:&quot;&quot;},&quot;isTemporary&quot;:false}],&quot;citationTag&quot;:&quot;MENDELEY_CITATION_v3_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&quot;},{&quot;citationID&quot;:&quot;MENDELEY_CITATION_8d50dae8-4bca-4e3e-b0ee-735c42474b0e&quot;,&quot;properties&quot;:{&quot;noteIndex&quot;:0},&quot;isEdited&quot;:false,&quot;manualOverride&quot;:{&quot;isManuallyOverridden&quot;:false,&quot;citeprocText&quot;:&quot;[2]&quot;,&quot;manualOverrideText&quot;:&quot;&quot;},&quot;citationItems&quot;:[{&quot;id&quot;:&quot;30e9f1c8-4c4a-349b-b6b9-ed446dc2ab57&quot;,&quot;itemData&quot;:{&quot;type&quot;:&quot;webpage&quot;,&quot;id&quot;:&quot;30e9f1c8-4c4a-349b-b6b9-ed446dc2ab57&quot;,&quot;title&quot;:&quot;NLTK :: Natural Language Toolkit&quot;,&quot;accessed&quot;:{&quot;date-parts&quot;:[[2022,5,2]]},&quot;URL&quot;:&quot;https://www.nltk.org/index.html&quot;,&quot;container-title-short&quot;:&quot;&quot;},&quot;isTemporary&quot;:false}],&quot;citationTag&quot;:&quot;MENDELEY_CITATION_v3_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&quot;},{&quot;citationID&quot;:&quot;MENDELEY_CITATION_9ef95d83-df57-420a-99f6-73bec0c7c1d8&quot;,&quot;properties&quot;:{&quot;noteIndex&quot;:0},&quot;isEdited&quot;:false,&quot;manualOverride&quot;:{&quot;isManuallyOverridden&quot;:false,&quot;citeprocText&quot;:&quot;[3]&quot;,&quot;manualOverrideText&quot;:&quot;&quot;},&quot;citationItems&quot;:[{&quot;id&quot;:&quot;e458d30e-57b2-373d-9bc8-3348a47e1ee1&quot;,&quot;itemData&quot;:{&quot;type&quot;:&quot;webpage&quot;,&quot;id&quot;:&quot;e458d30e-57b2-373d-9bc8-3348a47e1ee1&quot;,&quot;title&quot;:&quot;nltk · PyPI&quot;,&quot;accessed&quot;:{&quot;date-parts&quot;:[[2022,5,2]]},&quot;URL&quot;:&quot;https://pypi.org/project/nltk/&quot;,&quot;container-title-short&quot;:&quot;&quot;},&quot;isTemporary&quot;:false}],&quot;citationTag&quot;:&quot;MENDELEY_CITATION_v3_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&quot;}]"/>
+    <we:property name="MENDELEY_CITATIONS_STYLE" value="{&quot;id&quot;:&quot;https://www.zotero.org/styles/ieee&quot;,&quot;title&quot;:&quot;IEEE&quot;,&quot;format&quot;:&quot;numeric&quot;}"/>
   </we:properties>
   <we:bindings/>
   <we:snapshot xmlns:r="http://schemas.openxmlformats.org/officeDocument/2006/relationships"/>

</xml_diff>

<commit_message>
añadido sustitución de acentos
</commit_message>
<xml_diff>
--- a/docs/Memoria.docx
+++ b/docs/Memoria.docx
@@ -1084,7 +1084,7 @@
             </w:rPr>
             <w:fldChar w:fldCharType="separate"/>
           </w:r>
-          <w:hyperlink w:anchor="_Toc102389381" w:history="1">
+          <w:hyperlink w:anchor="_Toc102411130" w:history="1">
             <w:r>
               <w:rPr>
                 <w:rStyle w:val="Hipervnculo"/>
@@ -1127,7 +1127,7 @@
                 <w:noProof/>
                 <w:webHidden/>
               </w:rPr>
-              <w:instrText xml:space="preserve"> PAGEREF _Toc102389381 \h </w:instrText>
+              <w:instrText xml:space="preserve"> PAGEREF _Toc102411130 \h </w:instrText>
             </w:r>
             <w:r>
               <w:rPr>
@@ -1172,7 +1172,7 @@
               <w:lang w:eastAsia="es-ES"/>
             </w:rPr>
           </w:pPr>
-          <w:hyperlink w:anchor="_Toc102389382" w:history="1">
+          <w:hyperlink w:anchor="_Toc102411131" w:history="1">
             <w:r>
               <w:rPr>
                 <w:rStyle w:val="Hipervnculo"/>
@@ -1215,7 +1215,7 @@
                 <w:noProof/>
                 <w:webHidden/>
               </w:rPr>
-              <w:instrText xml:space="preserve"> PAGEREF _Toc102389382 \h </w:instrText>
+              <w:instrText xml:space="preserve"> PAGEREF _Toc102411131 \h </w:instrText>
             </w:r>
             <w:r>
               <w:rPr>
@@ -1260,7 +1260,7 @@
               <w:lang w:eastAsia="es-ES"/>
             </w:rPr>
           </w:pPr>
-          <w:hyperlink w:anchor="_Toc102389383" w:history="1">
+          <w:hyperlink w:anchor="_Toc102411132" w:history="1">
             <w:r>
               <w:rPr>
                 <w:rStyle w:val="Hipervnculo"/>
@@ -1303,7 +1303,7 @@
                 <w:noProof/>
                 <w:webHidden/>
               </w:rPr>
-              <w:instrText xml:space="preserve"> PAGEREF _Toc102389383 \h </w:instrText>
+              <w:instrText xml:space="preserve"> PAGEREF _Toc102411132 \h </w:instrText>
             </w:r>
             <w:r>
               <w:rPr>
@@ -1347,7 +1347,7 @@
               <w:lang w:eastAsia="es-ES"/>
             </w:rPr>
           </w:pPr>
-          <w:hyperlink w:anchor="_Toc102389384" w:history="1">
+          <w:hyperlink w:anchor="_Toc102411133" w:history="1">
             <w:r>
               <w:rPr>
                 <w:rStyle w:val="Hipervnculo"/>
@@ -1374,7 +1374,7 @@
                 <w:noProof/>
                 <w:webHidden/>
               </w:rPr>
-              <w:instrText xml:space="preserve"> PAGEREF _Toc102389384 \h </w:instrText>
+              <w:instrText xml:space="preserve"> PAGEREF _Toc102411133 \h </w:instrText>
             </w:r>
             <w:r>
               <w:rPr>
@@ -1418,7 +1418,7 @@
               <w:lang w:eastAsia="es-ES"/>
             </w:rPr>
           </w:pPr>
-          <w:hyperlink w:anchor="_Toc102389385" w:history="1">
+          <w:hyperlink w:anchor="_Toc102411134" w:history="1">
             <w:r>
               <w:rPr>
                 <w:rStyle w:val="Hipervnculo"/>
@@ -1445,7 +1445,7 @@
                 <w:noProof/>
                 <w:webHidden/>
               </w:rPr>
-              <w:instrText xml:space="preserve"> PAGEREF _Toc102389385 \h </w:instrText>
+              <w:instrText xml:space="preserve"> PAGEREF _Toc102411134 \h </w:instrText>
             </w:r>
             <w:r>
               <w:rPr>
@@ -1489,7 +1489,7 @@
               <w:lang w:eastAsia="es-ES"/>
             </w:rPr>
           </w:pPr>
-          <w:hyperlink w:anchor="_Toc102389386" w:history="1">
+          <w:hyperlink w:anchor="_Toc102411135" w:history="1">
             <w:r>
               <w:rPr>
                 <w:rStyle w:val="Hipervnculo"/>
@@ -1516,7 +1516,7 @@
                 <w:noProof/>
                 <w:webHidden/>
               </w:rPr>
-              <w:instrText xml:space="preserve"> PAGEREF _Toc102389386 \h </w:instrText>
+              <w:instrText xml:space="preserve"> PAGEREF _Toc102411135 \h </w:instrText>
             </w:r>
             <w:r>
               <w:rPr>
@@ -1560,7 +1560,7 @@
               <w:lang w:eastAsia="es-ES"/>
             </w:rPr>
           </w:pPr>
-          <w:hyperlink w:anchor="_Toc102389387" w:history="1">
+          <w:hyperlink w:anchor="_Toc102411136" w:history="1">
             <w:r>
               <w:rPr>
                 <w:rStyle w:val="Hipervnculo"/>
@@ -1587,7 +1587,7 @@
                 <w:noProof/>
                 <w:webHidden/>
               </w:rPr>
-              <w:instrText xml:space="preserve"> PAGEREF _Toc102389387 \h </w:instrText>
+              <w:instrText xml:space="preserve"> PAGEREF _Toc102411136 \h </w:instrText>
             </w:r>
             <w:r>
               <w:rPr>
@@ -1632,7 +1632,7 @@
               <w:lang w:eastAsia="es-ES"/>
             </w:rPr>
           </w:pPr>
-          <w:hyperlink w:anchor="_Toc102389388" w:history="1">
+          <w:hyperlink w:anchor="_Toc102411137" w:history="1">
             <w:r>
               <w:rPr>
                 <w:rStyle w:val="Hipervnculo"/>
@@ -1675,7 +1675,7 @@
                 <w:noProof/>
                 <w:webHidden/>
               </w:rPr>
-              <w:instrText xml:space="preserve"> PAGEREF _Toc102389388 \h </w:instrText>
+              <w:instrText xml:space="preserve"> PAGEREF _Toc102411137 \h </w:instrText>
             </w:r>
             <w:r>
               <w:rPr>
@@ -1719,7 +1719,7 @@
               <w:lang w:eastAsia="es-ES"/>
             </w:rPr>
           </w:pPr>
-          <w:hyperlink w:anchor="_Toc102389389" w:history="1">
+          <w:hyperlink w:anchor="_Toc102411138" w:history="1">
             <w:r>
               <w:rPr>
                 <w:rStyle w:val="Hipervnculo"/>
@@ -1746,7 +1746,7 @@
                 <w:noProof/>
                 <w:webHidden/>
               </w:rPr>
-              <w:instrText xml:space="preserve"> PAGEREF _Toc102389389 \h </w:instrText>
+              <w:instrText xml:space="preserve"> PAGEREF _Toc102411138 \h </w:instrText>
             </w:r>
             <w:r>
               <w:rPr>
@@ -1790,7 +1790,7 @@
               <w:lang w:eastAsia="es-ES"/>
             </w:rPr>
           </w:pPr>
-          <w:hyperlink w:anchor="_Toc102389390" w:history="1">
+          <w:hyperlink w:anchor="_Toc102411139" w:history="1">
             <w:r>
               <w:rPr>
                 <w:rStyle w:val="Hipervnculo"/>
@@ -1817,7 +1817,7 @@
                 <w:noProof/>
                 <w:webHidden/>
               </w:rPr>
-              <w:instrText xml:space="preserve"> PAGEREF _Toc102389390 \h </w:instrText>
+              <w:instrText xml:space="preserve"> PAGEREF _Toc102411139 \h </w:instrText>
             </w:r>
             <w:r>
               <w:rPr>
@@ -1861,7 +1861,7 @@
               <w:lang w:eastAsia="es-ES"/>
             </w:rPr>
           </w:pPr>
-          <w:hyperlink w:anchor="_Toc102389391" w:history="1">
+          <w:hyperlink w:anchor="_Toc102411140" w:history="1">
             <w:r>
               <w:rPr>
                 <w:rStyle w:val="Hipervnculo"/>
@@ -1888,7 +1888,7 @@
                 <w:noProof/>
                 <w:webHidden/>
               </w:rPr>
-              <w:instrText xml:space="preserve"> PAGEREF _Toc102389391 \h </w:instrText>
+              <w:instrText xml:space="preserve"> PAGEREF _Toc102411140 \h </w:instrText>
             </w:r>
             <w:r>
               <w:rPr>
@@ -1933,7 +1933,7 @@
               <w:lang w:eastAsia="es-ES"/>
             </w:rPr>
           </w:pPr>
-          <w:hyperlink w:anchor="_Toc102389392" w:history="1">
+          <w:hyperlink w:anchor="_Toc102411141" w:history="1">
             <w:r>
               <w:rPr>
                 <w:rStyle w:val="Hipervnculo"/>
@@ -1976,7 +1976,7 @@
                 <w:noProof/>
                 <w:webHidden/>
               </w:rPr>
-              <w:instrText xml:space="preserve"> PAGEREF _Toc102389392 \h </w:instrText>
+              <w:instrText xml:space="preserve"> PAGEREF _Toc102411141 \h </w:instrText>
             </w:r>
             <w:r>
               <w:rPr>
@@ -2020,7 +2020,7 @@
               <w:lang w:eastAsia="es-ES"/>
             </w:rPr>
           </w:pPr>
-          <w:hyperlink w:anchor="_Toc102389393" w:history="1">
+          <w:hyperlink w:anchor="_Toc102411142" w:history="1">
             <w:r>
               <w:rPr>
                 <w:rStyle w:val="Hipervnculo"/>
@@ -2047,7 +2047,7 @@
                 <w:noProof/>
                 <w:webHidden/>
               </w:rPr>
-              <w:instrText xml:space="preserve"> PAGEREF _Toc102389393 \h </w:instrText>
+              <w:instrText xml:space="preserve"> PAGEREF _Toc102411142 \h </w:instrText>
             </w:r>
             <w:r>
               <w:rPr>
@@ -2091,7 +2091,7 @@
               <w:lang w:eastAsia="es-ES"/>
             </w:rPr>
           </w:pPr>
-          <w:hyperlink w:anchor="_Toc102389394" w:history="1">
+          <w:hyperlink w:anchor="_Toc102411143" w:history="1">
             <w:r>
               <w:rPr>
                 <w:rStyle w:val="Hipervnculo"/>
@@ -2118,7 +2118,7 @@
                 <w:noProof/>
                 <w:webHidden/>
               </w:rPr>
-              <w:instrText xml:space="preserve"> PAGEREF _Toc102389394 \h </w:instrText>
+              <w:instrText xml:space="preserve"> PAGEREF _Toc102411143 \h </w:instrText>
             </w:r>
             <w:r>
               <w:rPr>
@@ -2162,7 +2162,7 @@
               <w:lang w:eastAsia="es-ES"/>
             </w:rPr>
           </w:pPr>
-          <w:hyperlink w:anchor="_Toc102389395" w:history="1">
+          <w:hyperlink w:anchor="_Toc102411144" w:history="1">
             <w:r>
               <w:rPr>
                 <w:rStyle w:val="Hipervnculo"/>
@@ -2189,7 +2189,7 @@
                 <w:noProof/>
                 <w:webHidden/>
               </w:rPr>
-              <w:instrText xml:space="preserve"> PAGEREF _Toc102389395 \h </w:instrText>
+              <w:instrText xml:space="preserve"> PAGEREF _Toc102411144 \h </w:instrText>
             </w:r>
             <w:r>
               <w:rPr>
@@ -2234,7 +2234,7 @@
               <w:lang w:eastAsia="es-ES"/>
             </w:rPr>
           </w:pPr>
-          <w:hyperlink w:anchor="_Toc102389396" w:history="1">
+          <w:hyperlink w:anchor="_Toc102411145" w:history="1">
             <w:r>
               <w:rPr>
                 <w:rStyle w:val="Hipervnculo"/>
@@ -2277,7 +2277,7 @@
                 <w:noProof/>
                 <w:webHidden/>
               </w:rPr>
-              <w:instrText xml:space="preserve"> PAGEREF _Toc102389396 \h </w:instrText>
+              <w:instrText xml:space="preserve"> PAGEREF _Toc102411145 \h </w:instrText>
             </w:r>
             <w:r>
               <w:rPr>
@@ -2321,7 +2321,7 @@
               <w:lang w:eastAsia="es-ES"/>
             </w:rPr>
           </w:pPr>
-          <w:hyperlink w:anchor="_Toc102389397" w:history="1">
+          <w:hyperlink w:anchor="_Toc102411146" w:history="1">
             <w:r>
               <w:rPr>
                 <w:rStyle w:val="Hipervnculo"/>
@@ -2348,7 +2348,7 @@
                 <w:noProof/>
                 <w:webHidden/>
               </w:rPr>
-              <w:instrText xml:space="preserve"> PAGEREF _Toc102389397 \h </w:instrText>
+              <w:instrText xml:space="preserve"> PAGEREF _Toc102411146 \h </w:instrText>
             </w:r>
             <w:r>
               <w:rPr>
@@ -2392,7 +2392,7 @@
               <w:lang w:eastAsia="es-ES"/>
             </w:rPr>
           </w:pPr>
-          <w:hyperlink w:anchor="_Toc102389398" w:history="1">
+          <w:hyperlink w:anchor="_Toc102411147" w:history="1">
             <w:r>
               <w:rPr>
                 <w:rStyle w:val="Hipervnculo"/>
@@ -2419,7 +2419,7 @@
                 <w:noProof/>
                 <w:webHidden/>
               </w:rPr>
-              <w:instrText xml:space="preserve"> PAGEREF _Toc102389398 \h </w:instrText>
+              <w:instrText xml:space="preserve"> PAGEREF _Toc102411147 \h </w:instrText>
             </w:r>
             <w:r>
               <w:rPr>
@@ -2463,7 +2463,7 @@
               <w:lang w:eastAsia="es-ES"/>
             </w:rPr>
           </w:pPr>
-          <w:hyperlink w:anchor="_Toc102389399" w:history="1">
+          <w:hyperlink w:anchor="_Toc102411148" w:history="1">
             <w:r>
               <w:rPr>
                 <w:rStyle w:val="Hipervnculo"/>
@@ -2490,7 +2490,7 @@
                 <w:noProof/>
                 <w:webHidden/>
               </w:rPr>
-              <w:instrText xml:space="preserve"> PAGEREF _Toc102389399 \h </w:instrText>
+              <w:instrText xml:space="preserve"> PAGEREF _Toc102411148 \h </w:instrText>
             </w:r>
             <w:r>
               <w:rPr>
@@ -2534,7 +2534,7 @@
               <w:lang w:eastAsia="es-ES"/>
             </w:rPr>
           </w:pPr>
-          <w:hyperlink w:anchor="_Toc102389400" w:history="1">
+          <w:hyperlink w:anchor="_Toc102411149" w:history="1">
             <w:r>
               <w:rPr>
                 <w:rStyle w:val="Hipervnculo"/>
@@ -2561,7 +2561,7 @@
                 <w:noProof/>
                 <w:webHidden/>
               </w:rPr>
-              <w:instrText xml:space="preserve"> PAGEREF _Toc102389400 \h </w:instrText>
+              <w:instrText xml:space="preserve"> PAGEREF _Toc102411149 \h </w:instrText>
             </w:r>
             <w:r>
               <w:rPr>
@@ -2606,7 +2606,7 @@
               <w:lang w:eastAsia="es-ES"/>
             </w:rPr>
           </w:pPr>
-          <w:hyperlink w:anchor="_Toc102389401" w:history="1">
+          <w:hyperlink w:anchor="_Toc102411150" w:history="1">
             <w:r>
               <w:rPr>
                 <w:rStyle w:val="Hipervnculo"/>
@@ -2628,7 +2628,7 @@
                 <w:rStyle w:val="Hipervnculo"/>
                 <w:noProof/>
               </w:rPr>
-              <w:t>Conclusiones</w:t>
+              <w:t>Limpiando los datos. Eliminando nombres de usuarios</w:t>
             </w:r>
             <w:r>
               <w:rPr>
@@ -2649,7 +2649,7 @@
                 <w:noProof/>
                 <w:webHidden/>
               </w:rPr>
-              <w:instrText xml:space="preserve"> PAGEREF _Toc102389401 \h </w:instrText>
+              <w:instrText xml:space="preserve"> PAGEREF _Toc102411150 \h </w:instrText>
             </w:r>
             <w:r>
               <w:rPr>
@@ -2693,13 +2693,13 @@
               <w:lang w:eastAsia="es-ES"/>
             </w:rPr>
           </w:pPr>
-          <w:hyperlink w:anchor="_Toc102389402" w:history="1">
+          <w:hyperlink w:anchor="_Toc102411151" w:history="1">
             <w:r>
               <w:rPr>
                 <w:rStyle w:val="Hipervnculo"/>
                 <w:noProof/>
               </w:rPr>
-              <w:t>7.1. Impacto de las variables en los resultados</w:t>
+              <w:t>7.1. Descripción de la implementación realizada</w:t>
             </w:r>
             <w:r>
               <w:rPr>
@@ -2720,7 +2720,7 @@
                 <w:noProof/>
                 <w:webHidden/>
               </w:rPr>
-              <w:instrText xml:space="preserve"> PAGEREF _Toc102389402 \h </w:instrText>
+              <w:instrText xml:space="preserve"> PAGEREF _Toc102411151 \h </w:instrText>
             </w:r>
             <w:r>
               <w:rPr>
@@ -2764,13 +2764,13 @@
               <w:lang w:eastAsia="es-ES"/>
             </w:rPr>
           </w:pPr>
-          <w:hyperlink w:anchor="_Toc102389403" w:history="1">
+          <w:hyperlink w:anchor="_Toc102411152" w:history="1">
             <w:r>
               <w:rPr>
                 <w:rStyle w:val="Hipervnculo"/>
                 <w:noProof/>
               </w:rPr>
-              <w:t>7.2. Combinaciones de variables</w:t>
+              <w:t>7.2. Descripción de los resultados obtenidos</w:t>
             </w:r>
             <w:r>
               <w:rPr>
@@ -2791,7 +2791,7 @@
                 <w:noProof/>
                 <w:webHidden/>
               </w:rPr>
-              <w:instrText xml:space="preserve"> PAGEREF _Toc102389403 \h </w:instrText>
+              <w:instrText xml:space="preserve"> PAGEREF _Toc102411152 \h </w:instrText>
             </w:r>
             <w:r>
               <w:rPr>
@@ -2824,7 +2824,7 @@
         </w:p>
         <w:p>
           <w:pPr>
-            <w:pStyle w:val="TDC2"/>
+            <w:pStyle w:val="TDC3"/>
             <w:tabs>
               <w:tab w:val="right" w:leader="dot" w:pos="8494"/>
             </w:tabs>
@@ -2835,13 +2835,13 @@
               <w:lang w:eastAsia="es-ES"/>
             </w:rPr>
           </w:pPr>
-          <w:hyperlink w:anchor="_Toc102389404" w:history="1">
+          <w:hyperlink w:anchor="_Toc102411153" w:history="1">
             <w:r>
               <w:rPr>
                 <w:rStyle w:val="Hipervnculo"/>
                 <w:noProof/>
               </w:rPr>
-              <w:t>7.3. Mejor conjunto de variables</w:t>
+              <w:t>7.2.1. Evaluación usando 10 cross-fold validation</w:t>
             </w:r>
             <w:r>
               <w:rPr>
@@ -2862,7 +2862,7 @@
                 <w:noProof/>
                 <w:webHidden/>
               </w:rPr>
-              <w:instrText xml:space="preserve"> PAGEREF _Toc102389404 \h </w:instrText>
+              <w:instrText xml:space="preserve"> PAGEREF _Toc102411153 \h </w:instrText>
             </w:r>
             <w:r>
               <w:rPr>
@@ -2907,7 +2907,7 @@
               <w:lang w:eastAsia="es-ES"/>
             </w:rPr>
           </w:pPr>
-          <w:hyperlink w:anchor="_Toc102389405" w:history="1">
+          <w:hyperlink w:anchor="_Toc102411154" w:history="1">
             <w:r>
               <w:rPr>
                 <w:rStyle w:val="Hipervnculo"/>
@@ -2929,6 +2929,909 @@
                 <w:rStyle w:val="Hipervnculo"/>
                 <w:noProof/>
               </w:rPr>
+              <w:t>Limpiando los datos. Eliminando enlaces</w:t>
+            </w:r>
+            <w:r>
+              <w:rPr>
+                <w:noProof/>
+                <w:webHidden/>
+              </w:rPr>
+              <w:tab/>
+            </w:r>
+            <w:r>
+              <w:rPr>
+                <w:noProof/>
+                <w:webHidden/>
+              </w:rPr>
+              <w:fldChar w:fldCharType="begin"/>
+            </w:r>
+            <w:r>
+              <w:rPr>
+                <w:noProof/>
+                <w:webHidden/>
+              </w:rPr>
+              <w:instrText xml:space="preserve"> PAGEREF _Toc102411154 \h </w:instrText>
+            </w:r>
+            <w:r>
+              <w:rPr>
+                <w:noProof/>
+                <w:webHidden/>
+              </w:rPr>
+            </w:r>
+            <w:r>
+              <w:rPr>
+                <w:noProof/>
+                <w:webHidden/>
+              </w:rPr>
+              <w:fldChar w:fldCharType="separate"/>
+            </w:r>
+            <w:r>
+              <w:rPr>
+                <w:noProof/>
+                <w:webHidden/>
+              </w:rPr>
+              <w:t>12</w:t>
+            </w:r>
+            <w:r>
+              <w:rPr>
+                <w:noProof/>
+                <w:webHidden/>
+              </w:rPr>
+              <w:fldChar w:fldCharType="end"/>
+            </w:r>
+          </w:hyperlink>
+        </w:p>
+        <w:p>
+          <w:pPr>
+            <w:pStyle w:val="TDC2"/>
+            <w:tabs>
+              <w:tab w:val="right" w:leader="dot" w:pos="8494"/>
+            </w:tabs>
+            <w:rPr>
+              <w:rFonts w:asciiTheme="minorHAnsi" w:eastAsiaTheme="minorEastAsia" w:hAnsiTheme="minorHAnsi"/>
+              <w:noProof/>
+              <w:sz w:val="22"/>
+              <w:lang w:eastAsia="es-ES"/>
+            </w:rPr>
+          </w:pPr>
+          <w:hyperlink w:anchor="_Toc102411155" w:history="1">
+            <w:r>
+              <w:rPr>
+                <w:rStyle w:val="Hipervnculo"/>
+                <w:noProof/>
+              </w:rPr>
+              <w:t>8.1. Descripción de la implementación realizada</w:t>
+            </w:r>
+            <w:r>
+              <w:rPr>
+                <w:noProof/>
+                <w:webHidden/>
+              </w:rPr>
+              <w:tab/>
+            </w:r>
+            <w:r>
+              <w:rPr>
+                <w:noProof/>
+                <w:webHidden/>
+              </w:rPr>
+              <w:fldChar w:fldCharType="begin"/>
+            </w:r>
+            <w:r>
+              <w:rPr>
+                <w:noProof/>
+                <w:webHidden/>
+              </w:rPr>
+              <w:instrText xml:space="preserve"> PAGEREF _Toc102411155 \h </w:instrText>
+            </w:r>
+            <w:r>
+              <w:rPr>
+                <w:noProof/>
+                <w:webHidden/>
+              </w:rPr>
+            </w:r>
+            <w:r>
+              <w:rPr>
+                <w:noProof/>
+                <w:webHidden/>
+              </w:rPr>
+              <w:fldChar w:fldCharType="separate"/>
+            </w:r>
+            <w:r>
+              <w:rPr>
+                <w:noProof/>
+                <w:webHidden/>
+              </w:rPr>
+              <w:t>12</w:t>
+            </w:r>
+            <w:r>
+              <w:rPr>
+                <w:noProof/>
+                <w:webHidden/>
+              </w:rPr>
+              <w:fldChar w:fldCharType="end"/>
+            </w:r>
+          </w:hyperlink>
+        </w:p>
+        <w:p>
+          <w:pPr>
+            <w:pStyle w:val="TDC2"/>
+            <w:tabs>
+              <w:tab w:val="right" w:leader="dot" w:pos="8494"/>
+            </w:tabs>
+            <w:rPr>
+              <w:rFonts w:asciiTheme="minorHAnsi" w:eastAsiaTheme="minorEastAsia" w:hAnsiTheme="minorHAnsi"/>
+              <w:noProof/>
+              <w:sz w:val="22"/>
+              <w:lang w:eastAsia="es-ES"/>
+            </w:rPr>
+          </w:pPr>
+          <w:hyperlink w:anchor="_Toc102411156" w:history="1">
+            <w:r>
+              <w:rPr>
+                <w:rStyle w:val="Hipervnculo"/>
+                <w:noProof/>
+              </w:rPr>
+              <w:t>8.2. Descripción de los resultados obtenidos</w:t>
+            </w:r>
+            <w:r>
+              <w:rPr>
+                <w:noProof/>
+                <w:webHidden/>
+              </w:rPr>
+              <w:tab/>
+            </w:r>
+            <w:r>
+              <w:rPr>
+                <w:noProof/>
+                <w:webHidden/>
+              </w:rPr>
+              <w:fldChar w:fldCharType="begin"/>
+            </w:r>
+            <w:r>
+              <w:rPr>
+                <w:noProof/>
+                <w:webHidden/>
+              </w:rPr>
+              <w:instrText xml:space="preserve"> PAGEREF _Toc102411156 \h </w:instrText>
+            </w:r>
+            <w:r>
+              <w:rPr>
+                <w:noProof/>
+                <w:webHidden/>
+              </w:rPr>
+            </w:r>
+            <w:r>
+              <w:rPr>
+                <w:noProof/>
+                <w:webHidden/>
+              </w:rPr>
+              <w:fldChar w:fldCharType="separate"/>
+            </w:r>
+            <w:r>
+              <w:rPr>
+                <w:noProof/>
+                <w:webHidden/>
+              </w:rPr>
+              <w:t>13</w:t>
+            </w:r>
+            <w:r>
+              <w:rPr>
+                <w:noProof/>
+                <w:webHidden/>
+              </w:rPr>
+              <w:fldChar w:fldCharType="end"/>
+            </w:r>
+          </w:hyperlink>
+        </w:p>
+        <w:p>
+          <w:pPr>
+            <w:pStyle w:val="TDC3"/>
+            <w:tabs>
+              <w:tab w:val="right" w:leader="dot" w:pos="8494"/>
+            </w:tabs>
+            <w:rPr>
+              <w:rFonts w:asciiTheme="minorHAnsi" w:eastAsiaTheme="minorEastAsia" w:hAnsiTheme="minorHAnsi"/>
+              <w:noProof/>
+              <w:sz w:val="22"/>
+              <w:lang w:eastAsia="es-ES"/>
+            </w:rPr>
+          </w:pPr>
+          <w:hyperlink w:anchor="_Toc102411157" w:history="1">
+            <w:r>
+              <w:rPr>
+                <w:rStyle w:val="Hipervnculo"/>
+                <w:noProof/>
+              </w:rPr>
+              <w:t>8.2.1. Evaluación usando 10 cross-fold validation</w:t>
+            </w:r>
+            <w:r>
+              <w:rPr>
+                <w:noProof/>
+                <w:webHidden/>
+              </w:rPr>
+              <w:tab/>
+            </w:r>
+            <w:r>
+              <w:rPr>
+                <w:noProof/>
+                <w:webHidden/>
+              </w:rPr>
+              <w:fldChar w:fldCharType="begin"/>
+            </w:r>
+            <w:r>
+              <w:rPr>
+                <w:noProof/>
+                <w:webHidden/>
+              </w:rPr>
+              <w:instrText xml:space="preserve"> PAGEREF _Toc102411157 \h </w:instrText>
+            </w:r>
+            <w:r>
+              <w:rPr>
+                <w:noProof/>
+                <w:webHidden/>
+              </w:rPr>
+            </w:r>
+            <w:r>
+              <w:rPr>
+                <w:noProof/>
+                <w:webHidden/>
+              </w:rPr>
+              <w:fldChar w:fldCharType="separate"/>
+            </w:r>
+            <w:r>
+              <w:rPr>
+                <w:noProof/>
+                <w:webHidden/>
+              </w:rPr>
+              <w:t>13</w:t>
+            </w:r>
+            <w:r>
+              <w:rPr>
+                <w:noProof/>
+                <w:webHidden/>
+              </w:rPr>
+              <w:fldChar w:fldCharType="end"/>
+            </w:r>
+          </w:hyperlink>
+        </w:p>
+        <w:p>
+          <w:pPr>
+            <w:pStyle w:val="TDC1"/>
+            <w:tabs>
+              <w:tab w:val="left" w:pos="482"/>
+              <w:tab w:val="right" w:leader="dot" w:pos="8494"/>
+            </w:tabs>
+            <w:rPr>
+              <w:rFonts w:asciiTheme="minorHAnsi" w:eastAsiaTheme="minorEastAsia" w:hAnsiTheme="minorHAnsi"/>
+              <w:noProof/>
+              <w:sz w:val="22"/>
+              <w:lang w:eastAsia="es-ES"/>
+            </w:rPr>
+          </w:pPr>
+          <w:hyperlink w:anchor="_Toc102411158" w:history="1">
+            <w:r>
+              <w:rPr>
+                <w:rStyle w:val="Hipervnculo"/>
+                <w:noProof/>
+              </w:rPr>
+              <w:t>9.</w:t>
+            </w:r>
+            <w:r>
+              <w:rPr>
+                <w:rFonts w:asciiTheme="minorHAnsi" w:eastAsiaTheme="minorEastAsia" w:hAnsiTheme="minorHAnsi"/>
+                <w:noProof/>
+                <w:sz w:val="22"/>
+                <w:lang w:eastAsia="es-ES"/>
+              </w:rPr>
+              <w:tab/>
+            </w:r>
+            <w:r>
+              <w:rPr>
+                <w:rStyle w:val="Hipervnculo"/>
+                <w:noProof/>
+              </w:rPr>
+              <w:t>Limpiando los datos. Eliminando tildes</w:t>
+            </w:r>
+            <w:r>
+              <w:rPr>
+                <w:noProof/>
+                <w:webHidden/>
+              </w:rPr>
+              <w:tab/>
+            </w:r>
+            <w:r>
+              <w:rPr>
+                <w:noProof/>
+                <w:webHidden/>
+              </w:rPr>
+              <w:fldChar w:fldCharType="begin"/>
+            </w:r>
+            <w:r>
+              <w:rPr>
+                <w:noProof/>
+                <w:webHidden/>
+              </w:rPr>
+              <w:instrText xml:space="preserve"> PAGEREF _Toc102411158 \h </w:instrText>
+            </w:r>
+            <w:r>
+              <w:rPr>
+                <w:noProof/>
+                <w:webHidden/>
+              </w:rPr>
+            </w:r>
+            <w:r>
+              <w:rPr>
+                <w:noProof/>
+                <w:webHidden/>
+              </w:rPr>
+              <w:fldChar w:fldCharType="separate"/>
+            </w:r>
+            <w:r>
+              <w:rPr>
+                <w:noProof/>
+                <w:webHidden/>
+              </w:rPr>
+              <w:t>13</w:t>
+            </w:r>
+            <w:r>
+              <w:rPr>
+                <w:noProof/>
+                <w:webHidden/>
+              </w:rPr>
+              <w:fldChar w:fldCharType="end"/>
+            </w:r>
+          </w:hyperlink>
+        </w:p>
+        <w:p>
+          <w:pPr>
+            <w:pStyle w:val="TDC2"/>
+            <w:tabs>
+              <w:tab w:val="right" w:leader="dot" w:pos="8494"/>
+            </w:tabs>
+            <w:rPr>
+              <w:rFonts w:asciiTheme="minorHAnsi" w:eastAsiaTheme="minorEastAsia" w:hAnsiTheme="minorHAnsi"/>
+              <w:noProof/>
+              <w:sz w:val="22"/>
+              <w:lang w:eastAsia="es-ES"/>
+            </w:rPr>
+          </w:pPr>
+          <w:hyperlink w:anchor="_Toc102411159" w:history="1">
+            <w:r>
+              <w:rPr>
+                <w:rStyle w:val="Hipervnculo"/>
+                <w:noProof/>
+              </w:rPr>
+              <w:t>9.1. Descripción de la implementación realizada</w:t>
+            </w:r>
+            <w:r>
+              <w:rPr>
+                <w:noProof/>
+                <w:webHidden/>
+              </w:rPr>
+              <w:tab/>
+            </w:r>
+            <w:r>
+              <w:rPr>
+                <w:noProof/>
+                <w:webHidden/>
+              </w:rPr>
+              <w:fldChar w:fldCharType="begin"/>
+            </w:r>
+            <w:r>
+              <w:rPr>
+                <w:noProof/>
+                <w:webHidden/>
+              </w:rPr>
+              <w:instrText xml:space="preserve"> PAGEREF _Toc102411159 \h </w:instrText>
+            </w:r>
+            <w:r>
+              <w:rPr>
+                <w:noProof/>
+                <w:webHidden/>
+              </w:rPr>
+            </w:r>
+            <w:r>
+              <w:rPr>
+                <w:noProof/>
+                <w:webHidden/>
+              </w:rPr>
+              <w:fldChar w:fldCharType="separate"/>
+            </w:r>
+            <w:r>
+              <w:rPr>
+                <w:noProof/>
+                <w:webHidden/>
+              </w:rPr>
+              <w:t>13</w:t>
+            </w:r>
+            <w:r>
+              <w:rPr>
+                <w:noProof/>
+                <w:webHidden/>
+              </w:rPr>
+              <w:fldChar w:fldCharType="end"/>
+            </w:r>
+          </w:hyperlink>
+        </w:p>
+        <w:p>
+          <w:pPr>
+            <w:pStyle w:val="TDC2"/>
+            <w:tabs>
+              <w:tab w:val="right" w:leader="dot" w:pos="8494"/>
+            </w:tabs>
+            <w:rPr>
+              <w:rFonts w:asciiTheme="minorHAnsi" w:eastAsiaTheme="minorEastAsia" w:hAnsiTheme="minorHAnsi"/>
+              <w:noProof/>
+              <w:sz w:val="22"/>
+              <w:lang w:eastAsia="es-ES"/>
+            </w:rPr>
+          </w:pPr>
+          <w:hyperlink w:anchor="_Toc102411160" w:history="1">
+            <w:r>
+              <w:rPr>
+                <w:rStyle w:val="Hipervnculo"/>
+                <w:noProof/>
+              </w:rPr>
+              <w:t>9.2. Descripción de los resultados obtenidos</w:t>
+            </w:r>
+            <w:r>
+              <w:rPr>
+                <w:noProof/>
+                <w:webHidden/>
+              </w:rPr>
+              <w:tab/>
+            </w:r>
+            <w:r>
+              <w:rPr>
+                <w:noProof/>
+                <w:webHidden/>
+              </w:rPr>
+              <w:fldChar w:fldCharType="begin"/>
+            </w:r>
+            <w:r>
+              <w:rPr>
+                <w:noProof/>
+                <w:webHidden/>
+              </w:rPr>
+              <w:instrText xml:space="preserve"> PAGEREF _Toc102411160 \h </w:instrText>
+            </w:r>
+            <w:r>
+              <w:rPr>
+                <w:noProof/>
+                <w:webHidden/>
+              </w:rPr>
+            </w:r>
+            <w:r>
+              <w:rPr>
+                <w:noProof/>
+                <w:webHidden/>
+              </w:rPr>
+              <w:fldChar w:fldCharType="separate"/>
+            </w:r>
+            <w:r>
+              <w:rPr>
+                <w:noProof/>
+                <w:webHidden/>
+              </w:rPr>
+              <w:t>14</w:t>
+            </w:r>
+            <w:r>
+              <w:rPr>
+                <w:noProof/>
+                <w:webHidden/>
+              </w:rPr>
+              <w:fldChar w:fldCharType="end"/>
+            </w:r>
+          </w:hyperlink>
+        </w:p>
+        <w:p>
+          <w:pPr>
+            <w:pStyle w:val="TDC3"/>
+            <w:tabs>
+              <w:tab w:val="right" w:leader="dot" w:pos="8494"/>
+            </w:tabs>
+            <w:rPr>
+              <w:rFonts w:asciiTheme="minorHAnsi" w:eastAsiaTheme="minorEastAsia" w:hAnsiTheme="minorHAnsi"/>
+              <w:noProof/>
+              <w:sz w:val="22"/>
+              <w:lang w:eastAsia="es-ES"/>
+            </w:rPr>
+          </w:pPr>
+          <w:hyperlink w:anchor="_Toc102411161" w:history="1">
+            <w:r>
+              <w:rPr>
+                <w:rStyle w:val="Hipervnculo"/>
+                <w:noProof/>
+              </w:rPr>
+              <w:t>9.2.1. Evaluación usando 10 cross-fold validation</w:t>
+            </w:r>
+            <w:r>
+              <w:rPr>
+                <w:noProof/>
+                <w:webHidden/>
+              </w:rPr>
+              <w:tab/>
+            </w:r>
+            <w:r>
+              <w:rPr>
+                <w:noProof/>
+                <w:webHidden/>
+              </w:rPr>
+              <w:fldChar w:fldCharType="begin"/>
+            </w:r>
+            <w:r>
+              <w:rPr>
+                <w:noProof/>
+                <w:webHidden/>
+              </w:rPr>
+              <w:instrText xml:space="preserve"> PAGEREF _Toc102411161 \h </w:instrText>
+            </w:r>
+            <w:r>
+              <w:rPr>
+                <w:noProof/>
+                <w:webHidden/>
+              </w:rPr>
+            </w:r>
+            <w:r>
+              <w:rPr>
+                <w:noProof/>
+                <w:webHidden/>
+              </w:rPr>
+              <w:fldChar w:fldCharType="separate"/>
+            </w:r>
+            <w:r>
+              <w:rPr>
+                <w:noProof/>
+                <w:webHidden/>
+              </w:rPr>
+              <w:t>14</w:t>
+            </w:r>
+            <w:r>
+              <w:rPr>
+                <w:noProof/>
+                <w:webHidden/>
+              </w:rPr>
+              <w:fldChar w:fldCharType="end"/>
+            </w:r>
+          </w:hyperlink>
+        </w:p>
+        <w:p>
+          <w:pPr>
+            <w:pStyle w:val="TDC1"/>
+            <w:tabs>
+              <w:tab w:val="left" w:pos="482"/>
+              <w:tab w:val="right" w:leader="dot" w:pos="8494"/>
+            </w:tabs>
+            <w:rPr>
+              <w:rFonts w:asciiTheme="minorHAnsi" w:eastAsiaTheme="minorEastAsia" w:hAnsiTheme="minorHAnsi"/>
+              <w:noProof/>
+              <w:sz w:val="22"/>
+              <w:lang w:eastAsia="es-ES"/>
+            </w:rPr>
+          </w:pPr>
+          <w:hyperlink w:anchor="_Toc102411162" w:history="1">
+            <w:r>
+              <w:rPr>
+                <w:rStyle w:val="Hipervnculo"/>
+                <w:noProof/>
+              </w:rPr>
+              <w:t>10.</w:t>
+            </w:r>
+            <w:r>
+              <w:rPr>
+                <w:rFonts w:asciiTheme="minorHAnsi" w:eastAsiaTheme="minorEastAsia" w:hAnsiTheme="minorHAnsi"/>
+                <w:noProof/>
+                <w:sz w:val="22"/>
+                <w:lang w:eastAsia="es-ES"/>
+              </w:rPr>
+              <w:tab/>
+            </w:r>
+            <w:r>
+              <w:rPr>
+                <w:rStyle w:val="Hipervnculo"/>
+                <w:noProof/>
+              </w:rPr>
+              <w:t>Conclusiones</w:t>
+            </w:r>
+            <w:r>
+              <w:rPr>
+                <w:noProof/>
+                <w:webHidden/>
+              </w:rPr>
+              <w:tab/>
+            </w:r>
+            <w:r>
+              <w:rPr>
+                <w:noProof/>
+                <w:webHidden/>
+              </w:rPr>
+              <w:fldChar w:fldCharType="begin"/>
+            </w:r>
+            <w:r>
+              <w:rPr>
+                <w:noProof/>
+                <w:webHidden/>
+              </w:rPr>
+              <w:instrText xml:space="preserve"> PAGEREF _Toc102411162 \h </w:instrText>
+            </w:r>
+            <w:r>
+              <w:rPr>
+                <w:noProof/>
+                <w:webHidden/>
+              </w:rPr>
+            </w:r>
+            <w:r>
+              <w:rPr>
+                <w:noProof/>
+                <w:webHidden/>
+              </w:rPr>
+              <w:fldChar w:fldCharType="separate"/>
+            </w:r>
+            <w:r>
+              <w:rPr>
+                <w:noProof/>
+                <w:webHidden/>
+              </w:rPr>
+              <w:t>15</w:t>
+            </w:r>
+            <w:r>
+              <w:rPr>
+                <w:noProof/>
+                <w:webHidden/>
+              </w:rPr>
+              <w:fldChar w:fldCharType="end"/>
+            </w:r>
+          </w:hyperlink>
+        </w:p>
+        <w:p>
+          <w:pPr>
+            <w:pStyle w:val="TDC2"/>
+            <w:tabs>
+              <w:tab w:val="right" w:leader="dot" w:pos="8494"/>
+            </w:tabs>
+            <w:rPr>
+              <w:rFonts w:asciiTheme="minorHAnsi" w:eastAsiaTheme="minorEastAsia" w:hAnsiTheme="minorHAnsi"/>
+              <w:noProof/>
+              <w:sz w:val="22"/>
+              <w:lang w:eastAsia="es-ES"/>
+            </w:rPr>
+          </w:pPr>
+          <w:hyperlink w:anchor="_Toc102411163" w:history="1">
+            <w:r>
+              <w:rPr>
+                <w:rStyle w:val="Hipervnculo"/>
+                <w:noProof/>
+              </w:rPr>
+              <w:t>10.1. Impacto de las variables en los resultados</w:t>
+            </w:r>
+            <w:r>
+              <w:rPr>
+                <w:noProof/>
+                <w:webHidden/>
+              </w:rPr>
+              <w:tab/>
+            </w:r>
+            <w:r>
+              <w:rPr>
+                <w:noProof/>
+                <w:webHidden/>
+              </w:rPr>
+              <w:fldChar w:fldCharType="begin"/>
+            </w:r>
+            <w:r>
+              <w:rPr>
+                <w:noProof/>
+                <w:webHidden/>
+              </w:rPr>
+              <w:instrText xml:space="preserve"> PAGEREF _Toc102411163 \h </w:instrText>
+            </w:r>
+            <w:r>
+              <w:rPr>
+                <w:noProof/>
+                <w:webHidden/>
+              </w:rPr>
+            </w:r>
+            <w:r>
+              <w:rPr>
+                <w:noProof/>
+                <w:webHidden/>
+              </w:rPr>
+              <w:fldChar w:fldCharType="separate"/>
+            </w:r>
+            <w:r>
+              <w:rPr>
+                <w:noProof/>
+                <w:webHidden/>
+              </w:rPr>
+              <w:t>15</w:t>
+            </w:r>
+            <w:r>
+              <w:rPr>
+                <w:noProof/>
+                <w:webHidden/>
+              </w:rPr>
+              <w:fldChar w:fldCharType="end"/>
+            </w:r>
+          </w:hyperlink>
+        </w:p>
+        <w:p>
+          <w:pPr>
+            <w:pStyle w:val="TDC2"/>
+            <w:tabs>
+              <w:tab w:val="right" w:leader="dot" w:pos="8494"/>
+            </w:tabs>
+            <w:rPr>
+              <w:rFonts w:asciiTheme="minorHAnsi" w:eastAsiaTheme="minorEastAsia" w:hAnsiTheme="minorHAnsi"/>
+              <w:noProof/>
+              <w:sz w:val="22"/>
+              <w:lang w:eastAsia="es-ES"/>
+            </w:rPr>
+          </w:pPr>
+          <w:hyperlink w:anchor="_Toc102411164" w:history="1">
+            <w:r>
+              <w:rPr>
+                <w:rStyle w:val="Hipervnculo"/>
+                <w:noProof/>
+              </w:rPr>
+              <w:t>10.2. Combinaciones de variables</w:t>
+            </w:r>
+            <w:r>
+              <w:rPr>
+                <w:noProof/>
+                <w:webHidden/>
+              </w:rPr>
+              <w:tab/>
+            </w:r>
+            <w:r>
+              <w:rPr>
+                <w:noProof/>
+                <w:webHidden/>
+              </w:rPr>
+              <w:fldChar w:fldCharType="begin"/>
+            </w:r>
+            <w:r>
+              <w:rPr>
+                <w:noProof/>
+                <w:webHidden/>
+              </w:rPr>
+              <w:instrText xml:space="preserve"> PAGEREF _Toc102411164 \h </w:instrText>
+            </w:r>
+            <w:r>
+              <w:rPr>
+                <w:noProof/>
+                <w:webHidden/>
+              </w:rPr>
+            </w:r>
+            <w:r>
+              <w:rPr>
+                <w:noProof/>
+                <w:webHidden/>
+              </w:rPr>
+              <w:fldChar w:fldCharType="separate"/>
+            </w:r>
+            <w:r>
+              <w:rPr>
+                <w:noProof/>
+                <w:webHidden/>
+              </w:rPr>
+              <w:t>15</w:t>
+            </w:r>
+            <w:r>
+              <w:rPr>
+                <w:noProof/>
+                <w:webHidden/>
+              </w:rPr>
+              <w:fldChar w:fldCharType="end"/>
+            </w:r>
+          </w:hyperlink>
+        </w:p>
+        <w:p>
+          <w:pPr>
+            <w:pStyle w:val="TDC2"/>
+            <w:tabs>
+              <w:tab w:val="right" w:leader="dot" w:pos="8494"/>
+            </w:tabs>
+            <w:rPr>
+              <w:rFonts w:asciiTheme="minorHAnsi" w:eastAsiaTheme="minorEastAsia" w:hAnsiTheme="minorHAnsi"/>
+              <w:noProof/>
+              <w:sz w:val="22"/>
+              <w:lang w:eastAsia="es-ES"/>
+            </w:rPr>
+          </w:pPr>
+          <w:hyperlink w:anchor="_Toc102411165" w:history="1">
+            <w:r>
+              <w:rPr>
+                <w:rStyle w:val="Hipervnculo"/>
+                <w:noProof/>
+              </w:rPr>
+              <w:t>10.3. Mejor conjunto de variables</w:t>
+            </w:r>
+            <w:r>
+              <w:rPr>
+                <w:noProof/>
+                <w:webHidden/>
+              </w:rPr>
+              <w:tab/>
+            </w:r>
+            <w:r>
+              <w:rPr>
+                <w:noProof/>
+                <w:webHidden/>
+              </w:rPr>
+              <w:fldChar w:fldCharType="begin"/>
+            </w:r>
+            <w:r>
+              <w:rPr>
+                <w:noProof/>
+                <w:webHidden/>
+              </w:rPr>
+              <w:instrText xml:space="preserve"> PAGEREF _Toc102411165 \h </w:instrText>
+            </w:r>
+            <w:r>
+              <w:rPr>
+                <w:noProof/>
+                <w:webHidden/>
+              </w:rPr>
+            </w:r>
+            <w:r>
+              <w:rPr>
+                <w:noProof/>
+                <w:webHidden/>
+              </w:rPr>
+              <w:fldChar w:fldCharType="separate"/>
+            </w:r>
+            <w:r>
+              <w:rPr>
+                <w:noProof/>
+                <w:webHidden/>
+              </w:rPr>
+              <w:t>15</w:t>
+            </w:r>
+            <w:r>
+              <w:rPr>
+                <w:noProof/>
+                <w:webHidden/>
+              </w:rPr>
+              <w:fldChar w:fldCharType="end"/>
+            </w:r>
+          </w:hyperlink>
+        </w:p>
+        <w:p>
+          <w:pPr>
+            <w:pStyle w:val="TDC1"/>
+            <w:tabs>
+              <w:tab w:val="left" w:pos="482"/>
+              <w:tab w:val="right" w:leader="dot" w:pos="8494"/>
+            </w:tabs>
+            <w:rPr>
+              <w:rFonts w:asciiTheme="minorHAnsi" w:eastAsiaTheme="minorEastAsia" w:hAnsiTheme="minorHAnsi"/>
+              <w:noProof/>
+              <w:sz w:val="22"/>
+              <w:lang w:eastAsia="es-ES"/>
+            </w:rPr>
+          </w:pPr>
+          <w:hyperlink w:anchor="_Toc102411166" w:history="1">
+            <w:r>
+              <w:rPr>
+                <w:rStyle w:val="Hipervnculo"/>
+                <w:noProof/>
+              </w:rPr>
+              <w:t>11.</w:t>
+            </w:r>
+            <w:r>
+              <w:rPr>
+                <w:rFonts w:asciiTheme="minorHAnsi" w:eastAsiaTheme="minorEastAsia" w:hAnsiTheme="minorHAnsi"/>
+                <w:noProof/>
+                <w:sz w:val="22"/>
+                <w:lang w:eastAsia="es-ES"/>
+              </w:rPr>
+              <w:tab/>
+            </w:r>
+            <w:r>
+              <w:rPr>
+                <w:rStyle w:val="Hipervnculo"/>
+                <w:noProof/>
+              </w:rPr>
               <w:t>Bibliografía</w:t>
             </w:r>
             <w:r>
@@ -2950,7 +3853,7 @@
                 <w:noProof/>
                 <w:webHidden/>
               </w:rPr>
-              <w:instrText xml:space="preserve"> PAGEREF _Toc102389405 \h </w:instrText>
+              <w:instrText xml:space="preserve"> PAGEREF _Toc102411166 \h </w:instrText>
             </w:r>
             <w:r>
               <w:rPr>
@@ -2970,7 +3873,7 @@
                 <w:noProof/>
                 <w:webHidden/>
               </w:rPr>
-              <w:t>12</w:t>
+              <w:t>16</w:t>
             </w:r>
             <w:r>
               <w:rPr>
@@ -3050,7 +3953,7 @@
       <w:r>
         <w:fldChar w:fldCharType="separate"/>
       </w:r>
-      <w:hyperlink w:anchor="_Toc102389406" w:history="1">
+      <w:hyperlink w:anchor="_Toc102411167" w:history="1">
         <w:r>
           <w:rPr>
             <w:rStyle w:val="Hipervnculo"/>
@@ -3077,7 +3980,7 @@
             <w:noProof/>
             <w:webHidden/>
           </w:rPr>
-          <w:instrText xml:space="preserve"> PAGEREF _Toc102389406 \h </w:instrText>
+          <w:instrText xml:space="preserve"> PAGEREF _Toc102411167 \h </w:instrText>
         </w:r>
         <w:r>
           <w:rPr>
@@ -3121,7 +4024,7 @@
           <w:lang w:eastAsia="es-ES"/>
         </w:rPr>
       </w:pPr>
-      <w:hyperlink w:anchor="_Toc102389407" w:history="1">
+      <w:hyperlink w:anchor="_Toc102411168" w:history="1">
         <w:r>
           <w:rPr>
             <w:rStyle w:val="Hipervnculo"/>
@@ -3148,7 +4051,7 @@
             <w:noProof/>
             <w:webHidden/>
           </w:rPr>
-          <w:instrText xml:space="preserve"> PAGEREF _Toc102389407 \h </w:instrText>
+          <w:instrText xml:space="preserve"> PAGEREF _Toc102411168 \h </w:instrText>
         </w:r>
         <w:r>
           <w:rPr>
@@ -3192,7 +4095,7 @@
           <w:lang w:eastAsia="es-ES"/>
         </w:rPr>
       </w:pPr>
-      <w:hyperlink w:anchor="_Toc102389408" w:history="1">
+      <w:hyperlink w:anchor="_Toc102411169" w:history="1">
         <w:r>
           <w:rPr>
             <w:rStyle w:val="Hipervnculo"/>
@@ -3219,7 +4122,7 @@
             <w:noProof/>
             <w:webHidden/>
           </w:rPr>
-          <w:instrText xml:space="preserve"> PAGEREF _Toc102389408 \h </w:instrText>
+          <w:instrText xml:space="preserve"> PAGEREF _Toc102411169 \h </w:instrText>
         </w:r>
         <w:r>
           <w:rPr>
@@ -3263,7 +4166,7 @@
           <w:lang w:eastAsia="es-ES"/>
         </w:rPr>
       </w:pPr>
-      <w:hyperlink w:anchor="_Toc102389409" w:history="1">
+      <w:hyperlink w:anchor="_Toc102411170" w:history="1">
         <w:r>
           <w:rPr>
             <w:rStyle w:val="Hipervnculo"/>
@@ -3290,7 +4193,7 @@
             <w:noProof/>
             <w:webHidden/>
           </w:rPr>
-          <w:instrText xml:space="preserve"> PAGEREF _Toc102389409 \h </w:instrText>
+          <w:instrText xml:space="preserve"> PAGEREF _Toc102411170 \h </w:instrText>
         </w:r>
         <w:r>
           <w:rPr>
@@ -3334,7 +4237,7 @@
           <w:lang w:eastAsia="es-ES"/>
         </w:rPr>
       </w:pPr>
-      <w:hyperlink w:anchor="_Toc102389410" w:history="1">
+      <w:hyperlink w:anchor="_Toc102411171" w:history="1">
         <w:r>
           <w:rPr>
             <w:rStyle w:val="Hipervnculo"/>
@@ -3361,7 +4264,7 @@
             <w:noProof/>
             <w:webHidden/>
           </w:rPr>
-          <w:instrText xml:space="preserve"> PAGEREF _Toc102389410 \h </w:instrText>
+          <w:instrText xml:space="preserve"> PAGEREF _Toc102411171 \h </w:instrText>
         </w:r>
         <w:r>
           <w:rPr>
@@ -3405,7 +4308,7 @@
           <w:lang w:eastAsia="es-ES"/>
         </w:rPr>
       </w:pPr>
-      <w:hyperlink w:anchor="_Toc102389411" w:history="1">
+      <w:hyperlink w:anchor="_Toc102411172" w:history="1">
         <w:r>
           <w:rPr>
             <w:rStyle w:val="Hipervnculo"/>
@@ -3432,7 +4335,7 @@
             <w:noProof/>
             <w:webHidden/>
           </w:rPr>
-          <w:instrText xml:space="preserve"> PAGEREF _Toc102389411 \h </w:instrText>
+          <w:instrText xml:space="preserve"> PAGEREF _Toc102411172 \h </w:instrText>
         </w:r>
         <w:r>
           <w:rPr>
@@ -3476,7 +4379,7 @@
           <w:lang w:eastAsia="es-ES"/>
         </w:rPr>
       </w:pPr>
-      <w:hyperlink w:anchor="_Toc102389412" w:history="1">
+      <w:hyperlink w:anchor="_Toc102411173" w:history="1">
         <w:r>
           <w:rPr>
             <w:rStyle w:val="Hipervnculo"/>
@@ -3503,7 +4406,7 @@
             <w:noProof/>
             <w:webHidden/>
           </w:rPr>
-          <w:instrText xml:space="preserve"> PAGEREF _Toc102389412 \h </w:instrText>
+          <w:instrText xml:space="preserve"> PAGEREF _Toc102411173 \h </w:instrText>
         </w:r>
         <w:r>
           <w:rPr>
@@ -3547,7 +4450,7 @@
           <w:lang w:eastAsia="es-ES"/>
         </w:rPr>
       </w:pPr>
-      <w:hyperlink w:anchor="_Toc102389413" w:history="1">
+      <w:hyperlink w:anchor="_Toc102411174" w:history="1">
         <w:r>
           <w:rPr>
             <w:rStyle w:val="Hipervnculo"/>
@@ -3574,7 +4477,7 @@
             <w:noProof/>
             <w:webHidden/>
           </w:rPr>
-          <w:instrText xml:space="preserve"> PAGEREF _Toc102389413 \h </w:instrText>
+          <w:instrText xml:space="preserve"> PAGEREF _Toc102411174 \h </w:instrText>
         </w:r>
         <w:r>
           <w:rPr>
@@ -3618,13 +4521,13 @@
           <w:lang w:eastAsia="es-ES"/>
         </w:rPr>
       </w:pPr>
-      <w:hyperlink w:anchor="_Toc102389414" w:history="1">
+      <w:hyperlink w:anchor="_Toc102411175" w:history="1">
         <w:r>
           <w:rPr>
             <w:rStyle w:val="Hipervnculo"/>
             <w:noProof/>
           </w:rPr>
-          <w:t>Ilustración 9. Accuracy de la segunda modificación</w:t>
+          <w:t>Ilustración 9. Accuracy de la segunda  modificación</w:t>
         </w:r>
         <w:r>
           <w:rPr>
@@ -3645,7 +4548,7 @@
             <w:noProof/>
             <w:webHidden/>
           </w:rPr>
-          <w:instrText xml:space="preserve"> PAGEREF _Toc102389414 \h </w:instrText>
+          <w:instrText xml:space="preserve"> PAGEREF _Toc102411175 \h </w:instrText>
         </w:r>
         <w:r>
           <w:rPr>
@@ -3689,7 +4592,7 @@
           <w:lang w:eastAsia="es-ES"/>
         </w:rPr>
       </w:pPr>
-      <w:hyperlink w:anchor="_Toc102389415" w:history="1">
+      <w:hyperlink w:anchor="_Toc102411176" w:history="1">
         <w:r>
           <w:rPr>
             <w:rStyle w:val="Hipervnculo"/>
@@ -3716,7 +4619,7 @@
             <w:noProof/>
             <w:webHidden/>
           </w:rPr>
-          <w:instrText xml:space="preserve"> PAGEREF _Toc102389415 \h </w:instrText>
+          <w:instrText xml:space="preserve"> PAGEREF _Toc102411176 \h </w:instrText>
         </w:r>
         <w:r>
           <w:rPr>
@@ -3760,7 +4663,7 @@
           <w:lang w:eastAsia="es-ES"/>
         </w:rPr>
       </w:pPr>
-      <w:hyperlink w:anchor="_Toc102389416" w:history="1">
+      <w:hyperlink w:anchor="_Toc102411177" w:history="1">
         <w:r>
           <w:rPr>
             <w:rStyle w:val="Hipervnculo"/>
@@ -3787,7 +4690,7 @@
             <w:noProof/>
             <w:webHidden/>
           </w:rPr>
-          <w:instrText xml:space="preserve"> PAGEREF _Toc102389416 \h </w:instrText>
+          <w:instrText xml:space="preserve"> PAGEREF _Toc102411177 \h </w:instrText>
         </w:r>
         <w:r>
           <w:rPr>
@@ -3831,7 +4734,7 @@
           <w:lang w:eastAsia="es-ES"/>
         </w:rPr>
       </w:pPr>
-      <w:hyperlink w:anchor="_Toc102389417" w:history="1">
+      <w:hyperlink w:anchor="_Toc102411178" w:history="1">
         <w:r>
           <w:rPr>
             <w:rStyle w:val="Hipervnculo"/>
@@ -3858,7 +4761,7 @@
             <w:noProof/>
             <w:webHidden/>
           </w:rPr>
-          <w:instrText xml:space="preserve"> PAGEREF _Toc102389417 \h </w:instrText>
+          <w:instrText xml:space="preserve"> PAGEREF _Toc102411178 \h </w:instrText>
         </w:r>
         <w:r>
           <w:rPr>
@@ -3902,7 +4805,7 @@
           <w:lang w:eastAsia="es-ES"/>
         </w:rPr>
       </w:pPr>
-      <w:hyperlink w:anchor="_Toc102389418" w:history="1">
+      <w:hyperlink w:anchor="_Toc102411179" w:history="1">
         <w:r>
           <w:rPr>
             <w:rStyle w:val="Hipervnculo"/>
@@ -3929,7 +4832,7 @@
             <w:noProof/>
             <w:webHidden/>
           </w:rPr>
-          <w:instrText xml:space="preserve"> PAGEREF _Toc102389418 \h </w:instrText>
+          <w:instrText xml:space="preserve"> PAGEREF _Toc102411179 \h </w:instrText>
         </w:r>
         <w:r>
           <w:rPr>
@@ -3973,13 +4876,13 @@
           <w:lang w:eastAsia="es-ES"/>
         </w:rPr>
       </w:pPr>
-      <w:hyperlink w:anchor="_Toc102389419" w:history="1">
+      <w:hyperlink w:anchor="_Toc102411180" w:history="1">
         <w:r>
           <w:rPr>
             <w:rStyle w:val="Hipervnculo"/>
             <w:noProof/>
           </w:rPr>
-          <w:t>Ilustración 14. Accuracy de la segunda modificación</w:t>
+          <w:t>Ilustración 14. Accuracy de la tercera  modificación</w:t>
         </w:r>
         <w:r>
           <w:rPr>
@@ -4000,7 +4903,7 @@
             <w:noProof/>
             <w:webHidden/>
           </w:rPr>
-          <w:instrText xml:space="preserve"> PAGEREF _Toc102389419 \h </w:instrText>
+          <w:instrText xml:space="preserve"> PAGEREF _Toc102411180 \h </w:instrText>
         </w:r>
         <w:r>
           <w:rPr>
@@ -4021,6 +4924,645 @@
             <w:webHidden/>
           </w:rPr>
           <w:t>10</w:t>
+        </w:r>
+        <w:r>
+          <w:rPr>
+            <w:noProof/>
+            <w:webHidden/>
+          </w:rPr>
+          <w:fldChar w:fldCharType="end"/>
+        </w:r>
+      </w:hyperlink>
+    </w:p>
+    <w:p>
+      <w:pPr>
+        <w:pStyle w:val="Tabladeilustraciones"/>
+        <w:tabs>
+          <w:tab w:val="right" w:leader="dot" w:pos="8494"/>
+        </w:tabs>
+        <w:rPr>
+          <w:rFonts w:asciiTheme="minorHAnsi" w:eastAsiaTheme="minorEastAsia" w:hAnsiTheme="minorHAnsi"/>
+          <w:noProof/>
+          <w:sz w:val="22"/>
+          <w:lang w:eastAsia="es-ES"/>
+        </w:rPr>
+      </w:pPr>
+      <w:hyperlink w:anchor="_Toc102411181" w:history="1">
+        <w:r>
+          <w:rPr>
+            <w:rStyle w:val="Hipervnculo"/>
+            <w:noProof/>
+          </w:rPr>
+          <w:t>Ilustración 15.Llamada a la función de filtrado</w:t>
+        </w:r>
+        <w:r>
+          <w:rPr>
+            <w:noProof/>
+            <w:webHidden/>
+          </w:rPr>
+          <w:tab/>
+        </w:r>
+        <w:r>
+          <w:rPr>
+            <w:noProof/>
+            <w:webHidden/>
+          </w:rPr>
+          <w:fldChar w:fldCharType="begin"/>
+        </w:r>
+        <w:r>
+          <w:rPr>
+            <w:noProof/>
+            <w:webHidden/>
+          </w:rPr>
+          <w:instrText xml:space="preserve"> PAGEREF _Toc102411181 \h </w:instrText>
+        </w:r>
+        <w:r>
+          <w:rPr>
+            <w:noProof/>
+            <w:webHidden/>
+          </w:rPr>
+        </w:r>
+        <w:r>
+          <w:rPr>
+            <w:noProof/>
+            <w:webHidden/>
+          </w:rPr>
+          <w:fldChar w:fldCharType="separate"/>
+        </w:r>
+        <w:r>
+          <w:rPr>
+            <w:noProof/>
+            <w:webHidden/>
+          </w:rPr>
+          <w:t>11</w:t>
+        </w:r>
+        <w:r>
+          <w:rPr>
+            <w:noProof/>
+            <w:webHidden/>
+          </w:rPr>
+          <w:fldChar w:fldCharType="end"/>
+        </w:r>
+      </w:hyperlink>
+    </w:p>
+    <w:p>
+      <w:pPr>
+        <w:pStyle w:val="Tabladeilustraciones"/>
+        <w:tabs>
+          <w:tab w:val="right" w:leader="dot" w:pos="8494"/>
+        </w:tabs>
+        <w:rPr>
+          <w:rFonts w:asciiTheme="minorHAnsi" w:eastAsiaTheme="minorEastAsia" w:hAnsiTheme="minorHAnsi"/>
+          <w:noProof/>
+          <w:sz w:val="22"/>
+          <w:lang w:eastAsia="es-ES"/>
+        </w:rPr>
+      </w:pPr>
+      <w:hyperlink w:anchor="_Toc102411182" w:history="1">
+        <w:r>
+          <w:rPr>
+            <w:rStyle w:val="Hipervnculo"/>
+            <w:noProof/>
+          </w:rPr>
+          <w:t>Ilustración 16.Función de filtrado</w:t>
+        </w:r>
+        <w:r>
+          <w:rPr>
+            <w:noProof/>
+            <w:webHidden/>
+          </w:rPr>
+          <w:tab/>
+        </w:r>
+        <w:r>
+          <w:rPr>
+            <w:noProof/>
+            <w:webHidden/>
+          </w:rPr>
+          <w:fldChar w:fldCharType="begin"/>
+        </w:r>
+        <w:r>
+          <w:rPr>
+            <w:noProof/>
+            <w:webHidden/>
+          </w:rPr>
+          <w:instrText xml:space="preserve"> PAGEREF _Toc102411182 \h </w:instrText>
+        </w:r>
+        <w:r>
+          <w:rPr>
+            <w:noProof/>
+            <w:webHidden/>
+          </w:rPr>
+        </w:r>
+        <w:r>
+          <w:rPr>
+            <w:noProof/>
+            <w:webHidden/>
+          </w:rPr>
+          <w:fldChar w:fldCharType="separate"/>
+        </w:r>
+        <w:r>
+          <w:rPr>
+            <w:noProof/>
+            <w:webHidden/>
+          </w:rPr>
+          <w:t>11</w:t>
+        </w:r>
+        <w:r>
+          <w:rPr>
+            <w:noProof/>
+            <w:webHidden/>
+          </w:rPr>
+          <w:fldChar w:fldCharType="end"/>
+        </w:r>
+      </w:hyperlink>
+    </w:p>
+    <w:p>
+      <w:pPr>
+        <w:pStyle w:val="Tabladeilustraciones"/>
+        <w:tabs>
+          <w:tab w:val="right" w:leader="dot" w:pos="8494"/>
+        </w:tabs>
+        <w:rPr>
+          <w:rFonts w:asciiTheme="minorHAnsi" w:eastAsiaTheme="minorEastAsia" w:hAnsiTheme="minorHAnsi"/>
+          <w:noProof/>
+          <w:sz w:val="22"/>
+          <w:lang w:eastAsia="es-ES"/>
+        </w:rPr>
+      </w:pPr>
+      <w:hyperlink w:anchor="_Toc102411183" w:history="1">
+        <w:r>
+          <w:rPr>
+            <w:rStyle w:val="Hipervnculo"/>
+            <w:noProof/>
+          </w:rPr>
+          <w:t>Ilustración 17. Accuracy de la cuarta modificación</w:t>
+        </w:r>
+        <w:r>
+          <w:rPr>
+            <w:noProof/>
+            <w:webHidden/>
+          </w:rPr>
+          <w:tab/>
+        </w:r>
+        <w:r>
+          <w:rPr>
+            <w:noProof/>
+            <w:webHidden/>
+          </w:rPr>
+          <w:fldChar w:fldCharType="begin"/>
+        </w:r>
+        <w:r>
+          <w:rPr>
+            <w:noProof/>
+            <w:webHidden/>
+          </w:rPr>
+          <w:instrText xml:space="preserve"> PAGEREF _Toc102411183 \h </w:instrText>
+        </w:r>
+        <w:r>
+          <w:rPr>
+            <w:noProof/>
+            <w:webHidden/>
+          </w:rPr>
+        </w:r>
+        <w:r>
+          <w:rPr>
+            <w:noProof/>
+            <w:webHidden/>
+          </w:rPr>
+          <w:fldChar w:fldCharType="separate"/>
+        </w:r>
+        <w:r>
+          <w:rPr>
+            <w:noProof/>
+            <w:webHidden/>
+          </w:rPr>
+          <w:t>12</w:t>
+        </w:r>
+        <w:r>
+          <w:rPr>
+            <w:noProof/>
+            <w:webHidden/>
+          </w:rPr>
+          <w:fldChar w:fldCharType="end"/>
+        </w:r>
+      </w:hyperlink>
+    </w:p>
+    <w:p>
+      <w:pPr>
+        <w:pStyle w:val="Tabladeilustraciones"/>
+        <w:tabs>
+          <w:tab w:val="right" w:leader="dot" w:pos="8494"/>
+        </w:tabs>
+        <w:rPr>
+          <w:rFonts w:asciiTheme="minorHAnsi" w:eastAsiaTheme="minorEastAsia" w:hAnsiTheme="minorHAnsi"/>
+          <w:noProof/>
+          <w:sz w:val="22"/>
+          <w:lang w:eastAsia="es-ES"/>
+        </w:rPr>
+      </w:pPr>
+      <w:hyperlink w:anchor="_Toc102411184" w:history="1">
+        <w:r>
+          <w:rPr>
+            <w:rStyle w:val="Hipervnculo"/>
+            <w:noProof/>
+          </w:rPr>
+          <w:t>Ilustración 18. Restos de enlaces web tras el cleanData</w:t>
+        </w:r>
+        <w:r>
+          <w:rPr>
+            <w:noProof/>
+            <w:webHidden/>
+          </w:rPr>
+          <w:tab/>
+        </w:r>
+        <w:r>
+          <w:rPr>
+            <w:noProof/>
+            <w:webHidden/>
+          </w:rPr>
+          <w:fldChar w:fldCharType="begin"/>
+        </w:r>
+        <w:r>
+          <w:rPr>
+            <w:noProof/>
+            <w:webHidden/>
+          </w:rPr>
+          <w:instrText xml:space="preserve"> PAGEREF _Toc102411184 \h </w:instrText>
+        </w:r>
+        <w:r>
+          <w:rPr>
+            <w:noProof/>
+            <w:webHidden/>
+          </w:rPr>
+        </w:r>
+        <w:r>
+          <w:rPr>
+            <w:noProof/>
+            <w:webHidden/>
+          </w:rPr>
+          <w:fldChar w:fldCharType="separate"/>
+        </w:r>
+        <w:r>
+          <w:rPr>
+            <w:noProof/>
+            <w:webHidden/>
+          </w:rPr>
+          <w:t>12</w:t>
+        </w:r>
+        <w:r>
+          <w:rPr>
+            <w:noProof/>
+            <w:webHidden/>
+          </w:rPr>
+          <w:fldChar w:fldCharType="end"/>
+        </w:r>
+      </w:hyperlink>
+    </w:p>
+    <w:p>
+      <w:pPr>
+        <w:pStyle w:val="Tabladeilustraciones"/>
+        <w:tabs>
+          <w:tab w:val="right" w:leader="dot" w:pos="8494"/>
+        </w:tabs>
+        <w:rPr>
+          <w:rFonts w:asciiTheme="minorHAnsi" w:eastAsiaTheme="minorEastAsia" w:hAnsiTheme="minorHAnsi"/>
+          <w:noProof/>
+          <w:sz w:val="22"/>
+          <w:lang w:eastAsia="es-ES"/>
+        </w:rPr>
+      </w:pPr>
+      <w:hyperlink w:anchor="_Toc102411185" w:history="1">
+        <w:r>
+          <w:rPr>
+            <w:rStyle w:val="Hipervnculo"/>
+            <w:noProof/>
+          </w:rPr>
+          <w:t>Ilustración 19. Llamada a la función para filtrar las url</w:t>
+        </w:r>
+        <w:r>
+          <w:rPr>
+            <w:noProof/>
+            <w:webHidden/>
+          </w:rPr>
+          <w:tab/>
+        </w:r>
+        <w:r>
+          <w:rPr>
+            <w:noProof/>
+            <w:webHidden/>
+          </w:rPr>
+          <w:fldChar w:fldCharType="begin"/>
+        </w:r>
+        <w:r>
+          <w:rPr>
+            <w:noProof/>
+            <w:webHidden/>
+          </w:rPr>
+          <w:instrText xml:space="preserve"> PAGEREF _Toc102411185 \h </w:instrText>
+        </w:r>
+        <w:r>
+          <w:rPr>
+            <w:noProof/>
+            <w:webHidden/>
+          </w:rPr>
+        </w:r>
+        <w:r>
+          <w:rPr>
+            <w:noProof/>
+            <w:webHidden/>
+          </w:rPr>
+          <w:fldChar w:fldCharType="separate"/>
+        </w:r>
+        <w:r>
+          <w:rPr>
+            <w:noProof/>
+            <w:webHidden/>
+          </w:rPr>
+          <w:t>12</w:t>
+        </w:r>
+        <w:r>
+          <w:rPr>
+            <w:noProof/>
+            <w:webHidden/>
+          </w:rPr>
+          <w:fldChar w:fldCharType="end"/>
+        </w:r>
+      </w:hyperlink>
+    </w:p>
+    <w:p>
+      <w:pPr>
+        <w:pStyle w:val="Tabladeilustraciones"/>
+        <w:tabs>
+          <w:tab w:val="right" w:leader="dot" w:pos="8494"/>
+        </w:tabs>
+        <w:rPr>
+          <w:rFonts w:asciiTheme="minorHAnsi" w:eastAsiaTheme="minorEastAsia" w:hAnsiTheme="minorHAnsi"/>
+          <w:noProof/>
+          <w:sz w:val="22"/>
+          <w:lang w:eastAsia="es-ES"/>
+        </w:rPr>
+      </w:pPr>
+      <w:hyperlink w:anchor="_Toc102411186" w:history="1">
+        <w:r>
+          <w:rPr>
+            <w:rStyle w:val="Hipervnculo"/>
+            <w:noProof/>
+          </w:rPr>
+          <w:t>Ilustración 20. Función para filtrar URL</w:t>
+        </w:r>
+        <w:r>
+          <w:rPr>
+            <w:noProof/>
+            <w:webHidden/>
+          </w:rPr>
+          <w:tab/>
+        </w:r>
+        <w:r>
+          <w:rPr>
+            <w:noProof/>
+            <w:webHidden/>
+          </w:rPr>
+          <w:fldChar w:fldCharType="begin"/>
+        </w:r>
+        <w:r>
+          <w:rPr>
+            <w:noProof/>
+            <w:webHidden/>
+          </w:rPr>
+          <w:instrText xml:space="preserve"> PAGEREF _Toc102411186 \h </w:instrText>
+        </w:r>
+        <w:r>
+          <w:rPr>
+            <w:noProof/>
+            <w:webHidden/>
+          </w:rPr>
+        </w:r>
+        <w:r>
+          <w:rPr>
+            <w:noProof/>
+            <w:webHidden/>
+          </w:rPr>
+          <w:fldChar w:fldCharType="separate"/>
+        </w:r>
+        <w:r>
+          <w:rPr>
+            <w:noProof/>
+            <w:webHidden/>
+          </w:rPr>
+          <w:t>13</w:t>
+        </w:r>
+        <w:r>
+          <w:rPr>
+            <w:noProof/>
+            <w:webHidden/>
+          </w:rPr>
+          <w:fldChar w:fldCharType="end"/>
+        </w:r>
+      </w:hyperlink>
+    </w:p>
+    <w:p>
+      <w:pPr>
+        <w:pStyle w:val="Tabladeilustraciones"/>
+        <w:tabs>
+          <w:tab w:val="right" w:leader="dot" w:pos="8494"/>
+        </w:tabs>
+        <w:rPr>
+          <w:rFonts w:asciiTheme="minorHAnsi" w:eastAsiaTheme="minorEastAsia" w:hAnsiTheme="minorHAnsi"/>
+          <w:noProof/>
+          <w:sz w:val="22"/>
+          <w:lang w:eastAsia="es-ES"/>
+        </w:rPr>
+      </w:pPr>
+      <w:hyperlink w:anchor="_Toc102411187" w:history="1">
+        <w:r>
+          <w:rPr>
+            <w:rStyle w:val="Hipervnculo"/>
+            <w:noProof/>
+          </w:rPr>
+          <w:t>Ilustración 21. Accuracy de la quinta modificación</w:t>
+        </w:r>
+        <w:r>
+          <w:rPr>
+            <w:noProof/>
+            <w:webHidden/>
+          </w:rPr>
+          <w:tab/>
+        </w:r>
+        <w:r>
+          <w:rPr>
+            <w:noProof/>
+            <w:webHidden/>
+          </w:rPr>
+          <w:fldChar w:fldCharType="begin"/>
+        </w:r>
+        <w:r>
+          <w:rPr>
+            <w:noProof/>
+            <w:webHidden/>
+          </w:rPr>
+          <w:instrText xml:space="preserve"> PAGEREF _Toc102411187 \h </w:instrText>
+        </w:r>
+        <w:r>
+          <w:rPr>
+            <w:noProof/>
+            <w:webHidden/>
+          </w:rPr>
+        </w:r>
+        <w:r>
+          <w:rPr>
+            <w:noProof/>
+            <w:webHidden/>
+          </w:rPr>
+          <w:fldChar w:fldCharType="separate"/>
+        </w:r>
+        <w:r>
+          <w:rPr>
+            <w:noProof/>
+            <w:webHidden/>
+          </w:rPr>
+          <w:t>13</w:t>
+        </w:r>
+        <w:r>
+          <w:rPr>
+            <w:noProof/>
+            <w:webHidden/>
+          </w:rPr>
+          <w:fldChar w:fldCharType="end"/>
+        </w:r>
+      </w:hyperlink>
+    </w:p>
+    <w:p>
+      <w:pPr>
+        <w:pStyle w:val="Tabladeilustraciones"/>
+        <w:tabs>
+          <w:tab w:val="right" w:leader="dot" w:pos="8494"/>
+        </w:tabs>
+        <w:rPr>
+          <w:rFonts w:asciiTheme="minorHAnsi" w:eastAsiaTheme="minorEastAsia" w:hAnsiTheme="minorHAnsi"/>
+          <w:noProof/>
+          <w:sz w:val="22"/>
+          <w:lang w:eastAsia="es-ES"/>
+        </w:rPr>
+      </w:pPr>
+      <w:hyperlink w:anchor="_Toc102411188" w:history="1">
+        <w:r>
+          <w:rPr>
+            <w:rStyle w:val="Hipervnculo"/>
+            <w:noProof/>
+          </w:rPr>
+          <w:t>Ilustración 22. Función para reemplazar los acentos</w:t>
+        </w:r>
+        <w:r>
+          <w:rPr>
+            <w:noProof/>
+            <w:webHidden/>
+          </w:rPr>
+          <w:tab/>
+        </w:r>
+        <w:r>
+          <w:rPr>
+            <w:noProof/>
+            <w:webHidden/>
+          </w:rPr>
+          <w:fldChar w:fldCharType="begin"/>
+        </w:r>
+        <w:r>
+          <w:rPr>
+            <w:noProof/>
+            <w:webHidden/>
+          </w:rPr>
+          <w:instrText xml:space="preserve"> PAGEREF _Toc102411188 \h </w:instrText>
+        </w:r>
+        <w:r>
+          <w:rPr>
+            <w:noProof/>
+            <w:webHidden/>
+          </w:rPr>
+        </w:r>
+        <w:r>
+          <w:rPr>
+            <w:noProof/>
+            <w:webHidden/>
+          </w:rPr>
+          <w:fldChar w:fldCharType="separate"/>
+        </w:r>
+        <w:r>
+          <w:rPr>
+            <w:noProof/>
+            <w:webHidden/>
+          </w:rPr>
+          <w:t>14</w:t>
+        </w:r>
+        <w:r>
+          <w:rPr>
+            <w:noProof/>
+            <w:webHidden/>
+          </w:rPr>
+          <w:fldChar w:fldCharType="end"/>
+        </w:r>
+      </w:hyperlink>
+    </w:p>
+    <w:p>
+      <w:pPr>
+        <w:pStyle w:val="Tabladeilustraciones"/>
+        <w:tabs>
+          <w:tab w:val="right" w:leader="dot" w:pos="8494"/>
+        </w:tabs>
+        <w:rPr>
+          <w:rFonts w:asciiTheme="minorHAnsi" w:eastAsiaTheme="minorEastAsia" w:hAnsiTheme="minorHAnsi"/>
+          <w:noProof/>
+          <w:sz w:val="22"/>
+          <w:lang w:eastAsia="es-ES"/>
+        </w:rPr>
+      </w:pPr>
+      <w:hyperlink w:anchor="_Toc102411189" w:history="1">
+        <w:r>
+          <w:rPr>
+            <w:rStyle w:val="Hipervnculo"/>
+            <w:noProof/>
+          </w:rPr>
+          <w:t>Ilustración 23. Accuracy de la sexta modificación</w:t>
+        </w:r>
+        <w:r>
+          <w:rPr>
+            <w:noProof/>
+            <w:webHidden/>
+          </w:rPr>
+          <w:tab/>
+        </w:r>
+        <w:r>
+          <w:rPr>
+            <w:noProof/>
+            <w:webHidden/>
+          </w:rPr>
+          <w:fldChar w:fldCharType="begin"/>
+        </w:r>
+        <w:r>
+          <w:rPr>
+            <w:noProof/>
+            <w:webHidden/>
+          </w:rPr>
+          <w:instrText xml:space="preserve"> PAGEREF _Toc102411189 \h </w:instrText>
+        </w:r>
+        <w:r>
+          <w:rPr>
+            <w:noProof/>
+            <w:webHidden/>
+          </w:rPr>
+        </w:r>
+        <w:r>
+          <w:rPr>
+            <w:noProof/>
+            <w:webHidden/>
+          </w:rPr>
+          <w:fldChar w:fldCharType="separate"/>
+        </w:r>
+        <w:r>
+          <w:rPr>
+            <w:noProof/>
+            <w:webHidden/>
+          </w:rPr>
+          <w:t>14</w:t>
         </w:r>
         <w:r>
           <w:rPr>
@@ -4126,7 +5668,7 @@
       <w:pPr>
         <w:pStyle w:val="Ttulo1"/>
       </w:pPr>
-      <w:bookmarkStart w:id="1" w:name="_Toc102389381"/>
+      <w:bookmarkStart w:id="1" w:name="_Toc102411130"/>
       <w:r>
         <w:lastRenderedPageBreak/>
         <w:t>Enunciado</w:t>
@@ -4153,7 +5695,23 @@
         </w:numPr>
       </w:pPr>
       <w:r>
-        <w:t xml:space="preserve">Modificar el tamaño del diccionario para el cálculo de tf-idf, ya sea mediante la eliminación de Stop Words, mediante la selección de las XX palabras más usadas, 9 o la elección de ciertos conjuntos gramaticales (verbos y adjetivos, o nombres y adjetivos). </w:t>
+        <w:t xml:space="preserve">Modificar el tamaño del diccionario para el cálculo de </w:t>
+      </w:r>
+      <w:proofErr w:type="spellStart"/>
+      <w:r>
+        <w:t>tf-idf</w:t>
+      </w:r>
+      <w:proofErr w:type="spellEnd"/>
+      <w:r>
+        <w:t xml:space="preserve">, ya sea mediante la eliminación de Stop </w:t>
+      </w:r>
+      <w:proofErr w:type="spellStart"/>
+      <w:r>
+        <w:t>Words</w:t>
+      </w:r>
+      <w:proofErr w:type="spellEnd"/>
+      <w:r>
+        <w:t xml:space="preserve">, mediante la selección de las XX palabras más usadas, 9 o la elección de ciertos conjuntos gramaticales (verbos y adjetivos, o nombres y adjetivos). </w:t>
       </w:r>
     </w:p>
     <w:p>
@@ -4165,7 +5723,31 @@
         </w:numPr>
       </w:pPr>
       <w:r>
-        <w:t xml:space="preserve">Generación de la matriz de tf-idf mediante otros elementos que no sean palabras, como pueden ser bi-gramas, tri-gramas o n-gramas, así como el uso de lemas en lugar de palabras, o mediante concatenación de pares como puede ser palabra/categoría-Gramatical. </w:t>
+        <w:t xml:space="preserve">Generación de la matriz de </w:t>
+      </w:r>
+      <w:proofErr w:type="spellStart"/>
+      <w:r>
+        <w:t>tf-idf</w:t>
+      </w:r>
+      <w:proofErr w:type="spellEnd"/>
+      <w:r>
+        <w:t xml:space="preserve"> mediante otros elementos que no sean palabras, como pueden ser </w:t>
+      </w:r>
+      <w:proofErr w:type="spellStart"/>
+      <w:r>
+        <w:t>bi-gramas</w:t>
+      </w:r>
+      <w:proofErr w:type="spellEnd"/>
+      <w:r>
+        <w:t xml:space="preserve">, </w:t>
+      </w:r>
+      <w:proofErr w:type="spellStart"/>
+      <w:r>
+        <w:t>tri-gramas</w:t>
+      </w:r>
+      <w:proofErr w:type="spellEnd"/>
+      <w:r>
+        <w:t xml:space="preserve"> o n-gramas, así como el uso de lemas en lugar de palabras, o mediante concatenación de pares como puede ser palabra/categoría-Gramatical. </w:t>
       </w:r>
     </w:p>
     <w:p>
@@ -4189,7 +5771,15 @@
         </w:numPr>
       </w:pPr>
       <w:r>
-        <w:t xml:space="preserve">Inclusión de elementos como los vectores de Word Embeddings. </w:t>
+        <w:t xml:space="preserve">Inclusión de elementos como los vectores de Word </w:t>
+      </w:r>
+      <w:proofErr w:type="spellStart"/>
+      <w:r>
+        <w:t>Embeddings</w:t>
+      </w:r>
+      <w:proofErr w:type="spellEnd"/>
+      <w:r>
+        <w:t xml:space="preserve">. </w:t>
       </w:r>
     </w:p>
     <w:p>
@@ -4213,7 +5803,47 @@
         </w:numPr>
       </w:pPr>
       <w:r>
-        <w:t>Uso de léxicos afectivos o de palabras agresivas para identificar palabras polares (SentiSense, Spanish Emotion Lexicon, HurtLex, etc.)</w:t>
+        <w:t>Uso de léxicos afectivos o de palabras agresivas para identificar palabras polares (</w:t>
+      </w:r>
+      <w:proofErr w:type="spellStart"/>
+      <w:r>
+        <w:t>SentiSense</w:t>
+      </w:r>
+      <w:proofErr w:type="spellEnd"/>
+      <w:r>
+        <w:t xml:space="preserve">, </w:t>
+      </w:r>
+      <w:proofErr w:type="spellStart"/>
+      <w:r>
+        <w:t>Spanish</w:t>
+      </w:r>
+      <w:proofErr w:type="spellEnd"/>
+      <w:r>
+        <w:t xml:space="preserve"> </w:t>
+      </w:r>
+      <w:proofErr w:type="spellStart"/>
+      <w:r>
+        <w:t>Emotion</w:t>
+      </w:r>
+      <w:proofErr w:type="spellEnd"/>
+      <w:r>
+        <w:t xml:space="preserve"> </w:t>
+      </w:r>
+      <w:proofErr w:type="spellStart"/>
+      <w:r>
+        <w:t>Lexicon</w:t>
+      </w:r>
+      <w:proofErr w:type="spellEnd"/>
+      <w:r>
+        <w:t xml:space="preserve">, </w:t>
+      </w:r>
+      <w:proofErr w:type="spellStart"/>
+      <w:r>
+        <w:t>HurtLex</w:t>
+      </w:r>
+      <w:proofErr w:type="spellEnd"/>
+      <w:r>
+        <w:t>, etc.)</w:t>
       </w:r>
     </w:p>
     <w:p>
@@ -4224,7 +5854,15 @@
         <w:t>mejora</w:t>
       </w:r>
       <w:r>
-        <w:t xml:space="preserve"> es la modificación del algoritmo de entrenamiento, pudiendo utilizar otras familias de algoritmos como pueden ser los arboles de decisión, los sistemas basados en regla, o la combinación de varios mediante sistemas de votación.</w:t>
+        <w:t xml:space="preserve"> es la modificación del algoritmo de entrenamiento, pudiendo utilizar otras familias de algoritmos como pueden ser los </w:t>
+      </w:r>
+      <w:proofErr w:type="spellStart"/>
+      <w:r>
+        <w:t>arboles</w:t>
+      </w:r>
+      <w:proofErr w:type="spellEnd"/>
+      <w:r>
+        <w:t xml:space="preserve"> de decisión, los sistemas basados en regla, o la combinación de varios mediante sistemas de votación.</w:t>
       </w:r>
     </w:p>
     <w:p>
@@ -4271,8 +5909,13 @@
         </w:numPr>
       </w:pPr>
       <w:r>
-        <w:t>Conclusiones que se puedan obtener a partir del análisis de resultados: cómo afectan las variables a los resultados, sus combinaciones, mejor conjunto de variables y por qué, etc</w:t>
-      </w:r>
+        <w:t xml:space="preserve">Conclusiones que se puedan obtener a partir del análisis de resultados: cómo afectan las variables a los resultados, sus combinaciones, mejor conjunto de variables y por qué, </w:t>
+      </w:r>
+      <w:proofErr w:type="spellStart"/>
+      <w:r>
+        <w:t>etc</w:t>
+      </w:r>
+      <w:proofErr w:type="spellEnd"/>
     </w:p>
     <w:p>
       <w:pPr>
@@ -4287,7 +5930,7 @@
       <w:pPr>
         <w:pStyle w:val="Ttulo1"/>
       </w:pPr>
-      <w:bookmarkStart w:id="2" w:name="_Toc102389382"/>
+      <w:bookmarkStart w:id="2" w:name="_Toc102411131"/>
       <w:r>
         <w:lastRenderedPageBreak/>
         <w:t>Consideraciones iniciales</w:t>
@@ -4296,13 +5939,29 @@
     </w:p>
     <w:p>
       <w:r>
-        <w:t xml:space="preserve">Dado que los datasets de entrenamiento y test proporcionados para la practica superaban con las 6000 y 4000 </w:t>
+        <w:t xml:space="preserve">Dado que los </w:t>
+      </w:r>
+      <w:proofErr w:type="spellStart"/>
+      <w:r>
+        <w:t>datasets</w:t>
+      </w:r>
+      <w:proofErr w:type="spellEnd"/>
+      <w:r>
+        <w:t xml:space="preserve"> de entrenamiento y test proporcionados para la practica superaban con las 6000 y 4000 </w:t>
       </w:r>
       <w:r>
         <w:t>líneas</w:t>
       </w:r>
       <w:r>
-        <w:t xml:space="preserve"> respectivamente, se ha decidido, con el fin de acelerar las pruebas intermedias durante el desarrollo de las modificaciones del algoritmo, que se reducirán estos datasets a un tamaño de 100 </w:t>
+        <w:t xml:space="preserve"> respectivamente, se ha decidido, con el fin de acelerar las pruebas intermedias durante el desarrollo de las modificaciones del algoritmo, que se reducirán estos </w:t>
+      </w:r>
+      <w:proofErr w:type="spellStart"/>
+      <w:r>
+        <w:t>datasets</w:t>
+      </w:r>
+      <w:proofErr w:type="spellEnd"/>
+      <w:r>
+        <w:t xml:space="preserve"> a un tamaño de 100 </w:t>
       </w:r>
       <w:r>
         <w:t>líneas</w:t>
@@ -4323,14 +5982,22 @@
         <w:t xml:space="preserve"> un</w:t>
       </w:r>
       <w:r>
-        <w:t>a ejecución con los datasets originales.</w:t>
+        <w:t xml:space="preserve">a ejecución con los </w:t>
+      </w:r>
+      <w:proofErr w:type="spellStart"/>
+      <w:r>
+        <w:t>datasets</w:t>
+      </w:r>
+      <w:proofErr w:type="spellEnd"/>
+      <w:r>
+        <w:t xml:space="preserve"> originales.</w:t>
       </w:r>
     </w:p>
     <w:p>
       <w:pPr>
         <w:pStyle w:val="Ttulo1"/>
       </w:pPr>
-      <w:bookmarkStart w:id="3" w:name="_Toc102389383"/>
+      <w:bookmarkStart w:id="3" w:name="_Toc102411132"/>
       <w:r>
         <w:t>Algoritmo base</w:t>
       </w:r>
@@ -4340,7 +6007,7 @@
       <w:pPr>
         <w:pStyle w:val="Ttulo2"/>
       </w:pPr>
-      <w:bookmarkStart w:id="4" w:name="_Toc102389384"/>
+      <w:bookmarkStart w:id="4" w:name="_Toc102411133"/>
       <w:r>
         <w:t>Descripción de la implementación realizada</w:t>
       </w:r>
@@ -4367,7 +6034,7 @@
       <w:pPr>
         <w:pStyle w:val="Ttulo3"/>
       </w:pPr>
-      <w:bookmarkStart w:id="5" w:name="_Toc102389385"/>
+      <w:bookmarkStart w:id="5" w:name="_Toc102411134"/>
       <w:r>
         <w:t>Problemas encontrados</w:t>
       </w:r>
@@ -4443,7 +6110,7 @@
       <w:pPr>
         <w:pStyle w:val="Descripcin"/>
       </w:pPr>
-      <w:bookmarkStart w:id="6" w:name="_Toc102389406"/>
+      <w:bookmarkStart w:id="6" w:name="_Toc102411167"/>
       <w:r>
         <w:t xml:space="preserve">Ilustración </w:t>
       </w:r>
@@ -4483,7 +6150,23 @@
     </w:p>
     <w:p>
       <w:r>
-        <w:t>Con el fin de realizar una comprobación de la existencia de los archivos de entrenamiento antes entrar a la función processEXISTTraining(), se ha optado por añadir una condición if que compruebe la existencia de los ficheros en la ruta proporcionada.</w:t>
+        <w:t xml:space="preserve">Con el fin de realizar una comprobación de la existencia de los archivos de entrenamiento antes entrar a la función </w:t>
+      </w:r>
+      <w:proofErr w:type="spellStart"/>
+      <w:r>
+        <w:t>processEXISTTraining</w:t>
+      </w:r>
+      <w:proofErr w:type="spellEnd"/>
+      <w:r>
+        <w:t xml:space="preserve">(), se ha optado por añadir una condición </w:t>
+      </w:r>
+      <w:proofErr w:type="spellStart"/>
+      <w:r>
+        <w:t>if</w:t>
+      </w:r>
+      <w:proofErr w:type="spellEnd"/>
+      <w:r>
+        <w:t xml:space="preserve"> que compruebe la existencia de los ficheros en la ruta proporcionada.</w:t>
       </w:r>
     </w:p>
     <w:p>
@@ -4536,7 +6219,7 @@
       <w:pPr>
         <w:pStyle w:val="Descripcin"/>
       </w:pPr>
-      <w:bookmarkStart w:id="7" w:name="_Toc102389407"/>
+      <w:bookmarkStart w:id="7" w:name="_Toc102411168"/>
       <w:r>
         <w:t xml:space="preserve">Ilustración </w:t>
       </w:r>
@@ -4562,9 +6245,14 @@
         <w:fldChar w:fldCharType="end"/>
       </w:r>
       <w:r>
-        <w:t>. Comprobación de la existencia de los datasets</w:t>
+        <w:t xml:space="preserve">. Comprobación de la existencia de los </w:t>
+      </w:r>
+      <w:proofErr w:type="spellStart"/>
+      <w:r>
+        <w:t>datasets</w:t>
       </w:r>
       <w:bookmarkEnd w:id="7"/>
+      <w:proofErr w:type="spellEnd"/>
     </w:p>
     <w:p>
       <w:r>
@@ -4620,7 +6308,7 @@
       <w:pPr>
         <w:pStyle w:val="Descripcin"/>
       </w:pPr>
-      <w:bookmarkStart w:id="8" w:name="_Toc102389408"/>
+      <w:bookmarkStart w:id="8" w:name="_Toc102411169"/>
       <w:r>
         <w:t xml:space="preserve">Ilustración </w:t>
       </w:r>
@@ -4646,13 +6334,29 @@
         <w:fldChar w:fldCharType="end"/>
       </w:r>
       <w:r>
-        <w:t>. El script indica que el dataset no existe en esa ruta y finaliza</w:t>
+        <w:t xml:space="preserve">. El script indica que el </w:t>
+      </w:r>
+      <w:proofErr w:type="spellStart"/>
+      <w:r>
+        <w:t>dataset</w:t>
+      </w:r>
+      <w:proofErr w:type="spellEnd"/>
+      <w:r>
+        <w:t xml:space="preserve"> no existe en esa ruta y finaliza</w:t>
       </w:r>
       <w:bookmarkEnd w:id="8"/>
     </w:p>
     <w:p>
       <w:r>
-        <w:t xml:space="preserve">En base a esto se interpreta que el script no esta consiguiendo acceder a la carpeta en la que se encuentran los datasets en la carpeta </w:t>
+        <w:t xml:space="preserve">En base a esto se interpreta que el script no esta consiguiendo acceder a la carpeta en la que se encuentran los </w:t>
+      </w:r>
+      <w:proofErr w:type="spellStart"/>
+      <w:r>
+        <w:t>datasets</w:t>
+      </w:r>
+      <w:proofErr w:type="spellEnd"/>
+      <w:r>
+        <w:t xml:space="preserve"> en la carpeta </w:t>
       </w:r>
       <w:r>
         <w:rPr>
@@ -4662,7 +6366,23 @@
         <w:t>data</w:t>
       </w:r>
       <w:r>
-        <w:t xml:space="preserve"> del nivel anterior. Por ello, en la ruta descrita para pathTraining y pathTest se añade un punto en la parte anterior a la ruta ya descrita para que retroceda al nivel de jerarquía anterior. Por lo tanto, el código quedaría de la forma siguiente.</w:t>
+        <w:t xml:space="preserve"> del nivel anterior. Por ello, en la ruta descrita para </w:t>
+      </w:r>
+      <w:proofErr w:type="spellStart"/>
+      <w:r>
+        <w:t>pathTraining</w:t>
+      </w:r>
+      <w:proofErr w:type="spellEnd"/>
+      <w:r>
+        <w:t xml:space="preserve"> y </w:t>
+      </w:r>
+      <w:proofErr w:type="spellStart"/>
+      <w:r>
+        <w:t>pathTest</w:t>
+      </w:r>
+      <w:proofErr w:type="spellEnd"/>
+      <w:r>
+        <w:t xml:space="preserve"> se añade un punto en la parte anterior a la ruta ya descrita para que retroceda al nivel de jerarquía anterior. Por lo tanto, el código quedaría de la forma siguiente.</w:t>
       </w:r>
     </w:p>
     <w:p>
@@ -4714,7 +6434,7 @@
       <w:pPr>
         <w:pStyle w:val="Descripcin"/>
       </w:pPr>
-      <w:bookmarkStart w:id="9" w:name="_Toc102389409"/>
+      <w:bookmarkStart w:id="9" w:name="_Toc102411170"/>
       <w:r>
         <w:t xml:space="preserve">Ilustración </w:t>
       </w:r>
@@ -4748,7 +6468,7 @@
       <w:pPr>
         <w:pStyle w:val="Ttulo2"/>
       </w:pPr>
-      <w:bookmarkStart w:id="10" w:name="_Toc102389386"/>
+      <w:bookmarkStart w:id="10" w:name="_Toc102411135"/>
       <w:r>
         <w:t>Descripción de los resultados obtenidos</w:t>
       </w:r>
@@ -4761,11 +6481,24 @@
       <w:pPr>
         <w:pStyle w:val="Ttulo3"/>
       </w:pPr>
-      <w:bookmarkStart w:id="11" w:name="_Toc102389387"/>
-      <w:r>
-        <w:t>Evaluación usando 10 cross-fold validation</w:t>
+      <w:bookmarkStart w:id="11" w:name="_Toc102411136"/>
+      <w:r>
+        <w:t xml:space="preserve">Evaluación usando 10 </w:t>
+      </w:r>
+      <w:proofErr w:type="spellStart"/>
+      <w:r>
+        <w:t>cross-fold</w:t>
+      </w:r>
+      <w:proofErr w:type="spellEnd"/>
+      <w:r>
+        <w:t xml:space="preserve"> </w:t>
+      </w:r>
+      <w:proofErr w:type="spellStart"/>
+      <w:r>
+        <w:t>validation</w:t>
       </w:r>
       <w:bookmarkEnd w:id="11"/>
+      <w:proofErr w:type="spellEnd"/>
     </w:p>
     <w:p>
       <w:r>
@@ -4822,7 +6555,7 @@
       <w:pPr>
         <w:pStyle w:val="Descripcin"/>
       </w:pPr>
-      <w:bookmarkStart w:id="12" w:name="_Toc102389410"/>
+      <w:bookmarkStart w:id="12" w:name="_Toc102411171"/>
       <w:r>
         <w:t xml:space="preserve">Ilustración </w:t>
       </w:r>
@@ -4854,14 +6587,22 @@
     </w:p>
     <w:p>
       <w:r>
-        <w:t>Si observamos los resultados del algoritmo base tenemos que tiene una precisión o accuracy del 0.66.</w:t>
+        <w:t xml:space="preserve">Si observamos los resultados del algoritmo base tenemos que tiene una precisión o </w:t>
+      </w:r>
+      <w:proofErr w:type="spellStart"/>
+      <w:r>
+        <w:t>accuracy</w:t>
+      </w:r>
+      <w:proofErr w:type="spellEnd"/>
+      <w:r>
+        <w:t xml:space="preserve"> del 0.66.</w:t>
       </w:r>
     </w:p>
     <w:p>
       <w:pPr>
         <w:pStyle w:val="Ttulo1"/>
       </w:pPr>
-      <w:bookmarkStart w:id="13" w:name="_Toc102389388"/>
+      <w:bookmarkStart w:id="13" w:name="_Toc102411137"/>
       <w:r>
         <w:t>Limpiando los datos. Todo a minúsculas</w:t>
       </w:r>
@@ -4869,14 +6610,30 @@
     </w:p>
     <w:p>
       <w:r>
-        <w:t>Con el fin de homogeneizar los datos obtenidos a la hora de tokenizar las palabras obtenidas de los diferentes tweets, en esta primera aproximación nos centraremos en poner en minúsculas todas las palabras obtenidas tras el proceso de tokenización.</w:t>
+        <w:t xml:space="preserve">Con el fin de homogeneizar los datos obtenidos a la hora de </w:t>
+      </w:r>
+      <w:proofErr w:type="spellStart"/>
+      <w:r>
+        <w:t>tokenizar</w:t>
+      </w:r>
+      <w:proofErr w:type="spellEnd"/>
+      <w:r>
+        <w:t xml:space="preserve"> las palabras obtenidas de los diferentes tweets, en esta primera aproximación nos centraremos en poner en minúsculas todas las palabras obtenidas tras el proceso de </w:t>
+      </w:r>
+      <w:proofErr w:type="spellStart"/>
+      <w:r>
+        <w:t>tokenización</w:t>
+      </w:r>
+      <w:proofErr w:type="spellEnd"/>
+      <w:r>
+        <w:t>.</w:t>
       </w:r>
     </w:p>
     <w:p>
       <w:pPr>
         <w:pStyle w:val="Ttulo2"/>
       </w:pPr>
-      <w:bookmarkStart w:id="14" w:name="_Toc102389389"/>
+      <w:bookmarkStart w:id="14" w:name="_Toc102411138"/>
       <w:r>
         <w:t>Descripción de la implementación realizada</w:t>
       </w:r>
@@ -4884,7 +6641,15 @@
     </w:p>
     <w:p>
       <w:r>
-        <w:t xml:space="preserve">Para realizar esto, creamos una nueva función dentro del script a la que llamaremos cleanData(). Esta función podrá servirnos para futuras modificaciones del script a la hora de limpiar los datos obtenidos del algoritmo. De momento, para </w:t>
+        <w:t xml:space="preserve">Para realizar esto, creamos una nueva función dentro del script a la que llamaremos </w:t>
+      </w:r>
+      <w:proofErr w:type="spellStart"/>
+      <w:r>
+        <w:t>cleanData</w:t>
+      </w:r>
+      <w:proofErr w:type="spellEnd"/>
+      <w:r>
+        <w:t xml:space="preserve">(). Esta función podrá servirnos para futuras modificaciones del script a la hora de limpiar los datos obtenidos del algoritmo. De momento, para </w:t>
       </w:r>
       <w:r>
         <w:t>reducir a minúsculas se utilizará el siguiente código.</w:t>
@@ -4939,7 +6704,7 @@
       <w:pPr>
         <w:pStyle w:val="Descripcin"/>
       </w:pPr>
-      <w:bookmarkStart w:id="15" w:name="_Toc102389411"/>
+      <w:bookmarkStart w:id="15" w:name="_Toc102411172"/>
       <w:r>
         <w:t xml:space="preserve">Ilustración </w:t>
       </w:r>
@@ -4965,15 +6730,20 @@
         <w:fldChar w:fldCharType="end"/>
       </w:r>
       <w:r>
-        <w:t>. Función inicial de cleanData</w:t>
+        <w:t xml:space="preserve">. Función inicial de </w:t>
+      </w:r>
+      <w:proofErr w:type="spellStart"/>
+      <w:r>
+        <w:t>cleanData</w:t>
       </w:r>
       <w:bookmarkEnd w:id="15"/>
+      <w:proofErr w:type="spellEnd"/>
     </w:p>
     <w:p>
       <w:pPr>
         <w:pStyle w:val="Ttulo2"/>
       </w:pPr>
-      <w:bookmarkStart w:id="16" w:name="_Toc102389390"/>
+      <w:bookmarkStart w:id="16" w:name="_Toc102411139"/>
       <w:r>
         <w:lastRenderedPageBreak/>
         <w:t>Descripción de los resultados obtenidos</w:t>
@@ -4987,15 +6757,36 @@
       <w:pPr>
         <w:pStyle w:val="Ttulo3"/>
       </w:pPr>
-      <w:bookmarkStart w:id="17" w:name="_Toc102389391"/>
-      <w:r>
-        <w:t>Evaluación usando 10 cross-fold validation</w:t>
+      <w:bookmarkStart w:id="17" w:name="_Toc102411140"/>
+      <w:r>
+        <w:t xml:space="preserve">Evaluación usando 10 </w:t>
+      </w:r>
+      <w:proofErr w:type="spellStart"/>
+      <w:r>
+        <w:t>cross-fold</w:t>
+      </w:r>
+      <w:proofErr w:type="spellEnd"/>
+      <w:r>
+        <w:t xml:space="preserve"> </w:t>
+      </w:r>
+      <w:proofErr w:type="spellStart"/>
+      <w:r>
+        <w:t>validation</w:t>
       </w:r>
       <w:bookmarkEnd w:id="17"/>
-    </w:p>
-    <w:p>
-      <w:r>
-        <w:t xml:space="preserve">Si ejecutamos nuevamente el script con la modificación, obtenemos una leve mejoría en el accuaracy del script, pasando de </w:t>
+      <w:proofErr w:type="spellEnd"/>
+    </w:p>
+    <w:p>
+      <w:r>
+        <w:t xml:space="preserve">Si ejecutamos nuevamente el script con la modificación, obtenemos una leve mejoría en el </w:t>
+      </w:r>
+      <w:proofErr w:type="spellStart"/>
+      <w:r>
+        <w:t>accuaracy</w:t>
+      </w:r>
+      <w:proofErr w:type="spellEnd"/>
+      <w:r>
+        <w:t xml:space="preserve"> del script, pasando de </w:t>
       </w:r>
       <w:r>
         <w:t>una precisión del 0.66 al 0.68, como podemos observar en la ilustración siguiente.</w:t>
@@ -5050,7 +6841,7 @@
       <w:pPr>
         <w:pStyle w:val="Descripcin"/>
       </w:pPr>
-      <w:bookmarkStart w:id="18" w:name="_Toc102389412"/>
+      <w:bookmarkStart w:id="18" w:name="_Toc102411173"/>
       <w:r>
         <w:t xml:space="preserve">Ilustración </w:t>
       </w:r>
@@ -5076,7 +6867,15 @@
         <w:fldChar w:fldCharType="end"/>
       </w:r>
       <w:r>
-        <w:t>. Accuracy primera modificación</w:t>
+        <w:t xml:space="preserve">. </w:t>
+      </w:r>
+      <w:proofErr w:type="spellStart"/>
+      <w:r>
+        <w:t>Accuracy</w:t>
+      </w:r>
+      <w:proofErr w:type="spellEnd"/>
+      <w:r>
+        <w:t xml:space="preserve"> primera modificación</w:t>
       </w:r>
       <w:bookmarkEnd w:id="18"/>
     </w:p>
@@ -5084,7 +6883,7 @@
       <w:pPr>
         <w:pStyle w:val="Ttulo1"/>
       </w:pPr>
-      <w:bookmarkStart w:id="19" w:name="_Toc102389392"/>
+      <w:bookmarkStart w:id="19" w:name="_Toc102411141"/>
       <w:r>
         <w:t xml:space="preserve">Limpiando los datos. </w:t>
       </w:r>
@@ -5095,14 +6894,30 @@
     </w:p>
     <w:p>
       <w:r>
-        <w:t>El siguiente paso para limpiar los datos obtenidos al tokenizar los mensajes del dataset, es eliminar los signos de puntuación y espacios en blanco.</w:t>
+        <w:t xml:space="preserve">El siguiente paso para limpiar los datos obtenidos al </w:t>
+      </w:r>
+      <w:proofErr w:type="spellStart"/>
+      <w:r>
+        <w:t>tokenizar</w:t>
+      </w:r>
+      <w:proofErr w:type="spellEnd"/>
+      <w:r>
+        <w:t xml:space="preserve"> los mensajes del </w:t>
+      </w:r>
+      <w:proofErr w:type="spellStart"/>
+      <w:r>
+        <w:t>dataset</w:t>
+      </w:r>
+      <w:proofErr w:type="spellEnd"/>
+      <w:r>
+        <w:t>, es eliminar los signos de puntuación y espacios en blanco.</w:t>
       </w:r>
     </w:p>
     <w:p>
       <w:pPr>
         <w:pStyle w:val="Ttulo2"/>
       </w:pPr>
-      <w:bookmarkStart w:id="20" w:name="_Toc102389393"/>
+      <w:bookmarkStart w:id="20" w:name="_Toc102411142"/>
       <w:r>
         <w:t>Descripción de la implementación realizada</w:t>
       </w:r>
@@ -5122,7 +6937,15 @@
         <w:t>da</w:t>
       </w:r>
       <w:r>
-        <w:t xml:space="preserve"> cleanData()</w:t>
+        <w:t xml:space="preserve"> </w:t>
+      </w:r>
+      <w:proofErr w:type="spellStart"/>
+      <w:r>
+        <w:t>cleanData</w:t>
+      </w:r>
+      <w:proofErr w:type="spellEnd"/>
+      <w:r>
+        <w:t>()</w:t>
       </w:r>
       <w:r>
         <w:t xml:space="preserve"> añadimos una nueva sección destinada a la eliminación de símbolos de puntuación y espacios en blanco. Como se muestra en la imagen a</w:t>
@@ -5181,7 +7004,7 @@
       <w:pPr>
         <w:pStyle w:val="Descripcin"/>
       </w:pPr>
-      <w:bookmarkStart w:id="21" w:name="_Toc102389413"/>
+      <w:bookmarkStart w:id="21" w:name="_Toc102411174"/>
       <w:r>
         <w:t xml:space="preserve">Ilustración </w:t>
       </w:r>
@@ -5194,7 +7017,15 @@
         </w:r>
       </w:fldSimple>
       <w:r>
-        <w:t>. Codigo Eliminar signos y puntuación</w:t>
+        <w:t xml:space="preserve">. </w:t>
+      </w:r>
+      <w:proofErr w:type="spellStart"/>
+      <w:r>
+        <w:t>Codigo</w:t>
+      </w:r>
+      <w:proofErr w:type="spellEnd"/>
+      <w:r>
+        <w:t xml:space="preserve"> Eliminar signos y puntuación</w:t>
       </w:r>
       <w:bookmarkEnd w:id="21"/>
     </w:p>
@@ -5202,7 +7033,7 @@
       <w:pPr>
         <w:pStyle w:val="Ttulo2"/>
       </w:pPr>
-      <w:bookmarkStart w:id="22" w:name="_Toc102389394"/>
+      <w:bookmarkStart w:id="22" w:name="_Toc102411143"/>
       <w:r>
         <w:t>Descripción de los resultados obtenidos</w:t>
       </w:r>
@@ -5215,11 +7046,24 @@
       <w:pPr>
         <w:pStyle w:val="Ttulo3"/>
       </w:pPr>
-      <w:bookmarkStart w:id="23" w:name="_Toc102389395"/>
-      <w:r>
-        <w:t>Evaluación usando 10 cross-fold validation</w:t>
+      <w:bookmarkStart w:id="23" w:name="_Toc102411144"/>
+      <w:r>
+        <w:t xml:space="preserve">Evaluación usando 10 </w:t>
+      </w:r>
+      <w:proofErr w:type="spellStart"/>
+      <w:r>
+        <w:t>cross-fold</w:t>
+      </w:r>
+      <w:proofErr w:type="spellEnd"/>
+      <w:r>
+        <w:t xml:space="preserve"> </w:t>
+      </w:r>
+      <w:proofErr w:type="spellStart"/>
+      <w:r>
+        <w:t>validation</w:t>
       </w:r>
       <w:bookmarkEnd w:id="23"/>
+      <w:proofErr w:type="spellEnd"/>
     </w:p>
     <w:p>
       <w:r>
@@ -5229,7 +7073,15 @@
         <w:t xml:space="preserve">segunda </w:t>
       </w:r>
       <w:r>
-        <w:t>modificación, obtenemos una leve mejoría en el accuracy del script, pasando de una precisión del 0.6</w:t>
+        <w:t xml:space="preserve">modificación, obtenemos una leve mejoría en el </w:t>
+      </w:r>
+      <w:proofErr w:type="spellStart"/>
+      <w:r>
+        <w:t>accuracy</w:t>
+      </w:r>
+      <w:proofErr w:type="spellEnd"/>
+      <w:r>
+        <w:t xml:space="preserve"> del script, pasando de una precisión del 0.6</w:t>
       </w:r>
       <w:r>
         <w:t>8</w:t>
@@ -5291,7 +7143,7 @@
       <w:pPr>
         <w:pStyle w:val="Descripcin"/>
       </w:pPr>
-      <w:bookmarkStart w:id="24" w:name="_Toc102389414"/>
+      <w:bookmarkStart w:id="24" w:name="_Toc102411175"/>
       <w:r>
         <w:t xml:space="preserve">Ilustración </w:t>
       </w:r>
@@ -5304,7 +7156,15 @@
         </w:r>
       </w:fldSimple>
       <w:r>
-        <w:t xml:space="preserve">. Accuracy de la </w:t>
+        <w:t xml:space="preserve">. </w:t>
+      </w:r>
+      <w:proofErr w:type="spellStart"/>
+      <w:r>
+        <w:t>Accuracy</w:t>
+      </w:r>
+      <w:proofErr w:type="spellEnd"/>
+      <w:r>
+        <w:t xml:space="preserve"> de la </w:t>
       </w:r>
       <w:r>
         <w:t xml:space="preserve">segunda </w:t>
@@ -5318,21 +7178,58 @@
       <w:pPr>
         <w:pStyle w:val="Ttulo1"/>
       </w:pPr>
-      <w:bookmarkStart w:id="25" w:name="_Toc102389396"/>
+      <w:bookmarkStart w:id="25" w:name="_Toc102411145"/>
       <w:r>
         <w:t xml:space="preserve">Limpiando los datos. </w:t>
       </w:r>
       <w:r>
-        <w:t>Eliminando Stopwords</w:t>
+        <w:t xml:space="preserve">Eliminando </w:t>
+      </w:r>
+      <w:proofErr w:type="spellStart"/>
+      <w:r>
+        <w:t>Stopwords</w:t>
       </w:r>
       <w:bookmarkEnd w:id="25"/>
-    </w:p>
-    <w:p>
-      <w:r>
-        <w:t xml:space="preserve">El siguiente paso para limpiar los datos obtenidos al tokenizar los mensajes del dataset, es </w:t>
-      </w:r>
-      <w:r>
-        <w:t>eliminar las stopwords o palabras vacías, estas son palabras que carecen de sentido propio cuando se escriben solas o sin la palabra clave o keyword.</w:t>
+      <w:proofErr w:type="spellEnd"/>
+    </w:p>
+    <w:p>
+      <w:r>
+        <w:t xml:space="preserve">El siguiente paso para limpiar los datos obtenidos al </w:t>
+      </w:r>
+      <w:proofErr w:type="spellStart"/>
+      <w:r>
+        <w:t>tokenizar</w:t>
+      </w:r>
+      <w:proofErr w:type="spellEnd"/>
+      <w:r>
+        <w:t xml:space="preserve"> los mensajes del </w:t>
+      </w:r>
+      <w:proofErr w:type="spellStart"/>
+      <w:r>
+        <w:t>dataset</w:t>
+      </w:r>
+      <w:proofErr w:type="spellEnd"/>
+      <w:r>
+        <w:t xml:space="preserve">, es </w:t>
+      </w:r>
+      <w:r>
+        <w:t xml:space="preserve">eliminar las </w:t>
+      </w:r>
+      <w:proofErr w:type="spellStart"/>
+      <w:r>
+        <w:t>stopwords</w:t>
+      </w:r>
+      <w:proofErr w:type="spellEnd"/>
+      <w:r>
+        <w:t xml:space="preserve"> o palabras vacías, estas son palabras que carecen de sentido propio cuando se escriben solas o sin la palabra clave o </w:t>
+      </w:r>
+      <w:proofErr w:type="spellStart"/>
+      <w:r>
+        <w:t>keyword</w:t>
+      </w:r>
+      <w:proofErr w:type="spellEnd"/>
+      <w:r>
+        <w:t>.</w:t>
       </w:r>
       <w:sdt>
         <w:sdtPr>
@@ -5359,7 +7256,7 @@
       <w:pPr>
         <w:pStyle w:val="Ttulo2"/>
       </w:pPr>
-      <w:bookmarkStart w:id="26" w:name="_Toc102389397"/>
+      <w:bookmarkStart w:id="26" w:name="_Toc102411146"/>
       <w:r>
         <w:t>Descripción de la implementación realizada</w:t>
       </w:r>
@@ -5367,13 +7264,34 @@
     </w:p>
     <w:p>
       <w:r>
-        <w:t xml:space="preserve">Para realizar esto, dentro de la función que creamos anteriormente llamada cleanData() añadimos una nueva sección destinada a la eliminación de </w:t>
-      </w:r>
-      <w:r>
-        <w:t xml:space="preserve">stopwords. Para ello </w:t>
-      </w:r>
-      <w:r>
-        <w:t>necesitamos importar la librería nltk con herramientas de gestión del lenguaje.</w:t>
+        <w:t xml:space="preserve">Para realizar esto, dentro de la función que creamos anteriormente llamada </w:t>
+      </w:r>
+      <w:proofErr w:type="spellStart"/>
+      <w:r>
+        <w:t>cleanData</w:t>
+      </w:r>
+      <w:proofErr w:type="spellEnd"/>
+      <w:r>
+        <w:t xml:space="preserve">() añadimos una nueva sección destinada a la eliminación de </w:t>
+      </w:r>
+      <w:proofErr w:type="spellStart"/>
+      <w:r>
+        <w:t>stopwords</w:t>
+      </w:r>
+      <w:proofErr w:type="spellEnd"/>
+      <w:r>
+        <w:t xml:space="preserve">. Para ello </w:t>
+      </w:r>
+      <w:r>
+        <w:t xml:space="preserve">necesitamos importar la librería </w:t>
+      </w:r>
+      <w:proofErr w:type="spellStart"/>
+      <w:r>
+        <w:t>nltk</w:t>
+      </w:r>
+      <w:proofErr w:type="spellEnd"/>
+      <w:r>
+        <w:t xml:space="preserve"> con herramientas de gestión del lenguaje.</w:t>
       </w:r>
     </w:p>
     <w:p>
@@ -5427,7 +7345,7 @@
       <w:pPr>
         <w:pStyle w:val="Descripcin"/>
       </w:pPr>
-      <w:bookmarkStart w:id="27" w:name="_Toc102389415"/>
+      <w:bookmarkStart w:id="27" w:name="_Toc102411176"/>
       <w:r>
         <w:t xml:space="preserve">Ilustración </w:t>
       </w:r>
@@ -5440,23 +7358,52 @@
         </w:r>
       </w:fldSimple>
       <w:r>
-        <w:t>. Código para eliminar stopwords</w:t>
+        <w:t xml:space="preserve">. Código para eliminar </w:t>
+      </w:r>
+      <w:proofErr w:type="spellStart"/>
+      <w:r>
+        <w:t>stopwords</w:t>
       </w:r>
       <w:bookmarkEnd w:id="27"/>
-    </w:p>
-    <w:p>
-      <w:r>
-        <w:t xml:space="preserve">Esto permitirá en primer lugar filtrar todas las palabras que no aparten información que están en la lista de stopwords de la librería nltk. Y en segundo lugar eliminamos todos los </w:t>
-      </w:r>
-      <w:r>
-        <w:t>palabras vacías o ‘’ que se hayan quedado en la lista despues de la limpieza y normalización de los datos.</w:t>
+      <w:proofErr w:type="spellEnd"/>
+    </w:p>
+    <w:p>
+      <w:r>
+        <w:t xml:space="preserve">Esto permitirá en primer lugar filtrar todas las palabras que no aparten información que están en la lista de </w:t>
+      </w:r>
+      <w:proofErr w:type="spellStart"/>
+      <w:r>
+        <w:t>stopwords</w:t>
+      </w:r>
+      <w:proofErr w:type="spellEnd"/>
+      <w:r>
+        <w:t xml:space="preserve"> de la librería </w:t>
+      </w:r>
+      <w:proofErr w:type="spellStart"/>
+      <w:r>
+        <w:t>nltk</w:t>
+      </w:r>
+      <w:proofErr w:type="spellEnd"/>
+      <w:r>
+        <w:t xml:space="preserve">. Y en segundo lugar eliminamos todos los </w:t>
+      </w:r>
+      <w:r>
+        <w:t xml:space="preserve">palabras vacías o ‘’ que se hayan quedado en la lista </w:t>
+      </w:r>
+      <w:proofErr w:type="spellStart"/>
+      <w:r>
+        <w:t>despues</w:t>
+      </w:r>
+      <w:proofErr w:type="spellEnd"/>
+      <w:r>
+        <w:t xml:space="preserve"> de la limpieza y normalización de los datos.</w:t>
       </w:r>
     </w:p>
     <w:p>
       <w:pPr>
         <w:pStyle w:val="Ttulo3"/>
       </w:pPr>
-      <w:bookmarkStart w:id="28" w:name="_Toc102389398"/>
+      <w:bookmarkStart w:id="28" w:name="_Toc102411147"/>
       <w:r>
         <w:lastRenderedPageBreak/>
         <w:t>Problemas encontrados</w:t>
@@ -5486,7 +7433,23 @@
         </w:rPr>
       </w:pPr>
       <w:r>
-        <w:t xml:space="preserve">Dado que usaremos la librería NLTK (Natural Lenguage Toolkit) </w:t>
+        <w:t xml:space="preserve">Dado que usaremos la librería NLTK (Natural </w:t>
+      </w:r>
+      <w:proofErr w:type="spellStart"/>
+      <w:r>
+        <w:t>Lenguage</w:t>
+      </w:r>
+      <w:proofErr w:type="spellEnd"/>
+      <w:r>
+        <w:t xml:space="preserve"> </w:t>
+      </w:r>
+      <w:proofErr w:type="spellStart"/>
+      <w:r>
+        <w:t>Toolkit</w:t>
+      </w:r>
+      <w:proofErr w:type="spellEnd"/>
+      <w:r>
+        <w:t xml:space="preserve">) </w:t>
       </w:r>
       <w:sdt>
         <w:sdtPr>
@@ -5512,7 +7475,21 @@
         <w:rPr>
           <w:color w:val="000000"/>
         </w:rPr>
-        <w:t xml:space="preserve"> necesitamos no solo importarla en nuestro script, si no que también debemos instalarla en nuestro entorno de desarrollo.</w:t>
+        <w:t xml:space="preserve"> necesitamos no solo importarla en nuestro script, </w:t>
+      </w:r>
+      <w:proofErr w:type="spellStart"/>
+      <w:r>
+        <w:rPr>
+          <w:color w:val="000000"/>
+        </w:rPr>
+        <w:t>si no</w:t>
+      </w:r>
+      <w:proofErr w:type="spellEnd"/>
+      <w:r>
+        <w:rPr>
+          <w:color w:val="000000"/>
+        </w:rPr>
+        <w:t xml:space="preserve"> que también debemos instalarla en nuestro entorno de desarrollo.</w:t>
       </w:r>
     </w:p>
     <w:p>
@@ -5586,7 +7563,7 @@
       <w:pPr>
         <w:pStyle w:val="Descripcin"/>
       </w:pPr>
-      <w:bookmarkStart w:id="29" w:name="_Toc102389416"/>
+      <w:bookmarkStart w:id="29" w:name="_Toc102411177"/>
       <w:r>
         <w:t xml:space="preserve">Ilustración </w:t>
       </w:r>
@@ -5722,7 +7699,7 @@
       <w:pPr>
         <w:pStyle w:val="Descripcin"/>
       </w:pPr>
-      <w:bookmarkStart w:id="30" w:name="_Toc102389417"/>
+      <w:bookmarkStart w:id="30" w:name="_Toc102411178"/>
       <w:r>
         <w:t xml:space="preserve">Ilustración </w:t>
       </w:r>
@@ -5791,7 +7768,7 @@
       <w:pPr>
         <w:pStyle w:val="Descripcin"/>
       </w:pPr>
-      <w:bookmarkStart w:id="31" w:name="_Toc102389418"/>
+      <w:bookmarkStart w:id="31" w:name="_Toc102411179"/>
       <w:r>
         <w:t xml:space="preserve">Ilustración </w:t>
       </w:r>
@@ -5813,7 +7790,7 @@
       <w:pPr>
         <w:pStyle w:val="Ttulo2"/>
       </w:pPr>
-      <w:bookmarkStart w:id="32" w:name="_Toc102389399"/>
+      <w:bookmarkStart w:id="32" w:name="_Toc102411148"/>
       <w:r>
         <w:t>Descripción de los resultados obtenidos</w:t>
       </w:r>
@@ -5826,11 +7803,24 @@
       <w:pPr>
         <w:pStyle w:val="Ttulo3"/>
       </w:pPr>
-      <w:bookmarkStart w:id="33" w:name="_Toc102389400"/>
-      <w:r>
-        <w:t>Evaluación usando 10 cross-fold validation</w:t>
+      <w:bookmarkStart w:id="33" w:name="_Toc102411149"/>
+      <w:r>
+        <w:t xml:space="preserve">Evaluación usando 10 </w:t>
+      </w:r>
+      <w:proofErr w:type="spellStart"/>
+      <w:r>
+        <w:t>cross-fold</w:t>
+      </w:r>
+      <w:proofErr w:type="spellEnd"/>
+      <w:r>
+        <w:t xml:space="preserve"> </w:t>
+      </w:r>
+      <w:proofErr w:type="spellStart"/>
+      <w:r>
+        <w:t>validation</w:t>
       </w:r>
       <w:bookmarkEnd w:id="33"/>
+      <w:proofErr w:type="spellEnd"/>
     </w:p>
     <w:p>
       <w:r>
@@ -5840,7 +7830,15 @@
         <w:t>empeoramiento</w:t>
       </w:r>
       <w:r>
-        <w:t xml:space="preserve"> en el accuracy del script, pasando de una precisión del 0.</w:t>
+        <w:t xml:space="preserve"> en el </w:t>
+      </w:r>
+      <w:proofErr w:type="spellStart"/>
+      <w:r>
+        <w:t>accuracy</w:t>
+      </w:r>
+      <w:proofErr w:type="spellEnd"/>
+      <w:r>
+        <w:t xml:space="preserve"> del script, pasando de una precisión del 0.</w:t>
       </w:r>
       <w:r>
         <w:t>7</w:t>
@@ -5910,7 +7908,7 @@
       <w:pPr>
         <w:pStyle w:val="Descripcin"/>
       </w:pPr>
-      <w:bookmarkStart w:id="34" w:name="_Toc102389419"/>
+      <w:bookmarkStart w:id="34" w:name="_Toc102411180"/>
       <w:r>
         <w:t xml:space="preserve">Ilustración </w:t>
       </w:r>
@@ -5933,7 +7931,15 @@
         <w:fldChar w:fldCharType="end"/>
       </w:r>
       <w:r>
-        <w:t xml:space="preserve">. Accuracy de </w:t>
+        <w:t xml:space="preserve">. </w:t>
+      </w:r>
+      <w:proofErr w:type="spellStart"/>
+      <w:r>
+        <w:t>Accuracy</w:t>
+      </w:r>
+      <w:proofErr w:type="spellEnd"/>
+      <w:r>
+        <w:t xml:space="preserve"> de </w:t>
       </w:r>
       <w:r>
         <w:t xml:space="preserve">la tercera </w:t>
@@ -5947,6 +7953,7 @@
       <w:pPr>
         <w:pStyle w:val="Ttulo1"/>
       </w:pPr>
+      <w:bookmarkStart w:id="35" w:name="_Toc102411150"/>
       <w:r>
         <w:lastRenderedPageBreak/>
         <w:t xml:space="preserve">Limpiando los datos. Eliminando </w:t>
@@ -5954,26 +7961,45 @@
       <w:r>
         <w:t>nombres de usuarios</w:t>
       </w:r>
-    </w:p>
-    <w:p>
-      <w:r>
-        <w:t>Con el fin de evitar sesgos a determinados usuarios, se ha obtado por eliminar toda referencia a nombres de usuarios de los comentarios utilizados.</w:t>
+      <w:bookmarkEnd w:id="35"/>
+    </w:p>
+    <w:p>
+      <w:r>
+        <w:t xml:space="preserve">Con el fin de evitar sesgos a determinados usuarios, se ha </w:t>
+      </w:r>
+      <w:proofErr w:type="spellStart"/>
+      <w:r>
+        <w:t>obtado</w:t>
+      </w:r>
+      <w:proofErr w:type="spellEnd"/>
+      <w:r>
+        <w:t xml:space="preserve"> por eliminar toda referencia a nombres de usuarios de los comentarios utilizados.</w:t>
       </w:r>
     </w:p>
     <w:p>
       <w:pPr>
         <w:pStyle w:val="Ttulo2"/>
       </w:pPr>
+      <w:bookmarkStart w:id="36" w:name="_Toc102411151"/>
       <w:r>
         <w:t>Descripción de la implementación realizada</w:t>
       </w:r>
+      <w:bookmarkEnd w:id="36"/>
     </w:p>
     <w:p>
       <w:r>
         <w:t xml:space="preserve">Para realizar esto, </w:t>
       </w:r>
       <w:r>
-        <w:t>buscaremos todas las palabras que empiecen por un @ y las eliminaremos de la lista dentro de nuestra función cleanData(). Para ello, usamos el código que mostramos a continuación.</w:t>
+        <w:t xml:space="preserve">buscaremos todas las palabras que empiecen por un @ y las eliminaremos de la lista dentro de nuestra función </w:t>
+      </w:r>
+      <w:proofErr w:type="spellStart"/>
+      <w:r>
+        <w:t>cleanData</w:t>
+      </w:r>
+      <w:proofErr w:type="spellEnd"/>
+      <w:r>
+        <w:t>(). Para ello, usamos el código que mostramos a continuación.</w:t>
       </w:r>
     </w:p>
     <w:p>
@@ -6022,6 +8048,7 @@
       <w:pPr>
         <w:pStyle w:val="Descripcin"/>
       </w:pPr>
+      <w:bookmarkStart w:id="37" w:name="_Toc102411181"/>
       <w:r>
         <w:t xml:space="preserve">Ilustración </w:t>
       </w:r>
@@ -6036,6 +8063,7 @@
       <w:r>
         <w:t>.Llamada a la función de filtrado</w:t>
       </w:r>
+      <w:bookmarkEnd w:id="37"/>
     </w:p>
     <w:p>
       <w:pPr>
@@ -6083,6 +8111,7 @@
       <w:pPr>
         <w:pStyle w:val="Descripcin"/>
       </w:pPr>
+      <w:bookmarkStart w:id="38" w:name="_Toc102411182"/>
       <w:r>
         <w:t xml:space="preserve">Ilustración </w:t>
       </w:r>
@@ -6097,6 +8126,7 @@
       <w:r>
         <w:t>.Función de filtrado</w:t>
       </w:r>
+      <w:bookmarkEnd w:id="38"/>
     </w:p>
     <w:p>
       <w:r>
@@ -6107,21 +8137,49 @@
       <w:pPr>
         <w:pStyle w:val="Ttulo2"/>
       </w:pPr>
-      <w:r>
-        <w:t xml:space="preserve">Descripción de los resultados obtenidos </w:t>
+      <w:bookmarkStart w:id="39" w:name="_Toc102411152"/>
+      <w:r>
+        <w:t>Descripción de los resultados obtenidos</w:t>
+      </w:r>
+      <w:bookmarkEnd w:id="39"/>
+      <w:r>
+        <w:t xml:space="preserve"> </w:t>
       </w:r>
     </w:p>
     <w:p>
       <w:pPr>
         <w:pStyle w:val="Ttulo3"/>
       </w:pPr>
-      <w:r>
-        <w:t>Evaluación usando 10 cross-fold validation</w:t>
-      </w:r>
-    </w:p>
-    <w:p>
-      <w:r>
-        <w:t>Si ejecutamos nuevamente el script con la segunda modificación, obtenemos un leve empeoramiento en el accuracy del script, pasando de una precisión del 0.</w:t>
+      <w:bookmarkStart w:id="40" w:name="_Toc102411153"/>
+      <w:r>
+        <w:t xml:space="preserve">Evaluación usando 10 </w:t>
+      </w:r>
+      <w:proofErr w:type="spellStart"/>
+      <w:r>
+        <w:t>cross-fold</w:t>
+      </w:r>
+      <w:proofErr w:type="spellEnd"/>
+      <w:r>
+        <w:t xml:space="preserve"> </w:t>
+      </w:r>
+      <w:proofErr w:type="spellStart"/>
+      <w:r>
+        <w:t>validation</w:t>
+      </w:r>
+      <w:bookmarkEnd w:id="40"/>
+      <w:proofErr w:type="spellEnd"/>
+    </w:p>
+    <w:p>
+      <w:r>
+        <w:t xml:space="preserve">Si ejecutamos nuevamente el script con la segunda modificación, obtenemos un leve empeoramiento en el </w:t>
+      </w:r>
+      <w:proofErr w:type="spellStart"/>
+      <w:r>
+        <w:t>accuracy</w:t>
+      </w:r>
+      <w:proofErr w:type="spellEnd"/>
+      <w:r>
+        <w:t xml:space="preserve"> del script, pasando de una precisión del 0.</w:t>
       </w:r>
       <w:r>
         <w:t>66</w:t>
@@ -6189,6 +8247,7 @@
       <w:pPr>
         <w:pStyle w:val="Descripcin"/>
       </w:pPr>
+      <w:bookmarkStart w:id="41" w:name="_Toc102411183"/>
       <w:r>
         <w:t xml:space="preserve">Ilustración </w:t>
       </w:r>
@@ -6201,7 +8260,15 @@
         </w:r>
       </w:fldSimple>
       <w:r>
-        <w:t xml:space="preserve">. Accuracy de la </w:t>
+        <w:t xml:space="preserve">. </w:t>
+      </w:r>
+      <w:proofErr w:type="spellStart"/>
+      <w:r>
+        <w:t>Accuracy</w:t>
+      </w:r>
+      <w:proofErr w:type="spellEnd"/>
+      <w:r>
+        <w:t xml:space="preserve"> de la </w:t>
       </w:r>
       <w:r>
         <w:t>cuarta</w:t>
@@ -6209,46 +8276,771 @@
       <w:r>
         <w:t xml:space="preserve"> modificación</w:t>
       </w:r>
+      <w:bookmarkEnd w:id="41"/>
     </w:p>
     <w:p>
       <w:pPr>
         <w:pStyle w:val="Ttulo1"/>
       </w:pPr>
-      <w:bookmarkStart w:id="35" w:name="_Toc102389401"/>
-      <w:r>
+      <w:bookmarkStart w:id="42" w:name="_Toc102411154"/>
+      <w:r>
+        <w:t xml:space="preserve">Limpiando los datos. Eliminando </w:t>
+      </w:r>
+      <w:r>
+        <w:t>enlaces</w:t>
+      </w:r>
+      <w:bookmarkEnd w:id="42"/>
+    </w:p>
+    <w:p>
+      <w:r>
+        <w:t xml:space="preserve">Si observamos los datos </w:t>
+      </w:r>
+      <w:proofErr w:type="spellStart"/>
+      <w:r>
+        <w:t>despues</w:t>
+      </w:r>
+      <w:proofErr w:type="spellEnd"/>
+      <w:r>
+        <w:t xml:space="preserve"> del proceso de </w:t>
+      </w:r>
+      <w:proofErr w:type="spellStart"/>
+      <w:r>
+        <w:t>tokenización</w:t>
+      </w:r>
+      <w:proofErr w:type="spellEnd"/>
+      <w:r>
+        <w:t xml:space="preserve"> y </w:t>
+      </w:r>
+      <w:proofErr w:type="spellStart"/>
+      <w:r>
+        <w:t>despues</w:t>
+      </w:r>
+      <w:proofErr w:type="spellEnd"/>
+      <w:r>
+        <w:t xml:space="preserve"> de pasar por </w:t>
+      </w:r>
+      <w:proofErr w:type="spellStart"/>
+      <w:r>
+        <w:t>cleanData</w:t>
+      </w:r>
+      <w:proofErr w:type="spellEnd"/>
+      <w:r>
+        <w:t>() como se muestra en la ilustración siguiente, observamos que hay enlaces que no aportan información relevante.</w:t>
+      </w:r>
+    </w:p>
+    <w:p>
+      <w:pPr>
+        <w:keepNext/>
+      </w:pPr>
+      <w:r>
+        <w:drawing>
+          <wp:inline distT="0" distB="0" distL="0" distR="0" wp14:anchorId="110813A9" wp14:editId="4A13F9A8">
+            <wp:extent cx="5400040" cy="1622425"/>
+            <wp:effectExtent l="0" t="0" r="0" b="0"/>
+            <wp:docPr id="39" name="Imagen 39" descr="Imagen en blanco y negro&#10;&#10;Descripción generada automáticamente con confianza media"/>
+            <wp:cNvGraphicFramePr>
+              <a:graphicFrameLocks xmlns:a="http://schemas.openxmlformats.org/drawingml/2006/main" noChangeAspect="1"/>
+            </wp:cNvGraphicFramePr>
+            <a:graphic xmlns:a="http://schemas.openxmlformats.org/drawingml/2006/main">
+              <a:graphicData uri="http://schemas.openxmlformats.org/drawingml/2006/picture">
+                <pic:pic xmlns:pic="http://schemas.openxmlformats.org/drawingml/2006/picture">
+                  <pic:nvPicPr>
+                    <pic:cNvPr id="39" name="Imagen 39" descr="Imagen en blanco y negro&#10;&#10;Descripción generada automáticamente con confianza media"/>
+                    <pic:cNvPicPr/>
+                  </pic:nvPicPr>
+                  <pic:blipFill>
+                    <a:blip r:embed="rId28"/>
+                    <a:stretch>
+                      <a:fillRect/>
+                    </a:stretch>
+                  </pic:blipFill>
+                  <pic:spPr>
+                    <a:xfrm>
+                      <a:off x="0" y="0"/>
+                      <a:ext cx="5400040" cy="1622425"/>
+                    </a:xfrm>
+                    <a:prstGeom prst="rect">
+                      <a:avLst/>
+                    </a:prstGeom>
+                  </pic:spPr>
+                </pic:pic>
+              </a:graphicData>
+            </a:graphic>
+          </wp:inline>
+        </w:drawing>
+      </w:r>
+    </w:p>
+    <w:p>
+      <w:pPr>
+        <w:pStyle w:val="Descripcin"/>
+      </w:pPr>
+      <w:bookmarkStart w:id="43" w:name="_Toc102411184"/>
+      <w:r>
+        <w:t xml:space="preserve">Ilustración </w:t>
+      </w:r>
+      <w:fldSimple w:instr=" SEQ Ilustración \* ARABIC ">
+        <w:r>
+          <w:rPr>
+            <w:noProof/>
+          </w:rPr>
+          <w:t>18</w:t>
+        </w:r>
+      </w:fldSimple>
+      <w:r>
+        <w:t xml:space="preserve">. Restos de enlaces web tras el </w:t>
+      </w:r>
+      <w:proofErr w:type="spellStart"/>
+      <w:r>
+        <w:t>cleanData</w:t>
+      </w:r>
+      <w:bookmarkEnd w:id="43"/>
+      <w:proofErr w:type="spellEnd"/>
+    </w:p>
+    <w:p>
+      <w:r>
+        <w:t>Por ello, se procederá en este apartado a eliminar estos enlaces</w:t>
+      </w:r>
+      <w:r>
+        <w:t>.</w:t>
+      </w:r>
+    </w:p>
+    <w:p>
+      <w:pPr>
+        <w:pStyle w:val="Ttulo2"/>
+      </w:pPr>
+      <w:bookmarkStart w:id="44" w:name="_Toc102411155"/>
+      <w:r>
+        <w:t>Descripción de la implementación realizada</w:t>
+      </w:r>
+      <w:bookmarkEnd w:id="44"/>
+    </w:p>
+    <w:p>
+      <w:r>
+        <w:t xml:space="preserve">Para </w:t>
+      </w:r>
+      <w:r>
+        <w:t>ello</w:t>
+      </w:r>
+      <w:r>
+        <w:t xml:space="preserve">, buscaremos todas las palabras que empiecen </w:t>
+      </w:r>
+      <w:r>
+        <w:t>o contengan https</w:t>
+      </w:r>
+      <w:r>
+        <w:t>. A continuación se muestra el código utilizado para filtrar las URL.</w:t>
+      </w:r>
+    </w:p>
+    <w:p>
+      <w:pPr>
+        <w:keepNext/>
+      </w:pPr>
+      <w:r>
+        <w:drawing>
+          <wp:inline distT="0" distB="0" distL="0" distR="0" wp14:anchorId="3441E0CE" wp14:editId="5E5A15FA">
+            <wp:extent cx="2543530" cy="276264"/>
+            <wp:effectExtent l="0" t="0" r="0" b="9525"/>
+            <wp:docPr id="40" name="Imagen 40"/>
+            <wp:cNvGraphicFramePr>
+              <a:graphicFrameLocks xmlns:a="http://schemas.openxmlformats.org/drawingml/2006/main" noChangeAspect="1"/>
+            </wp:cNvGraphicFramePr>
+            <a:graphic xmlns:a="http://schemas.openxmlformats.org/drawingml/2006/main">
+              <a:graphicData uri="http://schemas.openxmlformats.org/drawingml/2006/picture">
+                <pic:pic xmlns:pic="http://schemas.openxmlformats.org/drawingml/2006/picture">
+                  <pic:nvPicPr>
+                    <pic:cNvPr id="1" name=""/>
+                    <pic:cNvPicPr/>
+                  </pic:nvPicPr>
+                  <pic:blipFill>
+                    <a:blip r:embed="rId29"/>
+                    <a:stretch>
+                      <a:fillRect/>
+                    </a:stretch>
+                  </pic:blipFill>
+                  <pic:spPr>
+                    <a:xfrm>
+                      <a:off x="0" y="0"/>
+                      <a:ext cx="2543530" cy="276264"/>
+                    </a:xfrm>
+                    <a:prstGeom prst="rect">
+                      <a:avLst/>
+                    </a:prstGeom>
+                  </pic:spPr>
+                </pic:pic>
+              </a:graphicData>
+            </a:graphic>
+          </wp:inline>
+        </w:drawing>
+      </w:r>
+    </w:p>
+    <w:p>
+      <w:pPr>
+        <w:pStyle w:val="Descripcin"/>
+      </w:pPr>
+      <w:bookmarkStart w:id="45" w:name="_Toc102411185"/>
+      <w:r>
+        <w:t xml:space="preserve">Ilustración </w:t>
+      </w:r>
+      <w:fldSimple w:instr=" SEQ Ilustración \* ARABIC ">
+        <w:r>
+          <w:rPr>
+            <w:noProof/>
+          </w:rPr>
+          <w:t>19</w:t>
+        </w:r>
+      </w:fldSimple>
+      <w:r>
+        <w:t xml:space="preserve">. Llamada a la función para filtrar las </w:t>
+      </w:r>
+      <w:proofErr w:type="spellStart"/>
+      <w:r>
+        <w:t>url</w:t>
+      </w:r>
+      <w:bookmarkEnd w:id="45"/>
+      <w:proofErr w:type="spellEnd"/>
+    </w:p>
+    <w:p>
+      <w:pPr>
+        <w:keepNext/>
+      </w:pPr>
+      <w:r>
+        <w:lastRenderedPageBreak/>
+        <w:drawing>
+          <wp:inline distT="0" distB="0" distL="0" distR="0" wp14:anchorId="776395B2" wp14:editId="130E61DD">
+            <wp:extent cx="5400040" cy="947420"/>
+            <wp:effectExtent l="0" t="0" r="0" b="5080"/>
+            <wp:docPr id="41" name="Imagen 41" descr="Texto&#10;&#10;Descripción generada automáticamente"/>
+            <wp:cNvGraphicFramePr>
+              <a:graphicFrameLocks xmlns:a="http://schemas.openxmlformats.org/drawingml/2006/main" noChangeAspect="1"/>
+            </wp:cNvGraphicFramePr>
+            <a:graphic xmlns:a="http://schemas.openxmlformats.org/drawingml/2006/main">
+              <a:graphicData uri="http://schemas.openxmlformats.org/drawingml/2006/picture">
+                <pic:pic xmlns:pic="http://schemas.openxmlformats.org/drawingml/2006/picture">
+                  <pic:nvPicPr>
+                    <pic:cNvPr id="41" name="Imagen 41" descr="Texto&#10;&#10;Descripción generada automáticamente"/>
+                    <pic:cNvPicPr/>
+                  </pic:nvPicPr>
+                  <pic:blipFill>
+                    <a:blip r:embed="rId30"/>
+                    <a:stretch>
+                      <a:fillRect/>
+                    </a:stretch>
+                  </pic:blipFill>
+                  <pic:spPr>
+                    <a:xfrm>
+                      <a:off x="0" y="0"/>
+                      <a:ext cx="5400040" cy="947420"/>
+                    </a:xfrm>
+                    <a:prstGeom prst="rect">
+                      <a:avLst/>
+                    </a:prstGeom>
+                  </pic:spPr>
+                </pic:pic>
+              </a:graphicData>
+            </a:graphic>
+          </wp:inline>
+        </w:drawing>
+      </w:r>
+    </w:p>
+    <w:p>
+      <w:pPr>
+        <w:pStyle w:val="Descripcin"/>
+      </w:pPr>
+      <w:bookmarkStart w:id="46" w:name="_Toc102411186"/>
+      <w:r>
+        <w:t xml:space="preserve">Ilustración </w:t>
+      </w:r>
+      <w:fldSimple w:instr=" SEQ Ilustración \* ARABIC ">
+        <w:r>
+          <w:rPr>
+            <w:noProof/>
+          </w:rPr>
+          <w:t>20</w:t>
+        </w:r>
+      </w:fldSimple>
+      <w:r>
+        <w:t>. Función para filtrar URL</w:t>
+      </w:r>
+      <w:bookmarkEnd w:id="46"/>
+    </w:p>
+    <w:p>
+      <w:pPr>
+        <w:pStyle w:val="Ttulo2"/>
+      </w:pPr>
+      <w:bookmarkStart w:id="47" w:name="_Toc102411156"/>
+      <w:r>
+        <w:t>Descripción de los resultados obtenidos</w:t>
+      </w:r>
+      <w:bookmarkEnd w:id="47"/>
+      <w:r>
+        <w:t xml:space="preserve"> </w:t>
+      </w:r>
+    </w:p>
+    <w:p>
+      <w:pPr>
+        <w:pStyle w:val="Ttulo3"/>
+      </w:pPr>
+      <w:bookmarkStart w:id="48" w:name="_Toc102411157"/>
+      <w:r>
+        <w:t xml:space="preserve">Evaluación usando 10 </w:t>
+      </w:r>
+      <w:proofErr w:type="spellStart"/>
+      <w:r>
+        <w:t>cross-fold</w:t>
+      </w:r>
+      <w:proofErr w:type="spellEnd"/>
+      <w:r>
+        <w:t xml:space="preserve"> </w:t>
+      </w:r>
+      <w:proofErr w:type="spellStart"/>
+      <w:r>
+        <w:t>validation</w:t>
+      </w:r>
+      <w:bookmarkEnd w:id="48"/>
+      <w:proofErr w:type="spellEnd"/>
+    </w:p>
+    <w:p>
+      <w:r>
+        <w:t xml:space="preserve">Si ejecutamos nuevamente el script con la </w:t>
+      </w:r>
+      <w:r>
+        <w:t>quinta</w:t>
+      </w:r>
+      <w:r>
+        <w:t xml:space="preserve"> modificación, obtenemos </w:t>
+      </w:r>
+      <w:r>
+        <w:t>que el</w:t>
+      </w:r>
+      <w:r>
+        <w:t xml:space="preserve"> </w:t>
+      </w:r>
+      <w:proofErr w:type="spellStart"/>
+      <w:r>
+        <w:t>accuracy</w:t>
+      </w:r>
+      <w:proofErr w:type="spellEnd"/>
+      <w:r>
+        <w:t xml:space="preserve"> </w:t>
+      </w:r>
+      <w:r>
+        <w:t>del script no vario</w:t>
+      </w:r>
+      <w:r>
+        <w:t xml:space="preserve">, </w:t>
+      </w:r>
+      <w:r>
+        <w:t>permanece a la precisión de</w:t>
+      </w:r>
+      <w:r>
+        <w:t xml:space="preserve"> 0.65, como podemos observar en la ilustración siguiente. </w:t>
+      </w:r>
+      <w:r>
+        <w:t>Y</w:t>
+      </w:r>
+      <w:r>
+        <w:t xml:space="preserve"> la desviación estándar se ha mantenido en un 0.06.</w:t>
+      </w:r>
+    </w:p>
+    <w:p>
+      <w:pPr>
+        <w:keepNext/>
+      </w:pPr>
+      <w:r>
+        <w:drawing>
+          <wp:inline distT="0" distB="0" distL="0" distR="0" wp14:anchorId="2D7848BA" wp14:editId="7A8ACF59">
+            <wp:extent cx="4239217" cy="2324424"/>
+            <wp:effectExtent l="0" t="0" r="9525" b="0"/>
+            <wp:docPr id="42" name="Imagen 42" descr="Calendario&#10;&#10;Descripción generada automáticamente"/>
+            <wp:cNvGraphicFramePr>
+              <a:graphicFrameLocks xmlns:a="http://schemas.openxmlformats.org/drawingml/2006/main" noChangeAspect="1"/>
+            </wp:cNvGraphicFramePr>
+            <a:graphic xmlns:a="http://schemas.openxmlformats.org/drawingml/2006/main">
+              <a:graphicData uri="http://schemas.openxmlformats.org/drawingml/2006/picture">
+                <pic:pic xmlns:pic="http://schemas.openxmlformats.org/drawingml/2006/picture">
+                  <pic:nvPicPr>
+                    <pic:cNvPr id="42" name="Imagen 42" descr="Calendario&#10;&#10;Descripción generada automáticamente"/>
+                    <pic:cNvPicPr/>
+                  </pic:nvPicPr>
+                  <pic:blipFill>
+                    <a:blip r:embed="rId31"/>
+                    <a:stretch>
+                      <a:fillRect/>
+                    </a:stretch>
+                  </pic:blipFill>
+                  <pic:spPr>
+                    <a:xfrm>
+                      <a:off x="0" y="0"/>
+                      <a:ext cx="4239217" cy="2324424"/>
+                    </a:xfrm>
+                    <a:prstGeom prst="rect">
+                      <a:avLst/>
+                    </a:prstGeom>
+                  </pic:spPr>
+                </pic:pic>
+              </a:graphicData>
+            </a:graphic>
+          </wp:inline>
+        </w:drawing>
+      </w:r>
+    </w:p>
+    <w:p>
+      <w:pPr>
+        <w:pStyle w:val="Descripcin"/>
+      </w:pPr>
+      <w:bookmarkStart w:id="49" w:name="_Toc102411187"/>
+      <w:r>
+        <w:t xml:space="preserve">Ilustración </w:t>
+      </w:r>
+      <w:r>
+        <w:fldChar w:fldCharType="begin"/>
+      </w:r>
+      <w:r>
+        <w:instrText xml:space="preserve"> SEQ Ilustración \* ARABIC </w:instrText>
+      </w:r>
+      <w:r>
+        <w:fldChar w:fldCharType="separate"/>
+      </w:r>
+      <w:r>
+        <w:rPr>
+          <w:noProof/>
+        </w:rPr>
+        <w:t>21</w:t>
+      </w:r>
+      <w:r>
+        <w:fldChar w:fldCharType="end"/>
+      </w:r>
+      <w:r>
+        <w:t xml:space="preserve">. </w:t>
+      </w:r>
+      <w:proofErr w:type="spellStart"/>
+      <w:r>
+        <w:t>Accuracy</w:t>
+      </w:r>
+      <w:proofErr w:type="spellEnd"/>
+      <w:r>
+        <w:t xml:space="preserve"> de la </w:t>
+      </w:r>
+      <w:r>
+        <w:t xml:space="preserve">quinta </w:t>
+      </w:r>
+      <w:r>
+        <w:t>modificación</w:t>
+      </w:r>
+      <w:bookmarkEnd w:id="49"/>
+    </w:p>
+    <w:p>
+      <w:pPr>
+        <w:pStyle w:val="Ttulo1"/>
+      </w:pPr>
+      <w:bookmarkStart w:id="50" w:name="_Toc102411158"/>
+      <w:r>
+        <w:t xml:space="preserve">Limpiando los datos. Eliminando </w:t>
+      </w:r>
+      <w:r>
+        <w:t>tildes</w:t>
+      </w:r>
+      <w:bookmarkEnd w:id="50"/>
+    </w:p>
+    <w:p>
+      <w:r>
+        <w:t>Para normalizar aun mas los datos obtenidos, vamos a eliminar todas las tildes, sustituyendo esos caracteres por sus equivalentes sin tildes.</w:t>
+      </w:r>
+    </w:p>
+    <w:p>
+      <w:pPr>
+        <w:pStyle w:val="Ttulo2"/>
+      </w:pPr>
+      <w:bookmarkStart w:id="51" w:name="_Toc102411159"/>
+      <w:r>
+        <w:t>Descripción de la implementación realizada</w:t>
+      </w:r>
+      <w:bookmarkEnd w:id="51"/>
+    </w:p>
+    <w:p>
+      <w:r>
+        <w:t>Para ello, buscaremos todas l</w:t>
+      </w:r>
+      <w:r>
+        <w:t>os caracteres con acentos sustituyéndolos por sus equivalentes sin acentos como se muestra en el código mostrado en la siguiente ilustración.</w:t>
+      </w:r>
+    </w:p>
+    <w:p>
+      <w:pPr>
+        <w:keepNext/>
+      </w:pPr>
+      <w:r>
+        <w:lastRenderedPageBreak/>
+        <w:drawing>
+          <wp:inline distT="0" distB="0" distL="0" distR="0" wp14:anchorId="52FFB1AD" wp14:editId="709AC684">
+            <wp:extent cx="5400040" cy="2316480"/>
+            <wp:effectExtent l="0" t="0" r="0" b="7620"/>
+            <wp:docPr id="49" name="Imagen 49" descr="Pantalla de computadora con letras&#10;&#10;Descripción generada automáticamente con confianza media"/>
+            <wp:cNvGraphicFramePr>
+              <a:graphicFrameLocks xmlns:a="http://schemas.openxmlformats.org/drawingml/2006/main" noChangeAspect="1"/>
+            </wp:cNvGraphicFramePr>
+            <a:graphic xmlns:a="http://schemas.openxmlformats.org/drawingml/2006/main">
+              <a:graphicData uri="http://schemas.openxmlformats.org/drawingml/2006/picture">
+                <pic:pic xmlns:pic="http://schemas.openxmlformats.org/drawingml/2006/picture">
+                  <pic:nvPicPr>
+                    <pic:cNvPr id="49" name="Imagen 49" descr="Pantalla de computadora con letras&#10;&#10;Descripción generada automáticamente con confianza media"/>
+                    <pic:cNvPicPr/>
+                  </pic:nvPicPr>
+                  <pic:blipFill>
+                    <a:blip r:embed="rId32"/>
+                    <a:stretch>
+                      <a:fillRect/>
+                    </a:stretch>
+                  </pic:blipFill>
+                  <pic:spPr>
+                    <a:xfrm>
+                      <a:off x="0" y="0"/>
+                      <a:ext cx="5400040" cy="2316480"/>
+                    </a:xfrm>
+                    <a:prstGeom prst="rect">
+                      <a:avLst/>
+                    </a:prstGeom>
+                  </pic:spPr>
+                </pic:pic>
+              </a:graphicData>
+            </a:graphic>
+          </wp:inline>
+        </w:drawing>
+      </w:r>
+    </w:p>
+    <w:p>
+      <w:pPr>
+        <w:pStyle w:val="Descripcin"/>
+      </w:pPr>
+      <w:bookmarkStart w:id="52" w:name="_Toc102411188"/>
+      <w:r>
+        <w:t xml:space="preserve">Ilustración </w:t>
+      </w:r>
+      <w:fldSimple w:instr=" SEQ Ilustración \* ARABIC ">
+        <w:r>
+          <w:rPr>
+            <w:noProof/>
+          </w:rPr>
+          <w:t>22</w:t>
+        </w:r>
+      </w:fldSimple>
+      <w:r>
+        <w:t>. Función para reemplazar los acentos</w:t>
+      </w:r>
+      <w:bookmarkEnd w:id="52"/>
+    </w:p>
+    <w:p>
+      <w:pPr>
+        <w:keepNext/>
+      </w:pPr>
+    </w:p>
+    <w:p>
+      <w:pPr>
+        <w:pStyle w:val="Ttulo2"/>
+      </w:pPr>
+      <w:bookmarkStart w:id="53" w:name="_Toc102411160"/>
+      <w:r>
+        <w:t>Descripción de los resultados obtenidos</w:t>
+      </w:r>
+      <w:bookmarkEnd w:id="53"/>
+      <w:r>
+        <w:t xml:space="preserve"> </w:t>
+      </w:r>
+    </w:p>
+    <w:p>
+      <w:pPr>
+        <w:pStyle w:val="Ttulo3"/>
+      </w:pPr>
+      <w:bookmarkStart w:id="54" w:name="_Toc102411161"/>
+      <w:r>
+        <w:t xml:space="preserve">Evaluación usando 10 </w:t>
+      </w:r>
+      <w:proofErr w:type="spellStart"/>
+      <w:r>
+        <w:t>cross-fold</w:t>
+      </w:r>
+      <w:proofErr w:type="spellEnd"/>
+      <w:r>
+        <w:t xml:space="preserve"> </w:t>
+      </w:r>
+      <w:proofErr w:type="spellStart"/>
+      <w:r>
+        <w:t>validation</w:t>
+      </w:r>
+      <w:bookmarkEnd w:id="54"/>
+      <w:proofErr w:type="spellEnd"/>
+    </w:p>
+    <w:p>
+      <w:r>
+        <w:t xml:space="preserve">Si ejecutamos nuevamente el script con la </w:t>
+      </w:r>
+      <w:r>
+        <w:t>sexta</w:t>
+      </w:r>
+      <w:r>
+        <w:t xml:space="preserve"> modificación, obtenemos que el </w:t>
+      </w:r>
+      <w:proofErr w:type="spellStart"/>
+      <w:r>
+        <w:t>accuracy</w:t>
+      </w:r>
+      <w:proofErr w:type="spellEnd"/>
+      <w:r>
+        <w:t xml:space="preserve"> del script </w:t>
+      </w:r>
+      <w:r>
+        <w:t xml:space="preserve">se </w:t>
+      </w:r>
+      <w:r>
+        <w:t>incrementó</w:t>
+      </w:r>
+      <w:r>
+        <w:t xml:space="preserve"> del 0.65 anterior a un 0.66</w:t>
+      </w:r>
+      <w:r>
+        <w:t xml:space="preserve">, como podemos observar en la ilustración siguiente. Y la desviación estándar se ha </w:t>
+      </w:r>
+      <w:r>
+        <w:t xml:space="preserve">reducido de un 0.06 a </w:t>
+      </w:r>
+      <w:r>
+        <w:t>un 0.0</w:t>
+      </w:r>
+      <w:r>
+        <w:t>5</w:t>
+      </w:r>
+      <w:r>
+        <w:t>.</w:t>
+      </w:r>
+    </w:p>
+    <w:p>
+      <w:pPr>
+        <w:keepNext/>
+      </w:pPr>
+      <w:r>
+        <w:drawing>
+          <wp:inline distT="0" distB="0" distL="0" distR="0" wp14:anchorId="1455A908" wp14:editId="354253ED">
+            <wp:extent cx="3905795" cy="2343477"/>
+            <wp:effectExtent l="0" t="0" r="0" b="0"/>
+            <wp:docPr id="50" name="Imagen 50" descr="Calendario&#10;&#10;Descripción generada automáticamente"/>
+            <wp:cNvGraphicFramePr>
+              <a:graphicFrameLocks xmlns:a="http://schemas.openxmlformats.org/drawingml/2006/main" noChangeAspect="1"/>
+            </wp:cNvGraphicFramePr>
+            <a:graphic xmlns:a="http://schemas.openxmlformats.org/drawingml/2006/main">
+              <a:graphicData uri="http://schemas.openxmlformats.org/drawingml/2006/picture">
+                <pic:pic xmlns:pic="http://schemas.openxmlformats.org/drawingml/2006/picture">
+                  <pic:nvPicPr>
+                    <pic:cNvPr id="50" name="Imagen 50" descr="Calendario&#10;&#10;Descripción generada automáticamente"/>
+                    <pic:cNvPicPr/>
+                  </pic:nvPicPr>
+                  <pic:blipFill>
+                    <a:blip r:embed="rId33"/>
+                    <a:stretch>
+                      <a:fillRect/>
+                    </a:stretch>
+                  </pic:blipFill>
+                  <pic:spPr>
+                    <a:xfrm>
+                      <a:off x="0" y="0"/>
+                      <a:ext cx="3905795" cy="2343477"/>
+                    </a:xfrm>
+                    <a:prstGeom prst="rect">
+                      <a:avLst/>
+                    </a:prstGeom>
+                  </pic:spPr>
+                </pic:pic>
+              </a:graphicData>
+            </a:graphic>
+          </wp:inline>
+        </w:drawing>
+      </w:r>
+    </w:p>
+    <w:p>
+      <w:pPr>
+        <w:pStyle w:val="Descripcin"/>
+      </w:pPr>
+      <w:bookmarkStart w:id="55" w:name="_Toc102411189"/>
+      <w:r>
+        <w:t xml:space="preserve">Ilustración </w:t>
+      </w:r>
+      <w:r>
+        <w:fldChar w:fldCharType="begin"/>
+      </w:r>
+      <w:r>
+        <w:instrText xml:space="preserve"> SEQ Ilustración \* ARABIC </w:instrText>
+      </w:r>
+      <w:r>
+        <w:fldChar w:fldCharType="separate"/>
+      </w:r>
+      <w:r>
+        <w:rPr>
+          <w:noProof/>
+        </w:rPr>
+        <w:t>23</w:t>
+      </w:r>
+      <w:r>
+        <w:fldChar w:fldCharType="end"/>
+      </w:r>
+      <w:r>
+        <w:t xml:space="preserve">. </w:t>
+      </w:r>
+      <w:proofErr w:type="spellStart"/>
+      <w:r>
+        <w:t>Accuracy</w:t>
+      </w:r>
+      <w:proofErr w:type="spellEnd"/>
+      <w:r>
+        <w:t xml:space="preserve"> de la </w:t>
+      </w:r>
+      <w:r>
+        <w:t>sexta</w:t>
+      </w:r>
+      <w:r>
+        <w:t xml:space="preserve"> modificación</w:t>
+      </w:r>
+      <w:bookmarkEnd w:id="55"/>
+    </w:p>
+    <w:p/>
+    <w:p>
+      <w:pPr>
+        <w:pStyle w:val="Ttulo1"/>
+      </w:pPr>
+      <w:bookmarkStart w:id="56" w:name="_Toc102411162"/>
+      <w:r>
+        <w:lastRenderedPageBreak/>
         <w:t>Conclusiones</w:t>
       </w:r>
-      <w:bookmarkEnd w:id="35"/>
+      <w:bookmarkEnd w:id="56"/>
     </w:p>
     <w:p>
       <w:pPr>
         <w:pStyle w:val="Ttulo2"/>
       </w:pPr>
-      <w:bookmarkStart w:id="36" w:name="_Toc102389402"/>
+      <w:bookmarkStart w:id="57" w:name="_Toc102411163"/>
       <w:r>
         <w:t>Impacto de las variables en los resultados</w:t>
       </w:r>
-      <w:bookmarkEnd w:id="36"/>
+      <w:bookmarkEnd w:id="57"/>
     </w:p>
     <w:p>
       <w:pPr>
         <w:pStyle w:val="Ttulo2"/>
       </w:pPr>
-      <w:bookmarkStart w:id="37" w:name="_Toc102389403"/>
+      <w:bookmarkStart w:id="58" w:name="_Toc102411164"/>
       <w:r>
         <w:t>Combinaciones de variables</w:t>
       </w:r>
-      <w:bookmarkEnd w:id="37"/>
+      <w:bookmarkEnd w:id="58"/>
     </w:p>
     <w:p>
       <w:pPr>
         <w:pStyle w:val="Ttulo2"/>
       </w:pPr>
-      <w:bookmarkStart w:id="38" w:name="_Toc102389404"/>
+      <w:bookmarkStart w:id="59" w:name="_Toc102411165"/>
       <w:r>
         <w:t>Mejor conjunto de variables</w:t>
       </w:r>
-      <w:bookmarkEnd w:id="38"/>
+      <w:bookmarkEnd w:id="59"/>
     </w:p>
     <w:p>
       <w:pPr>
@@ -6263,12 +9055,12 @@
       <w:pPr>
         <w:pStyle w:val="Ttulo1"/>
       </w:pPr>
-      <w:bookmarkStart w:id="39" w:name="_Toc102389405"/>
+      <w:bookmarkStart w:id="60" w:name="_Toc102411166"/>
       <w:r>
         <w:lastRenderedPageBreak/>
         <w:t>Bibliografía</w:t>
       </w:r>
-      <w:bookmarkEnd w:id="39"/>
+      <w:bookmarkEnd w:id="60"/>
     </w:p>
     <w:sdt>
       <w:sdtPr>
@@ -6301,7 +9093,49 @@
               <w:rFonts w:eastAsia="Times New Roman"/>
             </w:rPr>
             <w:tab/>
-            <w:t>“¿Qué son las Stop Words y para qué sirven? – BlackBeast.” https://blackbeast.pro/diccionario/stop-words/ (accessed May 02, 2022).</w:t>
+            <w:t xml:space="preserve">“¿Qué son las Stop </w:t>
+          </w:r>
+          <w:proofErr w:type="spellStart"/>
+          <w:r>
+            <w:rPr>
+              <w:rFonts w:eastAsia="Times New Roman"/>
+            </w:rPr>
+            <w:t>Words</w:t>
+          </w:r>
+          <w:proofErr w:type="spellEnd"/>
+          <w:r>
+            <w:rPr>
+              <w:rFonts w:eastAsia="Times New Roman"/>
+            </w:rPr>
+            <w:t xml:space="preserve"> y para qué sirven? – </w:t>
+          </w:r>
+          <w:proofErr w:type="spellStart"/>
+          <w:r>
+            <w:rPr>
+              <w:rFonts w:eastAsia="Times New Roman"/>
+            </w:rPr>
+            <w:t>BlackBeast</w:t>
+          </w:r>
+          <w:proofErr w:type="spellEnd"/>
+          <w:r>
+            <w:rPr>
+              <w:rFonts w:eastAsia="Times New Roman"/>
+            </w:rPr>
+            <w:t>.” https://blackbeast.pro/diccionario/stop-words/ (</w:t>
+          </w:r>
+          <w:proofErr w:type="spellStart"/>
+          <w:r>
+            <w:rPr>
+              <w:rFonts w:eastAsia="Times New Roman"/>
+            </w:rPr>
+            <w:t>accessed</w:t>
+          </w:r>
+          <w:proofErr w:type="spellEnd"/>
+          <w:r>
+            <w:rPr>
+              <w:rFonts w:eastAsia="Times New Roman"/>
+            </w:rPr>
+            <w:t xml:space="preserve"> May 02, 2022).</w:t>
           </w:r>
         </w:p>
         <w:p>
@@ -6325,7 +9159,49 @@
               <w:rFonts w:eastAsia="Times New Roman"/>
             </w:rPr>
             <w:tab/>
-            <w:t>“NLTK :: Natural Language Toolkit.” https://www.nltk.org/index.html (accessed May 02, 2022).</w:t>
+            <w:t xml:space="preserve">“NLTK :: Natural </w:t>
+          </w:r>
+          <w:proofErr w:type="spellStart"/>
+          <w:r>
+            <w:rPr>
+              <w:rFonts w:eastAsia="Times New Roman"/>
+            </w:rPr>
+            <w:t>Language</w:t>
+          </w:r>
+          <w:proofErr w:type="spellEnd"/>
+          <w:r>
+            <w:rPr>
+              <w:rFonts w:eastAsia="Times New Roman"/>
+            </w:rPr>
+            <w:t xml:space="preserve"> </w:t>
+          </w:r>
+          <w:proofErr w:type="spellStart"/>
+          <w:r>
+            <w:rPr>
+              <w:rFonts w:eastAsia="Times New Roman"/>
+            </w:rPr>
+            <w:t>Toolkit</w:t>
+          </w:r>
+          <w:proofErr w:type="spellEnd"/>
+          <w:r>
+            <w:rPr>
+              <w:rFonts w:eastAsia="Times New Roman"/>
+            </w:rPr>
+            <w:t>.” https://www.nltk.org/index.html (</w:t>
+          </w:r>
+          <w:proofErr w:type="spellStart"/>
+          <w:r>
+            <w:rPr>
+              <w:rFonts w:eastAsia="Times New Roman"/>
+            </w:rPr>
+            <w:t>accessed</w:t>
+          </w:r>
+          <w:proofErr w:type="spellEnd"/>
+          <w:r>
+            <w:rPr>
+              <w:rFonts w:eastAsia="Times New Roman"/>
+            </w:rPr>
+            <w:t xml:space="preserve"> May 02, 2022).</w:t>
           </w:r>
         </w:p>
         <w:p>
@@ -6349,7 +9225,49 @@
               <w:rFonts w:eastAsia="Times New Roman"/>
             </w:rPr>
             <w:tab/>
-            <w:t>“nltk · PyPI.” https://pypi.org/project/nltk/ (accessed May 02, 2022).</w:t>
+            <w:t>“</w:t>
+          </w:r>
+          <w:proofErr w:type="spellStart"/>
+          <w:r>
+            <w:rPr>
+              <w:rFonts w:eastAsia="Times New Roman"/>
+            </w:rPr>
+            <w:t>nltk</w:t>
+          </w:r>
+          <w:proofErr w:type="spellEnd"/>
+          <w:r>
+            <w:rPr>
+              <w:rFonts w:eastAsia="Times New Roman"/>
+            </w:rPr>
+            <w:t xml:space="preserve"> · </w:t>
+          </w:r>
+          <w:proofErr w:type="spellStart"/>
+          <w:r>
+            <w:rPr>
+              <w:rFonts w:eastAsia="Times New Roman"/>
+            </w:rPr>
+            <w:t>PyPI</w:t>
+          </w:r>
+          <w:proofErr w:type="spellEnd"/>
+          <w:r>
+            <w:rPr>
+              <w:rFonts w:eastAsia="Times New Roman"/>
+            </w:rPr>
+            <w:t>.” https://pypi.org/project/nltk/ (</w:t>
+          </w:r>
+          <w:proofErr w:type="spellStart"/>
+          <w:r>
+            <w:rPr>
+              <w:rFonts w:eastAsia="Times New Roman"/>
+            </w:rPr>
+            <w:t>accessed</w:t>
+          </w:r>
+          <w:proofErr w:type="spellEnd"/>
+          <w:r>
+            <w:rPr>
+              <w:rFonts w:eastAsia="Times New Roman"/>
+            </w:rPr>
+            <w:t xml:space="preserve"> May 02, 2022).</w:t>
           </w:r>
         </w:p>
         <w:p>
@@ -6417,7 +9335,7 @@
       </w:pPr>
     </w:p>
     <w:sectPr>
-      <w:footerReference w:type="default" r:id="rId28"/>
+      <w:footerReference w:type="default" r:id="rId34"/>
       <w:pgSz w:w="11906" w:h="16838"/>
       <w:pgMar w:top="1417" w:right="1701" w:bottom="1417" w:left="1701" w:header="708" w:footer="708" w:gutter="0"/>
       <w:pgNumType w:start="1"/>
@@ -6535,7 +9453,7 @@
         <w:rPr>
           <w:noProof/>
         </w:rPr>
-        <w:t>13</w:t>
+        <w:t>16</w:t>
       </w:r>
     </w:fldSimple>
   </w:p>
@@ -11561,8 +14479,8 @@
   </w:compat>
   <w:rsids>
     <w:rsidRoot w:val="00851D58"/>
-    <w:rsid w:val="00092381"/>
     <w:rsid w:val="003C16E4"/>
+    <w:rsid w:val="006C32BE"/>
     <w:rsid w:val="00851D58"/>
     <w:rsid w:val="00BB0F40"/>
     <w:rsid w:val="00CD59ED"/>

</xml_diff>